<commit_message>
Modificaciones al Protocolo para el panel del Dashboard a las politicas y Filtros para ADC
</commit_message>
<xml_diff>
--- a/storage/app/plantillas/Protocolo.docx
+++ b/storage/app/plantillas/Protocolo.docx
@@ -19,7 +19,7 @@
         <mc:AlternateContent>
           <mc:Choice Requires="wpg">
             <w:drawing>
-              <wp:anchor distT="0" distB="0" distL="0" distR="0" simplePos="0" relativeHeight="15726592" behindDoc="0" locked="0" layoutInCell="1" allowOverlap="1" wp14:anchorId="1DD050D6" wp14:editId="7B461C1C">
+              <wp:anchor distT="0" distB="0" distL="0" distR="0" simplePos="0" relativeHeight="251638272" behindDoc="0" locked="0" layoutInCell="1" allowOverlap="1" wp14:anchorId="1DD050D6" wp14:editId="7B461C1C">
                 <wp:simplePos x="0" y="0"/>
                 <wp:positionH relativeFrom="page">
                   <wp:posOffset>0</wp:posOffset>
@@ -98,7 +98,7 @@
           </mc:Choice>
           <mc:Fallback>
             <w:pict>
-              <v:group w14:anchorId="5996A4F5" id="Group 1" o:spid="_x0000_s1026" style="position:absolute;margin-left:0;margin-top:0;width:540pt;height:277.5pt;z-index:15726592;mso-wrap-distance-left:0;mso-wrap-distance-right:0;mso-position-horizontal-relative:page;mso-position-vertical-relative:page" coordsize="68580,35242" o:gfxdata="UEsDBBQABgAIAAAAIQCxgme2CgEAABMCAAATAAAAW0NvbnRlbnRfVHlwZXNdLnhtbJSRwU7DMAyG&#10;70i8Q5QralN2QAit3YGOIyA0HiBK3DaicaI4lO3tSbpNgokh7Rjb3+8vyXK1tSObIJBxWPPbsuIM&#10;UDltsK/5++apuOeMokQtR4dQ8x0QXzXXV8vNzgOxRCPVfIjRPwhBagArqXQeMHU6F6yM6Rh64aX6&#10;kD2IRVXdCeUwAsYi5gzeLFvo5OcY2XqbynsTjz1nj/u5vKrmxmY+18WfRICRThDp/WiUjOluYkJ9&#10;4lUcnMpEzjM0GE83SfzMhtz57fRzwYF7SY8ZjAb2KkN8ljaZCx1IwMK1TpX/Z2RJS4XrOqOgbAOt&#10;Z+rodC5buy8MMF0a3ibsDaZjupi/tPkGAAD//wMAUEsDBBQABgAIAAAAIQA4/SH/1gAAAJQBAAAL&#10;AAAAX3JlbHMvLnJlbHOkkMFqwzAMhu+DvYPRfXGawxijTi+j0GvpHsDYimMaW0Yy2fr2M4PBMnrb&#10;Ub/Q94l/f/hMi1qRJVI2sOt6UJgd+ZiDgffL8ekFlFSbvV0oo4EbChzGx4f9GRdb25HMsYhqlCwG&#10;5lrLq9biZkxWOiqY22YiTra2kYMu1l1tQD30/bPm3wwYN0x18gb45AdQl1tp5j/sFB2T0FQ7R0nT&#10;NEV3j6o9feQzro1iOWA14Fm+Q8a1a8+Bvu/d/dMb2JY5uiPbhG/ktn4cqGU/er3pcvwCAAD//wMA&#10;UEsDBBQABgAIAAAAIQAyvEFUjgIAAGUHAAAOAAAAZHJzL2Uyb0RvYy54bWzUVdtu2zAMfR+wfxD8&#10;3viSJk2MJsWAtEGBYgt2+QBFpm2h1gWUcunfj7Jdt2sGtCg2YHuwQFoSdXh0SF1eHVXD9oBOGr2I&#10;0lESMdDCFFJXi+jH95uzWcSc57rgjdGwiB7ARVfLjx8uDzaHzNSmKQAZBdEuP9hFVHtv8zh2ogbF&#10;3chY0DRZGlTck4tVXCA/UHTVxFmSTOODwcKiEeAc/V11k9GyjV+WIPyXsnTgWbOICJtvR2zHbRjj&#10;5SXPK+S2lqKHwd+BQnGp6dAh1Ip7znYoT0IpKdA4U/qRMCo2ZSkFtDlQNmnyIps1mp1tc6nyQ2UH&#10;mojaFzy9O6z4vF+j/WY32KEn886Ie0e8xAdb5c/ng189LT6WqMImSoIdW0YfBkbh6Jmgn9PZZJYk&#10;RLygufEkO88mPeeipos52Sfq61d2xjzvDm7hDXCsFDl9PUVknVD0upRol98hRH0Q9aYYiuP9zp7R&#10;bVru5VY20j+0yqR7C6D0fiNFYDc4xOYGmSwWURYxzRUVxK3iFbAsCPFxRVgf+D/Zvm2kvZFNE1gP&#10;dg+U5PxCDr/JtZPayoidAu272kFoCLPRrpbWRQxzUFsgcHhbpHRlVLeeEFqU2neF4jyCF3U4vyQc&#10;X6m8AlCeDxMt6CecIQXXi+uNermYz+edXrL5JJ1N03D0cOs8t+j8GoxiwSCshIGo5jnf37kezeOS&#10;nsMOQIuM8HQ8k/HfaGX8q1bILcAJuvU7UxkvrWHsumHCaA9aFoZVoAE5GdYgu/3E7A4KYI76rKTW&#10;jIExM/rXBEcF8ZcFN5kkFwlJizpRNp6laTbuRP3Yq7JsNh16VZqej4Pzp7XXdi3q5a2k+3cnPBbP&#10;fbKfv47LnwAAAP//AwBQSwMECgAAAAAAAAAhAGgDou0byQAAG8kAABQAAABkcnMvbWVkaWEvaW1h&#10;Z2UxLnBuZ4lQTkcNChoKAAAADUlIRFIAAAYAAAAClggGAAAAj55SJgAAAAZiS0dEAP8A/wD/oL2n&#10;kwAAAAlwSFlzAAAOxAAADsQBlSsOGwAAIABJREFUeJzs3VmMK9t+3/f/qolTd5PN7t7zPnvvM8/z&#10;cIcjWLqOdBNEMhwZ9yqWLEWCYA1OHEBwgMB5CRIYAQI4QBAgD4kTw5aBIEEeHDhGnv0QBBkgBZFk&#10;59FxZCXK7j7jHps15YFVZFWxODWLxbWK3w/Ql+xmdS3uc/+bu7h+XOuv/uIv/jgWoHJq108AWJmi&#10;XAFAG4prCJiEcgUAbSje2AFAKWfXTwBNVVeuxD/w2FxcU7lyPQoAy8U1XUMQNKASXPICgDbimt7Y&#10;ETQAMA0BAAzHuy6Yg6ABAPRB0ACjcMkLANogaABgGvUH//r1+E/DA3kYHMifhgdyHvbkYXggz2Oy&#10;AaB+/AMPc3A9CgD6IGiAUShXANAGQQPQfCr8ndnPk/ixJRdhTy6inlyEXbkIe3Ke3F5EPfky7Ozi&#10;uQKoBP+4wxxciwKAXggaYBTKFQC0QdAA7E7px/xdFclN55HclEczj0WixkFA2JXzNCQIurmwgK7C&#10;gM5YQw5zsG0SAOiljq2TCBlQmTquIyhXAFgJWycBu7P2Pj+WxHLNfizX7Melj6chwHi1wDgk+CLs&#10;ysOwJ19EPQlj/iIC+4GgAeYgaAAAfdCfAUbhkhcAtELQAMyqfKP/U/upnNpPReR85rEvo45cBONg&#10;IA0JplsLdcWP7aqfDoDG410XzEHQAAD6IGiAUbjkBQCt1BE0EDKgKrV2+h1az2ToPZNXSx77JmpP&#10;txbKbCeU3tKUGMBu8a4L5iBoAAB9EDTAKFzyAoA2WM2AqpQ2AdbN46iVWykw2WIo2VroWezu+ikC&#10;gGH4Bx7m4HoUAPRB0ACjUK4AoA2Cht0x4mP1B9alHFiX8sD9auaxp7Er50Fv0oT4i7AnDydhQU8e&#10;R94OnjEA6I6Pd8EcrGgAAH2wogFG4ZIXALTBiobdMWIFwFU9j53ptkLFngNhV76J2lc6L3UEALrh&#10;hRnm4DoCAPRB0ACjUK4AoA2TgoZGBwCL+LGdCQN6ch7lew58GXZ2+vwMqiEA2BO8MMMcXEcAgF4I&#10;GmAUyhUAtFFF0GDEFkDb4KpQbjmP5JbzaOaxUKzcSoGLZIuh86ArF3FPLoLu1p8f2x0AgG5YQw5z&#10;cB0BAHph6yQYhcteANBGFVsn7W0AsIgtkdywH8sN+/HMY7FIrgnxeWGLoYuwK5FB/4oxQQAAuuEd&#10;F8zBdQQA6KWOoIGQAZWp4zqCcgUAAoB1KRE5s5/Imf2k9PEvw+5k9cB0W6FpSBDEVr1PWBNMEACA&#10;bggaYA6uIwBAH6xmgFG45AWA/e0BsAtfR+3cSoFJU+KgJxdxTy4je9dPEStiggAAdMMLM8zBdQQA&#10;6IOgAUahXAFcAQGAJr6NWoVthXq5PgTPYnfXTxE7wAQBAOiGF2aYg+sIANAHQQOMQrkCjcIWQJo4&#10;si7lyLqUF90vZx57EnmTXgMXUT4YuAh78jjydvCMUQe2PAAA3bCOHObgOgIA9MHWSTAKl7xAoxAA&#10;GKBnjaRnjeS++9XMY89iN7+dUGH1wLdRawfPGKZhggAAdMO7LpiD6wgA0AdBA4zCJS9QC7YAarDL&#10;2J7tN5C5/Tpqr3E2Xi1hBiYHAEBHvDjDDFxHAIBeCBpgFMoVmmIFQIO1VCi3nW/ltvPtzGNBbOVX&#10;DUTd3NZCX4Tdwm/UkRPxSonN8SlEANAR1xEwA9cRAKAXVjTAKKxogKYIAPaUoyK54TySG86jmcci&#10;UZlmxPl+A+fBuA/Bdl7TeKWEOZggAADdcB0Bc3AdAQB6qSNoIGRAZfhsDdZEAIAZlsRyzX4i1+wn&#10;pY+nzYgvgq6cJ7fZbYZCsWp+xutiggDmYIIAAHTDdQTMwXUEAOiD1QwwCpe8jUIAgLWd2k/l1H4q&#10;4s4+9lXYyW0ldB7lVxGMYrv+J7wzvFrCHEwQAIBuuI6AObiOAAB9EDTAKFzy1oImwKjNN1G70JA4&#10;35T4eUwepbc9f7WEUZggAADd8MIMc3AdAQD6IGiAUTQtVwIAaOFx7Ml5MG5GfBH05Dy9TcKBp3HJ&#10;cgM0lKavlkAJJggAQDe8MMMcXEcAgD4IGmCUNcuVj1xDCwdqJAfuSB7IVyKt/GNPIze3UmC8tdD0&#10;/qOoVX5SGIr1XzAHWx4AgG64joA5uI4AAH2wdRKMsma5sgIARnseO7keA+dhL7e10DdRe9dPEXuP&#10;f9xhDiYIAEA3vDDDHFxHAIA+CBqQxQoAGK2tArnjfCt3nG9nHvNjW87DrnwRTVcPnIdduQi6chH1&#10;5Muws4NnjP1TR8bKP+yoRh2fRGRyAADWwXUEzMF1BADogxUNyCIAQGO5KpRbziO5JY9mHgtjNbtq&#10;IEq+D8a3a+M1DzvDdgcwB9sdAIBuuI6AObiOAAC9EDSYgQAAe8lWsVx3Hst153Hp47mthIJkFUHQ&#10;nawkiMpeeHjvhMajyGEOJggAQDdcR8AcXEcAgF7qCBqaHDIQAAAlzuwncmY/EZHzmce+DDtykQQC&#10;xebEF2FP/Nja7pPjvRMajyKHOZggAADdcB0Bc3AdAQD6aPJqBgIAYE1D+5kM7Wfyqjv72NdhOx8K&#10;RN3cCoLL2KC/crx3QuNR5DAHEwQAoBuuI2AOriMAQB+7CBpU+Du1XbkAe+3bqDVZJZDtNZAGBs/i&#10;kkQB1eFiFI1HkcMcTBAAgG54YYY5uI4AgPUY9HFkwGxH1qUcWZfyovvVzGNPIk8uomnPgekqgvH9&#10;x5G3g2fcMHxIC41HkcMcfBIRAHTDdQTMwXUEAKzHkbNXRS4fi1w+Ehk9ru+VFMBEzxpJzxrJPedr&#10;kVb+sWeRk2lCnKwaiKarCL6NWuUnxW7U8RLKhSh2igkCmIMJAgDQDdcRMAfXEQCaQkV/9xfi3D/C&#10;l48lHj1OQoHHhAOAxkaxPQ0FMrfjsKArX0edXT9FmIwLUTQeRQ5zMDkAALrhhRnm4DoC2G+zWwC1&#10;DkS1DkQOCz8PfZHRE4lHT0VGT0T85PYyuR9c1vOMAUx4KpTbzrdy2/l25rEgtmZWC5xngoIvwu4O&#10;njGMwge00HgUOczBpxABQDdcR8AcXEcA+231HgCWI9Lui2r3Zx+LgvJwIP2ecAConaMiueE8lhvy&#10;eOaxWFTSa2C6rdB5LizoSrzChabiYhRV4L0TGo8ihzmYIAAA3XAdAXNwHQHoqZomwJYj0j4S1T6a&#10;fSwKRfynEl8+yYQDmYAgeF7JUwCwOiWxXHOeyDXniYiczzx+kWlAfB525SIYhwPp1kKhWCIiEtd0&#10;MUrQgErw3gmNR5HDHEwQAIBuuI6AObiOANajwv/k81i1eiLegYhllx+10t+sFY4pO0/wfLx64HnS&#10;ZyDtOzB6Ml5ZAEArX4UdOY+SgCAYrxh4mAkMRvGc1xEDEDTAKJQrGo8ihzmYIAAA3fDCDHNwHYFt&#10;U+HvJDP3li3i9cZfblekNb5VXk/E64o47SWnumIAMO88cSQyejreVihdNZDdWsh/tsK5ANTp26g1&#10;3lIoGG8tdJ4GA8nWQs+iahYdmY6gAUahXNF4FDnMwQQBAOiGF2aYg+uI/TUNABYeZY1DgHnhgNuV&#10;agKAVc8RzwkHMrcAtPI49pK+A5meA0lY8DDsytPY2/VTbByCBhiFckXjUeQwBxMEAKAbXphhDq4j&#10;9LNaALDwDGocAGQDguS+SsMBpba7jVBR2pCYcAAwwtPIlYso33Mgu4LgUdTa9VPEHIQMMArlir1A&#10;ocMcTBAAgG54YYY5uI5Y3eYBwDJpCJC9zYUDVubgircRKlO2csB/Nr1fVycRACu5jJ3JioHzILN6&#10;INlW6Otw2fZkaAKCBhiFcsVeoNBhDiYIAEA3vDDDHE24jth+ALCI056uHPC6Im5nHA6kQUFZU+Iq&#10;VhLMO4f/LAkHno17DfjPMkHBs3FfAgDa8GNr3HMgzKweSO8HXfky6uz6KcIwBA0wCuWKxqPIYY4m&#10;TA4AQLPwwgxzbPs6YrcBwCJOK7NiYLp6QLmd8X3bnfOLFa0iKB4TPJ+GA2WrBwgHAK2EsRr3GIi6&#10;M8FA2n8A2BWCBhiFckXjUeQwB0EDAOiGF2boT98AYBHbLdlWqDteOeB2RJwlzUSvEgCUHzS+CS6n&#10;2wpNthN6Nv0+Clc4F4A6jbcS6k36DVyEXTmPpkFBGPOPOMxH0ACjUK5oPIoc5iBoAADd8MKMqzMz&#10;AFjEcgp9BzqT75XXHa8sqCQAWPE/m/9c4mwYUAwICAcA7XwVdeRhMA4CJj0H0vtBV3wp2Z4M2GME&#10;DTAK5YrGo8hhDoIGANANL8xN1LwAYBHLHgcDmVAgvT8OB5JmolX0GZgctuC4cJRfOZALB56JRMFq&#10;YwCozddhe7xKIMr0HAh68jC5fxk7u36KQGMRNMAolCsajyKHOQgaAEA3vDDXab8CgEWUyq8ayIYD&#10;6f2cCgKARecK/XzPgTQUSEMCwgFAO4+i1nTFQDAOCM6TsOAi7MrTaF7vEgA6IWiAUShXNB5FDnMQ&#10;NACAbnhhFiEAWF02GJjc70zDgXn/0lexlVDxHKGfbCuU/cqEBKG/0h8JQH2exO6kCfFF2Ms1Jr4I&#10;uvIoXtK7BEDjEDTAGJQq9gKFDnMQNACAbvR+YSYAqILTLvQbGAcFKgkJRFkLfrnihsRhUBIOZEIC&#10;wgFAO88iZ7KtULbnwHnSoPjbqLXrpwjAUIQMMArlir1AocMcBA0AoJurvTATAGyb05rZUmiyesDr&#10;LgkHElX0JIhjkSiQ2H8+Jxx4JhKOVvojAajPKLYnKwXOs9sLReMVBF+Fxe3JAKB+BA0wCuWKxqPI&#10;YQ5CBgDYPhX9pz8Zx88fiYwei1wmX6PHIlG46+fWfLY3CQOywcB4a6GOiJ3sF76NbYSKolDiyTZC&#10;JSEB4QCgnVAsuQi78jDZVii7euAi2WIIAJqEoAFGoVzReBQ5zEHQAGCfqejv/kI8M4EchSL+U4lH&#10;T0Qun4y3jhk9GX9dPhEJnu/m2e4T280FArPhQHa/8Iq3ESqKovJthYIkKAguV/kTAahRLCrpNzDe&#10;WijtOXA+6UPQlZg3bQBQiqABRqFc0XgUOcxB0ABAR+UBQJl0AjmOREZPxp8Wz4UDya3/bLvPGCKW&#10;Pd1SyO2IuO18OOCU7Bde1TZCMz+LyrcVIhwAtPbFJBBIthRK7yd9CIJ4he3JAAAbIWiAUShXNB5F&#10;DnMQNABYx/oBwPwDxsfMhANpMJDcx3Ypa87KgXYSDrQX/PIVAoCFx8TJyoHn+VAg/RkrSQAtfR11&#10;kgbE4xUDF2FXLoLp9kKXsb30HFyQAoA+CBpgFMoVjUeRwxy8rwOaodoAYNnvEw7sllL5UMBpF7YW&#10;WhQOyBUCgLkHicSxxJNA4HkmHMiEBQC0803Ukosgs61QkGwrlIQDzyKntufCxSgA6IWgAUahXNF4&#10;FDnMwXs7YLtU+DdejKV1IOIdiPK6Iq3DafPZVBXbxyw7TzgaBwRpI+LLR0nPgcc0oK1LMRTwpt8r&#10;t7PaOSraamhuOJDeB6Cdx5E36TNwkVlBcB505SLqypPIW34SDXExCgB6IWiAUShXNB5FDnPw3g77&#10;SoW/U5iNVUrE6433mPd6Il5XxOuKyv6s1BYb0Y6ejlcOjEpWDfhPVzwvNuK0SlYOZMIBlewXvulK&#10;kRXOMRsOZFYNBM+pB0BDz2JXLsKuPAzGKwWyqwcuwq58G5X0LtkzXIwCgD4IGWAUyhV7gUKHOXhv&#10;B93MBgDLeN3ygMAd304mgstsY3LYf5YPB/zCbRwtPyc2Y3v5ZsSZgGAcDmT3C99iUCQicXBZ6Dnw&#10;fBoM+M8IBwANXcbOeJVA2JXzaLx64CKzeuDraMn2ZFgLF6MAoA+CBhiFcsVeoNBhDt7bYVXrBwCL&#10;uJ1xCJANB9yuqFYSGCwKB0Sk8slh/znhwK7Zbj4UmKwkSMIBq2S/8Iq2EZr5UXCZDwVy4cBz6gHQ&#10;kB9bcpGsEkhDgodpY+KwJ1+EK25PhtpxMQoA+iBogFEoVzQeRQ5z8L6uGaoNABZxWrlQYBIOpD+z&#10;HNn2p8Nz5wguZ8MB/9n0fhSu8qfCJiynsGogHxIoy53zi9XXSRyMCAcAw0SiJtsJnWdWDUzDgl5N&#10;/8Bhl7ggBQB9EDTAKJQrGo8ihzl4X7dd9QUAi9hePhgohgPZpsQ17DE/Gw48y6weeCYSBcvHwGYs&#10;uxAKJPed8ZdyljQTrahxdRzHIqE/Gw6El9PvCYsALaV9Bi7CnpxH054D58nqgTDmCgOr44IUAPRB&#10;0ACjUK5oPIoc5tjX93V6BACL2G5uxcC050Bn/L1TbBxZ0afD5x0TjsrDgXT1AOHA9ikrFwZM7qdN&#10;iZ1WtQHAIuEoCQIuCQcAg3wZdqYrBoLueBVBunog7Iof28tPAmzBvl6QAoCOCBpgFMoVjUeRwxy6&#10;va/TPwBYxLJLwwFxO+OmxO6cxpGbBAD5g/Lfhv40HJhsJ5QJCEJ/hXNiI0qVBwPJrXKyNbH4/+Ol&#10;k//LzhEGC1YOXBIWAZr6JmrJRdiTh5NthbpyEaQrB7ryPC7pXSIiXJDCJLpdkALAPiNogFEoVzQe&#10;RQ5zrPq+zuwAYBFlzfQbSJsUj1cPLGkcWcVWQ9nzRL7EuVCgEBAQDtRjEgi0SkMClfmbs3EAMD3R&#10;7M+iYBwCTHoNXE5v/eeEA4CmHketaTAQZbYYSoKCp9G83iVV4WIU5iBkAAC9EDTAKJQrGo8iR32a&#10;GwAsolQuEMiHA93l4YCIrB0ALLIwHHg23mYG22d7hUCgEBIoq+SXKlhNUnw8DvPbCuVuLwmLAE09&#10;iVy5CKeBwEXQlYfJqoGLqCePwiW9S7TCxSjMQdAAAPogZIBRKFfsBQod+xoALDMJBjqZFQSdaTig&#10;LKk0AFh0riiYDQeyIQHhQD1st9CIuDW+bye31pz9wqvebioKp0FANhRI7xMOAFp6HjuT7YTOg2mv&#10;gYvk+2+iYj+bfcHFKMxB0AAA+iBogFEoV+wFCl1nBADrctqZcKAzGw4UJ4Kr2Epo3jnicBwOzAsI&#10;gsuV/kjYkOXkg4FsQOC0xo8vUtVWQ5NwIBsMZAICwgFAS35sj1cKpNsJJVsLpQHBl+Eqq9KwGBej&#10;MAdBAwDog6ABRqFc0XgU+VURAFTJaU1XDbgdEa8z+V65nTkTwVtqSBxH03CgLCAgHKiHZc8PBpz2&#10;eGXBNnsNTB6L5gQD6bZCrCQBdBSKJee5ZsTjkGCytVDY3fVTRA4XpDAHQQMA6IOgAUahXNF4zSty&#10;AoC62G6h70Bn8qXczvjxeaqYIM6eIxsOBM9FRsWVA89X+iNhQ8qabiNUDAac1rgnwcSafQTKD5r/&#10;u6XbChEOADqLY5GLKFk1kKwYGIcE0y2GogZeuECkiRekaC6CBgDQB0EDjEK5ovHqK3ICAB1YTmkw&#10;MFk5sCgcEJFKVxHEMeGADpTKrBxo5YOB9Ctra6sI4vmrBggHAK19EXam/QaiZMVA0JsEBUFc1tgc&#10;yOJdF8xB0AAA+iBogFEoVzSeIgDQnmUXQoHpFkPK7SQTwVvaRqjkHLlthfzn+WDAf7bKnwhVmAkH&#10;Cl+l/4JVUSeFxxcFA2wzBWjrq6g97TmQbCX0MEi3FerJZTynsTmwFbzrgjkIGgBAHwQNMArlih0i&#10;ADCZskrCgcy2Qm57emzV2wiVPVwWDgSZ25WeAzZme5nthFrTLYYcb3yr5nzqt+pVBNkgoHifcADQ&#10;1rdRa7KF0HkhJDgPuvIsXrYqDdAR77hgDkIGANALQQOMQrmiBAFAUymVDwWc9mxAMKOCfebnHBNn&#10;g4BRZtVA+nPCgXrYbrJ6wEuaEGfCAtubHw5MVLTapBgKFIMC6gHQ0pPIywQDXTmPepNg4CLsyuPI&#10;W34SoNF4xwVzEDQAgF4IGmAUytUoBAD7qhAIiDcNCZTbKX9HsEEAUDgo/11wmQ8HsmGB/1wkjlb7&#10;M2EzlrN4WyFly1a2ESoKCmHAJBwYiYSXhAOApp7F7jQYCLuTLYYeJqsHvo1ay08CYEW844I5CBoA&#10;QB+EDDAK5VoZAgDMclpzVg60RTntcV+CeSreaigOLqcrBUaFVQOEA/WxnPGqATsbCnjTLYZsZ3rs&#10;pgHAonOE/pyVA0lQQD0AWrqM7Ul/gfOgO2lEnDYm/ipqLz8JgB3gXRfMQdAAAPogaIBR9qBcCQCw&#10;HtubhAHFkEC57eRT4otUt4ogDkZzwoHkNgpX+RNhU5Y9rotJzwGvcFvcL7yiGigeE/nTIIBwADBG&#10;EFvjJsRJGHARdTM9B3ryRVi2ZR2AZtmDd11oDIIGANAHQQOMssNyJQBAddL95bMBQTYcsFypMgBY&#10;+Ggwym8jRDiwG8rKhwOOVwgI5uwXXsl2U5nHo2C6tdBkW6HM94QDgJYiUbnthNJg4GGy1dBF2OMi&#10;BsAamCSAOQgaAEAfBA0wSkm5EgCgHpaTNJstCwjaouzMRHDF2wjNPBT6+W2E0nAguBx/HwWr/Zmw&#10;GaVKVgt4+aBgnipqJD1PFEwDgWw4kN4nLAK0dRFOew6chz25CLKrB7oSyrLG5gCwDUwSwBwEDQCg&#10;D4IGbAsBAHbPsidBQDYUEGf8pZxi48jtrSKIwyC/WsB/lmwj85xwoG65MKC4esCV5W+uK6gTwgHA&#10;WF+FnXEwkDYmjsYrBtKQYBQv27IOAHTHJAHMQdAAAPogaNg/BADQm7JyYcA4IGhNfqbcOY0jK/qE&#10;eBwXtpHxn4uEl9OVA9lbwoH62O50xUBx1YDtjeumkqBoweNRSDgAGOqbqCXnQW+yeiDdYuhhsnrg&#10;eewsPwkA7A0mCWAOggYA0AdBgz4IAGAupTLBwOytcuaEAxNrBgCLzhGFme2EMisG0vuhv9IfCRWw&#10;3Uww4OXvO60kHJBqtxGa+Vm0IBzwCYsAjT2KvPFKgXRrocm2QuOfPYmKjc0BAJtjggDmIGQAAL0Q&#10;NCxHAIDmmhMMjEODlqglV27LJ/9FVpogDoNpEEA4sFuWMxsKZO+r4pYgW9huKo7yYUAaDkR+cks4&#10;AOjqaeRmmhD3kt4D054Dj6LilnVMEgCAXnhRhjm4hgAAfZgeMhAAYD/Z3vxwwG2LUlZ1AcCi88RR&#10;fhuh8HLajDi4HE8Oox6WXRIMuNPvrTlbglTZtDqOpqEA4QBglOexM9lOKNuQOF1B8E20bFXaZpgk&#10;AACd8KIMc3ANAQD62FbQQAAAFNnuzGqBXB8CK/sp8Qo+IT7v8TjKrxggHNgdZZWvGEgDgnnhgIhU&#10;toog3VYo9AuhgJ+EBawkAXTlx3ZupcB5unogaVD8ZdjZ9VNcGZMEAKATXpRhDq4hAGB3CACAdVhO&#10;fsWA3coHBHZhInilid0rfII8jjNbCl3m7/vPCQfqpFQ+FLDcfFBQrIkym64iiONMnwGfcAAwSBir&#10;6XZCQWZLobQPQdDd9VPcCSYJAEAnvCjDHFxDAMAsAgCgKpadDwbcZPWA00rCgTmNIyvfaijOBAOF&#10;cCD9Qj2UmgYCuWAgs7WQSLXbCJX9PA0CWDkAGGccDEzDgDQceJjcj5iU2QiTBACgE16UYQ6uIQCY&#10;hAAAqIOySoKBTEBge0tOcMXJ37Jz5FYKXBIO7FIaBBRv0+2FJm+CqtpGqOSYNBBg5QBgnC+CjlxE&#10;vUnvgYfZHgRhV/zY2vVThDBBAAD64YUZ5uA6AkAVCACAXVMqEwZkQoE0KLBbUmkAsIifWS0wCQdG&#10;0+9XGgeVsN18MDBZQZDctwoTe9vYbirMBAGTUGBEOAAY4OuwLRdhN1kp0JPzKLOCIOjKZbzC9mQw&#10;ChMEAKAbXphhDq4jgGYjAAB0VxYKpMGA2x4fU/k2QiXCUaYBMeHATllOYdWAmw8J1JxP/S79/2iN&#10;Ggl9kSgohAOZsIB6ALT1bdSarBoY3+ZXETyL52xZBwgTBACgF16UYQ6uIYDdIQAATDbpMZAJBbJh&#10;Qe6CsIpPiM95fBIEjDI9BwgHdsKyZ1cLON40NFD2gl+uaBVBMRRIgwLCAUB7TyJv2og4WT3wMNN/&#10;4HG0bMs6oBpMEgCATnhRhjm4hgBmEQAATWV7swFB9qv4KfFtrSII/cy2QqN8v4FwJBJHK/+RsCFl&#10;zV85YLvj8GCZTeskDEpWDASEA4ABnkXOeFuh7KqBsDu5/SZsJUfyrgvmYJIAAHTCizLMwTUETEIA&#10;AOwj2y1ZNZAJDOZ+SrzifeZDv7B6oBAUEA7UZxIOZAKBXEiQ7BdeRVA07xxRuCAcCKgHQGOXsZ1Z&#10;NZDfWuhh0JWvo/YWRuVdF8zBJAEA6IQXZZiDawhUgQAAQJ7lFLYV8vL37SWNI6vaZz4KplsJhelt&#10;JiyIwpX/SNiQUrOhgOWOayH9+cQWmhGLjP//LgYC2ZCAcADQVhBb42Ag6uZ6DYx7EPTki7Cz66e4&#10;BO+6YA4mCQBAJ7wowxxcQzQbAQCA1Vn2bCiQDQesJeGAiFQyQUw4oJeZrYScfFhQVPV2U1E4Gwyw&#10;cgAwQixqsmrgYZDfUug8WVEQ782b5335c6IJmCQAAJ3wogxzcA2xGwQAAKqhrPIVA5P76URwRZ8Q&#10;n3dMHBIO6KQYBkxWDiQ/n3uxesVthIrHxFGyrVCQDwXS+4QDgNam2wkVbpPAIBRr+UlQwLsumINJ&#10;AgDQCS/KMAfXEHkEAAC2T6l8r4E0GJgEBF7++GWTu1f9BHkUJmFAIRxIfxYFK/+RUAHLyQcE6f30&#10;59aCib1NQqLJ49lwIBMSEA4ARvgqbCdhQG+6iiDTh2AUr9DYHFvCOy6YgwkCANANL8wwhynXEQQA&#10;AHYvGwbY3rQhcfqzoqq3kBEZT/amqwQmIQHhwM5YdqHPQOF2lX9lN6mTOCpsJ5QJB6KAlSSA5r4J&#10;W5lthHrT1QPROBx4Fq2yZR30Z8g7LkDMmSAAgP3BCzPMUMU1BAEAAL2VBQK2O/3+qlvIiKw+QRxH&#10;s4EA4cDuKGt2xUBu5UDyqd+qGlKX/V5uKyHCAcAkjyNv0l9gusXQOCR4GHTlaVzSuwR7jgkCmIOg&#10;AQB0wosy9EAAAMBctju2otp7AAAgAElEQVS7ciAbEqgle0NXMkG8IBwI/fEX6qOsQjDg5L9X2S1B&#10;KgyJssdnwwDCAcAoTyM314R40pw46Mp52JNHkbf8JMCVMUkAcxA0AIBOeFHGYgQAAJrJcmb7DWRD&#10;gmXhgIhsPkEcjwOB4HK8x3yQDQZGhAN1U6pktYCTDwqKKt1uKp4GAnFIOAAY5jJ2pr0G0tUDQVcu&#10;onFY8HXY3vVTBFbEJAHMQdAAADrhRdlUBAAA9o9lzwYC2a2GJp8S38InxLO/lw0DCAd2Kw0HykIB&#10;a044MFFR0+qwEAYQDgDG8GNLzjPNiIu3X4SdagbiPReMQsHCHAQNAKATXpSrRgAAAFnZcGCyxVAm&#10;IChOBG9rn/lJfwFWDmhhXigwb+VAVhWrCMJgXAuTYCAkHAAMEcYqs1qgJ+dBRy7CnjwMpgGBdnjP&#10;BaNQsDAHQQMA6GR/XpQJAABgVcrKBALubFBglzWO3MIqgqAQBuTuj1b906Aqln3FlQNZG9RJWSCQ&#10;vQWgtexqgfEqgs54W6GgJxdhV8K4wW9MGvxHQxNRsDAHQQMA6GT3L8oEAABQBaXKVw5Y7jQwmKfK&#10;feZnggHCgZ3KhQMlQcHkQqCibYSK5q0YIBwAjPBl2JHzki2FzoNxH4JA7OUngQ7vuYAVUawwByED&#10;AOhm/gszAQAA1GEmEFi2cqCoggniucGAP95eZqVJZlRGWdMgQNn5+7aTb1RdaTPiRBROmxHHISsH&#10;AMN8HbanTYhLmhNfxquuQEIlmAiDUShYmIOgAQA2RwAAALuWDQKKt4632jlWmSBedEwUzPYZIBzY&#10;nTQcmKwaKNxmw4GJirabiuNMIJCEBNmVA3FIPQCaexR5ky2ExlsLdXNhwdNoleAZWmIiDEahYGEO&#10;ggYATUYAAAA6s5z8ygHLnQYDlitiJRPBmwYA04NmfxQF5asGCAd2Q6kkBLAz/QbsZBVB8jXPsv+v&#10;VqqjkkCAcAAwxpPIzawW6M1sL/QoWjF4RrMxEQajULAwB0EDgF0gAAAAU1lOslrAza8aSMOC4qfE&#10;l07MXiFESPeVL24tlP4sjtb6I2FDSk23E8qtGsgEBIusPHk/57g4ym8lRDgAGOVZ5IzDgDAbCvQm&#10;Wwt9E7Z2/RTRNEyEwSgULMxB0AAgiwAAAJrIsmdXC2TDAlU2EVzxKoIozK8UCP18WEA4UL9sIJCu&#10;IsgGBZsGAJOHSx6Po5KthQgHAFOMYju3WiDXnDjsyVdhe9dPEZiPiTAYhYKFOQgaADMQAADAvlHW&#10;7KoB252uKLAWNI6sohltHE8/JU44oI90lYDt5LcTSlcU5FSwlVD2HOnKgckt4QBgklAsOQ+68jDs&#10;ykUxHEhuRZjSwh6gyGEUChbmIGgANkMAAACYUmq238DSlQNFG04Ox9G018AkJCAc2Klij4Hi/eIV&#10;eRVB0eQ8cSEMiAgHAIPEosYrBjJNiM8LqwjiCiehmB/AXqDQYRQKFuYgaEBTEQAAAFaThgPFFQNp&#10;3wHblcq3ESqKomTFQDC7ciDddx71UlYhFHCmP7Nsmf+mr4Jaya4cSFcN5H5GWATo7ouwI+dBbyYU&#10;SMOCILaWn2QHmB/AXqDQYRQKFuYgaEDdCAAAANXIhQHO7AqCVKWfDs9+H82uGCAc2K2ZcMDO/Mya&#10;bVSdtWmdpFtNxYVQgHAAMMbXUVseBtNmxMXeA5fxKqvSzMb8ABqPIodRKFiYg5ABWQQAAIDty60W&#10;KLk/czFdwR7zuWPiTBBAOKAFpUq2Elpl5UDWVVcRxOPVJDNbCkWEA4Ahvglbch6mTYinIcHDJBx4&#10;Fi3oZ4MZzBGg8ShyGIWChTkIGsxAAAAA2C3LmQ0Fsg2JrZJPia8dAMw9KPmkeJAPCKJgus0Q4UD9&#10;0nAgGwgoaxoYTFYOVFEHxZUk8TQEKFs1QDgAaO9x5OWaEE+bE4+3GnoSuctPgq1gjgCNR5HDKBQs&#10;zEHQsBkCAACAviy7sKVQ9tbZ7hYy6TkmPQeK4UDyhfoVVwwUg4LUNrabKoYBhAOAUZ7FbiEU6ObC&#10;gm+j1q6fIirAHAEajyKHUShYmKOpQQMBAADATMrKbyOUWzWwJBwQkc0/PR7PhgGEA7uXWy1gTe+n&#10;IcGMilaTTFYOpKsGonwwQDgAaO8ydsZ9BoKOXETTngMXSWDwddje9VOEZho6RwBMUeQwCgULc9Qd&#10;NBAAAACaR1lJIFBYMZAGBMqWyiZ+550nGwZkew0QDuxOccVA2oh4bjiQWFYHKwUEmZUChAOAcfzY&#10;SlYJ9OQ87CThwDgkuIi68kXQ2fVTRIMxpYXGo8hhFAoW5kiDBgIAAMB+UWp2tcCk70Bym9rGFjIi&#10;+RUDUZgEBIQDO5UNAor3RS3+iMamdZLbTigmHAAM9Cjy5E+DA/mbX3xWWCnAJAHMQbWi8ShyGIWC&#10;RXWc5YcAANAgcTyecA/92cfScKAsFLAK4cA64xXNnCtzTBiMPy2eriCIQ7YVqsNkEr7kv3G2KbGy&#10;kq2FMt9vSmW2Kpr3vCTO9BuICQcAzRxaIzn0vhRXin8v6/isFRMEqAbVisar6+OvFDoqQcGiOgQA&#10;AACkFoUDIvNDgeLKgU3Yjoz/eS40oozj6SqBXCiQ+dlKn0TH2uJYJJ4Tvig1u5VQ9vtNL6izIUOx&#10;xophAOEAsKeYIIA5qFbsBdI0GIWC3QcEAAAArCr9FH7ZXLDljCd/i6GAspNJ/Qoueix7ule9W/bc&#10;wvJbwoHtiePxf18JZx8rhgMzXyp/nnUpKymrzMqByXniab+B9D7hAICNMHULc1CtaDyKHEahYHeN&#10;AAAAgCpMtui5nH0sGwzk7iffL9pfXmS1yeFJOOCVPLcw32Mg+z3hwPasEg5IJiSwrPzPNpJsW2Qv&#10;2FYoDQSKAQEA7BSTBDAH1YrGo8hhFAp2HgIAAAC2LZ1wLwsHlDVdMaDswhZDdgUTwTINB+LisgGZ&#10;7nufWzVAOLB1k3BgjrLVAtnbqw887Wkw93llAgLCAQCNxSQBzEG1ovEochjFvIIlAAAAYJfiSCQc&#10;jb+K0nBgsmqgcFtVA1rbG+8iU5zsj6Npv4E4JByo06KtenKBQCEg2LjngBKRec2N4zkBAeEAAMxn&#10;3iQB9hfVisajyGGU6gqWAAAAAF1NwoGSx5QqbCNkZ1YRZHoFbGKyNU1x5UC6v3wSCGTDgTgNCAgH&#10;tiaOkmvBJX0HRM2GBRtRmaChGBbFJYEA4QD2ULz+y9+yXeCA1TCrBXNQrWg8ihyaIQAAAMBEcSwS&#10;+uOvonSLl5lVA/Y0INiUskRsS8RetK1QVBIOhEwIb9NafQcyt+nk/lWpwu9nZ0CzwUDxlloAastL&#10;CRpQDWa1YA6qFY1HkWNFBAAAADRNHIvEaVPiEtlAwCqsGpi3N/xa1HjVQOkHzuN8v4FsKEA4sF2L&#10;+g5MQgBr9n76/fRE6407OV/J80nPtygkAFCJOv46ETKgOnW8/lOwqAbVisYjaDAeAQAAAPsmWhQO&#10;zNlOKF1RsPHVn5oGEEXpBHXZigHCge3KNvwtyq4QmKwgyP5s0yv1zDlyp1oQDEyeMwCdsJoBZmFG&#10;C+agWrEXKPStIQAAAABTUbJ9TFlT4uwWQmX3N52RUUpEJX0NRAozSXEhDCAcqM1k8l2kfGshqyQk&#10;EJFNtxUSmb96IH1eaa+B7POc3AfQVAQNMAszWjAH1Yq9sIfLdggAAADAaibhQMljyspsKWTNBgQb&#10;XwGpaTAwWTyQmezNBgGEA/WaNCUuUbq1UHFLoStSSnL7TC1cPSCF+wCwHEEDzMLULcxBtaLxNCty&#10;AgAAALC5OBIJozlNiQuBwCQsWLByYJ1Zl0nT4znbCmWDgWwoQDiwfatuLVR2u5HstkKFWioNBAgH&#10;AOwOQQPMotmsFrAA1YrGW7HICQAAAMB2peGAlIUDmcn7YkiQfm3KsmW8bMCdfSzdTii3goBwoBa5&#10;rYUKcmGAyGxAsIHcOWU686ZEZrcQYkshrCuzFdVcTBNgNwgaYBambmEOqhW6IwAAAAC7E8ci8Zym&#10;xGk4MLNiIF1RUMElsGVJbhuZrOJKgeJ9bM8q4cCi+9MTrTlw9lzZH88JBnI/A1bFNAGajaABZuE1&#10;GeagWnFVBAAAAEBPaTggMtt3IG02OxMQWNPbTWcg0pUDVsnlUjEQyAYDhAPblWv2W/J46UqBClYO&#10;TM6dnC9z6txzyj1PYJf2sMMd9gpBA8zC1C3MQbU2DwEAAAAwTxyPt+4p7UgsmW2E7PGn/FUhHNhU&#10;uj1RGg5kZyGyQQArB+q31uqByQMVDFxcNZD9nq2E0FRMEaD5CBpgFl6XYQ4+qlAfAgAAANA8URoO&#10;LGpKbJXfX1dxZqC0d0E6AZwNBUqCAmzXotUDxU/3VzoTo8YDLjon4QCwABNaaL46/hkgZEB1mLqF&#10;GbiCGCMAAAAA+2XSlLhEWSiQ+9q0AW0mHChmDYQDuzXT+LfweOn2PxVe6itFCADsHNMEaDZWM8As&#10;vCbDHLpXKwEAAABAajIBX9aUuBAGTEKCpB/Bxm8e0qbHdklf4rjQZyDOBAMxE8d1KG0AnHl8ZrZj&#10;zXrg/0Ngj+g+TQBshqABZuE1Gea4arUSAAAAAKxi0SfxJ02Js30HLCnfDugq1LQp8czzimW270BM&#10;OFC3mf/Ome/TT/czUwGgVkxqodkIGmAWXpOxOwQAAAAAm8o1JS70HciFA3O2FdrkHaxKVg6IXT4J&#10;XVwxQDhQv/S/M/+9ATQSk1poNoIGmIXXZMwiAAAAANimXDhQkN0+aLK1UHblQFXbCuWe0PR5STzu&#10;N1AMCggHAADaYVILzUbQALPwmmwSAgAAAIBdmYQDcxRXChTvrz9g5txKRJSIXThPGgzEcSEQiPKP&#10;AQDQSHX8G8eEFnaHoAFmIWioAgEAAACArhb2HZgTDMhVw4HcyZPzisz2HciuGiiuGCAcAABgOSa0&#10;0HwEDTBLs1+XCQAAAABMtDQcKGwvZFnTxzaipucqU9xSiHAAAIAdafaEFiBSz+UlIQOqs5tVZgQA&#10;AAAATRNHybXlKn0HVH71wKYsa/xOrCxomLtigHAAAABzETSg2VjNALPMFiwBAAAAwD5Z1Hcgu4VQ&#10;8f4kINjgHZBKmhKnzyP/xOaEAoQDMEcs65crb/YBYFUEDWg2ggZsCwEAAAAAxiYT7iVbC00CgbKQ&#10;QFXwTiJzjsmp4sLzKgYChAMwH2/2AUA3BA1oNq499g8BAAAAAJabTL6XPDYTDpTdrj1gyfnnPadi&#10;IJANDgCI8GYfAPRD0IBm49pDHwQAAAAA2MyicECk0Hcg02ugkr4DhYAhd7o5qwYmzxlA1XizDwC6&#10;IWhAs3HtsRwBAAAAALZrpb4DhdvJY5tIVw3MWz0gwqoBwEy82QcA3RA0oNlMvvYgAAAAAMDurLO1&#10;0MzPlp58/kPp78dSsoIg83uEA8Beq+OvPSEDAKyjjusxXpixO9u49iAAAAAAgJ6WhgMiW9tWKDdO&#10;nP9x7qqccADAZkz+RCEANBOrGdAsBAAAAAAwT24Ln8Jj2XBg8n1V2woVz6HGzyX3s8ITIhzYI5kV&#10;I5ViggCbI2gAAN0QNKAeBAAAAABolpmGv4XHi6sEioHBxgrnya4iyD0/YFVMEMAcBA0AoBuuI/Yd&#10;AQAAAAD2S1z4lHb2PdG8MKDKmaZ55yIYwM4xQQBzEDQAgG64jtAVAQAAAACQKq4ekMK3la8WAPYR&#10;EwQwB0EDAOiG64h1EQAAAAAAq5oXEIiUzN6s8aaBT/8DW8AEAcxB0AAAumnOdQQBAAAAAFCFmdmb&#10;OW8amH0BGqY5EwRoPoIGANDN9l+YCQAAAACAOvFp/+YqtJcQEeZsUaE6XjsoWFSjjn/qCBkAYDUE&#10;AAAAAACwLXw4HEahYGEOVjMAwGoIAAAAAADAdMzbwigU7K6owmx2zKq0pQgaAJiOAAAAAAAAsBrm&#10;bWEUCnaZYiAwD0HB9hE0ANgWAgAAAAAAgF6Yt4VRml+wlmWJyPwggIDAHAQNwP4hAAAAAAAA7Kfm&#10;z9uiUXZfsGUrBtKfpSFAMQwgHNhPBA2APggAAAAAAADYpt3P2wJruFrBphOxsyHBvIBAEQ5gYwQN&#10;wHLO//jF0f931gr6p+7IO2kF1q6fEAAAAACYiGks7BxBA5aYN+G+ai+ATaRjFG+LwUD2OVYTEFCw&#10;2BxBA0zm/Jnf/fZH6Td//p2D1984bb1560C9dNKKbp+2w7OhF/ZPPL9zreW7bSva5XMFAAAAAK0x&#10;/4q9QKE3zrJgIH28GBRcNTjI/t68YCAdd15AsHo4QMHCHHUEDYQM+0eJyE8UflZaaj94tXf/wxve&#10;m7ePrFfO2nL3pBWdDT3/eOgFvVPPd4+ckPIBAAAAsLf+yp/8tDwMurt+GpXiTR4ajyK/knlBwKqB&#10;wKLjFp8j+1g8ExCsHw6YhoKFOQga9LFyAFBictwndzrXvne/887dvvXKaSu+N/SiG8N2eHzi+Qcn&#10;rt868QL+LwcAAADQaE0MAOrCG0Y03h4V+aJP95cds+j3Sx5d8HvT+3EsEsfRnoUDVdqjgoXxCBqW&#10;qyQAWHTM/WP78GdeO3r3Qd957Vo3vj9shzeP3ej01PMPhq7fvt726TsAAAAAwHgEAPpjjgCNp3mR&#10;z9vupyw0mHOGBedePq7INAwoWz1AOFA3zQsWyDA5aLhqAFBJSOCI2L/40eC9l4+d12/01IvDTnjr&#10;2AvPhm5wdOL6nRtt37YVL74AAAAA9EcAgJTBcwTAarZQ5NkwYH5AsHkAUPLo5N541YBIdnshwoEm&#10;4FUZ5thG0OBUf8rVBSLh7/7e178vIr9X9viP3j1487XT1ps3D9RLp+3o9tALrx174eC05XfOXN9t&#10;2zQlBgAAAADohZajaLwtFPnk0/jZkydFPi8cGN+v7m+CUlZu8i2/rVB5KEA4YAJelWGObbyc7DQA&#10;WOa//YPH/0Tk8T9Jvs398X/4Su/Bu7e8t+72nVdOWvELQy+8NvSC4xPP7516vntIU2IAAAAAtYpl&#10;9UkG3q5gc0xpofGSIi8NBxLFQCAbDCiVPD73L4vK3eTPOzvOvJ4GUTR+/Z/eRsnPI8KBvcKrMvS0&#10;zS2A1qn6Srcd+t7dzo3P7vfeuduXV07b8f3jVnTjxA2Hw6Qp8ZCmxAAAAAAq9lf+5F/QbAsg3vbA&#10;HFQrtiGdqLcsa/J9MSSY/7vLzzvn0dx36bZCcRyNY+KkOTHhAPTHK3NTFAOAShsAV3iuyo578cQ+&#10;+OHLR+/dP3Zev9aLHwy9+NaxF5ycuP7hsee3r7doSgwAAABgffoFAHVhggDmoFqRygcBaUiQrhqw&#10;KgsA8r+X/z67hVAUxdWFAxQ6jELBbtveBQCLjnFE7F/55Pi9B0P7resd9eJpO7w9bIWnAzfon3h+&#10;57pHU2IAAAAA5fY3AKgLEwQwB9VqtuJKgeKqAcuqJgAojpmVDQSmIUGkT98BihxG2e+CvUoPgF28&#10;wtQyZiAS/u3/7avfF5HfLxv3F947fOv1s9abNw7UKydefGfohdeOW/7gxAs6Z97IbVs0JQYAAACA&#10;7WBvZZiDajXbogn2+eGANe05UIFxyGBPxsxKg4Bsz4HawwGKHEbZ74LVugnwFVT5/+bMuf6b/+PR&#10;PxZ59I/Ljv1X3hk+eP1EvXO7b71y2opfGHjhjWOXpsQAAAAAYJb9niSAWajW+q0XDljJRL6a3FYh&#10;7Wlg2+XPL7+d0Ph+NiAwCkUOo+hZsE0LAHYhFhH5+3/45T8VkX9adsBPvNi9/t27vXdvH6rXTjrh&#10;/YEX3Rx64XDo0pQYAAAAAPaTnpMEQBmqdTVXCQeyqwfm/d46lFJi20qUmk0HstsIFYOBvW9KTJHD&#10;KOsV7FV6AFS5/3/V5zOuh8FrJ/bhz7zef//ewH7jrBPfP/biW8NWcHrs+kdD229fa9OUGAAAADDB&#10;b//zansAVLSLBFATChbm0LFalVJiWdZMOGBZ1uQT/+ueb53H0hCgLBjY+3DARDoWOXYmGwAYN3l+&#10;xeOMGbMjYv/q56cf3DlQb93oyUsnXnR74AVnx27QH3p+50bLt62dtGQAAAAAUFR1AFAXggaYhYKF&#10;Oaqq1mwQkA0I0u/n/c6i860rDQKKwQDhwJ7jJdkIBAAGj/nLHxy+/dJJ6+2bh9bLw1Z098QLrx27&#10;/mDoBd0zb+S2aEoMAAAA1MbUAKAuBA0wCwULMyilxJ4TDsxbOXDVRsWLVg4UQwHCAVSKl+SN0APA&#10;YH/vf3/0RyKP/qjssZ976+DBBzfb71zvqddOO/G9Yze8fuwGx0M3ODj1Ru4BTYkBAAAA1KiOOSBC&#10;BlSnjklLChabi+NYgjAUCcOZx4orByw1vm/Z1qQXwarmHTnuOWAvDQfCMBsMhIQDWA89Gjay7goA&#10;nT89X+X5Gj3mT77Uvf7Zg94Ht9rqtbNOfG/QCm8NvWB47AaHQ2dEU2IAAADgClgBsD8IGmAWChaz&#10;ZsIByxoHBPbVVg4sDhPKHitfMRCFhAPYAzW/LDcpAGDMCsZ849Q5+uHrR+/f6dtvXeuqBydeeGvg&#10;BacDNzgaOqP2tRZNiQEAAIAyBACoGkEDzELBNkVpOJD5Kk72rz/5n/5e+c/jWCaNiKMokjAJBbJf&#10;m6Ja0Xgqf7fqAGAXn56v+jjGLDmuK2L/2veOP7p37Lx5rSMvH3vRnYEbXBu4Qf/E8zvXaUoMAACA&#10;PUYAAFMRNMAsFOwulYUD6RZA5X0H1g8A0nHK5LcVCktDAp1QrdBBGgCYPpG96nE8ty2O+SsfHb31&#10;2on3zo1D69VhK7p76ITXT1x/MPT87pnn05QYAAAAjUYAACxG0ACzULDrKq4WSPsDTL+3CscvPteS&#10;0Up/mvYXGG8nFEmYfJ8GBE1FtWIRmgBv3y4+Er+TMX/39779IxEpbUr8828fvPTerfa717vq1ZN2&#10;fG/Qim4MbH84bkp86R44Ea9VAAAAANBgdW3pTdCAatB1dF3pp/LDJQ2J531VwbJssW279LHcaoGk&#10;KXE2IDAZ1YpFWAHAmDsf819+pX/jvTvOB7eP7NeH7fjBwAtuHrvRybHrH564o9axS1NiAAAA6I8V&#10;AMB+IWiAWfQu2DQEyK4YyN7Pq3ZbIRHJrRJIA4IwiiSKygMNbJfe1WqedQIAnSeVqzzfvoxZ9XFb&#10;GfP9M6f/w7eOP7h5pN46bcuDoRfe7rvB2XHSlPiMpsQAAADQBAEAgG0gaIBZqi/Y5eHAdMyrbyu0&#10;OByIMisFxl+EA02wLy+vTQkAGHN7Y1Z9vsqOO3bF+pXvDD+6c2S/c61rvTzwgrvHXng2sP3BuCnx&#10;yN6Xv8gAAADYPQIAAKYiZIBZpgWb3ULItu1MMGAnfQcyv3XFAGDRr41DgbKAIJw0K8Z+0+HllQCA&#10;MXU8rpJz/fpnx++8cuy8e+1AvXzsxfeOveD6wPOPh3bQPfVGNCUGAABApQgAAGAxggbUKduEuBgO&#10;2LZVCATKilMl51k8xjxRFEsYBrmthQgHsC2LXl4dqbZPBJULbfyX/8tXfygifygldfkL7x6+9PbN&#10;1vvXeuq105bc67vhzYHnD4+d4ODUHbkHTshlCQAAAAAAFaIRNOoUx7EEQVD6WHk4kH5viVKWTKeT&#10;FhXU/KK2LSW25Yq47sxj0aRhcjBeQRCOGxIHQUA4gCtZVDFKRD6v4DzrHLOr4xhz92NWfb6t/Bn+&#10;pVd7tz55offBrUN5Y9COHxw74a2BG54MaEoMAACABX77n//ZGlYAcCkKALogaGgmpVQuGEjDAdu2&#10;JisIpscuOM+if7MX/GIc51cLFL+uHg5QsPuKAIAxmz5mleeLP77hHP3Mm8OPbh/KWycdeanvhneO&#10;HJoSAwAAoK4AoC5MEgCALgga9LEoHEhXFIhcffJ/WaAQRelKgVCidMVAGEmQbDWkx8oBClY3qwYA&#10;ezPBu4Mxqz6OMXc05tAT+9e+N/zk7qHz9mlbvTxohXeP3OD6seP3h67fpSkxAABAszUrAKgLV8gA&#10;oAuChs0sCwfsdOXABgHAol+c9hkIpisGgnCytZAe4UCVKNhVNSEA2JcxqzwfQccOxvw3Pj9778FA&#10;3jltq9f6XvTCwAtvDDz/eOgE3TN35Ho0JQYAADAaAYDOmCQAAF3sa9CQBgKOUwwHHLHtcTiwjS2F&#10;lJIkHIgkDIPc6oFsU2LMY37BEgAwpm7H7eWYv/z+4Stv3uy8f9qV10+8+N6RF946dv3h0Al6J96l&#10;17Mj819tAAAAGo4AYN9xyQ4AOjEpaCgLBxwnDQlsUWqL2wrF8SQYyK4eSL8nHKjL9gq2ygCAT5Uz&#10;ZhXHMWbhuJ9/o33rw7tHH54dqDeH7ejBwI1u953gdOCMmxIPaEoMAACgBQIA1IPLfwDQybaDhvG2&#10;Qo7YtiWO4+TCAcexx8HAlrYViuNIwiCc9BhIVw0QDphlFwGA1pOtjLnz4xhzjeN+6qVu/3v3Oh/f&#10;GbhvnrSil46c8G7fDc+OHf/o2Bl1TmlKDAAAUJvf+uPFAYBJn0QECBoAQB/zriGWhgPK2tq2QnEU&#10;S5D0HJisHsiEBWEYrvinw7YRADBmXWNWeT7GXOHYU0/sX//85NM7R/Y7Q0+9MvCiFwaef63vBIMT&#10;Z9Q5a/mOWmsIAAAALLIsAKgLQQPMQsECwDZkGxJnw4E0MEj7DmRNXpE3XFFQtq1QEAS5vgOozyoB&#10;gM4T+6sex5iMyZiF4/7N7w/fuz+03z/rqlf7dny/74U3jl1/MHD93pk3cj3FMi4AAIB16BIA1IWg&#10;AWahYAEgpZQSx3EmAYFtO5NwIF1BMP93F5937mPJ63AssYRBkFk9EGS2FgoIB7ZA1wDAuE9bM2at&#10;xzHmlsf89Y+OXn79VufD05a8MWhFDwZOePPI9U9oSgwAADDfvgUAdSFogFkoWABmU0pNVg2UhQNl&#10;Kweyvzv3sVW2G4pjCZJQIAxC8YNgsoLA9/21wwGuIcZMDwAY04wxVz2O52bAmD//XvvWxzf6H93q&#10;W28cOdFLfTe4fU72zkkAACAASURBVOgGpwPbP6IpMQAA2GcEAGZjkgBmoWAB1G9ZOOA4zvzf3aDf&#10;gIhIHEtuxUB21cBVwoEq6X4NUVUAwKfKGbOK4xjT8DF/6r7b/6nX+p/cOHDePvail4+86M6RHVw7&#10;dv2jY5umxAAAoNkIALAK3ScJgDwKFsDqbNsW13VLwwHXcef/4oY9B0RE/EkokA8J0q8muOo1RN0B&#10;QGMnPjUYc9XjeG6MuZMx77bE+bWfuPbpzUN597itXj1yoxf6jn+97wSDE3fUOXNHDm+GAACAyQgA&#10;oBOurWEWChZouuzKAcdxM+GAI67jzP2Ha9UAYNEvBoGf21Yo/b5J4cAiBACMWceYVZ6PMbd7vp3V&#10;5L/1EycfPDhx3+u35PW+G97vO+GNgesfH7uj3pnnuy5NiQEAgOZ+649/UAgAmNBCsxEywCwULKCr&#10;fDjgJPen4YCyZv/+brqlUGoaBIQzwUAQBBLH60zR6YkAgDEZkzHXPVfV51t63G9/3n/15UH7g2s9&#10;9caRFz3oO8Gtvh2eHDujgxPv0uvSlBgAAGhgNgCoC5dCaDaCBpiFggWqNN5OaBoMFMMByyrZbbqC&#10;LYVERIKwPBTwfd+ocGBZALAvk5D7MmbVxzEmY9Z13NxjfunDw9vv3Ox+fK1jvXXcjl48soM7fTc4&#10;HTj+4Ykzah25AX0HAABALXYXANSFSS00G0EDzELBApZl5YKBNBxwXUcc2xHLtmd+p4othUQKDYn9&#10;YLK1kO+Pb3UKB0wOABhze2NWfb59+e/GmNs77krn+ukX3cGfeXX46fWevHPsxS8fedHdvhucDWy/&#10;P3BGnVOPpsQAAKA6zQ8A6sKkFpqNoAFmoWBhJqWUOI47DgMyvQfG37ti27NTQlVtKzTtNZAPBXYV&#10;DlQRADCpzJhVHMeYzRqz6uMqH/N+W5zf/LO3Pz1phx8MWvGrR25078gOr/fd0WDojDpn3sjhMgcA&#10;AKyDAMA0XO2h2QgaYBYKFvUZhwNO4WsaDjglKweq2lYojMLJFkLZ7YR83xff3044UGcA0IhJwwqP&#10;25cxVz2OMfdzzCrPV+mY/85Pnr7/wtD54MiTNwZudO/IC24eWf7w2PV7Z96IpsQAAGAGAQDKMamF&#10;ZiNogFkoWCy2NBxwnJLfWXC+NVYVRGEoftpzwA/ED/xcQBBFV5uLIgBgzG2PWeX5WG3CmFqM+Ve/&#10;13/tlZPOh6c9eePAjV46coJbfSc8ObZHB0P30us5NCUGAGAfEQBgd7j8RPMRNMAsFGxTZYMB13Vn&#10;woHsa1VVWwqJiIRhNLNiIEgCgmXhAAEAYzJmNeeq8nz7MmbVx2kx5l/++OjO6ze6n5z11Ft9J3rp&#10;0A3v9F3/tG/7R0Nn1O67AVcBAAA01G/931cIALgygFEoWDQfQQPMQsHqxLbtJBRIVw3kwwErlw5c&#10;cUuhkgejMJpZLZC9r0TEEZGWiLST2/S+l9x3l/zZmGw1Y8yqj2NMxqzruMaM+fOveoPPXxt+dtpV&#10;7/Sc+NUjN7jbd4JrfdvvHzujzglNiQEAMNqVAoC6MD8Ao1CwaDZCBpiFgq1CWTgwXUXgiGVNp4TW&#10;DQAyj5b/dFFjAaWULdNQIBsOpPc9MWDSjTHXOlfV59uX/26Mub3j9mLMd4bi/NKnN75zdqjeO3Kj&#10;19OmxAN3NDh2/O6Zdzm7yRwAANCK1gFAXZgjgFEoWDQbQQPMsr8FuygccN1iOFBxALCIGo9WDAeK&#10;AUGWlpNujKnFcYzZrDGrPo4xReTf++nTD68dOh8OPHlj4EX3+25w49D2T46dcVNih6bEAADsHAFA&#10;jfZ3jgBGomDRbAQNMItZBWtZVj4QcFxx3On2QrZtZ46uOABYRilVDAa8wvdlW11oN+nGmLUcx5j7&#10;OWaV59vrMf/aTwxef3Da/mjYkrcGXvSgZwd3+k54cuyODo5tmhIDAFAXAoAG4ioKRqFg0WwEDTBL&#10;PQXrOI54nieu64rntcR1HfFcTxzXnawc2FoAsIhSypXy1QNpSGDP/20RMX/ic1/GrPp8+/LfjTEZ&#10;s7Jz/dXv9u+8cq3z6XFbvTNoRS8dWOHdvhucDpzR0cAZtfsOTYkBAKgKAQCujCsyGIWCRbMRNMAs&#10;8wvWtm3xPG83AcAiSqm0KXHZqoGWjJsWN2ZyjjErH7PK8zHmds+3LzWp7Zh/8Q1v8Nlrw89O2uq9&#10;Qyd+5ciNXji0R9ePHL9/bNOUGACAdREAQHtMasEoFCyajaABddEuAFgkaUqcDQWK973M4Ux8MiZj&#10;6jvmqsfx3HY05gcn4v2l79z87Kwn7x+25PUDO7h/4IQ3BvZocOyMumfeiKbEAAAU/OYWAwDmCGAU&#10;ChZGoWDRbAQNMCoAWKTQlNibc1uk8wRelecj6GBM3cZc9TjG1HTMv/HDs49vD7wPjpzozQMnfHDo&#10;BDdpSgwA2HfbDADqwPwAjELBwigULJqPoEFfjQkAllFKla0c8DL3F5WpNpNuBo256nGMufvjeG6M&#10;Welx/+7PHL9+57D9cb8dv31oxy8euOGdQ8s/PXZGB0P30uvaNCUGADST6QFAXbgQgFEoWBiFgkXz&#10;ETSsb28CgEUyTYmzgUD2dtV9sPduoq+C4xhzP8es8nz7MmbVx+1kzL/++eDuC6edzwYd9fahF79y&#10;4Ph3j6zgbOCMjo6dy/aRE/JPOQDAWAQAeuGiAkahYGEUChbN1rSQgQBgiaQpcTEYyN5P98Helwm8&#10;qo9jTMZkTPPHrOR8v/FRa/j+veFn/Zb13pEbvnrgjJsS921/MLBHnSFNiQEAmiMA2E8NmyNA01Gw&#10;MAoFi2arK2ggANiAUsqSfChQDAnckl9jQpAx933Mqo9jzGaNWXrcD65J6+e+e/O7p13r/QMneuPQ&#10;Du4dueGNI3t0fGyPuqc0JQYAaIAAANvENBiMQsHCKBQsmo0AYEuSpsTFQKD4tYiuk3OMyZi6HceY&#10;zRpz1eNyx/zNn7328bUD76MDN3zrwAofHDrBrb7jD/uOf3DqjVxHaEoMANg+AgA0AdNgMAoFC6NQ&#10;sNgNAoAdSZoSL1o5sMqrAp/wZkwTx1z1OMbczzGrPl/8H/z08I0bg9YnRy319oEbvXyggttHrn/a&#10;t0aHNCUGAFRpHAB0Kjob/zyh2ahwGIWChVEoWOQRAGgoaUo8b9VAtimxrhN9qx7Hc9vPMVc9jjEZ&#10;c+tj/vs/PL5766DzWb8j7x7Y4Ss9J3zh0ArO+s7o6NgZtY+cgCsnAMDKqg0A6sA/c2g+qhxGoWBh&#10;FArWFAQAhik0JS4LCuzCrzDBy5i6jVnl+VjhwphbO9df+257+Ort4Xf7nvP+gTt69cCO7h3Y/vW+&#10;Mxoc26P2sesXX28BAHvOvACgLkwQoPmochiDYoVRKNgqEAA0SNKUuBgIuJnbsqbEKeMm5xiTMTUf&#10;s8rz7cuYVR+3tTH//C1p/ez3b3+n56mPelb4RtcOHkyaEjuj7qlLU2IA2EcEALvGJAGajQqHUShY&#10;GKXZBUsAsCcyTYnLVg4sCwdS+zIJuS9jVn0cYzJmXcfpPqb6W3/h+scHLffjnhO/1bH9Fw+d4Nah&#10;8k8Grn9w6l66juLfXgBoIgKAfdHsSQKACodRKFgYZTcFSwAAEZk0Jc4GA27hVon+k26MuZ0xqz7f&#10;vvx3Y8ztHWf0mP/xv3jy5slR65NuW71z6IQvH1jBnUN72pS4Q1NiADAWAQCqxSUBmo0Kh1EoWBgl&#10;X7AEAFgqaUqcfpWFA1bhV7ScdGNMLcZc9TjGbNaYVR/X2DH/s589ecHptr7b9+TdAyd6pWcHLxw6&#10;wVnfGvWPncv2oRNy2QkAGvuNfzYOABSv1jAKBYtmo8JhFAoWW0AAgI0opWwp7zWQ3l/UJFObSTfG&#10;1O44xtzPMas8X+PG/I9+0BneuH3je55cftC1otd7dnjv0A6u953RYGCPOseuXwxjAQA1SwOAuhA0&#10;wCwULJqNCodRKNi9QgCArck0JS6GAunXKk0y92Xi0/Qxqz6OMRmTMdcY89/+SFqvvXT7+wee+rDn&#10;RG/2rPBBz/ZvHtmj4wFNiQGgNnUHAHUhaIBZKFg0GxUOo1CwWiAAwE4kTYnLQoFiU+JGTM4x5lbO&#10;x5jNGrPq4xhzSv29X7j5sWOpTw489XbXCV48UMHtQ3t00ndoSgwAVWpqAFAHQgaYhYJF81HlMAoF&#10;uxABALSU9B0ohgPZr+JfbZMn5xiTMRmz+uMYc8Xj/ou/cPrmYcv7rOXG7x7a8csdO7hzaPtnfUVT&#10;YgBYFwGA/ggaYBYKFs1HlcMohhYsAQCMo5RyJL9aIP0+/Zq3D7aun3zelzGrPo4xmzXmqscxZo1j&#10;/u2fP7130Ot+p6XC9ztW+GrHDu8d2v7ZkTPqD22aEgNAEQEAUgQNMAsFi2ajwmGULRQsAQAaJWlK&#10;PG/VgCOLmxKLaDLp1tAxVz1uX8Zc9bh9GXPV4xhTkzH/1g9kOLh97/ueHX7YVuHrHSu417OCmzQl&#10;BrDPCABQN4IGmIWCRbNR4dAVAQD2RtKUeF4wkN5qP+lm8JirHseY+zlmlefblzGrPq6yc/2Hr0n7&#10;xY9vftdxnY/bKnqzawcv9pR/89AeDY+dUfeEpsQAGooAAE1F0ACzULBoNioc6yIAACTXlLhsS6H0&#10;+6zGT+Dt8DjGZEzGbHDo8CMR60e/fPNTO7Y+6XryVscKX+oq//ahNTpNmxLbNCUGYCgCAGAzBA0w&#10;CwWLZqPCm4MAAFhB0pQ4Gwg4he/LXhd1nhA0fRKSMZs1ZtXHMebuj7vyuf7rH5+97XW8Tz0l73Ws&#10;+NWOPbpzZPtnfWt0OHQuvTZNiQFojAAAMANBA8xCwaLZqPDtIwAANpRpSlwMBdKvZftgazHpxpiM&#10;ucMxqz6OMXd/3FbG/Ie/+ML9Z458r+vG73lx8FrPDl84sEbXj+xRf+CM2od2wLUjgJ0iAACQRdAA&#10;s1CwaLZ9rnACAGCLkqbE8wICV9Z7/eET3ozZ1DFXPY4xdz9mleerdMx/8LMyDE/ufe5Y0UctK3i9&#10;Z4X3u5Z/o2+NBn1n1Bk4/rIm8ACwMQIAALtA0ACzULBoNh0rnAAA2JGkKXExHMhuL5SdrDJ9crHq&#10;4xizWWOuehxjMuaVjvuffiTt/7d183PHcj5u29FbHTt4sWf5Nw8smhIDqBYBAICmImSAWShYNN86&#10;VU4AAGgo05TYKXxlf1ZGq0m3KxzHmPs5ZtXn25f/boy55nFx2UWPUtY/+Nduf6os+dRT8m5bBS8f&#10;2MGtnj067Vs0JQawHgIAANgMQQPMQsHCDHziDdBQMkk1Sr5mJE2Jy4KBdMsh/hWCSaqcXd3FTO2+&#10;jNlMcRz9OZH/WcZfM/7hL994O3bc77Ts+N2WhK+2reCFg7QpsXvptS2aEgPIiqX8JZqXCgBYRV2f&#10;USVoQDXqeltGwWIzrAAAGiZpSlz2lYYEq9L1E977MmbVxzEmY9Z1nLZjlq4A2MA/+tUb9x+p9vc8&#10;O3rfVsHrPQlfOLBH1w/tUf/YvmwfOiFX6sCe+Y1/9lM7XgHAyw4A6ISgAWahYJuKAADYI5mmxPO+&#10;rMzhRk/07dGYVZ6PoIMxqzhO2zGrDgAW+b3fVKf/z+W9zy07+tCT4I2eHd7v2v6NvhoN+vaoO3B9&#10;a/lZAJhm9wFAXZggAACdEDTALBRs3QgAAIhIrilx+lUMC+ySX9N2oo8xjRlz1eMY05zjtB2zzgBg&#10;kT/+ser8wcEL3w/D8JO2LZOmxEf2aDiwR90hTYkBY+1PAFAXJggAQCcEDTALBZsiAACwVNKUuGzF&#10;gC3zw4GsvZhcZMytHseYux+zyvPVPqYuk/9L/VjZf79961PHUZ94dvxOR6KXe5Z/+8AenfZt/+DE&#10;oSkxoDMCAFMxQQAAOiFogFn0L1gCAAAbK/QdKNtmyPSJT8bc3phVn29f/rsx5prHGRMALPHf/dL1&#10;d2LX/Y6n5L2uHb7Ss4K7h7Z/emSNjo5pSgzsHAEAFuMlGgB0QtAAs1y9YAkAAGxVoe9A2f30FWwv&#10;JiEZU4sxqzzfvoxZ9XEEAFvwj351cP8b6X/fteL3W1bwetfyXziwgms0JQbqQwCA3eOlHgB0QsgA&#10;HRAAANiZJBzIbiNUvC1rkmn0JCRjMqahY656nLZj7kMAsMj/+ivq5Lx193OJ5KOWBG90rODBge1f&#10;P1D+8bEz6tCUGKjGX/6/rh4AMEEAs1CwAKATriOwCAEAAC0lTYnLQoH0/rLJKpM/bb0vY1Z9HGPu&#10;/jhtx9z3AGCRtCmxSPixJ/HbbTt8sWf5Nw/s0fDYHnVPaEoMrGyTAKAuTBDALBQsAOiE6wgzEQAA&#10;ME7SlHjdlQNljJ7QbMCYqx7Hc9v9mKsep+2YBABX9GNl//ftW58qW33qOfHbHYle7ij/9qEzOu3b&#10;o4NTd+Raa+WHQLOZEADUhQkCmIWCBQCdcB1RLQIAAI2TNCUubi+U/T5l9IRmA8Zc9TjG3P2YVZ6v&#10;9jGZ/N+e/+GXrr/jJ02J23b4Ss8O7vaUfzawR4dD97nXsmIu3bFXCADqxwQBzELBAoBO9uU6ggAA&#10;wF7J9B2YFxAUX/5Nn+Bd9TieG2M2dkwCgN14/Nvq2u8/v/bdZ8r5rGVFb7bs8MGBCm70rVF/4F62&#10;Duxg108RqBwBQHPtywQBmoKCBQCd7Po6ggAAABIlfQfS7YTSny16ydZy4lPzMas8H2Nu93xG1yQB&#10;gD7++r/66c/+XPv//Du33ccnz2NHnkWejMSR2LKkZUXScyI5dUbSd0a7fqrAlRAAYFO7niAA1kPB&#10;AoBO5l1H0NQNABJxHEciEomIX3wsEw7M++Lqd327mJRlTGBH/qu/dPc//3Ptr3/xlvu4JyLSVoG0&#10;k1UAcfo/vsg3vsifhJ48j13x/3/27ixGki2/7/s/llwiI6uql+p7Z7n3dve9w+Gq4XARTBPSgwBa&#10;tgACtvgwNsUZjjdABiUYNgzbgPVgAV4heIEg2IRk0VosyiRByZIlQLBEesbDDSPTHNCmQMrmzK29&#10;qrv2NePE6oeorMqsysyKyIrIOJH5/QCF7or8x8mT1dnZ2f9fnhOmLaYY0jQTca1IVuxAVpuKF1wA&#10;c2tWkTVBA4oxq7ecPGEBIItx7yMIAAAggwfCgf5Fie9+DYYGme/q0ZPNj2YxisBzFyP953/sky++&#10;a9X4xe9tHvyhJTswRe6/Me3/t75/uGv50pV0FUCSXN8QilyFIv+015Be0hA/scUwTWmYibTNSJ7Y&#10;obxoKrENnhYA8JBZBA2EDCjOLP5t5wkLYH4RAADAI11vLxJef90z4roDd1cTTHW3U573GHTVAOTy&#10;0//yq3/lB14E/9l3tg8/HDzebwo9FASMqnWMQBxjIItNRJJIREUi3+zZcpU0JTBsicUUy0ykY8Sy&#10;3AjlnZYvLSMq7sEBACZiNQPqhdUMAOYXAQAAlCxJkkhERnadrsOBwUDg7u8X/R3iogQd3GdZd8j+&#10;/5X5G3/i/f/mDzin/8bL5vmyyOg//ElBwN36cbWD9S0zlNadLDaJRUIlsq4suUoc8RJbEjHFNgxp&#10;25EsNyJ5ZvmyZHNRYgCoI4IG1AtBA4DZIwAAgAoNhAOTrjswKiAgHMCsLERQgGL94k9++h98rn34&#10;I09tdfNec9Sn+29uG9HcH1dvGONDgHH1IiKNJJIVoycrA6+cSSQSRSJvxJRvxW3xpCGxmGIahrSs&#10;WLpWJM+avjyz771EAwAWDEED6oWgAcAtAgAA0NTAdQfuGbjuwLhwwJTFadzSLAY08Ze++PqPvmde&#10;/vkfau9/x+DxoS19Rhy7uS1jEPDQaoBR408a25RYlkxPlsS7vfH6FfjYF9lMWqKShkSGJYZpSNOI&#10;xbVjedYIZLXBRYkBAMUhaEC9EDQAdUAAAAA1NHDdgXuuw4G7qwfMO7+vWt2DgrrPHyjc3/jiqz/7&#10;Hc3TP/1R4+S5SIYm/ohjN7eVHARkufbAYH1XlHQNdVuUiIgvcuqL7MYN8aQpoWGLYRjSMBPpmJE8&#10;bYTyTlOJxUWJAQAaImhAvRA0AI9BAAAAc+Y6HMh63QFT9AsH5smiBAWLcp8Y4xe++P7f+u7m4Y++&#10;0+g1+8cyN/FHHMs9Rs4gIM+1Bx6qd81AOoO7uF2vHLgIRQ4v04sSh4YtYppiG4l0rFhWGqG8Yytp&#10;WSMXeQEAMDcIGlAvBA2YTwQAALBgMlx3YNyqAUN4pwJgwF/88Y9+8FONy7/8Q+7B99oSPa6JP+JY&#10;7jEKCALyzqN/zr2VBiLSvntR4uu1W14o8vuJJZeJI6HYkogltiniWLGsNEN5bvvStbgocS0lSbHd&#10;LjpaAJAJQQPqhaABs0UAAAC4MXDdgXudp4FwYNSqgTIuSrwonypflPvEnPmffuLVv/ttrbP/8Dta&#10;x+/2jz3UPM+y9U5dg4CxWw6NGaNpRNI0erdjXIcDKhTZEFMu47b4iS2JZYllGNI2E1myI3neUPK0&#10;wUWJFwYdLQDQCi/LqBeCBqQIAAAAmWS4KPEswwHMRq2vm3C9HRZK8AtffP+vfVf76Aufaly1RYrZ&#10;SkdkfoOAvGPYEsuK6d3WX2/sFkUib5Qh34xb4ostkWGJaZjSthLpWpE8awbyoqFG3AvwADpaAKCV&#10;Wbws85KM4szifQRP2McgAAAAPNqk6w6MCQfuHgP6aNpr7H/40svXnzDU3/x+5/Cfca3w5l142Vvp&#10;TBonU5hQ0yBg9BiJLJlKkmTgosShSBKKHCqRjaQpXtKQyLDEMkxpWYl0rEie2qG821JiclFiVImg&#10;AQC0wUsy6oXVDI9BAAAAKFWGixKP2lpoMCSYOHxxM81sUe4TGPIzP/7hv/66eflnv8c5fH/weNVb&#10;6eRaVTBPQcCYx+IavriGf1t7/ep74ovsXTaklzQkFFsM05CGaYhrR7LSCOWFrcThosSYF3S1AEAb&#10;vCSjXuYzaCAAAABU6oGthcatGMi7cmBRmvbcJ0rxc1/64L/7A53jL3/QuHDv3qZz47x/zr0w4YEg&#10;IEu97kHAqMfRNgJpG8Ft/XU4cKFEjsQWL2mLb6S7t9mmIY4VyxM7lBdtX7omFyUG7qGrBQDa4CUZ&#10;9TLboIEAAACgrRzXHbgbEBgyr2v3gBn6c//i6tK3rTT/1+93Dv7wihVY/ePz8An6fm3Wx5J37Dz1&#10;ZQUBecZtSihNI7ytv371vQpEvtmz5CpxJEhsiQ1TGpYpbSuSZTuWFw0lT7go8ZBRf7bAo9DVAgBt&#10;8JKMekmfsAQAAIBaynjdgUm/3huytMmOxyfZoa2//JMf/djnn8mf+3x79yORxdtKZ9L4Wa89kHsu&#10;RYxRws/alkiWjZ6IMRwOqEBk48qU30vaEhi2xIYlpmHcXJT4ecuXdxr+iHtdHPO5iBxzi64WAGiD&#10;l2QUiQAAADB3BsKBe67DgbuBwOCqgXl/C7QQQcf1cwBT+ptffPVffk/r+E9+2Dx70j+2qHvq561/&#10;aC6ZrlXwwBh377fKn7VpxNI1vNuCRCQJRMJA5I0n8nHSEl9sicQW0zKkZYks2aE8bYTybsMTc95f&#10;cWeEoAG1QlcLALTBS/JiIAAAACyU68ZwIpOvO5Bn5cC8WoigAPf9nS9/6u99n3P0L6w2lC3CnvpD&#10;Y+SoH/W489bXKQgYN0bHUNIRlR6IRZI4DQf2eyKbcVM8oyGxYYkYpjRNkW4jkqeNUF40lLRNLkqs&#10;m1m8SC/SP7Qo2Sy6WnS0ACATgoZqEQAAADDg+roDIg9vLTTq96VMqaRxgSF/6cuf+SOvzLO/8M+6&#10;B99tDjztyt5Tv05b6eStL2IeWcbJtKpAw9ClbfrSFv/mQBKmX0c9kb3rixKHhi2GYYptGdKxInli&#10;R/JOS0nX4qLE84rVDKgVOloAoBWy39EIAAAAyCjn1kKjvkqdXsnjL/J9zr2//sVXf+Z7mqf/zmfb&#10;J6si1TfOx9UOnlPlVjp564sMAh69qkDDIGBU3eBFiSURkTD9OlMihxeWeOJIILYkpikt0xDHimW5&#10;EctqU8lTm4sS42EEDagVggYA0EYdX5IJAAAAKMCkrYUGwoG7IYEMHAMq8be//N7Pfb9z9C99otFr&#10;9Y/p0jjv1+q6lU7eel0a7brP76GfddOIpCG92xOvLwd/oUROxZSetCWUhiSGKaZpiGMnsmyH8rwR&#10;yDvNxb4oMWaPoAG1UseuFgDMqSJfkgkAAAAo2UA4MNKIrYVmtWoAC+wv/Njr7/3MsvqZH+q8/YGW&#10;cbuwZd4/QT9pnGm30slbr0ujvV87T6svbImlm3gi4g2FAz0lspkY8v8ZLfElve6AZaQXJV5uphcl&#10;/mTT40UXtUXQgFohaACAmSIAAACgYhm3FipiW6GF2LLn+ueJCX72Sx/+qc+vnP5H3905/pSIHp/q&#10;zlKv+1Y6k+5X5yCgyNUXs5xfnnpDRAwjEUeUOKLSE67XbKlAZE9EPk6aoqQhsWGLZRrStAzp2pE8&#10;bQTybkNJy+KixABBA2qFoAEARIQAAAAArU1aPXAnHJCB3z929cBCBAWL6ue/9PJnvqt5+OMv25dO&#10;/5jun+rOMm7ueRQwxrjawXPqvvVO3nH759Rx9YVj+OKILzeRbCQS+iL7IrIhDVHiSCy2mGa6cmDJ&#10;DuVZM5RPtTyx6P0AhSJoQK0QNADQnMGH5AAAmD/X4YDI/UAgSziQ9c1Blroix8pUxwqA0b7whX9u&#10;5YvO7/z9H3bf/CHTGP8jGvXTG1c96QeddZxJf1pZ6wuZRxFj5HwsecbOPZcixtB4buNqJ95vSY8n&#10;Tgy5kpYcy7L8zxefFy+xJowKYBHRtkWtEDQAc4cAAACABfTA6gECgDnzP/74h1987Zz9J593Dl8N&#10;Hi+sEZtjjHH1ujRzdQk1Js0l1891/FTmPgiYZejyO+Gn5VfUh7IfdSeMBADloWWLWiFkAGaKAAAA&#10;AAwZsXpARvw688Z+1rEIAIb93Bdf/fnPto/+tQ/b50si9W3mjr1fjR8PQUDGcYsYo6LVF5dJS34r&#10;fF/+D+8zB1Z10gAAIABJREFUEiU0MwDMP17pUCsEDYCIEAAAAIAc7oQDcuf3o95hEwBU5N/+NqP1&#10;Iz/8yb//Pe2jP/Ksoe7tSaJzM3dcbd56XR6PLqHGxOOPXK0xTz/rrHN5Ey/L1/1X8g3/0xOqAQDT&#10;oG2LWiFogOYIAAAAQGEeCAgmKSQAoPmf+us/8eGPfrp19l//YOfws4PHaeZOX6/L4yEIyDhGyc+d&#10;fxq+K7+hXsta8GT8HY1DkwAAtMErMmqF9xCYEgEAAACYiYFwQGS6/28RAGTwsz/x8j/9rHP6U9/u&#10;nD6lmZttLosaBJS5WkOX+RX9sw7Fkt9S78nXvI/kImlOmKEGaBIAgDZ4RUat8B5i7hAAAAAALdwJ&#10;CETu/1+JAOABf+cn3/+73+Uc/rFPNHuNweM0c4udx8Tjjwxd8tbr/mej+/zy1B/Grvym/4H8uvdy&#10;wowWEE0CANAGr8ioFd5DzAwBAAAAqJURQcGNRQ0A/sqXPvPD79kXP/2D7v7nLCMeW0czt9h5TDxO&#10;EJBp7LqsvliPnsuvey/l94J3JswCpaJJAADa4BUZtcJ7CAIAAACAOvvZL73+Dz7TPP33vqtzPNSZ&#10;pJk7/bi551HAGONq89br8niqCF3yjJPnufPb/nvyNe+V7EfdCfeMuUCDAAC0wqsyakXj9xEEAAAA&#10;ADX1v3z5vZ/9jvbJj73fumyLlNgQLmDcsWPnHGfeg4C8jyXP2LnnUsQYNV59cZm05B+rD+SrvQ8l&#10;pgWBImncIACARcSrMmpjyvcQBAAAAAA189//8Vff+eGK/1e/r/P2D7p2dO9doM5BAFvpZByDICDb&#10;uAWMMap2J1qR31Av5RvqU0PHaRCgVggaAEAbvCKjSgQAAAAANfJXf+LVv/XZ9sWf+V738L3B4zNt&#10;uhIEZBu3iDEKeCyT5qLDag1dftb92t8NPyG/2nsl6+GTCaOWiyYBaoWgAQC0wSsyRiEAAAAAqIm/&#10;/ZMv/+Jn20c/8bp94Y66feafDK9BM3fk8QLGzlOvSxCQdx5jx845Tl2eO0FiyW/6H8hXe6/lIm5O&#10;GGl+0CRArRA0AIA2eEWuFwIAAAAAzf30j33inZfL5i983jn4w08agSnyQKNz1LGczfBx59SlmTup&#10;7qHx5+nx1HG1RhU/64PYla97L+XXvA8mnIlp0SRArRA0AIA2eEUuBgEAAACAxv7aj7/+wmv34r/4&#10;g+7Bh7mbpaOOlblFjCbN3EXdSidvfRV/NmPHqXB+H4fP5Ve8V/J7/osJ1agDmgSoFYIGANDGvL8i&#10;EwAAAABo6he//PK/+rb2yb/52fbZyuDxsoKAMrfemacgQPetdPLW6/Jnk7c2T/24MX5LvSdf7b2W&#10;/WjkrlrASPPeJMCcIWgAAG1U9YpMAAAAAKChv/flT/+D73OPfmS14dkiBTVzixhD42ZurjE0aZxP&#10;PP7IT9Dnrdf9z6bI1RcXUVu+7r8vv3z1oSS0c6EpnpmoDUIGANDK3VdlAgAAAACN/JU/8fqff92+&#10;/G9/aGn/O0fdXrcgoNRrDxQxRk0b52PHqenjmWUQsBU9kV/rvS/fUJ8aM9IgmlqYbzzDUSsEDQAw&#10;FQIAAAAATfz8lz/6j7+9ffSnv9M5WRWZQTO3iDEe0cxlK51yxhhXm7del8dT5Nz+SfCu/ErvlawF&#10;TyaMUAWaWphvPMNRKwQNAOYMAQAAAIAG/u6X3/9b39s5+tFPtq6ad28jCMg4ds5x5j0IyPtY8oyd&#10;ey5FjPGIufmJJV9X78tXeq/lMr73V2yB0NTCfOMZjlohaAAwIwQAAAAAVfpXjfZvNJ5//Qfcw8/1&#10;D1X2qe4ixqjgU92Zj7OVzqPqdX48k8ZViSU/f/E5+R31zoQqFIumFuYbz3DUCkEDsPAIAAAAACrk&#10;/5TxOaMlv61LM3fmnwzXpHE+dhyCgMxz0WG1xt1Dvx+syte8l/J7anXCPaK+aGphvvEMR60QNADa&#10;squeAAAAwCKLDDm15fb/TINNzf5/owabmqPqpqkfVTvxeMb55a0vbdycY/TPyfK489ZX8XjKfu48&#10;+uc64v4mjTPNc+f/VO/JV69ey37UGXEvmA+z+jAbTS1Ug2c4amVWHzAmaAByIwAAAADQiDbN3BFj&#10;9MfJGibkqde5cd6vzfqzHlevy+Mp4rlT2M/1gXGmee6cxW35de99+eWrD0eMCkxjFk0tGlqoDkED&#10;aoWgAciNAAAAAEBD2jRzc9xnntUDhc2vZo3zLHPJ9HN6YIy791uHIKCI1Rob4RP52tVL+Yb3iRGj&#10;lYP+AIpBCxbzj2c5aoWgAXOEAAAAAKBitWjm5rjPopq5ueZX0yBA16108tbr8Gfzf/ufkK9cvpKN&#10;YGXECOWhP4B6oQWL+ceaHdTKLN5I8CZi4REAAAAAaKIWzdwixnjk1js6NJvH1eWt13krnWnqq/iz&#10;8RNLfqP3gfzS5Wu5ShojzpoPBA2oF4IGzDee4agV3kQsPAIAAAAAzdSimVvEGI9stBMElLeVzqja&#10;cfdbZRCwF7rya1ev5Fd7742owjToEaBeaMNivvEMR63wJkJbBAAAAAAVm/We+nnr6xAEjPvvxiLu&#10;qV/k6ou7tYPnZKkv8/H8v/6qfPXqpfyuWh0xOnRHjwD1QhsW841nOGqFNxG5EQAAAABoYtZ76uet&#10;1zkIyDtu/5y8W+lMO7+89boFAVkfS96x89T3j8Ui8vXee/K/X72W/bAzYkTgFj0C1AttWMw3nuGo&#10;lTl6E0EAAAAAULG7jehZ76n/UH2uuYy4TecgYNJWOpPG0WL1xQyDgLyPpX9O3m2bHqo/Tdryq5fv&#10;yz+6/HDECEB15qhHgIVAGxbzjWc4amUGbyIIAAAAADRQdeP8ofFzN3PHjJFlfnnr2VM/W70uqxsm&#10;zWVS/XrwRL5y9VK+4X1ixCMAFgNBA+qFNizmG89w1AUBAAAAgEZ0DgJyb1E0Zo51CwKKXH1xt3bw&#10;nFlvpaP1c+dO/TfUJ+Url69kPVgeUQ2gaLMIGggZUJxZtGF5wqI6BA14LAIAAAAADdUtCMi7LVB/&#10;nKK3iJlqfhUEAVVvpZNlDJHqnzsqseVXex/IL128kqukMaICQF2xmgH1QgsW848obX4RAAAAAGhs&#10;3oOAIi98/Oj51fQT9KPmkuvnNGaMcePM6rmzFy7J164+kF+9em/EzAAgG4IG1AtBA+Ybz/BqEAAA&#10;AADUwEy3iNEkCMj7WPrnsJXOdPVlrb7IW2+IyD/xX8hXL1/K76nnI2YDAPohaEC90IbFfOMZPowA&#10;AAAAoCbyfNpbl+Z0FUFAkVvpZBm7Fj/rPD+nHGPkmV+W+jgx5Nd778kvXbyWg8gZMQsAWGwEDagX&#10;2rCYb3V5hhMAAAAA1MzM94qfoyAg71Y6/XPqvJXOVPPIOUb/nKxbEY2qP4na8rWrD+Qfnr+acO8F&#10;oKsFAA8iaEC91KUNC0znsc9wAgAAAICaKnuLmKxj56mvQxDw6J9TifPLU6/L6oZ+7aTH8q3giXzl&#10;4qX8Vu/dEfdUsFl0tehoAUAmBA2oF4IG1BMBAAAAQM2V1RDun/OYT3VPNZcRt80yCCjs5/TAOFqE&#10;Lhpsc/Sb3ifll89fykawPGL0mqKjBQBa4WUZ9ULQgGIRAAAAAMyJme8V/8Cnuh+9RdGI23QOAsY+&#10;7nHHdVp9UUEQ0Itt+drlB/K/nb8UL2mMGBEPqrCjZVwfS2Y1BwCoARaZoV5m8W84T1gdEAAAAADM&#10;maob59PUPxQEPHpVgSZBgParL2YUBOwES/KVi/fl167eGzECtDOho5Xlv/WZQwK6WgDwIFYzoF5Y&#10;zaADAgAAAIA5VdcgIOtqgP44eS/oe/d+6/YJ+n5t3tUXWcfOUz/NGP+P90K+cvlSftd7NuIszCPj&#10;gS7STUBAVwsAtMFLMuqFoGESAgAAAIA5V7cgoIhtgR4cJ2NwoFPjPMvcHhp/msCkqAsfR4khv3L5&#10;nvyji1dyEDojKh9Wz/9yYdCoMGDw2N3VAqVsMURXCwC0wUsy6qWeQQMBAAAAwIJY5CCgjK136hoE&#10;FPlzujf2iGMiIkeRI1+5eF/+4fmrEfeQXT3/yzV/HvpE/zTn9W+bVJMkyVAgoP31B+hqAYA2eElG&#10;vRT7hCUAAAAAWDAzbXBrEgQUufVOGWPX4medJzAZGOf31VP55YsP5Ld6744YVU8EDZMNNt6nDQPy&#10;eCgc6M+ndgFBUehqAYA2eEmGjggAAAAAFlCRW8SIaNCcLmKMnEFAKT+nIsaoIAgYV7+pOse/ebl6&#10;uREst0VkdcRwC20egoZRTfZZhAKj7m9SQDAYEgz+ihzoagGANnhJRh4Gb3wAAACq0/tTxstWS9aq&#10;nseod4Tj3iaOe/eYp37SW9Cs9ZPexRYyRsb6IsYdO3bOcSr5WY8JGq5Ckcsw/T6OJY7FeKvEOrlK&#10;2r3DyInexkv2tr/UeRu7T/YC98XMu8YoVJY/vHF/xIZhZNoeKPecMl58uB8QEA4sEF5uAEArvCyX&#10;iwAAAACgQroEAH2zbJyPqy10LkWMQRCQax6xiPTC9GvQ3f/XDf5HL4nlTS+2Ti+N9tVR0oneBq65&#10;E3Y7e+HS8l7ovojFZOXynLvbrB/8VP/gbXn6A48JFQYDgTiOCQcwHTpaAKCVRX1ZJgAAAACokG4B&#10;QJ8uQUCe+nkKAsY+7hxjjKsvMwjwo7Tx78fDxyc1/yfWpfe/rxLr5DxuXh2JG+77rrEVLTlvQnfl&#10;TeiuBmI3x0wHc2IoABgTDDx0Xp7bRIwHgoZE4jh9kg+uHuD/1qjMona0AEBDOr4kEwAAAABUSNcA&#10;oK/qxvk09UU0z3UOAgpbVVBwENCLRLxAJBxxbYBBo/5TNLIuw3lJIseBWIcXUePyMOmGbwPH2Iu6&#10;7e1gaeVt2H3mie2MGBpz5G44MBgMTNpyaMKIE+5r8jzuhgFZwgENewTAeDp2tQBgQeV5SWYpLQAA&#10;AMaa5UVji7h47aS5TLqgb5b55a0vbdycY/TPyfK489Ybkm75cxWke/7fHWPU+aPua9L348410uNP&#10;WxI9bdmRPBdPvn1wLUAip2Fi7p4lzYuTyAneREuyG7qt3aC7vBt2nl8lLXf0jFAng431u032u0FA&#10;lnDgMcatSuiHA3GcyODqgf7WQrP4UB5tWxSCq44CgDbyvCSzAgAAAKBCuq8AuKtuKwKK2BZo0jiP&#10;/cR9FSsCivxZB7GIF6af/h9UVPM/83kZVhUM1sSxnIdiHlzGjYuTuKPeBI7spisHuntR99lF3Foe&#10;fc+YF3dDgf73pmnKuHb5QysAprmtLw0DRJLkNhQY3GaoLmjbolYIGgAsCFYAAAAAILO6rQiYOI8c&#10;95ln9UBh8ytpRUBRP2sVpZ/8H9zvv+wtf7LUZZmDacpSS+KllqnkmSj5sHl8c26SyFUo5sZVYp+d&#10;RI73JurKbtht7vhudydwn50mzpPRM0OdTLqo76RwoIyVA/2xr383NI/bMOB29YDO1x2Y1Wxo26IQ&#10;rGgAsCAIAAAAAJDbIgcBZWy9U6cgIBaRni9yFYlEE/b7L2PLn4fqipiDYUinacQfNMWXJ5Yvr+T0&#10;9sZYVJAYW540Tk6SlrcfdJOdcKm55bvdvbDz5DB2n4++R9RJ3nAg/TLFMIrfWqg/vmnePz64UmBw&#10;xcAstxaqCkEDaoWgAUDF2AIIAACgQnXbAmiUPNvjzNPWQGU+Fl23BopikcuwvP3+y9ryZxZzSBIJ&#10;EzHeXEbW6Ym4vbd+O96Luo3tYKmzE3Se7kfdF6NHxrwYDAf6n+jvrxoYd32ALOPlva0fPd4GA8nN&#10;1kKLEA7UDS1b1AohA1BLBAAAAAAVmocAoE+HPfXz1hMEZBwjEVGxyGUg4k+x33/VW/5UMYfBujiR&#10;JBbjjYqt45Oo3Xsbd6Jdv2tvBUudXd998iZ0XiSmZY4ZBnNg1DZC/d+bdz/eL49t/o87L/118FoD&#10;g6sHBn/F/KFti1ohaAAKRQAAAABQoXkKAPoIAqavL2LcsWPnHGfwUC8UufRFgjnc8ifXeRnnOap2&#10;0lhxJG+uEvvkLGpdHiSdaDfoWttB19n23ZXd0H0RidUYczeYE/0gYHBLIdMcvXLgsQHAuPsXkaFt&#10;hQgHMA3atqgVggYsCAIAAACACs1jANA3y8b5uNq89fMUBIx93DnGiZL0Qr/nwfBxHRvvOsxhVN1j&#10;VyhEiRx4sXV0GjUvD2I33Itcc9tbcrYDd3k3clf9xG6PfACYG5PCgfurBx4XAEy6bXA7oTQgGPw9&#10;4QBmi7YtaoWgARUjAAAAAKjQPAcAfVU3zh8anyBg9BgqEukF6cV+B1XdeK/Dlj+Pvr8MY4uIJIkc&#10;+4l1cJY0Lt76nXA3XDK2Are9HXSX9/zOak+anTFTxZy4Gw6YpjnwvXmndvI409x2+2wdXjUQRfHN&#10;NkNRFBEOoLZo26JWCBowBgEAAABAhRYhAOirunE+Tf20zfMstXnqSxt3zPm9QOQiEPHj22PztOVP&#10;1jmUteXPxLppz7tzIEnkVEXmwXnSPD+MnGAncI3tcKm1pdzl3cB9dpG0lkaPjHkxGA7c/dUwzKHn&#10;zCyuOdAPCAa3FCIcAFK0bVErBA21QwAAAABQoUUKAPrqFgTkXQ0w1Ti6BAFJ2vi/CEWiEpr/i7Dl&#10;z6PGynBelrqHQooolotQzP2LqHl2ELf9PdWRrWC5teG7S7uB+/Qsbj0ZM0R+NAm0dDcUuB8QGEO1&#10;E0aacB+T778vDQLieyFB/wtAcXhFRq3wHqIwBAAAAAAVWsQAoG/eg4BZX/j4sT+nKBY580Uuw+Hj&#10;VTfe2fInX91j55rE0vMT4+151Dw7itvebuDKVtBtbvlud9vrPjtJ2k/H3EV1aBAUanw4YN1ce2Cg&#10;esI4k+9j5PE740VxLHEcDW0t1P+ecADQF6/KqJUFeB9BAAAAAFChRQ4A+hYxCMj7WMocOxERLxI5&#10;99N9//t0bGbrMIesdXVfoTByvET8MDHenEeNk8Oo5e1GXdlRXXvdd5d2VffJQeysjh5pTixAg+Ah&#10;d681cBsQ9C9MbF7XTR5j7G2T2oZ3bhq1WiCKCAeARcKrMmqlwvcRBAAAAAAVIgBI6bCVTt56XS4U&#10;/NixLwKRC18kGDimYzNbhzlkrdNhlUTWuqJWU8SxxIlh7FxEjdOjqNXb8514O1y2N1TX3VLukzeh&#10;884De8mgr6Y/puFwIF0t0A8HLMu8+eMvKgC4e9+DbgOB4RUD/ZAAALKq5ysyFta4FXYEAAAAANUh&#10;ABhGEDB9fd4th8I4bf6f+cPHdWxms+VP9jlkrSv7z/VubRjL7lVkH5/E7autwIm3g669rZacTd99&#10;uhd0VmMx7dEjozQzDBrGhQOD34sUFwBMui2O4qGthe6uHKBHAqAKBA0oEwEAAABAhQgARtNhT/28&#10;9XUKArxI5PLOfv9Tf9p9yvNG1dFQz1dXlxUKD9VEsbzpxfbRUdS63PPdaDtcsjf8jrOpuitvAmfV&#10;T6zW6HtGLWQIGgbDgP5qgZvvTfN6nEl3kT0AGFFx87tRqwUGf6V/AqDuCBoWEwEAAABAhQgAJtNh&#10;T/1C51LEGI8IAhIRuQzS/f79gS2ydW8QVzWHrHU6rJLIWlf1aoq844SRHHqJdXAWt853VSfaDFxr&#10;019yNpS7vBt0VlViO6NHxLy4Gw4MX3/AEpHr58u4bQ8mBgCTgoPh70etFhgMCOitAMAtgga9EAAA&#10;AABUiAAgGx321M9br1sQkIjImRI5C0Rijfb717FJnbVuEVYojDu31BUdGR9znMiJSsz947B1/jbs&#10;BOte19oJus1N313Z8p3Vq7jpjjkVc8IwDLEsa2w4YBjFBQCDN9y/5kAicRRJFEc31x24/ZVwAADK&#10;QtCQDQEAAABAhQgA8qn6E/TT1OsQBARRutf/eXB7rOzGO1v+PPK8Gq9QmLZmVN3YP58HzotjOVOx&#10;uX8SNc8OQketq661FXSbm0FnedvvPj8Lm8tjhsacmBQOWJZ13cSfIgCQyaHCqAsSR1F/tUAaCGQK&#10;B2p6MWgAmEd1f0UmAAAAAKgQAcB05ikIKPvCx71I5FSJeBP2+9e1QTzrOWSt02GVRNa6qldTFP7n&#10;M+pYzp9XFMtlEBtvz+Lm6X7gqC2/Kxt+t7Wm3KUtv/PsJGo/HTNEJnVvEiyCUeFA+n36e8MwCwsA&#10;7tw69F2SxNeBwO1WQoNfM+nXEDQAgDbKekUmAAAAAKgQAcDj1C0IKGI1wIPjDNx45ouc+iKhRvv9&#10;69ikzlNX9YWRs9bpsJqi8D+fDOM/NtSJE/H82Ni7jBsnbwNHbQVusqa6rQ3V7W6pzrOD0Hk+Znoz&#10;Rcu2PLfhgDnyV2PEFkB3z58w+oTzhr9PkmRsOBCGYb22FSJkAIBKEQAAAABUiACgGAQBw4Io3e7n&#10;RN0e07HxrkOTOmsdKxRKmkNBzf9ZrJJIEgkjMXbOwsbJftjubflusqG6zXXldjf9ztM3gftizDRq&#10;i7btsHHhwPDqgWICgLv3OyiOk4EthWKJonAoIIjjeMxIc46gAQBGIgAAAACoEAFAsRYxCLh7qBeI&#10;XAST9/uvVYO4xDlkrdNhlUTWutqEOlPOM8scstYVPdcglu2z0D4+jJyrbdWJt/ylxreU6254nad7&#10;QedFYpjmmKkuvHlo2xqGcScQSLcXuv29NeHcyeNOuHXEsUTCMJQ4jiUMo5ugIAzDxQ4HikTQAKBm&#10;CAAAAAAqRABQvLL31M9Sl7e+qCDg3Bc5UyKKLX8eHDtrXdUXRs5ap8Nqijpu+ZO3btq2XxDJ3lVi&#10;Hx4E7asd343W/I697i25W6qzsuM7L0LDbkw5NHKosm3bDwZGhQO2PSkcmHZFwf3b0m2F+uFAeO+a&#10;A1EU5XlIKBtBA4CCEAAAAABUiACgPGXsqT/N2Hnqpw0CoiTd7/9EicTXx3RsvOvQpM5axwqFkuZQ&#10;UPN/JqFOQc3/h4Sx7F9F1sFh2L7YCTrRhnLtDb/rbKruyrbvrKrEbpd01yhJ3ufKQ+HA+BAgXwBw&#10;e9v9Y0kiA0FAeHOtgcEthjCnCBqAuUcAAAAAUCECgPIVEQTkqZ91EOCHaeP/rIQtf8adW2qDeNrz&#10;atxQ12WFQpa6Mp8jWccvPdTJONdZiBI5vIqsg+Owdb7rO+G637U2vK6zEbjLO6qzepU0OhVNDTMy&#10;uK2Qbdli3oQFpjRsW8Y9O/MGAJPOG7wg8W0wEF1vMUQ4gIwIGoDKEAAAAABUiABgdmZ5fYBxtYXO&#10;RURUJLJzka4A6NOxma1DkzprXV3mqsNqCrb8qVYUyYmXmPuncfts13eCTd811zy3va7c5R3VeX6e&#10;tJaqniPKNRgOpF/2TThg27YYxujLTuQNAIwRvxt0u2IgDQQGtxcKwzDfgwIei6ABuIcAAAAAoEIE&#10;ALOnSxDwmGsVJCJyqkSOPZGQLX8erMlSxwqFkuZQUPN/JqFOjZr/D4liufAT881x2Dh7G3TUlu8a&#10;H3vd9obvLm/7nacnUftJ1XNEuQzDENu274UDtt3famhcODDpmZ9/VUEURhJdX4T4bkBwNxyo8985&#10;LCCCBtQIAQAAAECFCACqM8sgoIjVAP1aP0qb/yf+7XEdG+86NKmz1umwSiJrXdWhTq45ZBlryvOy&#10;1NVxy59ZSBK58mLjzVnUPH0TtNWWcmXDX2qtK7e76XWeHcXOs6rniHIZhnEdBtj3woF0m6FR4UD+&#10;5n//vsa5t2ogjCQcCAjK6FfN899tzCFCBhSEAAAAAKBCBADVq1MQcBmKnCmR8xL2+2fLnwfqMpyX&#10;pW7WKxTGnVtqqFPQp/7HnbuoW/7MQhyL78fG3nncON4PHW9LdWTdX2quKbe77XWevo06q1XPEeXq&#10;hwO3AcHdcMAacc7k8cbeNuFv3KhVA/2vssKBIi36awlqhqBh7hEAAAAAVIgAQB+6BwGnfnqxX3V9&#10;rUUdm9k6NKmz1ulwYeTHjDWybtrzKmioaxHq0PzPJY4ljsTYOY8ax2/9Vm8ncON11W2sq253M+g8&#10;2fHa7ximxY9xjt0PB9LVA42GLZZpiWWPCgemCwAmNSTjm3AgDQOCILjZUigMQ+3DgSLxFw61QtBQ&#10;GQIAAACAChEA6Ee3ICCKRY5V+hWP2e9fh8a7Dk3qrHU6rJLIWld1qJNrDhU3/9nyp1pBLDsXkX10&#10;ELWvtpUbb6puY1257rpyV/Z850VkWHbVc0S5+qHAvXDAssUeFQ5MGQBM6iHGcSxhEF5vJRRJGAZD&#10;qwfogU2H10jUCkHDPQQAAAAAFSIA0NNjLtA7Tf24t+RelF7o97SE/f7Z8ueBugznZanTdYVCoXMo&#10;qPE/7ly2/Km/MJY3l4l1eOi3L3eDTrSmuvaa6na2/M7Krt9Z9RO7VfUcUa5+IGDbt1sLDYYD98KA&#10;KQOASSsO4ii+ucZAEIQSReHN6oEgCAgHNMBrMmqlRkEDAQAAAECFCAD0VmUQcO6nn/q/CtPvdWxm&#10;69CkzlrHlj8lzaHiT/2PqslaV5//ts+3KJaDq9g6OApbFzt+J9zwXWvD6zobqruy7TurnjScqueI&#10;cj0YDhjDFyWeNgCY9Lc+juPrQCC8XjUwvHogjuOcjwo64/UftVJA0EAAAAAAUCECgHrI86n9PKHB&#10;qPpERI689JP/wXW/QcfGuw5N6qx1OqySyFpXdaiTaw4VN//Z8mf+xYkc92Jz/zhsn+8oJ9jyXXNN&#10;dZ1N5S5v+c7zy6TVrXqOKJdpmmLbjbHhgGnehgPTNv8nXqfASMOB22BgcPVAeoxwAOPwbw10QQAA&#10;AABQIQKAeik7CPCj6+a/uj2uYzNbhyZ11rq6zLVWoU5Bjf9x57LlD7KIYjlTsfn2JGqe7QWOv+V3&#10;jTXltjeUu7yl3OdncWu56jmiXGk4kF5voNFoDIUDDdsW0xpcOTB9ADD2NjEkiuOhYGBw1UAQEA5g&#10;Nvi3DQ8hAAAAAKgQAUA9lXGh4Isgbf5fBOn3OjazdWhSZ63TZa46rlAocqxZf+p/VE3WOhokiyOK&#10;5SpnAsZsAAAgAElEQVRIjL2zqHm6Ezj+turKx163vRG43W3lPD+OnCdVzxHlMgzjOhRIVw7YduNO&#10;OGAN1Y4fZ8J9THpVMYz0gsRhIGEQStAPBgZ+H0XRNA8NqAz/jtYXAQAAAECFCADqragg4ESJHHoi&#10;6roXoGMzW4cmddY6HVZJZK2rOtTJNYeKm/9s+YMixIkoPzZ2z6LG6X7oeJueKxtBt7nW6y5t+86T&#10;/aizWvUcUS7DMK5DAXtkOGDZ9kDthHEeCAAm3ZTEiQTXqwRuVxDc/ko4gEXFv9flIAAAAACoEAHA&#10;fJg2CAjj9FP/h55IfH1j1c3saWuKnEPdG+pZ6moV6hT4My091OFT/3iEOJYwTIzd86hx/DZq97Z9&#10;N1n33Oa6crsbyn36Jui8mGbcyXvTQyeGYdxsKTQqHLAbA+HAIwKASfcfx4mEYTAQCIRD34dhOM1D&#10;AzBg0V6VCQAAAAAqRAAwX/IEAb0wbf6fXO/3r2MzW4cmdda6RZgrW/7kq1u0/9yjfH4kOxeRfXQQ&#10;ta+2lRuvqaXmhnI7m6rzdDdwVmMxrYdHKQ9BQ/ls277ZWqjRaN4LB25CgUcEAGNvE0PiJL4JBfqr&#10;BwZXDhAOAHrR5VWZAAAAAKBCBADz6aEg4NRPP/V/NWa/fx2a2To0qbPWseVPSXOouPnPlj+okyCW&#10;vavYPjwM25dbykk2VddaV113zXOf7AbOaihWo+o5FoWgYbTBbYWGVhD0wwHDfFTzf8KJ6a9JIv6I&#10;UKD/RTgAzK+HXpUJAAAAACpEADDfRr3T3u+JHPZEgjj9vupmtg5zqHtDPUtdrUKdKX+mWeaQdXy2&#10;/ME8CWPZv4qsg+O4fbGjOtG6cu011XU2lbuy4zurXmK3q56jjuYpaBjcVuhuONBoNMQwjccHABNu&#10;ShK5CQbSr3444N8EBQDmFwEAAABAhQgA5l//3bYfiRz00k/+i+jZzNahSZ21bhHmypY/+ermp1WI&#10;RRLFcuTF1v5x2LrY9p1g3e9a657rbPru8rbqrF4ljU7Vc5x3VQcNlmWlwYDdkEbzfjhgWmY51xsY&#10;GHNwpcDgKoL+F4B6IwAAAACoEAHAYjj30+b/OVv+TKzJWqfrXHUMdXLNoeLmP1v+AMPiRE56kbl/&#10;EjXP9wLH3/CWzA3fba8pd3lbdZ6fx82lqueI7KYJGkzTFNtuSLPRELvRXz1wGw5YllVIADDpxMEg&#10;YHDFQP+LviKgPwIAAACAChEAzL9DL932x4/S73VsZrPlT745ZKmrVagz5c80yxyy1rHlD5BPFMuF&#10;n5hvTsPG2V7Y8bd9V77lue0N1V3aVs6z46j9pOo5olyGYUiz0RwOBhppWNBoNMSy7UICgFH329df&#10;KeD7/u11B/xA/MAnHAA0QgAAAABQIQKA+RXGIgde+sn/ONG3mZ0pIJjyvKxzyFKnQ0M9a12tQp2K&#10;P/U/qiZrHc1/YLQ4lp6fGHtnUfN0L2irLeXKhlpqrSu3u+l3nh2G7WdVzxHlMgxDGtdBQHrdgeb1&#10;97dhwWPCgXGrGQYPh0EofjC8lVDg+9fHfMIBYIYIAAAAACpEADCfrsL0Qr/HKv1ex2a2Dk3qrHV1&#10;n6uOoU7WsaadQ5Y6tvwBZi9OJPATY/csbJwchE5vS3VkQ3Uba353adPrPH0bOqtVzxHlMgzj5mLE&#10;6VfzJhjof40NADKuDHjotNuLEKdhgO+nv/ZXE/R7lVVfnwGYFwQAAAAAFSIAmD8nKv3U/1WYfq9j&#10;M5stf/LNIUtd0aFOlvsoPfAYdazi5j+tIKA8cSxxJMbOeWQd7/tObyt0kw2v2/hYue6Wcp/uqtYL&#10;MS3+Gs65myDgekuhRvM2GGg2mmNfwPMEAEO33XllD6PwZkuhwe2F+r/GcTzV45qEoAHzjgAAAACg&#10;QgQA8yMRkf2rtPkfsuXPxJosdTqskshaV6tQp6BP/Y87ly1/gPkVRLJ7FduH+2G7t+W70abqNtZU&#10;p7Op3Cc7ynkRGZZd9RxRrv52Qv3rDNwNBwzTHHleUdciiMLw5voCd8MB3/dLCQeKRNCAqhAAAAAA&#10;VIgAYD74UXqh30Mv/V7HZrYOTeqsdcx1fN1MAo9pz5vxCgUA+ogSeXMRWocHYftqL+iE655rr/lL&#10;nU3lrOwod9UXq1X1HFGu4W2FGtJsNofCAdMaEw7kCAAm3RRF8U0QcHu9gduAIIqiaR5WLRE04C4C&#10;AAAAgAoRANTfuZ9+6v88SL+vukGswxymbRCPu89Zr5LIUseWP/nq2PIHWFxRLAdXsXVwHLYutoNO&#10;tKlcc93vOms9d2XHd1a9pOFUPUeUy7Kse6FA//tmoymWZY0+saBthaI4ug4HBq45cB0QLFo4UCSC&#10;hvogAAAAAKgQAUC9HXrpJ//9SN9mdpFz0KJBnGHsrHWznusibPlT5Fi0FYD5F0ZyosR8exK2z7eU&#10;E275rrmmuu0t5S5vKef5RdLsVj1HlMs0zeHVAte/vwkH7NE7SxW1rVAcRelKAT+4CQQGw4IwDKd5&#10;WCgQQcPjEQAAAABUiACgnoJI5MBLP/mfiJ7NbB2a1ONqdZ1rXVZTsOUPgEUQJ3Lmxebbk7B5tus7&#10;wWbQNTaV21r33OUt1Xl2GrdWqp4jymUYxlAgcBMMXIcDduN+ODD9lkL3b4vjSHz/+loDAysG+l+E&#10;A/NlnoMGAgAAAIAKEQDUz1WYNv5PVPp91Q1iHeYwbYN43H3OepVEljq2/MlXx5Y/AMoUxXLlx8be&#10;Wdw83VOOvxl0jDW11NrwO90tr/P8OHKeVD1HlMswDGk2mtcXIm5KszkcDjQajVEnTRxv/G33j8VR&#10;fHONAaX61x7wRSlFOICxqgoZCAAAAAAqRABQL8dK5LCXhgAixTVedd3yZ9o5ZKnTYZVE1rpahToF&#10;fep/3LlVzBUA8ogTUX5s7J1HjZO3geNtqo5s+EvNdc/tbqjOs4PIeV71HFG+fhjQaNyuHGi1BsKB&#10;O/8I5Q0Abm4b8a9XnCRDqwbSUCAQ31c3FykGynT3+UwAAAAAUCECgHqIk/RT/wc9kTDRs5mtQ5N6&#10;XK2uc63Lagq2/AGAYsSJRFFi7JxFjeO3Ybu35bmyodzGuu92t5TzZDfovlP1HFG+wa2E0tUDAysI&#10;Gk0xTHOovqjrDYiIJEl8s61Q+qVufq+UIhxAKQgAAAAAKkQAoD8Viux7Ikde+n3VDWJd5zCqrs4r&#10;FMbd57ShzshzZ9xQ12KVBJ/6B6AxP5Kdi8g+OgjbvW3VidfDbmPNW+psqc6THdV+kRiWVfUcUS7b&#10;tm+3EroOBJqt29+b1p1woMBrDiRJMhAIpCsG+lsK9b+AaRAAAAAAVIgAQG/nfvqp//PrD2NV3Xiv&#10;c0Ndh1USWevK/nMtdA4Ffep/3Lls+QMAqTCWvavYPjwIWlfbfifaUF37Y891N5X7ZMd3nodiNXMP&#10;OscXHZ1HD4UD1t18qMBrDiSJDK0aSK87cB0OKF+Ur6Z9WFgABAAAAAAVIgDQ16Ensn8l4sd6NrPL&#10;ngNb/jxQN+15RYY6BTX/Z/2p/0n3CQB1FCWyfxlZB0dh63LX74RrXtde97vOpnKebPvuMxVbTqUT&#10;JGgonWVZ0my2brYSajVb0hi47oBl2ze1RV5voM/3fVG+L75Sonx1Ewr4Kr0OAf3fxUYAAAAAUCEC&#10;AP0E8e1+/4lU3yB+1FglziFrXV1WKIy7z1nOlS1/AGD+RLEcebG5fxy2L7Z9J9z0XfNjv+tseu7y&#10;ttdevUqanarnWBiChpFM05RWqzW8YqDZug4KmmI3Gje1RV5voO/uqoHbX9MVBPSG5x8BAAAAQIUI&#10;APRyGaSN/9PrLVarbrzr2KTOWqfDKomsdWz5k6+O5j8AFCOK5VTF5tvjqHm+Fzj+ute11lS3vem5&#10;y9u+8+w8bi5VPUftzFnIYBhGGg5chwKt1nA40GgOhAMFXm+gLwj820DAG149oJQiHJgTBAAAAAAV&#10;IgDQx7ESOeyJXIV6NrN1mEPWurqvUBhZN+15RYY6BTX/y14lwZY/APB4USSXvmHunYaNs73A8TeV&#10;a6ypbmvTc5c2VOf5adRaqXqOc02DoMEwjDQIGFg90Gq2pNlqSev6OgQDxRPHGXvbhPsPgmBoWyGl&#10;blcNeJ5HOFAjBAAAAAAVIgCoXpyIHFyJHHgiYVJ9g/hRY5U4h6x1OjTUs9ZVvZqCLX8AANOIY+mp&#10;2HhzHjdP3gZttaVcWVNLrTXf6W557tPDsP286jkio0cEDWkY0LwJCQavO9Bqtm7GnjYAmDS3MAzF&#10;V0o8pcT3lXieutlWSCklcRxP+ahQBgIAAACAChEAVMsL04v9Hnrp9zo2s6tuUmetY4VCSXMo6FP/&#10;485lyx8AmC9xIkGYGLtnYePkbdDytvxusq46zTWv291S7tO3obNa9RxRvrtbCrXarZvvW82WGKYp&#10;ItMHAJNChSgMxVNKlPJEKV+U8q5XDaQhQRRFUz4qTIsAAAAAoEIEANU589Mtf86DRzRGpzxvVB0N&#10;9Xx1dVmhMG3NqLppm/8zWSVB8x8AtBfHksRibJ/F1vF+4PS2fDdZ97qNDa/jbir3ybbffmH0O8OY&#10;W41G4+a6A+mv18FAqy2tVlNM05p4/sQVBebkdwBhGA0EA8MhgVKEA2UhAAAAAKgQAUA1Dr30Yr8q&#10;qk+DeNZzyFqnwyqJrHVVr6Zgyx8AgM6CSHYvYvvoMGhfbSkn3gqW7W+qjrutOis7fudFlJh21XNE&#10;uWzbvgkF2gOrBtJfW2JZ1uQA4IEtjSauHIgi8TxvIBhQQ19hGA4OlPuxLTICAAAAgAoRAMxWEKV7&#10;/R94IokG+/3r2KTOWrcIKxTGnVvqio6CPvU/7ly2/AEATCOM5e1VZB0chO2rHb8TbijXXvO7nU2v&#10;s7LttVd9o9HKMg7/VtSXbdu31xu4WTlw+2Xb9qMCgEmiKBoIA4ZXDXieNxwOFGlOggYCAAAAgAoR&#10;AMzOpZ82/k/98hvvpTaIM4w97Ryy1rFC4fFzeNSfz7TnFRlA0fwHAFyLYjnsJdb+Qdi63PU74abn&#10;Wuuq297w3JUtv73aSxrOrOfEv0uzZVnWvVUD/S2FWq22NBoNEZk+AJh0XhzHopQnnqeGVg+k33sS&#10;BMFU9zlTJQcNBAAAAAAVIgCYjWNPZN9LL/pblwbxrOeQtU6HVRJZ66peTcGWPwCARRdGctKLzf2z&#10;uH22o1rhhr9kriu3va7c5W3feX4RNbtVz/Ex+HfwYYZhSLvdvl490L4JCdrtlrRa6fGHzp/29jiO&#10;720r5Hnq+lhNwoECEAAAAABUiACgXHGS7vV/0BMJ2fJn7NhZ66q+MHLWOh1WU7DlDwAAk0WxnPuJ&#10;+eY4bJ6/8R1/Pega6z23veF3lnZU59lx1Fqpeo46mOd/bw3DGNpGKP1qD6wgaD3qmgOTzktXDijx&#10;vN7QioF+YOD7/rQPSzsEAAAAABUiACiPF6YX+z309Gy869CkzlrHCoWS5lBQ838mqyRo/gMAZiiK&#10;pBeIsXsSNc/eBI7aVB1jTXVbG567tB24Tw+D1tOq5zhvdPy3vdVq3Vs9cBsStMQ0zanGfShUGNxW&#10;qL9aoH+9gf61COqEAAAAAKBCBADlOPPTxv/5iP3+a9UgLnEOWet0WCWRta42oc6U88wyh6x1Rc8V&#10;AIBZiRNRfmzsnYWNk/3Q8bZUR9bUUmtdOe6W7z59GzirVc8R4xX1PuL2gsT3g4F2uz0xHJh2VcHw&#10;ygHvZsXA3dUDuiEAAAAAqBABQPH6W/74sZ7N7Kqb1Hnqqr4wctY6HVZTsOUPAADVixOJwsTYvYga&#10;R2/Dlrel3Hjd6zbXldvdUM7TPb+zOvW+MaiNRqMh7VZb2u3R4YBlWWPPfeyWQ2kgcPvV32aoynCA&#10;AAAAAKBCBADFCWOR/evm/yhVN951aFJnrWOFQklzKKj5P5NQh+Y/AGAOBZHsnEf20UHU7m37nXhd&#10;LdnrynW3vM6Tbd9ZjcW0q54jymXb9nUw0L5dQdBqSavdknbbEdse/xQYFQBkeY/UP284GPDuhQVl&#10;IQAAAACoEAFAMS6DtPF/WuCWP+POLbVBPO15NW6o67JCIUtdmc+RrOOXHupknCsAAPMmjGXvMrKP&#10;DsPW5Y7fiTZU1/6W57qbvruy4zurQWI1q54jymXb9s0qgX4w0G63b8KBRqMx9tyJ75cyrCoYXCkw&#10;6kse0cMnAAAAAKgQAcDjHav0k/9eqGczW4cmdda6usxVh9UUbPkDAMDiCGM56MXW/lHYutxRnXBN&#10;ufa633U2VefJttd55ontVD1HlMuyrDQcuN5aKA0FroOCdltazTH50COuN9CnxoQCPc8Tz+vJQ/19&#10;AgAAAIAKEQBML05ut/yJR7ylrbqZrUOTOmsdKxRKmkNBzf+ZhDo0/wEAmEoUy7GKzbf7YetyL+gE&#10;m8o117yus6GclW2/8+wybrpVzxHlMgxD2m1H2tehwGAw0N9qaNx5k8Yce9vA75Xvp2FAb3D1wO3v&#10;4zgmAAAAAKgSAcB0vFDk0Eu/Zt14r0uTOmudDqskstZVHerkmkOWsaY8L0sdW/4AAFC9KJZTLzb3&#10;T8Lm2V7gBJuqa3ysus6611na8Z3nZ3Frqeo5onyNRkMcxxGn7UjH7Ui73Ran7YjT6YzdVihrADDi&#10;xJvfRlEkvV6PAAAAAKBKBAD5naq08X8R6NnM1qFJnbWuLnPVYTUFW/4AAIAiRbFc+on55ixqnO4F&#10;jr+uXGOt121vqk53U3Wen8TtlarniPL1rzmQriC4XjXQaknbSb83TfPeOVkDgJtDBAAAAADVIQDI&#10;5+B6y58gvn9b1c1sHZrUWetYoVDSHApq/s8k1KH5DwCAtuJYPD829k6j5ul+1PY2lWuse93mehoO&#10;PDsInWdVzxHluwkHBrYTarfbN+GANSIcIAAAAADQDAFANmEs8vZK5KCCLX9G1enYpM5ap8Mqiax1&#10;VYc6ueZQcfOfLX8AAFgMcSJBmBi7Z2Hj5G3Q8raUm2z4bvNjr9vdUp2nb8LOatVzRPlM00y3FXI6&#10;0umkgUD6+444zvA1qQkAAAAAKkQA8LDLIP3U/6mvZzNbhyZ11rq6zLVWoU5Bjf9x57LlDwAAyCpO&#10;JIkSY+cito72A6e36bnJuuo0NlTX3VDuk13VepGY1oiPjWOeGIYhjuPchAEEAAAAABUiAJjs2BPZ&#10;90RUeP+2qpvZOjSps9bpcGHkx4w1sm7a8ypoqGsR6tD8BwBg4YWR7F7G9tF+2L7a8p14Uy3ba6rj&#10;bqrOyo7nrIaGNfqKtKg1u+oJAAAAAHdFyfV+/1cid7f716HxrkOTOmudDqskstZVHerkmkPFzX+2&#10;/AEAAHnZlnxyxQo/udK4kM84FyKyf3NbGMvby8g6PAzblzu+E20q11rzljrrylnZ8Z1VXxqt6maO&#10;xyAAAAAAgFa8UGS/J3Ks9Gxm69CkzlpXl7nWKtQpqPE/7ly2/AEAAFWwTXlnxYzeWWlcyofOpYgc&#10;3NwWJXJ4FVlrR1HrYld1wg3lWh8r19lS3aUtr/WiJ01n/MioGlsAAQAAVIgtgIad+iKHnsilf/+2&#10;qpvZOjSps9bpMlcdVygUOdasP/U/qiZrHc1/AABQhiiSEy829w/D5vmb0Ak2/CVzXbntjV5neVM5&#10;zy/jZvfBQca9GUMhCAAAAAAqRABw66CXfgV39vzRoZmtQ5M6a50OqySy1lUd6uSaQ8XNf7b8AQAA&#10;dRPFcq4S8+1J2Dx747f9DeWa62qpte51lreDztOTsLky0wktaNDAFkAAAACoVBClW/4ceNU3s6et&#10;KXIOdW+oZ6mrVahT4M+09FCHT/0DAACNWKYsdSRe6liefKrlyfctndzcFsXS8xPj47OoefomcNSG&#10;6hhrqtvaUJ3uVq/z7ChqPy18QrP6ILxmQQMBAAAAACpzEaQX+j0P9Gu869Ckzlq3CHNly598dXr9&#10;txMAAGCYZYrjSPLasZS821TyOfc2HIhj8cPEWD8NGydvAkdtBR3ZUN3GmtdZ2lSdp/uB87zCqT9M&#10;s6CBLYAAAAAqtMhbAB17IvueiAqHj+vQzNahSZ21ji1/SppDxc1/tvwBAAC4L44lDsXYOY8ax/t+&#10;q7ftu8m66jbWlNvdVM6TXeW8EEOzj+BXjBUAAAAAmKkoud3vP77zWRQdGu801PPNIUtdrUKdKX+m&#10;WeaQdXy2/AEAABjNNMVsSvLec9N/73nDl+9wz4duD2LZuYjso/2g3dsOOvGa121sKLez0XOf7gbt&#10;57GYC9cPZwUAAABAhRZtBUAvTBv/J+r+bVU3s3VoUmetW4S5suVPvjqa/wAAAJOFsby5iuzDt2Hr&#10;ajfoRBvKtddU19nouU92/fZzP7FaVc+xDAuXeAAAAKAaJ57IoSdyxZY/I2uy1uk6V11XKLDlDwAA&#10;AEREbFPeXTbDd5cboXzGuRSR/ZvbwlgOrmLr4+OwdbGjOuG6cu11v9tZ7znL237nuUpsp7qZPw4r&#10;AAAAACq0KCsA+lv+BPHwcR2a2Wz5k28OWepqFepM+TPNMoesdWz5AwAAoK8okWMvNvcPg+bFbuAG&#10;m8o117yus646yzu+8/wyarhVz3ESAgAAAIAKzXsA4MciB1fpJ//vqrqZrUOTOmvdIsyVLX/y1dH8&#10;BwAAqF4Uy5mKzbfHYfNsL3CCdb9rriu3vaHcpe2e8+w0bi6POm+W7+XYAggAAACluAjST/2f+8PH&#10;dWhm69CkzlpX97nOeoUCW/4AAABgVixTljtmvNyxPfl025MfkOOb26JYLv3E+NZp1Dzb9R1/y3dl&#10;vddtr6tOd1M5z46j9pOy52cIAQAAAABKcOyJHHgiXkH7/bPlzwN1Gc7LUlfnFQps+QMAAACdWKa4&#10;jiQfOpaSTzSVfJ+c3NwWJ+L5sbF2FjVO3waO2vbd5Jtep72hut0tr/N0P2w/K2IOiRAAAAAAoEBR&#10;nDb+D3oi8Z2dJnVoZmcKCKY8L+scstTp0FDPWlerUKegT/2PO5ctfwAAAJCFaUi7bSWv2pYv7zR9&#10;+R739Oa2OJYwEmPjLGycvAla3pZyk/XAbW54XXe913n2JnRW89wX1wAAAACo0DxdA6AXpo3/EzV8&#10;XIdmtg5N6qx1zHV83UwCj2nPm/EKBQAAACymMJbN89A6Ogid3pbvyre8bmdDdZfWe+3VN2FnKb7z&#10;7pEAAAAAoEL+Txmfs9vy21XP47FOVNr877HlD1v+PDD+zC/iPOXPNMscstax5Q8AAABmIYrlVMXm&#10;2/2wfbahOuE3e0sNAgAAAIAKzcMKgP2eyGFPJIiHj+vQzC5yDlo0iDOMnbVu1nNdhC1/ihyL5j8A&#10;AACKwDUAAAAAMBU/Ejm83u9/kA7NbB2a1ONqdZ1rXVZTsOUPAAAAkB0BAAAAAHK7CNJP/Z/5w8d1&#10;aGbr0KTOWqfDKoksdWz5k6+OLX8AAACgCwIAAAAA5HLkpZ/89zLs9z/rZrYOc8hSp8Mqiax1tQp1&#10;CvrU/7hzq5grAAAA8BgEAAAAAMgkSkT2L0UOlUg8cBkpHZrZOjSpx9XqOte6rKZgyx8AAABgegQA&#10;AAAAeJAXphf7PVHDx3VoZuswh1F1dV6hMO4+pw11Rp4744a6Fqsk+NQ/AAAAZowAAAAAABOd+iL7&#10;VyK9DFv+iGj66fAS55ClTodVElnryv5zLXQOBX3qf9y5bPkDAACAuiMAAAAAwEiJiBz00ov9BvHt&#10;cR2a2WXPgS1/Hqib9rwiQ52Cmv+z/tT/pPsEAAAAikYAAAAAgHv8KG38H3jDx3VoZuswh6x1dVmh&#10;MO4+ZzlXtvwBAAAAikcAAAAAgCHngchRT+TMHz5eq0+HlziHLHU6rJLIWseWP/nqaP4DAACgTggA&#10;AAAAcOPIS7f9UdHtMR2a2TrMIWtd3VcojKyb9rwiQ52Cmv9lr5Jgyx8AAADohAAAAAAAEsUi+z2R&#10;Q08kTm6P69DM1mEOWevqskJh3H3Ocq5s+QMAAACUjwAAAABgwXlh2vw/UcPHa/Xp8BLnkKWOFQol&#10;zaGgT/2PO5ctfwAAADDvCAAAAAAW2KlKm/+9cPh4psboiPHY8mdC3bTnVdHMnva8IkOdgpr/M1kl&#10;QfMfAAAAmiIAAAAAWECJpHv9H1yJhGz5U+uGeta6qldTsOUPAAAAMHsEAAAAAAtGRWnz/8gbPq5D&#10;M7vqJnXWukVYoTDu3FJXdBT0qf9x57LlDwAAABYNAQAAAMACOQ9EjnoiZ/7w8SIb76U2iDOMPe0c&#10;staxQuHxc3jUn8+05xUZQNH8BwAAQE0QAAAAACyIIy/95L+Kbo/p2iCe9Ryy1umwSiJrXdWrKdjy&#10;BwAAAKgeAQAAAMCcC+N0r/9DJRJXuN+/jk3qPHVVXxg5a50OqynY8gcAAADQAwEAAADAHOuF6af+&#10;T9Tw8aob7zo0qbPWsUKhpDkU1PyfySoJmv8AAACoKQIAAACAOXXqi+xfpSFAX60axCXOIWudDqsk&#10;stbVJtSZcp5Z5pC1rui5AgAAALoiAAAAAJgziaSf+t/viUTx7XEdmtlVN6nz1FV9YeSsdTqspmDL&#10;HwAAAEBPBAAAAABzREVp8//IGz5edeNdhyZ11jpWKJQ0h4Ka/zMJdWj+AwAAYE4QAAAAAMyJMyVy&#10;rETO/NtjtWoQlziHrHU6rJLIWld1qJN1Dmz5AwAAAFSHAAAAAGAOHHoih710BUCfDs1sHZrUWevq&#10;MlcdVlOw5Q8AAABQDwQAAAAANRbG6ZY/h55InNwer7qZrUOTOmsdKxRKmkNBzf+ZhDo0/wEAADCn&#10;CAAAAABqqhemF/o9VbfHym6816VJnbVOh1USWeuqDnVyzSHLWFOel6WOLX8AAACAFAEAAABADZ2o&#10;9FP/V8HtMR2a2To0qbPW1WWuOqymYMsfAAAAoJ4IAAAAAGokkXTLn4Neuv1PX9XNbB2a1FnrWKFQ&#10;0hwKav7PJNSh+Q8AAIAFQQAAAABQEypKG/9H3u0xHRrvOjSps9bpsEoia13VoU6uOVTc/GfLH8+o&#10;xSwAACAASURBVAAAAGA0AgAAAIAaOPPTxv+5f3tMh2a2Dk3qrHV1mWutQp2CGv/jzmXLHwAAAOBx&#10;CAAAAAA0d+CJHPXSFQB9VTezdWhSZ63T4cLIjxlrZN2051XQUNci1KH5DwAAgAVFAAAAAKCpMBY5&#10;7InseyJJkh7TofGuQ5M6a50OqySy1lUd6uSaQ8XNf7b8AQAAALIhAAAAANDQVZg2/0/U7TEdmtk6&#10;NKmz1tVlrrUKdQpq/I87ly1/AAAAgGIRAAAAAGjmRKXN/6vw9ljVzWwdmtRZ63SZq44rFIoca9af&#10;+h9Vk7WO5j8AAAAWFQEAAACAJuJE5NATOeil2/+I6NHM1qFJnbVOh1USWeuqDnVyzaHi5j9b/gAA&#10;AADTIQAAAACokJXIikh6gd+DnsiRd3ubDo13HZrUWevqMtdahToF/kxLD3X41D8AAABwDwEAAABA&#10;xc59kf2eyGVwe6zqZrYOTeqsdYswV7b8yVdH8x8AAABIEQAAAABU6PBAds8d+fe9WD4wRD4SkdeJ&#10;yEsxpDNYp+Wnw6c9r4pPh0973pytUGDLHwAAAGCxGEmSVD0HAAAADPi//qTRkHP5qGnLh5LIh2LI&#10;S0PkA0nk/cSQ90Tk04YhZr++kk+HT3venDXUs9TpsEKh7C1/sswh6/hs+QMAAAAUhwAAAACgZr7+&#10;JeN1J5aPTEtem4a8jBN5KYa8byTyXizynmFKK2+zVIcmdda6RZgrW/7kq6P5DwAAAIxGAAAAADBH&#10;fuMLxqeX2/LaNORDSeSVGPLSMOT9JJH3E5FPG6Ys6dikzlqn61x1XaHAlj8AAADAYiMAAAAAWBD/&#10;+I8bz11HPjJseW1Z8iqRdGshQ+T9JJH3xJRn/Vq2/Kn3CgVdtvzJUseWPwAAAEB5CAAAAAAgX/2C&#10;0V1tyUcNS15LIq8NS14aiXzw/7d3Lz2Sm1eagM/HyFtVqcq6S5ZUxSi5gUFvejG/wNteza6AwdiG&#10;0JJRvmHW3f9u/sCsBoMx0Iu5GN0wZmx02y1LVZWZwVmQkclgkhFkVESSmfE8ABGRpY/kt8iAkHzj&#10;nBMRT6OcO/Dpcu1daaPTde4U96rlz7B1Hv4DAEA/AgAAANb6ry/T8UnEj07fxJcpYp4i8pTKuQOL&#10;y3iass1Die9by5+3ulaP8/qs0/IHAADYRAAAAMBb+W//KX15chzPZymeR4o8izIciIinEfFFSnHa&#10;PEfLn+5ztfwZdj8AAKCbAAAAgL357X9Mn50cx5fpOJ5fDSUu4mlRBQQpi3em+EC977opVCjcdsuf&#10;rnO1/AEAgOkRAAAAMIr/8bP0waPjeH5ZxJeRxTyrhhJHxNNFEU+z2f6HEret6bvuth/+a/kDAAAM&#10;JQAAAGBy/vuL9M6DJ/FlNosvjy4iL1LMixTPiohnsx5DiSMm8DC7x7X73kPLHwAAYBsCAAAA7paX&#10;6fh/XsSXqYgvs6w2lDjiWRHxNKX4Ikurz4/Hfvh/CC1/dnktD/8BAGA3BAAAANwr//un6fnsKJ4X&#10;R/F8lkWeRTy7LCKPIp6mLJ5mKU6a52j5M/A8LX8AAOBOEAAAAHAw/s/X6bOj43ieLuJ5ZJFHquYO&#10;pHhWFPE0u4WhxK3navnjwT8AAOyBAAAAACLin36WPsgexPNZivniMp6nFHlkZTgQEU+zNM5Q4rve&#10;8qfPOg//AQBgPwQAAACwwW//Q3r83qcxnxXxvJjFvIiYF0U8S+VQ4qeR9jOUWMsfAADgbQgAAADg&#10;bbxIJ394HM+zk5hHUYUD1VDiiHiWZfFUyx/f+gcAgDEIAAAAYI9+//P0/Og45keLyBdFPI9ZPIsU&#10;eZQVBE+zbHUosZY/AADArggAAABgJH/4On2WncZ8VsQ8UuSLiHk1lDhPEc9SFo+0/AEAALYlAAAA&#10;gAn655fpw0cR8+w48qKI+aKIeUrxLEXkKcWzlMV7EVr+AAAA3QQAAABwx/zh6/R4dhrPZxF5liIv&#10;sjIkSBF5VlYOfLJcq+UPAAAcLgEAAADcI//4t+n0k3nMZ8eRp4uYL7LIUzmUOI8U+SzF0+Y5fR7Y&#10;bxsQePgPAADjEQAAAMChSCn96zcxPzuNvJhFvljEPIt4VqSYpyLyyOLZLMXx6ikdl7px6fX/HQAA&#10;uH0CAAAAICIivvs6fZZOYx6zyCOLPCsijyLmKYtnRUSeZfEowsN/AAC4KwQAAADAZi/Th/E48u9e&#10;xXyWRZ6yeFa1FppHEXm2ZigxAAAwDgEAAADwVv74k/Tk8btlW6EsizwtynkDETGPFHmWrocSAwAA&#10;t0cAAAAA7M+P09nrv468OC7DgSxFHkXkKSIvIuZZdnMoMQAAsBsCAAAAYBwpZa9+UwYC2SzylKqj&#10;KMOBKOcOHI29TQAAuKsEAAAAwCR994v0eTqJfFZEnrLrgCAi8qKIeZbFw7H3CAAAUyYAAAAA7px/&#10;+7v00exh5LNZ2VYoFVU4kKrWQineHXuPAAAwNgEAAABwv7xMP/h2FvnxURUOpHLmQEQZECRDiQEA&#10;OBACAAAA4GD87kV68O4nkR8XZfXAsqVQWg4nNpQYAIB7RAAAAAAQEfEizf70YeSnR5Fn9bkDVeVA&#10;NXdgNvY2AQCgLwEAAABAD3/8efri4Vnks2UwsDp3IM+SocQAAEyLAAAAAOAt/f6X6eMnKfJZfe5A&#10;1VaomjtgKDEAALdOAAAAALBH/+ur9O5HjyM/KiLPsqq10HVboTzL4uOx9wgAwP0kAAAAABjJ716k&#10;B+9+GPPjo6q10LJiICIvUuRZii/G3iMAAHeXAAAAAGCKXqRZfBj5q1nMs6xsLRTV3IGiqiDIkqHE&#10;AAB0EwAAAADcQd/95/RFuoz5bHY9cyBVbYUiIs+yeDD2HgEAGJcAAAAA4J759pfp49OTyLMU88Xi&#10;eu5AUVURZFn8YOw9AgCwfwIAAACAQ/JVevfN48iLVLYWSjfbCn009hYBANgNAQAAAACll+nh61nk&#10;Uc0dSFXFQKSrtkKfj71FAAD6EwAAAMABSymliIjCHwZs8uN09OpvIj8qIl+kmGepDAaKVFYRRBkQ&#10;ZGNvEwCAawIAAAA4YMsAYB3hAH18/6v09MFx5G8i5ldthdJ1FUGWxdnYewQAODQCAAAAOGB9AoDm&#10;KbX3K39MCAro8u036ZPTB5Efn0R+flkGBEUqBxNXcweejL1HAID7SAAAAAAHbGAAMGRtUa2/+oND&#10;QECrf0jvxZ8jv5iVg4nTzbZCH469RQCAu0oAAAAAB+otv/2/7fqi7b1wgDa//2l69N57kc+KyFMW&#10;eRExb7QV+mzsPQIATJkAAAAADtRIAUAfRf1VOECrl+n41VHkR0fVvIGiDAhSNZy4Cgi2/R0EALgX&#10;BAAAAHCgJhoAdJ1TdLwKCGj3Mj07P4k8yyJflIHAPFbnDpyOvUUAgH0TAAAAAH3DgKkFBsv1beGA&#10;6gG6/Tp9eh6RZ7PIF1VroRRVOFDOHXg89hYBAHZBAAAAAGxUBQT7Ghi87Tl91ndVDhTCAdr86Zv0&#10;/oOHkZ9kkZ8XVXuhKiCIMhz4YOw9AgD0JQAAAAC20lI1kDre977kLa9vVgwIB1jvRXrnzUeRZ0eR&#10;FynyVJ87UIYDPxx7iwAAdQIAAABg52rhQPN17WlDb7Pn9W0BgXCAdi/Syev3Iz89jvxNFnm2HEa8&#10;KGcPZFnkY28RADg8AgAAAODWNKoGmu+nFgCsW1+0HBECAjp8/+uUH0XkxSzylJXzBhqthU7G3iMA&#10;cP8IAAAAgElYUzXQ9iB+3w//3+YebeGA6gE6/eVl+uHJaeRFVrYVSuk6IIgUeZbinbH3CADcTQIA&#10;AABg8jrCgSFVA1OZSSAcYJA//yx9cPakrBzIUhUOVLMHoqwceH/sPQIA0yUAAAAA7rRGODCkimDj&#10;pW95fT0QWIRwgA3+8HV6/OQk8uKonDGQqrkDy4Agy+LTsfcIAIxLAAAAANxbLeFAW1jQefrQ2+1x&#10;fVflwEI4QJt//Nt0+uxHVeVAcT2UOKXIoyjnEIy9RwBg/wQAAADAQeoRDgx5QD9mhUFr1UCUlQOL&#10;LfbFfZdSipeRf38S+awxdyBSVT2Q4njsbQIAb08AAAAA0NARDqwLBqbaYqgtHFiEcIA1vvs6fZYe&#10;RD6bVcFA1VYo4qq10KOx9wgA9CMAAAAAGKgKCNYdvS4z9LY7Xt9VObAMCPyxyA3//DJ9+NFZ5IvF&#10;9dyBZVuhiMiTocQAMCkCAAAAgB0aEA7sMwB424qEZjiw8iocoM0ff5KenL4b+XE1dyDV5w5E5CkZ&#10;SgwAt00AAAAAcEtawoEs+lUO7LtaYMg5NwYRRy0gEA7Q5r/8OJ39+7+O/OS4rBzIiiociKuQ4NnY&#10;ewSA+0gAAAAAMAFrKgfqIUHvy22zhR2tXwkEaq/CATqk9K8/j/nZaeRZ29yBFLmhxACwHQEAAADA&#10;xPWoHGg+jJ/aUOLl2mY4cPWzocR0+eMv0ucPTyKfFZGn+tyBiLwoIjeUGAC6CQAAAADusDXhwNDK&#10;gX1WGPRZv65yQDhAu5fpw++OYz6rzR1Yzh4oIvIsxXtjbxEAxiQAAAAAuMdSSvUgoO19xH6//b/N&#10;+uY5XZUDwgE6/fEn6cnpk5gfH0WeLdsKxUpboU/G3iMA7JsAAAAA4EBV1QPNioH6a+epQ2+1zfZ6&#10;rrvRTihWAwJ/9HLTV+ns9YPIi1lZPbBsKZSiqhzI4unYWwSAXRAAAAAAcMOGcGA29HLbbGEHa29U&#10;DIRwgE1Syl79JvJIMc/qcweqyoEo5w4cjb1NAOhDAAAAAAesesgbHoQyxJpwoGvuwNRaDKW4GQ5c&#10;hnCAHr77Rfr8+CTyIsU81eYOFFUVQZbi4dh7BIAlAQAAABywZQCwjgehDFEbSlwPBLLGzxsvM/S2&#10;O16/rnLg0meCLv/2d+mjs4eRL7KYL+cOFMX1YOIsxbtj7xGAwyIAAACAA9YnAGieUr2u/CHhgSh9&#10;VUOJ28KB+tyBsQOAdedsqhwwlJh2f59+8Ob7yIvLmGdZ1VqomjkQ5dyBj8feIgD3jwAAAAAO2MAA&#10;YMhaAQGDNcKBtuqBzlOH3mqb7fVYswwHilgNBi5DOMAav3uRHjz9JPKLWRkQpKxsKZTiqnLgi7H3&#10;CMDdJAAAAIAD9Rbf/n+b9UXzvXCAPqpwoBkIDG0tdHW5obff0foboUBctxUSDtDuRZrFh5FfHEV+&#10;lEV+ETEvijIYqAUEQwdzA3AgBAAAAHCgRgoA+ijqrwICNqkNJe4TDuzr2/9vsz5itWpg5bUoisst&#10;rseB+O7n6Yvjs8izLPJFxDxS5LGcO1C2Fnow9h4BGI8AAAAADtREA4Cuc4q2V+EAm6wJB2YxnaHE&#10;m865EQrEakDgc0Crb3+ZPj49iTxVgcBlinmKKhwoIs+y+MHYewRgvwQAAABA3zBgaoFBcyBxUX/v&#10;oSib9KgcuK2hxEPPqa9tCweuXn0O6PRVevfN48izWeRpUYUDq22FPhp7iwC8PQEAAACwUfWgdJ89&#10;1rc5p+9Q1uar6gF6qQ0lXlYLNH/uPHXorfa0fhGr1QL1gEA4QLeX6eHrWeSzo8iXA4mLRRkQRNlW&#10;6POxtwhAPwIAAABgsI6Kgan3WW+uX6kYCOEAA9TCgWZAMKS10NXlht5+B+uXMwdWQoG4bitkKDHt&#10;fpyOXv1N5EdFLRyImDfmDqwLyAC4RQIAAABg52oBQfN17WlDb7PH9V2VA1oLsdEW4cCUfvcjyt/1&#10;1qqBKCsHhAN0+v5X6emD48gvi8gXqQwFiqiqB8q5A2dj7xHgkAgAAACAW9OoHGi+n9pD0HUDidsq&#10;B4QDbFR9BpqhQLPF0MbLDL3tDtcvKweaVQPCATb69pv0yemDyI9PIj9flMOJiygHE1dzB56MvUeA&#10;+0YAAAAATMKaqoGuh5FTnElQdB3CATapDSWeRXf1QMS0w7IboUBchwOXA6/LIflVei9S5BezyIus&#10;qhxYnTvw4dhbBLiLBAAAAMDkdYQDQ6oGpjCToBkKrPybgIBNUkr1YKAZEsy6TtvmVnta32wpdBHC&#10;AXr4/U/To/fei3xWXIcDUQYD86qt0Gdj7xFgqgQAAADAndYIB4ZWEay99C2vX4TqAbZUzR3oCgZm&#10;Mf2hxJ2VA1EGBD4DtHuZjl8dRR5HkWdF5FkVDqTacOIs2+r/AQD3ggAAAAC4t1rCgbawoPP0obfb&#10;4/pmKHAVFngwyia1cKAtJGgLB6b0ux/RPm+gXj3gM0C3l+nZ+cl15UAqauFAOXfgdOwtAuyTAAAA&#10;ADhIPcKBKc4YaLMSCNR/9mCUTWpDieuhwFHcnDuw9jJDbjl0jxvOudFOqHZc+Ayw1q/Tp99F5Eez&#10;yFMWeYqqvVA1nDjL4vHYWwR4WwIAAACAho5wYF0wMNUWQ/VwoB4SLDwYZZOOcGDW+Ld9/x5vc85y&#10;fVc4cBFl5cBii71wIP70TXr/6GHkR2ULobJ6oBpIXBQxz7L4YOw9AvQhAAAAABioejC67uh1maG3&#10;3fH6dZUDHoyyUTWUeN3Reto2t9rD+iI6goEoKwd8Buj2Ir3z7UeRHx+VMwdScT13IMoqAkOJgckQ&#10;AAAAAOzQgHBgnwHA2z5kbascEA7QW0c4kEXZXmhKQ4nb1jbDgYtYrRy4HLgfDsmLdPLn9yM/OS4r&#10;B7KqpVC6Hk48H3uLwGERAAAAANySRjiQRXc4cOPUobfaZns91zUrBpoBgT8yWas2lHh5HDV+fpuh&#10;xPv+rCx/1+uhQL1yQDjAWv/y65SfReSz7rkDJ2PvEbhfBAAAAAAT0FE5kNVeB11umy3sYH1n5UCY&#10;O0APLeFAMyDY9FkYOyxrDQairBy42OJeHJD/9zL98NFpOXcgLecORFk5EOW/GUoMDCYAAAAAmLgN&#10;lQNtD0Sn0me9vrYZCqy8Fw6wSWMocbNqoKt6YONlt9nKluu7woFlQOAzQKd/+ln64N0nkR/NrucO&#10;LGcOVK2FDCUGWgkAAAAA7rCWyoEsboYEvS415LZD9thjfVdLIeEAvaWU6qFA2/vW07a51R7WNmcN&#10;rLz3GWCd336dHn9xUg0lzq5bCl0NJc7ih2PvERiPAAAAAOCeWlM5UH8fsf9vTb/tQ9ZFx2EoMb3U&#10;hhI3g4GhQ4nH+Ky0hQNXh3CAtV6kkz9/HPOTqA0lTrWQIIt87C0C+yUAAAAAOFBVv/XmrIH6a+ep&#10;Q2+1zfZ6rmutGoiyckA4wEa1cKAeENRf67+LUwvLFtERDEQZDvgMsNa//iLNT08in2XXbYWWcweK&#10;InJDieHuEwAAAABwQ1U90BUMdLVT6bzcNlvYwdquygHhAL3UhhLXA4H6+ykPJV5EezBwGRHnPgNs&#10;8peX6YfZccxnsyoYqAKCogoIshTvjL1HYDMBAAAAAIO0hAPNgKD5QHJq35pOsSYcCHMH6KH6HLRV&#10;DNTbDE2pWqa+tiscWFYOXG6xDw7In3+TPjiLyIsU8+XcgWVboaJsN/T+2HsESgIAAAAAdqYjHOjb&#10;WujqMkNvu+P1RZTfkhYOsJXqc9BWMVB/33rq0FvtYX0R68OBi4H35MD84ev0+Mk7kReX1+FALI+y&#10;rdCnY+8RDokAAAAAgFtRG0rcFgzUw4EpPATtOqcrHLgM4QA9pZS6QoHlMZWhxM1z2sKB8xAO0NM/&#10;/m06ffajyIusDAeyogoGrtsKPRt7j3DfCAAAAACYhKrfevOoBwSdpw691Tbb67HmxiDiuA4LLoUD&#10;9FENJW4LBZb/Vv8sTOV3f2ldOHC+xb05JCmleBn5+UnZWmg5d6CoDSbOUhyPvU24awQAAAAATF4j&#10;HGhWEex7KPEu1i/DgXr1wNV7A1npo/ocNEOB+rHrocRDz1m39kYoUP9ZQMYm3/0mfXZczR1IVWuh&#10;ogoJopw78GjsPcIUCQAAAAC403pUDtQfSu77Aei297hRMRDXlQPCATaqDSXuOm5jKPG269uqBq5e&#10;hQNs9DJ9GI8jv7iIvFiU1QNFbTBxlsV7Y28RxiIAAAAA4N6qDSWuVws0g4KNlxl624HrN53TDAXq&#10;Mwcut7gXB6ZHODDlocSXcbNyoB4OCMhY648/SU8evxt5Nou8iJinqKoHrtsKfTL2HmGfBAAAAAAc&#10;pJZwoBkU3NZQ4qHn1NfeqBgI4QADVUOJ247jmPZQ4mY4sPLqM8BGX6Wz1w8inx1HnrIyICiimjlQ&#10;thV6OvYW4W0JAAAAAKChIxxoVg90nj70dnta31Y1UA8IPBBgo9pQ4mUYsG7uwFR+9yPK3/l6xUA9&#10;HDgXDrBRStmr30R+VkR+OYt8ETGPVAYDtYCgq3oGJkMAAAAAAANVcweagcDy3+7CUOK2qoH63AEP&#10;C9io+hzUg4FmSLDpszBWYFDEdSjQNnPgYuB9OEDf/SJ9fnwSeZZFPisifxPl7IFUhQRZiodj7xEi&#10;BAAAAACwU7WhxPWAoP6++VBySt+ajigfjraFA5chHKCn6nPQ1k6o/n7wZW9hfT0cqFcPLCsHhANs&#10;9G9/lz46exh5mpXDiIvievZANXfg3bH3yOEQAAAAAMAtqYUD9VCg/jqFocTr1i/DgRtVA1GGAway&#10;slFtKHFbKLAuHJhCWNZWObAMB84H3o9D9PfpB2/+HHl2VA0jTtfDiaNsK/Tx2FvkfhEAAAAAwARU&#10;D0WboUDzfcQ0HoK2rW8LB+qVA8IBeqmGEreFAycxraHEzfXnsT4g8BCOtX73Ij14+knkF7PIi6IK&#10;CFbDgS/G3iN3jwAAAAAAJq42lHg5Y6CtgqD11G1ut4f19XDgRmshA1npqwoH2ioGlq/bDiXe92el&#10;OZB4ebwJ4QB9vEiz+DDyi6PIj7LIz5sBQdlaaOgMGg6AAAAAAADuuJRSPQxovr8LQ4kvortyQDhA&#10;L9XnoBkKHNd+XvdZGDMsawsG6pUDqmfY6Lufpy+OzyIvsjIYSCnyYlEOJo6yeuDB2HtkHAIAAAAA&#10;uMequQP1MKAZFEx9KPGyaqAZElwIB+irNpS4Hgg03w++7C2sv4xGtUCshgM+A2z07S/Tx6cp8sVR&#10;5FmqBQRFzKMMB34w9h7ZHwEAAAAAHKhaONAMCZbHrocS7/pb1s2KgZWQQFsV+qhabLVVDWwKB/YZ&#10;APRZWw8HbrQWEg7Qy1fp3TePIy9mkWeLyFMWeYqytVDVVuijsbfI2xEAAAAAADdU4UBbMFAPDfb9&#10;Dehtzlmu7woGLkI4wAAppbaqgfqx66Bsm/XNcxbRXjWwnDlwscX1OTQv08PXs8iLo8hnWeSpKGcN&#10;LAOCLIvPx94imwkAAAAAgEGqb0y3VQzUQ4LWU7e53R7Wt7YUiuvKAT3X6aUaStxWMbA8lp+FKYVl&#10;RbS3FVqGA+db3JtD8+N09OrfRR4nkWdZ2VooUhkSFHHVWqjr/wXcIgEAAAAAsFPVMNa2Y9Mg1tbL&#10;7XF929pFrAYCK6/CAfqqPgdtFQPLY4pDiZfhwI1gIMq2QsIBevn+V+lpHEc+K65nDqQUeRRX1QNn&#10;Y+/xUAgAAAAAgFuzJhzomjuwzxkDQ9cXsT4c0HOdXqoWW+vCgX0PJd72s3IVBrS9aq1FH99+kz7J&#10;HkR+ehL54vx67kCkKhxI8WTsPd4nAgAAAABgEmpDievVAvWfNz20HLPNShEdwUBEXAgH6Ks2lHh5&#10;nMTmcGDfv/t91rcFA8v3b4QD9PKr9N5fUuRHs7K1UKraCkUVECRDiQcTAAAAAACT1wgH2gKCKQ8l&#10;rlcOXDTeCwcYpDaUuBkOLN9PcSjxRVRBQNRCgbhuLaS1Fhv9/qfp0aNHkZ8cX4cDUQsIkqHErQQA&#10;AAAAwJ1WG0pcDwWaAUHrqdvcbg9r68FAMxy4GLY9Dlk1lLhZMVD/eYpDiS+iUS1QO84FZPTyMh3/&#10;6Sjy06PIs6I2lLiaOxBlQHCQQ4kFAAAAAMC9VQsH2gKCoUOJx2izcqNiIFZbC3mwQy+1ocQn0V49&#10;MOZQ4q61l9EIBOo/Cwfo619epmdnJ5HPsrJi4GoocTl3IM/S/R1KLAAAAAAADlb1UHQZBLRVENQf&#10;TE6hz3rdjYqBWK0e8NCHXqoWW23thOrvB11yz+sjytZazYqBejigeoZe/u9X6dN3HpVzB5YDiVOU&#10;VQNFivyuDyUWAAAAAAC0qMKBZkBQfz/locTNYKDZWkjPdXqpqmiaVQPN1xunDb3NNltb898Wsb5y&#10;4HyL+3GI/iG995e/xPyoqA0lrtoKFRF5lsWHY29xEwEAAAAAwEDVN6ablQP11ykOJV6uXcRqOHAe&#10;wgG2lFJqCwXq7/cxlHibc5brN1UOvNliLxyg3/80PXrnScyPq7kDqTZ3oGor9NnYe4wQAAAAAADs&#10;VPWN6aO4WTFQf209deit9rC+GQ402wrpuU5vKaVmG6FmOLDtUOKh5wxZ2xUOvBYO0NvLdPzqKPLI&#10;Yp5l1VDiKiQoUtleKEtb/d4PJgAAAAAAuCW1ocTNcKB+9L7c0NsPXN88p4hGtUDtOBcOMERK6ShW&#10;Q4FmSLDLocS7Wn8jFIjV6gEPWunnZXr2/VHMZ425A0WUVQRZitNd3UoAAAAAADAR1UPRrmDgtocS&#10;DzmniOtZA/WQ4DzKygEDWemtNpS4LRiY6lDii2gEAvWftdait1+nT8+PIy8uY56WcweqgcRRziJ4&#10;PORyAgAAAACAO6AaStwMBerHrocSDz1n3doboUBctxUykJXeakOJm0c9JLhx2tDbbLO1Nf9tUzig&#10;eoZe/vRNev/Bw8iLFPPl3IHlzIGqcuCD5jkCAAAAAIA7rjaUuOu4jaHE266vhwJt1QMeXtFbNZR4&#10;3bGPocRvs/4ibrYTWr5/LRxgkF+k+avj+KtZFn+VUvwopfgrAQAAAADAPdYjHJjyUOK2qoGrsEA4&#10;wBDVUOJ14cC2Q4n3tf4yWkKBuA4HtNZiIwEAAAAAwIGq2ql0BQPHMe2hxPV5A/XXZeWAnuv0Vs3f&#10;6AoGTmN6Q4kX0RIKLN9rrcWSAAAAAACAVtVD0WUQsGnuwFS+NR1RhgP1ioGVgEA4wBDVk+8E+QAA&#10;CHNJREFU/I1NrYUGXXLP64toBAKxGg68GXg97jABAAAAAACDVeFAW8XA8v2uhxLvav0iWkKBuG4r&#10;pOc6vVVVNKdxs2JgXTgwZljWFQ4s2wq9HngvJk4AAAAAAMBOVd+YbgsGlj+va6fSedlbWL+I1VCg&#10;GQ7ouc4gKaWucGD5uuugbJtz6uvbqgbqAYGHyXeMAAAAAACAW1MbSnwc7ZUDUx1KXER75cCyrZBw&#10;gEGqocT1gKD5PovbDwDWaZs3UG8tpLXWBAkAAAAAAJiEqp1KMxBYvk5tKHF9fRHtlQPLcMBAVgap&#10;DSU+jZtVAyex/rMwRlh2HjdDgatDODAeAQAAAAAAd0L1jem26oHl67ZDiff9LevWqoG4Dgg8oKO3&#10;2lDiZjBQDwgGXXJPa5cuYn04YO7GHgkAAAAAALjzqm9Mt1UMLN+ve3A5ZpuVZjDwJq4DgzfCAYao&#10;Wmw1Q4FmQLByytBbbLOtNf9tUzigtdZbEgAAAAAAcK9V35heFw5MdShxVziwrBzQVoVBqqHEzXCg&#10;/vOUhhJfxmog8CpWwwGttXoQAAAAAABwsKpvTB9HezAw1lDiPmsvoyUUiOtwQFsVBkkp1QcQtwUF&#10;UxpKvIibFQNXAUFRFG8G3vPeEgAAAAAAQIvaUOK2cGDTINaVSw299cD1zXOW4UBbQPBGOMBQVYut&#10;045jl0OJdxEwFNGoFojVcOD1Fve4swQAAAAAADBQFQ40qwWax9XyoZffZks91y2iva3QmygrB/Rc&#10;Z5CqxVZbKFB/3/ty22xh4Pq2lkKvogwHXm1x/0kTAAAAAADAjtWGEi+rBZrhwBSHEhfRCARiNRzQ&#10;c51BqhZb6yoHTpunbHObHa7vDAci4tVdHMotAAAAAACAW9QIB9qOfQ8l3uaBaREtFQPV6xvhANuo&#10;DSVeHmeNn/v8rt7GQO6I8nf9Kgxovk51KLcAAAAAAAAmomqn0hUMnER7OHBbD0DX6aocWFYPeAjJ&#10;INVQ4nUBQbZcOvTSe1h7HjerBurhwGhzNwQAAAAAAHAHVO1UuoKB5tyBtZcaeuuB65vn3KgYiNXq&#10;AQ8oGSSldBzrKwe6hhKPMY/jIhqBQKyGA3uduyEAAAAAAIA7rhpK3BUKLH++Wj708ttsqee6i1gf&#10;DkyyrQrTVVXRNAOBZUhwFv2Dsoj9zyS4jNVQYCUk2EVrLQEAAAAAANxz1Tem68FAPSA4iXGHEnet&#10;bQsHrn4es60Kd1NtKHE9IGiGBSunbHObHa2/jI6qgSjDgTe9Li4AAAAAAIDDVRtK3BUODB1KfBsV&#10;BotYDQVWAoJ9t1Xh/qmqaJqhQPN110OJt/2sLKKjaiDKcOD11QkCAAAAAACgTdVOpRkM1AOCtl7r&#10;Y7cYWhcOvBEOsI1aa6EH1XFWe11WDkxhIHdEWSXzfUR8LwAAAAAAAAarDSVuBgOnsd+hxNucU//m&#10;9Lpw4K17rnN4qhZbbVUDy/ejDSUWAAAAAAAAO1W1U2mrHKi/v1q+zS32sLaI1ZkDr2M1HOjVcx3q&#10;qhZbXcHAg9jzUGIBAAAAAABwq6pvTJ80jvq/7XIo8a7W3wgFYjUg8KCVQaoqmnog0Hz/tkOJkwAA&#10;AAAAAJiM6hvTXcHAVIcSL6sG2kKC18IBhqoNJT5rOZb/vul3VQAAAAAAANwNtaHEbcdUhxK3thSK&#10;63BgscX9OHBVUFYfSlw/roYSCwAAAAAAgDuvaqfSFQ4sA4Jelxp667dYfxGrwcDr+mtRFJcDrw3L&#10;z8KDiHggAAAAAAAA7rXaUOJ1x9XyoZff0/qLaFQLxGo4cDHwvhwgAQAAAAAAcNBSSs0w4LTx89SG&#10;El9GSygQ1+HA+cB7cE8JAAAAAAAAOqSUmkOImyHB1IYSL2K1aqAeDrwWDhwWAQAAAAAAwBaqQazr&#10;KgfGGEq8bn0RN0OBejjwZuC9mDgBAAAAAADAjqWUZtEeDixf+wwlHvrwf5tz6utfN456OPB6i70w&#10;MgEAAAAAAMAtqoYS16sF2t5H3H4AsM6NioH6UXjQPEkCAAAAAACACUkpNasFmhUEUxtKvCkcWAy8&#10;BzsiAAAAAAAAuCOqocTNgKD+us+hxNtUJFxESygQ1+HA5RbXpCcBAAAAAADAPVANJa6HAc2AoDmU&#10;eN/VApvO2RQOXGxxP2oEAAAAAAAA91w1lLitYmB5TG0o8WWUQcCraA8HzrfYy8ERAAAAAAAAHLCU&#10;UhY3A4FmFUHEdIYSL+I6GFjOHbgKCoqieDPwnveWAAAAAAAAgE7VUOLmUQ8IdjWUeBcBwyJWqwVW&#10;KgiKoni9xT3uLAEAAAAAAABbSSm1zRuoH0OGEu+7wqCImxUD9cqBV1vcf9IEAAAAAAAA7FxK6Ti6&#10;qwZO4+2HEm9zzrr1zYqBlffFHXyYLgAAAAAAAOBW1YYS14+zGDaUOGI/Mwba1r+Jm1UDV69FUSwG&#10;XvdWCAAAAAAAAJiMaihx29yBZUhwUl8+9PJ7WHse68OBy0E73CEBAAAAAAAAd0JKKcX6yoF1Q4n3&#10;XS3Qds55XAcCbeHAxRb36L8ZAQAAAAAAAPdBNZS4GQgsQ4KziMiGXG6bLQxYexmrocBKSFAUxfkW&#10;91/djAAAAAAAAID7rjaUuB4Q1N9PaShxWzhw9b4oije9Li4AAAAAAADgkKWUjuJmKFB/3cdQ4m3D&#10;gkW0VAzEdTjw+uoEAQAAAAAAAHRLKZ1GxIO4biX0oPbzbLls6GX3tP48Ir6PiO8FAAAAAAAAsIXa&#10;UOJ6tUCzgmC0ocQCAAAAAAAA2IOqcqCtpdCyomCvQ4kFAAAAAAAAcMtSSifRXjWwfP+2Q4mTAAAA&#10;AAAAACakGkrcDAXqR5+hxAIAAAAAAAC4S6rWQg/jehDxg9pxNZRYAAAAAAAAAPdE1VroLCIe/H9m&#10;ZyMEPzCw0gAAAABJRU5ErkJgglBLAwQKAAAAAAAAACEAwZZczvE/AADxPwAAFAAAAGRycy9tZWRp&#10;YS9pbWFnZTIucG5niVBORw0KGgoAAAANSUhEUgAAAeIAAADwCAYAAADcgGeHAAAABmJLR0QA/wD/&#10;AP+gvaeTAAAACXBIWXMAAA7EAAAOxAGVKw4bAAAgAElEQVR4nO3deXxU1d0/8O85596Zycq+uARx&#10;QRFEsY2AKBKzzMydmUTrQlvr0z5d7a/b08W2dn2WPn26r3bRqlXrUgULmsyWBWQREUwFVCqKIoqy&#10;QyAkM5m595zz+yMMhDCZmcx2Z5Lv+1XqMPfec74ZIJ/ce889h0gpASGEEELmoGYXgBBCCI1mGMQI&#10;IYSQiTCIEUIIIRNhECOEEEImwiBGCCGETIRBjBBCCJkIgxghhBAyEQYxQgghZCIMYoQQQshEGMQI&#10;IYSQiTCIEUIIIRNhECOEEEImwiBGCCGETKSYXQBK3ZIlS64lhLkphaspZTMJgcmUMgIAQPr/H/pf&#10;9/8XCACBeK8JCM6PAMCbAHKzEKL5kUceCUhcigshhPKO4PfewrNkyZJpQojbVVX9BqVsPMDgoO1/&#10;He+9/tfJg5gM/O+g1xJACi7/zHn03ocffvjl3HyVCCGEADCIC8aSJUvWUEqvoZSy/ncSBW2y7ZkF&#10;8anXBIAASCGkAOjq3LRx2tatW3uz+GUjhNCoh0FskhtuuOEWq9X6S0rpeeRE4AEMCNECCuIB176B&#10;AICQsldw8fP77//L/2T6OSCE0GiHQZxHHo9nkdVqbVMUxQZwKjCLLYgHbhdSSEPnn3jggb88kubH&#10;ghBCoxoGcR7cdNNN2yill1JKyamgHRlBfLJdAsC50dsaDE7ctWtX3/A/JYQQGp0wiHNE07SrSkpK&#10;nmOMWeIH7cgL4tjXIqSQQoqv3vvnP/8+9U8MIYRGJwziLLvhhhs+pKrq8tPDa3QF8cDXnPPf/fnP&#10;f/xq0g8OIYRGKQziLPF4PLdYVHUpZexUJGIQxw4ALvmTf/7DHz6S8ENECKFRCIM4Qx6Px2W1WHwD&#10;ww0Ag/j016dq5Ybxqz/96Q93DvV5IoTQaINBnKZ58+ZNOOuss/YyxtTTwgmDOGEQx5rqPtZ75UMP&#10;3bclzkeLEEKjCgZxGhobG19XFeXiuOGEQZxSEAMQEJz3/uEPvy8HhBAaxTCIh8Hj8ThUVQmejDQM&#10;4oyCOPaWwcUv/3j3774JCCE0CmEQp6ipqekAo3QSnBYiGMTZCOLY60OHDox59NFHuwEhhEYRXAYx&#10;iYULF57X1NQoKKWTzK5lpJs4acqxL33lKz80uw6EEMonPCNOwO12+1RFccEQZ3B4RpzdM+JYHyDl&#10;/t/+9tdTASGERgEM4jiWLFnCwqFQH2VUOS1M+v8Dg4MDgzi7QRx73XXk0LiHHnroKCCE0AiGl6YH&#10;WbBgwZRIX59BKVXMrmW0Gz9+YteXv/zVj5tdB0II5RIG8QCO+vqPT548aZ/ZdaBTVIv68Fe+8g2f&#10;2XUghFCuYBCf4HI6/2QtKXnY7DrQmRSVur729TujZteBEEK5gEEMAC6X9qqiqv/P7DrQ0Agh6le/&#10;9o2w2XUghFC2jfogdrtc+xljs82uAyXHGLPhmTFCaKQZ1UGsaVoPpXSy2XWg1FFK1W/c+S1JCMHB&#10;dAihEWHUBrFL0w4zRsvMrgOl5/Of//yFZteAEELZMCrPKjSn8zBjbLzZdaD09Bw/dt699977rtl1&#10;oOLU6GlKe/KEFm8zSb4XQsMz6oJY05w7MYSL15HDB6c9+OCDu82uAyGEsmVUXZp2OBytlNLzza4D&#10;pSfUe3wmhjBCaKQZNWfE9vr6r6gWi93sOlB6enu68XI0QmhEGhVBXFd33Tybtex3ZteB0nPk8MHz&#10;H3roIQxhhNCINCouTVutZRvNrgGlpy/cO+uhhx7aZXYdCCGUKyM+iJ0OB04AUaT6+kIX/ulPf3rN&#10;7DoQQiiXRnQQOxz2LkqpanYdaPgi/SG80+w6EEIo10bsPeLaxYs/bistGWt2HWj4enq6L7vvvvuS&#10;hnD36tIFFqWkhVI6UXBxWELohpJF4fX5qBEhhLJlxJ4R40pKxenY0d6L77vvvm3J9ut5btyDNkvZ&#10;BkrpRAAAyugExsqfCz039m+5rxIhhLJnRAaxvaE+YnYNaPh6jh+b8eCD9+xIZV8LVf493vsKVf8t&#10;q0UhhFCOjbggrq+v/Q5jzGJ2HWh4enuPX3b//fe/mcq+fUnOevvWjluRnaoQQij3RlQQV1dXq6qi&#10;/p/ZdaDh6e3pm5XK5egYydkHEm0njH4w86oQQig/RlQQjxs3rsvsGtDwdB3pueT++4f3iBKhIpBo&#10;uxBQmVlVCCGUPyMmiK9ftGg+o7isYTHp6eme87e/3ffGcI+L9vYsT7JLRZolIYRQ3o2YIFZt1g1m&#10;14BSd7w7dPkDDzzwajrHVjr1hH/WjNER8/caITTyjYjniBtqa3/GVAXXCS0Sod6eWQ8+eD/OmIUQ&#10;QjBCzoiZqnzL7BpQakK9kTn335+HECYEfzBDCBWFoj8jrq+r8ykKM7sMUxiG8TYAvAwAj/z9739f&#10;LqWUifa//fbbFzGmfpYQWU0pm0nyHFZ94d4rH3jgvrQuRw/bujFjAQAH7yGECl7RBzFjzGV2Dfmk&#10;69EmKaV/6dKlfOD7jz/+eNJjH3300XUAsC72e0IIufXWWy8uLS1/SVGV0uxXe0qoNzonbyEMAAeO&#10;942fjEGMECoCRR3EdXXXv66wkb2mgxBCcm58ZunSpX/NdtsnzqBfB4AyAIBPfvKTtYTQFqZkN5TD&#10;oZ456Q7MSleJlZwDAG/ls0+EEEpH0QYxIYTYG+ovNruOXBFCHOzqOjKztbX1SL76fPDBB1fBiVD+&#10;1Kc+s1lRlLmZthkO9V6VixAWgh+ilE0caruqlNgBYG22+0UIoWwr2iC+/vrrf2p2DbnAORcbN24s&#10;27VrV5+Zdfz1r/dfSQihn/7MZ3Yzys5Op42+vtAVDzzwwMvZrg0AACS8CQBDBrEkwg4A389J30XA&#10;2eBcQpnyH4TCTABQJEhKgAgppZCC7Abgjx06cujxF198cbfZtQ6HvdZuJyqbRQi5QAjjdREV2zpW&#10;d6w2u658cNQ5bmRW9iVK6JVSnvwz5VLKPiHlPw4c2Pfjl156aY/ZdaLhI0nG9xQsu71B9o80InBq&#10;yFG81yT2vwGvCZz67RDvDdp+8t3TXp9sFYDEf+/k3rEmB4yPIoO2h8Phpqeffrolow8mB5YsuWPa&#10;uPH0HYBBX+vAz+7kR9b/OtTbc/mDDz74Sq5qCq0Z/6iiso8l2sey8OCoGDnttDu/yBR2J6Vserpt&#10;CCEi3BC/aW0PfDfZoL98cTqd/05A+YGi0AtSPYYLY42u6x9vb29/d6h9Gj1NaX99Ld7mvPydqqur&#10;m2ezlN5NGZmXzvFCiF4uxN3BoP872a4NZV9RBnHt4sW3KVbLYyMliKWQ/3py6ZOzM/pQ8uDTn/70&#10;3apq+VKyIA4b0QV/vffejdnqd8fviXXcpTDBRsomAFEmMivMk5J9TGF0TqLjRnIQ19fXO60Wm59S&#10;mvWvUQgR6T3cc9Hqjavfy3bbyRBCqKZpaxhVrs2kHSGE7D3aM2v186u3D95WqEHc0NAwxqJanqWU&#10;XZnttvVI9LZge/Dv2W4XZUdxBvH1NX2KqlpHQhBHIhHXihUrEs6dXEg0TZt03vTzDwwVxH3h0Ny/&#10;/vWvW4fT5s5mMuWsceNfIBTGSiGtQIiV0cxnxxqJQex0ulapinJ9PvoSXOz1Bbxp3ZZIh8vpepQp&#10;SsKrHMPFBT/o9/smD3yvEIPYpbm7GGNjc9H2QFE98pPW1tbv5rofNDxFGcT2hno58KysWIP43Xff&#10;Ld2wYUM4088j3wgh5HOfu6OLUjZm4GcU6o1c+dBD920ZTlt968btp0yZnHzP4RtJQexyun7AFOV/&#10;8t0v51zsePONcTt27OjOVR/V1dWlkydNOc4Yy8kEQ0II2RvquXj16tVvAhRWEDudroCqKM5stpkM&#10;55wf7+metG7dOny8r0AU3cxadbW1ObvvmC+cc/Hkk0+SYgxhgP7Hnu69956xQvCTly4jffrCYYfw&#10;6vEv5CqER4rp06fb3C6PMCOEAQAYY3TmJZcea2hoGJOL9hcsqJl+1tSze3MVwgAAlFJSUV65w+l0&#10;3pSrPoarobphTKOnSeY7hAEAGGNs7JhxRxwO7dv57hvFV3RBzBi9zOwaMsE573vqqadGxFRg9957&#10;TxU3jHf6+oy5Dzxw77AX3aAWNj8XdY0U9jq7Nueyy8O5uA88XFaLLetnT4sXL54xaWLl29ludyiq&#10;YvnHokV1s/LV31Aarm+os00tOWp2HRZV/amzwYn3jQtAUV2aXrBgwfTKivL+f7hFeGnaMAy+fPny&#10;on1kLNuiz0/K6V++Yr407XQ6f6Mqlq+aXcdAhmEcDwT9WVnruaam5rKK8sqiu7qV6aVph0P7lEVV&#10;H8hWPZnggu/2+33TzK4DFdkZcZnVWhB/gdOFIXw6znP3U2BvlC/KVdv5QCn7jNk1DKYoSoWj1rEw&#10;G20VYwhnqq7O0VAwIcy5wBAuHEUVxFRVas2uIV3Lli3DEB5EyugTuWhXj0Yax9UceS4XbeeL3++r&#10;EEKYOqlLPJZS6/pM23Bp7qIcG5GJmTNnVpSWWNvMriMmEPTj96MCUjRBTAgpmloH64v02aWUPPme&#10;o0vpdd23cZ0Pa4AXAIDg/IgQfKPg/G86N74X1aMfNoRebXnjUIll4UFSVtPtzUW9+ebze0s4Nwru&#10;7019fX1Nusc67c47GGO2LJZTFGZcdHHORp0P1959e8oKZdIW1K9ofiqque66e82uIR2c82ebm5vb&#10;za6jUJUsPnIlLCMsMnXsPYLQMdIw1kZEeN242uiwnkUGAICMpoAoTP6AX3G7PGK4A7Y4FyFC5AEp&#10;SJgQYJLIEpBwTjZGJ1tUSwsAVKRzrGqx3JNp/8XGrblfpqwwxmf2hnou6+zsDJldBzpd0QQxZTSr&#10;D/rny/Lly4v2cnre3Cq5FeCzsd/mdD3GIuTze2kqz75ybmw7euxo7fPPP39gqH0IIdRut99uUa0P&#10;p1sPY0p5OsdpDu1xRR3Zq6UNVl1dPfGsqWcnnAEuX0LhvqZVq1ZtM7sOdKbiCWJKS8yuYbjee++9&#10;CWbXgEaG7b7XbDPdl8a9Z8x14xl/q//GVNqRUgoA+BsA/M3l8uxllE5Npx77Nfa5bevbhnVbQVHV&#10;j6bT12BSSqkb0R+0tbX9NN4tH2e9s4aqdBljypCLguTLpIlThpzzOh2Gzu+vGFP2+cHrkWua5iKS&#10;PcCU+H+eumE8unJlW8HNY4/6FcXjS1VVVSUzL7k4BDBgZqoCf3xJCvHGP5YvvyR7nwIa7frnIrZ2&#10;xS5TCyGO+fzejKZFdLs8OqV02D+Qc84P+wO+lIPO4dC+bFHV3w+3n8F0Q/wlGPTekcq+c+fOHXv2&#10;WeccYix714WH8/jSjBkzKmdecumxbPRrcP3XgUDgG6ns69Lc+xhjU2K/55zv8gd852ejDpQbRTEA&#10;asaF5xfdkocYwijb2tvbjx08dGASAAAXxp8zDWEAAH/Al9bAKULIsGbaUhj7VTr9DLTjzTcqUw1h&#10;AIAtW7Yc9Qd8Cudcz7TvdFx00cVZGTT47u53ylMNYQAAf8A3tac3XA8AIIQwMIQLX1EEMVPUr5hd&#10;w3BwzrO28hBCA23atOnw3n17LH6//wvZaC/d0fzDOYsmhCiU0oxuDr/y6ssl27dvP57Osf6AzyKE&#10;eCuT/tOhMJbxs+x79+0p27p1a+9wj3v22faVUT1i9/m9o+umfJEqiiAuNk8//XTuxu8SQvBXDn8V&#10;gc7Ozqye4Qkh0ro/leojhfXX17vSaT9Gj0Rv2LVrV0bPVPv83osyOX64qqurMw7AI12HL8pkhHNr&#10;ays+rVEkimawVrHgnPdJKY1ctL3/uxdMqfjJVfty0Tbqt+POqeVX/HLfsM9AipkQ4gCldEryPU93&#10;3XX1FwLAjmT7MdX6UDp1xQTbg82ZHB9zvKf70oryytey0VYykyZOymhCGSHEW+vXr8/7WTwyR8EH&#10;8fz582dVVqT1tIQpNm/ePM7sGtDotmjRonGlpaXzAegVlMKVlNC5UsqLGFPiDlpSlPS+DVAKZ0MK&#10;QayqNO1/E0ff7Rqf7rGDrV69ertLc4tcrvQUQym7IpPj9x/Yd3m2akGFr+CD2Gax5H2ZsExkegkN&#10;oeG44oorys6eeu6XFZX9JPbe2DH5+VnQpioXAcCaXPax7uXsrpm7+73DZ08/b3LOrypRSq3pHiuE&#10;kDjpxuhS8EFMGPOYXUOquK6vMLsGNPJVVVWVzJk9Zw1TlKumVZ1nWh2E0g8CQM4WMRCCv57tNl95&#10;5YX9jZ6mbDebVULwX5tdA8qvwg9ikIvNriFVh7q6Un60AqHhamjQXKpCW+ZecWVBDLKUhCR9jri6&#10;unrMWVPPTqt9wcUjaR2YrF0hZC7XeJ49e3b5BedfmPbx4b7wH7JYDioCBR/E+bifky3r1q07aHYN&#10;aOSZPn26bc5ll4dt1kJ7EkUmfY65rKxscrqtR3T+YrrHJiKE3EMpnJOLtgEAKiqmlmVy/Jo1a3Zn&#10;qxZUHIom5BAajTSH9j9zLru8UJcNTDqph43ZJqXbeFfXwc3pHpsIAchp0KlqNKMgxpXaRp+CPyMu&#10;FrquF93sX6iwaU5to6Kq88yuYyhM0qRTR0ZEpNsC6Y1bGjNmzIUAkIOrTMObFWy4bDZbTh5fRCMX&#10;nhFnia7ry82uAY0cbnfjYUUp3BBOVVdX15ArQSVjs9nmZrOWGEJhWi7ajTl27FhGz6FXV1fjAmSj&#10;DAZxlhiG8YbZNaCRwV5nv4USkrXnZ820devWtIOYEHZbNmuJoZRmdOk4mQMHDmQUxFOnTr00W7Wg&#10;4lDQl6ZnzJgx6bxpVWaXkZL29vasrLKCkLXEtizTNoQQuuRiRSjC/3P16tbtifY9Mco3rXmcc4kS&#10;krupYnNo165dfZk8IsW5/CEA3JC9ilChK+ggnjphwllm14BQPjmdrl+rac50BQDAOd/rD/iG+7yQ&#10;Je0Oc4hSSgghRGZxrVbNqb2lKLkffZ7JI1IKY4X9oDPKuoK+NK0DjIjLcwilihKS9kpjUT1SnUYI&#10;wznnnFOwl0I1p/tf2WxPUdQLstneUCTIjC5P19XV4RSXo0hBB7HVSopi3mbOuTC7BjQypLuI/eEj&#10;h6a3trb+M51jaf8MWTnDdePedI9ljM6cPn16WmsmD6Zp7rXZaCcV0hAPZXK81Wpbn6VSUBEo6CDm&#10;nBXLGTE+94cydsUVV6Q1iEgIoT///PPvpNsvIfT/pXtsKrq6Iz/K5PjZsy7LeN7lurq6edlYHzhV&#10;gbbAlzM5nlFWrtk1nDJ3lCjoIFakjJhdA0L5UlVVlda9WingzUz6VZgyM5Pjk9mwYeX7mRxPKSWa&#10;5n4l3eMXLlx4XmlJ2cZMajCDYlFvdNQ7Pp7u8VOnTi1zNbi+kc2aUG4UdBALJrO68kquEEIKetAb&#10;Kg6hUCinz7fG47Q7v56PfnRD35nJ8Qpjl2lO10FCyLAGQDkcjtsmjJ+4K5O+02Xo/P5M27DYrA+7&#10;nK6fJN/zdLW1ztlXVc/rYVbll4sXL56RaR0otwo7iAUtikeCcjmBPBo9urtFWmeOhEJaA5AIIYwp&#10;yi/TOXa4gsFA+qsgnKAoykSPu1E0NDg/mmxfQgjxuBt1i2p9LNN+0xVo9X02G+0wRbnL7fKIudPn&#10;Jp3bmxCiuF2eaFmp5dXYe5UVY3COgwJX0GdyMhI5CNaCfLICoawbN07V0zmOUmptaGiY097ePqzL&#10;t5rTFc3nD5FCCJ1SmvGzQzar5fFGT9PjQoj3DC6eZQCbOEA3pfJ8AFqnMLbI427MRskZ44Z4nil0&#10;YabtUEpJ1WXTuho9TSAE3wwSXpNSbuJS2hiQDwAjH2CUXTTU1+3S3BF/wJf2Gskotwr6jHj9iy9m&#10;fT1ShApVR0dHT7rH2qwlLzc0NKS0ZKi9zq41eppkvlc264uEszpBB6X0XIuq/BtTlbstqvKwwtT/&#10;yueArFQEWn1Zr4dSdiVl7DamKL+1qOpPmaosYZRdlOgYxpjFpblxzE2BKuggLibz5s2banYNqLhl&#10;uuqOzVqy2uNu1N0O9xnr2c6fP/98zena53Z5hLXE5s+kn3StXLlykxn9mklKKSJRPS/34ZNhjFk0&#10;u/ths+tAZ8IgzpLJkycX5XR8qLAIwTOawIIQolCVfbHR0yQH/po8acpORVGmmD2eYe++PTmd57kQ&#10;tbUFfiMEP2J2HQAAioV93FHvuNnsOtDpMIizRFGUH5tdAyp+uzp3zTe7hlzq7OwM6YYx6pYM9fl9&#10;E8yuIcZisz41e/bscrPrQKdgEGcJY+xis2tAxW/bgW09hmFEza4jl4JB/3cMbuwxu45827J1c8Es&#10;b1iIi3yMZhjECBWY17b/K6cL1xeCQMB/jhAirVHimTrWfTQv800Ptnv37vD21/cXzJ+tS3NnPGMZ&#10;yo6CD2IhxEGza0jVjTfe+Bmza0DFb9euXX3dx0MfyFd/O99+qyJffQ3k83stQojufPZpcP2etWvX&#10;vp3PPgfasWNjt9fXwoQQWVtRKl2MsRKnXbvb7DpQEQQxF3Kp2TWkigKMuntfKDfWrOnYbHA95z/Y&#10;7Xz7LVPvXfr83jFcGBlN0ZkqwfnvAoFATufVToWUUvj8XsoNsc/MOsJ9IS2Y4ZzYKDsKP4g595ld&#10;Q6ooYwUzIAMVv0Ag8EBvqGdurto/3tM9Y9u2baaP5vX7/TOMqH5rLvsI94UafAHfV3PZx3D5g96z&#10;+iLhvD/3zDk/7vW1sI6OjmC++0bxFfTMWgAAhw4deq7q3HPMLiNlN95447effvrpn+Wi7Z1vvt09&#10;64pxX8xF2/EQIc5SVPX7+eovHkPX75SUhvPV34rO/ZEr8tVZClatWrUVAIjL6WpmipKV6aI4N971&#10;B/znZaOtbAm0BZ4CAKJprteyuQiF4OINX8B7Sbbay7b29vbnAIA47c5vqhbLz3PZF+ecR3r6Ll+5&#10;bmVW13hGmSNSmn6rIqmG+rqTRZ6c850Q6H9F4NQ08PFek9j/BryOtXHidbz3Bm0/+e5pr0+2erIe&#10;LoRYsWJFWmvKFpojP5o126aWv5p8z9yJHBVjx/20syjmHM81Qoiiae6fMErvTOd4zo1339/z/qyt&#10;W7eetmj97Nmzy9MZRSsN+U9vsKU6nVoSqaqqKpkz+/JOprBZ6bah62Ln3n27Lx/8tcY0eprS+sbX&#10;4m3O6XPYV1999Tljx4x7R1GUrH0PMQzj0NFjXZds2LDB9KsfKD4M4iwHMRAC4XB4sc/ny9si5LmC&#10;QVy4qqur1XHjJt6iqvSjjMY/UzYM0UVArAj1hX6xevXq7fmuMRvsdvtclak/oox5ku3LdeOZKI/+&#10;d0dHx+Z81JZrDQ0NC1SmfhEIuW0405FywQ0p4aFId/inq9aveiuXNaLsKIogrr1+cRdjyliA4ghi&#10;AICnnnqq6FdkwiBGqDARQqzXXnvtOeFweF9nZyc+hlTkCn6wFgBAVOeFsZTKMDQ1Nd1udg0IoZFJ&#10;ShlZt27dTgzhkaEognj9+vUbzK5huKwWyyNm14AQQqjwFUUQZ7oqjVk+9KEPbTW7BoQQQoWtKIIY&#10;AIBzw9R7lelQFOXyhoaGaWbXgRBCqHAV/HPEMVGdf72EKW1m1zFcY8eOfQdiY8UQKmCxR3py/YgO&#10;Kl4ul3s3o+xczoXPH/AmHcmOUlM0Z8TPPfdcu9k1pOvmm29+3+waECpGCxbUTSGE5OW5/Jqamqn5&#10;6AehwYomiAEAZDE8axUHo+zsW265ZYXZdSBUTDTNvWXSxLJ9Hnejkeu+XJp7f0V55V6X5i7K8Sio&#10;uBVVEBvc+JzZNaSLUnrjTTfd9AWz60CoWCiM5W22UULIeAAAxhglhOCleZRXRRXEq1evvd/sGjKh&#10;KMofPR6Py+w6ECoGXl+LVQhxJKrr/5nrvvwBn83gosvQ9U9n+8rb7Nmzy2fOvKaiqqqqJJvtopGj&#10;aAZrjRRlZWW+G2644fZnnnnmMbNrQaiQSSmjAJCXFc1OPCI5Phdtn3fe9H8xyqo4H+MDABzghM5Q&#10;VGfEAAAGF1mfZD7fbDbbozfddNNvza4DIYSQ+YouiFetWvVPs2vIBlVV/2PJkiV7za4DIYSQuYou&#10;iAEADC5Wml1DNlBKp9566618+vTpNrNrQYVt0aJFF8+dO3dsFtoZN2/evKxe7iWEkJqamqRrCBNC&#10;rAsXLszLOsiEELVmfs25uWp//vyacxctWjQuV+0PVr+4/spkg8imT59uW7x48aXZ6G/x4sVzstHO&#10;QIsWLbo8m+2d+EwSZtj06dNt115bOzub/eZCUay+NBghhDQ01ItCXn3p9NcnC4CB/5bIgO26of/w&#10;qaee+lFGH0yW4epL5rHX2q9TrOqzQy1/1xuKXrZqVXBbKm25nK77maJ8Ot62SFT/TFtb4AGA5BN6&#10;DNxOCCFOh2u3orBzBu/37u53ymPrANdU10wsmVi6L976uhLEHV6v9y9D1e2sd9aoNsuzQ9XkcGgf&#10;s6jqo1JK6fW10Pnz51dOnDBpP6X0jB9sI+G+W9tWtj01VF8ul+dLjNK7heAHfH7flHj7NDQ4P2qz&#10;Wh6Pt60vEr65vb19eez3bpcnHK+OwQZ+XbHPty8SPq+9vf1dt+Z+ijJ2c2y7boiNwaB3Qez3hBDi&#10;dDqfVpjaFK9tbohn/UFvbbIaAABqa2svLC0p2xEv7IUUB8v8peculUujw5nQo6HB2WS1qE8P9QNE&#10;uC90fUdHx+pEbcQ+k+M93TNWr179pltzP0YZuy223eDGS4GA/4MDjxn8uQ3EhfGc3+9flKhPMxTl&#10;GbHsl/NnC/NJVdX/+ehHPypramoyPutBxU1zunqtpbY1jDEqhNAF5+t0g38rqhvPCCF0AICyUsur&#10;9TX1NYnaIYRYGz1NMhbCQoi+SFR/2uD8vzg33hRCSKtFvd/j9ujDqY8QQjzuRqEo7BzDMA7118YD&#10;nHMOADCt6rweAICZE2dWVEytPKgoCjO4cdjQ9f8zuP6P2NdAgN7rcGg/S+MjAgAAzvX3Y/XU1dVd&#10;P3nSlGOEECvnYns0ErmTC2NNrHlnZVkAAB+FSURBVCZriW2Z0+n+Zrp9uZyuX8dC2DCM47ohfqwb&#10;0SeklBEAAJu15B8uzXMwtr8QQnDOBedcCCHkifdk7L3Yr3h9SSknaE4Xp4zdLISQQoheIUQvIbwl&#10;ts/ixQ1zPO5GoTC1SUopOedHDa7fxw3jp1KKbimlZAq93u3yxO3j9K/N01FWWv4mIYQIIaTBjbcN&#10;Xf+JbkSf4JyHKaGTwu6+iMPh+WCytmLcLk/YZrU8c6JNnRvGs9wwvm1wfUPsz6TEVvqs2+XpS6W9&#10;ErVkqsfdKChjtw38TKSENbF9amtrL2n0NMkBn1s3F8YDhq7/Hxf8mJRSMqpcGwv3QlK0o6aPHeue&#10;PW7smNfNriPbzj777K6PfOQjR1577bVpsbMKNLpICX7O+Yf27H1/4pYtW44O2PQLAABN025XmPpI&#10;SXnps5Bg+lSPu7EPoD+A9x/YV9nZ2TkwcP8bAMButzdaLbZml9O1lSmpfTtwae4uzrkIBP0lJ0Y2&#10;n6zN6XQdUxWl0uVyb7jgqgvnAQDs3bfHMqhvcDq1v6qK+kmLqn4LAL6dUseD6DocKzlxzllaUraK&#10;c77XH/CdPWCXX/X35X5FVdhlqsJ+HqtzuJiifA0A4OChA1NfeOGF/QO31SysmVkxvvI1xujEqqqq&#10;kt27d4cDQX9ZbLvL5X4XAKqkFH5/wJ901LSqWn+nMEb7esM17c+2r4m3T29v1/bKihIwovrXA22B&#10;3wza/B0AAI+7UVBKiaZpzwQCgRviteN0Ou9VFUsdAEC4L/Lpjo7Wvw7eh5AlzKX1HraorNPgxv4z&#10;WzndwKsBvUd6pq96ftU7Azb/HACgtrZ2dllp+auUUqtLcx/yB3wTE7VJGPkJIYREon2utra2QLx9&#10;uru7d5aVloMeNb4bbPP/ZNDm7wH0fyaEEOJyegL+oFdL9rXkS1GeEQMAbNq06Q3DMEbkLDiU0vGz&#10;Z1/W8+EPfzh8yy23LDS7HpRfwVb/rf6ATxkUwicFAoFHhRQRAACn3fnv8fZxu9x7APrPwnx+b8ng&#10;IIxpa2trCfeF5jFFSfn+HaV0jD/gYwNC+FTtQf8YAABG2QLGGD3SdficeH0Hg4FPxV67nK605gdg&#10;TJzsXwihDwrhAX35Tt7vdDqddwy3n4H3XQeHMADA6udXbw+Fe2tbvM1k9+7d4eG2HxN7fllhbJEe&#10;iX5vqBAGAOjs7NRbvM0kTgif9P6eo1P624t/6bq6urpUVSyfAwDoi0Q/HC+E++tayn1+31jO+VGF&#10;KXEv28domvbzWAi3eJvJoBA+adWqVdve3f1OOQAAY2yC0+lMeLWCKcq1uhH98VAhDHDqM4kTwicd&#10;65YT+tujzkT95VvRBjEAwIFd75xxf2okURTFZrXa1n/kIx9ZZXYtqLBEo8aXAACYwtzxtlPKzgIA&#10;2H9gX9J/Ix0dHS9ybmxPtW+DGy+luu/69ev3JGinf51xAh9Ntb2h6EY07hnf4L5UxXLPcNtmPP59&#10;+oFWrlz57HDbTSTYHvy/TNvYvHndwUTbJ0+evBWg/4e19vbg0mTt+QO+pIPTFKZ+EwBAj0Q/m2zf&#10;rVu39vKo8UsAAFWx/DzZ/sFg8PvJ9klm3TpvV6Zt5EJRB/ErO3fuF0KMqHvFCKWCUvmvEy/PGBns&#10;crp+DwBgGAbv7OxM6RG5HW/umJ9q30LwuxJv778HrOvG2sQtyd8AADCmlKba91ASnSmd6MuXbtur&#10;nlt1clCc0+l6Id12UsW58Wau+wAAYFS5CACgN9RzcTbaq6mpmRt7HWwPpnSVw9/mT+m+vRD8rXTr&#10;OrMtgfeIsy0SjV5TWmLbaHYdCGVbQ0NDk6JYfqswdv7gbRbVOuRxEmj/WTKBQ6n2tWPHju5GT9wr&#10;mGdobW1NthJaCADGgBAJvxl3d3evHz8uLxNngdDFm5DBGk6hcORDpSXWFaqizI8N9jF04xf7Duz9&#10;xebNmxOeeQ6X4CLlWffmzZs3dfz4Sd9WFfbVdPtbs2bN26nuGwn33WQtsS2Pt62spOwz6dYAAFBf&#10;77i5o6P1H/G2cc6bU21n4cKFkysrx3xLVdRvxNtOaeGdfxZ9EK9du3aTvaFeUkpxonY0Imia51aF&#10;0aU266mpiYUQ8sQ9xKOEwEEpgTHGLop3PKUwFgCASPqveNuHIoTI6r8jQUTC5T9VVU06ojdbGGOR&#10;TI5fubL1aQAgLs0dYoyVAAAoqvLNc8+p+majpwmieuRjra2tcR9tGi5JyI5U9mv0NMkpk0+t3Bj7&#10;O9KPvseo7KaMJX0e+MT0ninZf2h/27Sq+I+CC4AL0ok4IUQvpbRMVenNABA3iIHQuPeaB2v0NMkJ&#10;40+N+xrw7waklO8RgKOE0jmFlhdFH8QAAEePdU8aP25syj/9I1So7Hat0WpRlwIAcEO81nXs8LUb&#10;Nmw4Mng/h8OxkDG2Pl4bUsBxoDCeUEg6ycZAhfbNqRD5A75SgP6zrjEVY76kqOoPAAAsqvUxt9vz&#10;Z5/POyYfdWhOl6GcGOUe7Yt8pLWj9cl4+6XyqA4hhEopU/qhaPL4yQuG3CjE+8CGf9mBUloGAGAY&#10;IqM1512a22An+o/qkdtbW1vjXllI5ZGufCu8c/Q0bNq06bAQxrtm14FQpqwWtRkAQDeMF/xB76x4&#10;IQwAAAKGnC1IgnzlxMuUFzGorq5Wh1PnaPf8888fCLQGftjibSahcPQ6AABKaGV9feJnu7OhtrZ2&#10;dmyCFK+vxTpUCKfqqquumpzqvpYSa9zL0gAAAsQzmdTR0dH2cLrHLl7cMIedSOFXXn25ZKgQBijM&#10;HzhHRBADALS1r8rL1HkI5UMw6L860XZFVf841LZA0NcIAEAptRJChr6ZPMCkSZPuHV6FKGblyuA6&#10;LsQaAADG2KeS7Z8pm832HYD+Ga/iPUIWk2z6R8llFwDAxAmTdqfaN6W0cqhtra2t3thru92e6oxe&#10;9pP1pHhWHo/Npn4RAIBzEdq1a9eQk4Qk+0zMUpBFpUs3+h/pQGgkq66uVimlCc9gY08TaE5tX7L2&#10;ZsyYUakw9ZPZqm8kcjk9jyTeQ/YCABBCDp+xSZD+gCHkjEF36RCCMAAAyUXCMzvN4Yp76yLmWM/R&#10;agAAxpiSyhzVTodrc7J9uDDWAABYVGtHsn0BAMpKy1sBAKK6keTzTYzK/oBNluWaQxvy2Wwzjagg&#10;Xrly5R/xcSZUzITon6jD5fQMeZYyedKUvtgjQgAQ94y3+/ixyQAAjClj3Zrn5aHa8izyXDDzkkuP&#10;cc7TnohipNOcrghT6O0ul2vIwW+MMhcAQDQaPWOkuIATz0tLuCQb9XS9degOAACmKBOvmXlNRbx9&#10;HA7ty0xhQ9/PBYB169bt5IZ4DQCgsmLMv2pra4esz+V0v6SqylwhRMIpKf1+fw3nXBBCiOZ0RQgh&#10;cW8aV1VVlcTuX3POeWur/+OJ2k1m74H3vwUAoChK6ezZs+PeknHWOe9ginLtUFOLmmlEBTEAQFt7&#10;R1nyvRAqTO/vee9CAACm0HPdLk+0pqbm5PrbTqdrk9vlEYwxevhIuAoAQEqYGq+ddevWdR0+cmg6&#10;AABldI7b5RGaw/N6TU3NXEKI4rQ773Bp7ggZQ98CODUICZ2pN9RzEQAAo8qlbpdHuByuJ+fOvfqc&#10;GTNmVLo192MDB/+sWrXqjIU4gsHgRwEAGGPM427UHQ7X05rm2pnuoKGNOzZ2G4YIAQCMv2hCt8vp&#10;ao1tq6uru97t8kQtqvr7SJT/IFlb/qB3lpSiFwCgrLR8u0tzR5x25xcnT55cXlNTc5nL6d7WP185&#10;u9LQjd9LkEkHxQaCfgUAQFEUi8fdaLic7mN1i+uuBwCw2+2aS3OH5l5xZQigf1RzIOjPeHzCli1b&#10;jhqGEQIAuOD8Cw+7XJ7VsW0NDQ3Xak5XRC2x3CMN8TMgEMq0v2wbcUEspYzqUf1bZteBUDq2bNny&#10;frgndD0AAKVUrSivfLHR0yQbPU1SVZSrhBRHWrzNZOPGVQcAABjrn0Ernueff/6dd3e/Uy6EOEgp&#10;JYpKL64or9zscTfqqsVyD2PMYnBjw1CrLaF+a9eu3b133x6LYRjHKaWEqcqSqnMnvTfzkkuPUcZu&#10;o5QSzo2XEn2OfZHwDQAAhBDFoio3KEw5P5NBQ4Ggt8zg+k4AAKYo9tjfkdKSslWUUrUvpLvb2nz/&#10;y3l/ONVcXRP3UTcAAK/PWx7VI58DAGCMWVSL5Q/z5y04XlFe+QpT2CwAgHBf6AOBVv9/pFKblFK2&#10;eJuJoRsP9dfHKksrylY1epqk1WLzxx7/Mgz9Vz6/l8YeL8pUIOgv45y/CQDAKF0c+0xs1pJ1iqJY&#10;9L7ojd6g9y6Q0AsAcM0111yYjX6zoSiXQUxFQ339EVVVxhXLMohnbj+1jCPnxrNPPPFESoMfsgmX&#10;QTTX/Pnzzx0/fvzXAKiFc31VW1vbikzaa2hocDDGagghVNf1pzs6OjZkq9bRpK7O0WBhikMQYRPC&#10;WNbePvSc0IMRQpT58+ef+8ILL+zKVj2OesfHgUG9lMrmrq4DT7344ospD76KV5/D4fq0lMY1ALC6&#10;ra3tESnlsFbnGmzBggVTxlVOuE1S+QEA8cKhQ4ce7OzszOlZqcPhuA0AnABsazjcs3zt2rUpT1pi&#10;hhEbxAAALs0pMYjTh0GMEEK5N+IuTQ90pOtoVkYpIoQQQrkyooP4hRde2GVwHndpL4QQQqgQjOgg&#10;BgBoa2v7tBCioO8PIIQQGr1GfBADAASDrReYXQNCCCEUz6gIYgAAfyBIC/FBboQQQqPbqAliKaU8&#10;dPiwzew6EEIIoYFGTRADAHR2duq9vUdwJDUaUWprHQtdTs87bpfnTbNrQfnncnrecTk9Ka3XiwrT&#10;qApiAIDVq1/Y9dbOnROT74lQcVAUaWMKnSalrDK7FpR/TKHTmEKnmV0HSt+oC2IAgNdee+1w19Gj&#10;Q075hhBCCOXLqAxiAID169e/1dPTO8fsOhBCCI1uozaIAQBWr179qtfny3jlD4QQQihdozqIAQCk&#10;lMbOnW/HXdMTIYQAAFwuzy6Xy7PLXqd9yOxa0MijmF1AIdi2bVsPIYS5NE1nChv1P5wghE7HKD0P&#10;AEAyieudo6zD0DlBSil8fj/jnB8wuxbUT3BjB668hBAa6TCIB/H5/FOiuv4rs+sY7fRQyFn+vZcu&#10;NrsOhBDKNbw0HUcgELjTUVe31FZettHsWkYbzjl/detLFVcvlWGzaykEhBDicGhfYITcIaScRYC+&#10;J8Dwt7a2fkVKaaTT5nXXXVdVXlL+S8JIjRByIiV0m2Hod7e2t96X7frtdvt8lan/CYRUA8A4KcRm&#10;LuFnra3+f6RyfENDQ7XK1J8SSq8SQqiEwqsiSn4c7PA9k+xYp9N9AwBAMHhqX7vdeYeisC8QIHOk&#10;gHcBxG/8Qf/vEh0PAKAqDAAAJJEfcDrdx0/uxLkMtgebE/WpObSfUUaXUMqm64b+h2Aw8OXBfTkc&#10;jpsVptwJQGYJIcooJS9zwX8RDAb/nuzrHI6qqqqSy2Zd/l+UwRJK2XQu+JtSyieCwR3/K+WOSCpt&#10;2O3aLYywbzOFfFAKuU9w2f7aG9vu2LVrV182ax1NiJTS7BoKWpPH00sVVgpAgABA7P/6/0Pg1Fvx&#10;3zu5d/9LICfeG/g6/nZy4nACnBvPPvHEE7W5+PoSOfKjWbNtavmr+eqPc2Npxfde+nC++it0mqY9&#10;rzD16qG2G4axPxD0T7Xb7bVWi20l5zzqD/isQ+0/Y8YM68xLLk34zVI3jN8Eg/6vZ1I3AEB9TX1N&#10;SXnps4n2ieqRL7e2tv4h3rbrrrvurDGVY/ckOj4U7mtaubKtZajtjZ4mCQDQ4m0mNTU1l1WUV74y&#10;1L4HD/VOfeGFlfvjHZ8I51z4Az42+Ji9+/ZYxpWNm2mrKHl54P59kfDN7e3ty2O/1zR3m8JYQ6I+&#10;9h/YN3HTpk2Hh9o+8Oscah9CCHFp7hCldMhpfjk3dvsD/iEnBpk5c2bFjIsu7h5qe+zv41Db0dDw&#10;0nQSzV5vGecGXqrOIS6FKCViLIbwKR53Y18shAXnjx86fHBCi7eZtHibycFDB6YaXK5WFGWK2+VJ&#10;6coBIcQ2MIRD4d7ZsfZeefXlEkPX7wIAUBXla5rmfjGT2h0O15OxEDY4D/eGembG+tq7b0+ZwfUn&#10;AQAsqvVuzeEODj7ebrdrsRDmnOu9R3qmx44/ekyMj+rGMwAApSW2ZpfT9etk9SxatGhcRXnlK4Zh&#10;hI91H50Wa6v7ePjkrY9JE8v2DT4u3BdqiP2KvccN46cD3w/3hezx+nzvvfcssRAO94Uaj3UfPftY&#10;99Fpu3bt8sX2cWmu12IhHNX1u3a+/VZFrLbDRw5NkYboAgCYMnnqIUIIi9dPqjSny4iFcCjcWxvr&#10;x+troT29x68FAGBMqXK7PEP+oBYLYW4YG2O1en0ttC8SdgMAKIoyxaW5j2ZS52iFZ8QpmjFjRuWl&#10;M2ceYQpjeEacPXo0+qsxP9xyZy77KDZuzf0yZWwOAMDOt9+q2LZtW0+8/ebNmzdhyuSph2K/T3RG&#10;HDtrMqL6k4G2wEfi7UMIoR53IwcACB8PzetY0zHsQG5oaHDYrCVBAABD178WaA38Nt5+Ho/nAsHl&#10;a4Ggv0JKGY29X11dPfGsqWcfBADoi0Q/294evD/e8fX19ReX2EpfBwA48ubhyvXb1x8fvM/AM1rd&#10;MDYGg/4F8do6+dlwHggEfK6E+0T5vwXafI/G/+pP71NI8Z7P50047ajmbHwjEGwZciyEprlfVhib&#10;wzk/4A/4piTqc6gzYrfLc5RSOoYL3uP3+4Z8VDPWjuRimTfgXTJwm8PhuM2iWh8TQkR8fm/cs+pG&#10;T5PkuvEJf6v/b0P1geLDM+IU7dixo7u5pUXRdeNes2sZCQyh7y29axPBED5ddXW1Ggvh3q6ei4YK&#10;YQCATZs2HQ73hS5J1qbT6VwOAGAYRnioEAbof3JAj0Q/CwBQUlG6afjVA1gttgDAiVAbIoQBALxe&#10;705/wGcdGMIAAFOnnPUeAIAEsWyoEAYA6OjoeMPg+tMAAGMvGLc3UU1CCDlUCAMA9EXCHgAAhTEt&#10;UTvDlSyEAQAShTAAQCDguxwAgDE2OZ0aampqLqKUjhFCyEQhDACw/fX9YwAACKO3Dt7GGOsPZik3&#10;DHV8i7eZYAinB4N4mLxe7+d3795tMQwDH6tJU/j40XMrv7v5bLPrKEQTJ07eBNB/drtq/aq3ku3f&#10;0dHxhhBCT7SPqlg+BABw8NCBpAsDBBOEXzINDQ0LyIlLOkOdWSZDCLECAHi9p5+RxRMMBm8GAKCU&#10;Jny2V4Lckmh7R0fHquHUmAopZUoDn3KtorxyBwCA4PxbyfbdsWNjNxeiDwCgtrb2ioHbOJfPAQAI&#10;KRflos7RDoM4DZ2dnXpzS8vYcDg8m3Oe8Jsg6seFiEb1ng+U3rWJTPjxG++bXU+hUhVlLgCA5OJz&#10;qR4TCvcO+c1x4L3Fzs7OQ0PtF4/d7hrW7RCLYrkbAIALPuRZfCJOp/MOgP6R86nsL6UUqez30kv/&#10;TBgeUmZ/hH4k3HfTcI+prq5WHQ7HPLtd+4jT6f6K0+n6b03TfpmNegKtgZTakVy+CwBgs5U8OPD9&#10;1hPHK4rCGj1N0m7v/7NC2YGPL2UgEAj8CwAsHo/ng4qibFIYzso1GOdS79n/3jln/X7vQbNrKSaB&#10;tsDDqe7b9XbX6+WXxb/qWF9ff3LUdSqjgAdSFLgQAFI+W6SMVQMAcC5XDKefGEaUBgAAxhgbbq3X&#10;XXfdWWvXro17iXrfvn296dSTia7urpQu7VdXV5eeNfXsXgCAs6bm7iJRqp+nop78ue2MpWK9vpaS&#10;EyOvidViuafR03QPAIDBjdfffnvnVdu3bz/jPj1KDQZHFni93n8+/fTTLBKNNpldS6GQwug+dKT7&#10;nIrvvWjBEM6tfX37hrwqQylNe+1tYZC0vj8QItO8bSMr0zsOQNf1gvpepqpq0rN1zem+OxbCAAAG&#10;55v0vuj1vaGe6QcO7h/j9bWoiR5JSoYMHBmaBVLKPp/fS6M9kUsNzltj7ytMuWTGRRd3u13u/YmO&#10;R0PDM+IsamlpaQEA0tTUdIPC2DKmKKNqZSfOpQTQ/17xvS0fAwDASXnTd80Hrjl7/UvrEz5HGzPr&#10;gllDhm0oFFpjGdM/kDqTb+qp4ELsY5ROpUCvSed4KeRGYNAgpTC8Pu+I/rczc+LMihkLLv4SAAA3&#10;jAf8Qf9nst2HlFI2evrPDbL5Z9+6unU7ADhjv3c6nQ+piuUTlLLJbpdH9/lH9p9dLhTUT5EjRXNz&#10;8zPLV6ywLFu2jHDOh3wAfqQQhnG89KUXlYrvvUhjIYzSIzjfCwAwZsrYISefGMxaaR1yRqx169Z1&#10;xV7HBkLliq7r3wAAYAq7Mp3j/a3+HwAAEEJH/AnCBdUXPgEAIIR4LxchPFhdnf2WXLUdDAb/PRb0&#10;lFLF4/GMy1VfIxUGcY4tX758zLKnllFd11MefFMMdG5s6+3tH3xV/v2XKmGpTGmADUpM5/pXAAAY&#10;Y+NTPUZR1IQzMxncOAoAoGnaulTaS3fyiI6OtqWx13V1joQ1JaPZtS9kcnyuCGJYstEOU5gLAEBI&#10;mfAevObQfpxJP0aU3wcAYLEoj6Wy/9y5c8em25cQohsAINQVSutRq9EMgzgPpJRyxYoV9y1dupRI&#10;KZVoNPqYEKKoZlKRXBwzDP6Xt3e/WFF61yYy5nsvXTbpR//abHZdI01bW9tT8sQsOy6nuyvZ/i7N&#10;nfSKy+HDhy4CAGBUuaquzp7wWVmn0/kfHnejYbdrjanWHCOlNAydvwIAUFpibSNkRsIzcE3zPD/4&#10;vb5I1AkAoFjUP86bV5NwukTN6W5p9DTJBQtqpg+31nQRQq7LRju6IV478bI+0X6Kqn43k34Cbb7P&#10;AQAoTLG4XK6nE+3b0NAwrercaV2apv118DZ7nV1zuzwJ73tTSisBAI70HsF7xcOEQZxnS5cu5StW&#10;rLh92bJl9IknniCc829LWZhnk7vfeG1X6V2bSOldm0jZ9zrHVn7/n3fM/qNM69EUlLrYzEVMYWMb&#10;PU2SkDMHTV199dXjGz1NkjFW0RcJJ/xmvmnTpsMG178GAFBaYvNrmuefg/c5MRfxHlWx/BYAIHy0&#10;5/V0ag+0+i4XQhgAAB73pX32OJdECSG00dMkFUavHvzNvb092MoNuQ8AYMrkyr2OBscP4x3v0twR&#10;RWEeIYTcuHFNzr/x60b0LwAAqmL5xMBBUNXV1WkNhuvtPXYNAIDC2NkOh+eMq2VTp04ta/Q0Sc55&#10;So9oJfLOu13jAQAYVW7QnK5QvEFcmsP1O5u15B0AACLJGX2qVouPUkoaPU2yqqqqZPB2l9P9EkD/&#10;5ClbtmzBaS6HCae4LCBNTU0XWa3Wz6iq+u1CmOISmWfgYy0xQog+IQRVFOXk5dHw8dAHqJWOS2XR&#10;B7vd/gmrxfbQgPYkkeQoYeS0e3rRUOSa1lWtZ5ytDofL5d7DKDsr9nvZr5tSOib2HuecB4L+0sGz&#10;awEAaJrrcYUpHx2wryCEhAdP3nH0/a7J6zavizsqP5XFEFLdlxBCPO7GMwKKc879Ad/Je9qxdg4d&#10;Pjhhw4YNRxL1qWmufyhMOfm8sRDiPSlBEAJVlFICAOD1tdBYv0PVlsrXWVNTM72ivPLtge8ZhuxS&#10;lNP/7A1d/36gNXDG5XBCCHW7PMbAEDcMfpwQsDLGTv59DIV7z125ciXOEzBMeEZcQJqbm99ctmzZ&#10;XY8//jh5/PHHyGOPPUZCod6FQogOs2tD+dXZ2Rlq8TYT3eA/ECdmO6KU2hRFsUgpZVSPPNLibSYd&#10;azo2G4bRZxj8fQmQ8BtgW1vbwy3eZsINERRCSEopiYWwEMIQOv9ji7eZZBrCAAB+v+/sQ4cPThBc&#10;vALQH2SxEBZCRAyuf8cf8CnxQhgAIBDw37Z33x6LwfUNAACMMRoLYc6Nnqhu3NnibSZDhTAAgGHw&#10;9w2DpxQKyfaVUsoWbzMRXHTG3hNCRLgwHo/XTnl5edKrXIGA/+bw8dBCzo0QAACl9FzG6DQppTR4&#10;/5+FlFIahvGuYfD3Fy1aFHcQVCpf5+rVq3e1eJsJ58bvYzOxDQxhwbm3xdtM4oXwia9feH0t1OD8&#10;i/zEmANFYRWxEOZCPN/ibSYYwunBM2KEEELIRHhGjBBCCJkIgxghhBAyEQYxQgghZCIMYoQQQshE&#10;GMQIIYSQiTCIEUIIIRNhECOEEEImwiBGCCGETIRBjBBCCJkIgxghhBAyEQYxQgghZCIMYoQQQshE&#10;GMQIIYSQiTCIEUIIIRNhECOEEEImwiBGCCGETIRBjBBCCJkIgxghhBAyEQYxQgghZCIMYoQQQshE&#10;GMQIIYSQiTCIEUIIIRNhECOEEEImwiBGCCGETIRBjBBCCJkIgxghhBAyEQYxQgghZCIMYoQQQshE&#10;GMQIIYSQiTCIEUIIIRNhECOEEEImwiBGCCGETIRBjBBCCJkIgxghhBAyEQYxQgghZCIMYoQQQshE&#10;GMQIIYSQiTCIEUIIIRNhECOEEEImwiBGCCGETIRBjBBCCJkIgxghhBAyEQYxQgghZCIMYoQQQshE&#10;GMQIIYSQiTCIEUIIIRNhECOEEEImwiBGCCGETIRBjBBCCJkIgxghhBAyEQYxQgghZCIMYoQQQshE&#10;GMQIIYSQiTCIEUIIIRNhECOEEEImwiBGCCGETIRBjBBCCJkIgxghhBAyEQYxQgghZCIMYoQQQshE&#10;GMQIIYSQiTCIEUIIIRNhECOEEEImwiBGCCGETIRBjBBCCJkIgxghhBAyEQYxQgghZCIMYoQQQshE&#10;/x+jc/d6dOqtiwAAAABJRU5ErkJgglBLAwQUAAYACAAAACEAjtsezNwAAAAGAQAADwAAAGRycy9k&#10;b3ducmV2LnhtbEyPwWrDMBBE74X8g9hAb43kFpfgWg4htD2FQpNC6W1jbWwTa2UsxXb+vkovzWVg&#10;mGXmbb6abCsG6n3jWEOyUCCIS2carjR87d8eliB8QDbYOiYNF/KwKmZ3OWbGjfxJwy5UIpawz1BD&#10;HUKXSenLmiz6heuIY3Z0vcUQbV9J0+MYy20rH5V6lhYbjgs1drSpqTztzlbD+4jj+il5Hban4+by&#10;s08/vrcJaX0/n9YvIAJN4f8YrvgRHYrIdHBnNl60GuIj4U+vmVqq6A8a0jRVIItc3uIXvwAAAP//&#10;AwBQSwMEFAAGAAgAAAAhAC5s8ADFAAAApQEAABkAAABkcnMvX3JlbHMvZTJvRG9jLnhtbC5yZWxz&#10;vJDBisIwEIbvC/sOYe7btD0sspj2IoJXcR9gSKZpsJmEJIq+vYFlQUHw5nFm+L//Y9bjxS/iTCm7&#10;wAq6pgVBrINxbBX8HrZfKxC5IBtcApOCK2UYh8+P9Z4WLDWUZxezqBTOCuZS4o+UWc/kMTchEtfL&#10;FJLHUsdkZUR9REuyb9tvme4ZMDwwxc4oSDvTgzhcY21+zQ7T5DRtgj554vKkQjpfuysQk6WiwJNx&#10;+Lfsm8gW5HOH7j0O3b+DfHjucAMAAP//AwBQSwECLQAUAAYACAAAACEAsYJntgoBAAATAgAAEwAA&#10;AAAAAAAAAAAAAAAAAAAAW0NvbnRlbnRfVHlwZXNdLnhtbFBLAQItABQABgAIAAAAIQA4/SH/1gAA&#10;AJQBAAALAAAAAAAAAAAAAAAAADsBAABfcmVscy8ucmVsc1BLAQItABQABgAIAAAAIQAyvEFUjgIA&#10;AGUHAAAOAAAAAAAAAAAAAAAAADoCAABkcnMvZTJvRG9jLnhtbFBLAQItAAoAAAAAAAAAIQBoA6Lt&#10;G8kAABvJAAAUAAAAAAAAAAAAAAAAAPQEAABkcnMvbWVkaWEvaW1hZ2UxLnBuZ1BLAQItAAoAAAAA&#10;AAAAIQDBllzO8T8AAPE/AAAUAAAAAAAAAAAAAAAAAEHOAABkcnMvbWVkaWEvaW1hZ2UyLnBuZ1BL&#10;AQItABQABgAIAAAAIQCO2x7M3AAAAAYBAAAPAAAAAAAAAAAAAAAAAGQOAQBkcnMvZG93bnJldi54&#10;bWxQSwECLQAUAAYACAAAACEALmzwAMUAAAClAQAAGQAAAAAAAAAAAAAAAABtDwEAZHJzL19yZWxz&#10;L2Uyb0RvYy54bWwucmVsc1BLBQYAAAAABwAHAL4BAABpEAEAAAA=&#10;">
+              <v:group w14:anchorId="27360500" id="Group 1" o:spid="_x0000_s1026" style="position:absolute;margin-left:0;margin-top:0;width:540pt;height:277.5pt;z-index:251638272;mso-wrap-distance-left:0;mso-wrap-distance-right:0;mso-position-horizontal-relative:page;mso-position-vertical-relative:page" coordsize="68580,35242" o:gfxdata="UEsDBBQABgAIAAAAIQCxgme2CgEAABMCAAATAAAAW0NvbnRlbnRfVHlwZXNdLnhtbJSRwU7DMAyG&#10;70i8Q5QralN2QAit3YGOIyA0HiBK3DaicaI4lO3tSbpNgokh7Rjb3+8vyXK1tSObIJBxWPPbsuIM&#10;UDltsK/5++apuOeMokQtR4dQ8x0QXzXXV8vNzgOxRCPVfIjRPwhBagArqXQeMHU6F6yM6Rh64aX6&#10;kD2IRVXdCeUwAsYi5gzeLFvo5OcY2XqbynsTjz1nj/u5vKrmxmY+18WfRICRThDp/WiUjOluYkJ9&#10;4lUcnMpEzjM0GE83SfzMhtz57fRzwYF7SY8ZjAb2KkN8ljaZCx1IwMK1TpX/Z2RJS4XrOqOgbAOt&#10;Z+rodC5buy8MMF0a3ibsDaZjupi/tPkGAAD//wMAUEsDBBQABgAIAAAAIQA4/SH/1gAAAJQBAAAL&#10;AAAAX3JlbHMvLnJlbHOkkMFqwzAMhu+DvYPRfXGawxijTi+j0GvpHsDYimMaW0Yy2fr2M4PBMnrb&#10;Ub/Q94l/f/hMi1qRJVI2sOt6UJgd+ZiDgffL8ekFlFSbvV0oo4EbChzGx4f9GRdb25HMsYhqlCwG&#10;5lrLq9biZkxWOiqY22YiTra2kYMu1l1tQD30/bPm3wwYN0x18gb45AdQl1tp5j/sFB2T0FQ7R0nT&#10;NEV3j6o9feQzro1iOWA14Fm+Q8a1a8+Bvu/d/dMb2JY5uiPbhG/ktn4cqGU/er3pcvwCAAD//wMA&#10;UEsDBBQABgAIAAAAIQAyvEFUjgIAAGUHAAAOAAAAZHJzL2Uyb0RvYy54bWzUVdtu2zAMfR+wfxD8&#10;3viSJk2MJsWAtEGBYgt2+QBFpm2h1gWUcunfj7Jdt2sGtCg2YHuwQFoSdXh0SF1eHVXD9oBOGr2I&#10;0lESMdDCFFJXi+jH95uzWcSc57rgjdGwiB7ARVfLjx8uDzaHzNSmKQAZBdEuP9hFVHtv8zh2ogbF&#10;3chY0DRZGlTck4tVXCA/UHTVxFmSTOODwcKiEeAc/V11k9GyjV+WIPyXsnTgWbOICJtvR2zHbRjj&#10;5SXPK+S2lqKHwd+BQnGp6dAh1Ip7znYoT0IpKdA4U/qRMCo2ZSkFtDlQNmnyIps1mp1tc6nyQ2UH&#10;mojaFzy9O6z4vF+j/WY32KEn886Ie0e8xAdb5c/ng189LT6WqMImSoIdW0YfBkbh6Jmgn9PZZJYk&#10;RLygufEkO88mPeeipos52Sfq61d2xjzvDm7hDXCsFDl9PUVknVD0upRol98hRH0Q9aYYiuP9zp7R&#10;bVru5VY20j+0yqR7C6D0fiNFYDc4xOYGmSwWURYxzRUVxK3iFbAsCPFxRVgf+D/Zvm2kvZFNE1gP&#10;dg+U5PxCDr/JtZPayoidAu272kFoCLPRrpbWRQxzUFsgcHhbpHRlVLeeEFqU2neF4jyCF3U4vyQc&#10;X6m8AlCeDxMt6CecIQXXi+uNermYz+edXrL5JJ1N03D0cOs8t+j8GoxiwSCshIGo5jnf37kezeOS&#10;nsMOQIuM8HQ8k/HfaGX8q1bILcAJuvU7UxkvrWHsumHCaA9aFoZVoAE5GdYgu/3E7A4KYI76rKTW&#10;jIExM/rXBEcF8ZcFN5kkFwlJizpRNp6laTbuRP3Yq7JsNh16VZqej4Pzp7XXdi3q5a2k+3cnPBbP&#10;fbKfv47LnwAAAP//AwBQSwMECgAAAAAAAAAhAGgDou0byQAAG8kAABQAAABkcnMvbWVkaWEvaW1h&#10;Z2UxLnBuZ4lQTkcNChoKAAAADUlIRFIAAAYAAAAClggGAAAAj55SJgAAAAZiS0dEAP8A/wD/oL2n&#10;kwAAAAlwSFlzAAAOxAAADsQBlSsOGwAAIABJREFUeJzs3VmMK9t+3/f/qolTd5PN7t7zPnvvM8/z&#10;cIcjWLqOdBNEMhwZ9yqWLEWCYA1OHEBwgMB5CRIYAQI4QBAgD4kTw5aBIEEeHDhGnv0QBBkgBZFk&#10;59FxZCXK7j7jHps15YFVZFWxODWLxbWK3w/Ql+xmdS3uc/+bu7h+XOuv/uIv/jgWoHJq108AWJmi&#10;XAFAG4prCJiEcgUAbSje2AFAKWfXTwBNVVeuxD/w2FxcU7lyPQoAy8U1XUMQNKASXPICgDbimt7Y&#10;ETQAMA0BAAzHuy6Yg6ABAPRB0ACjcMkLANogaABgGvUH//r1+E/DA3kYHMifhgdyHvbkYXggz2Oy&#10;AaB+/AMPc3A9CgD6IGiAUShXANAGQQPQfCr8ndnPk/ixJRdhTy6inlyEXbkIe3Ke3F5EPfky7Ozi&#10;uQKoBP+4wxxciwKAXggaYBTKFQC0QdAA7E7px/xdFclN55HclEczj0WixkFA2JXzNCQIurmwgK7C&#10;gM5YQw5zsG0SAOiljq2TCBlQmTquIyhXAFgJWycBu7P2Pj+WxHLNfizX7Melj6chwHi1wDgk+CLs&#10;ysOwJ19EPQlj/iIC+4GgAeYgaAAAfdCfAUbhkhcAtELQAMyqfKP/U/upnNpPReR85rEvo45cBONg&#10;IA0JplsLdcWP7aqfDoDG410XzEHQAAD6IGiAUbjkBQCt1BE0EDKgKrV2+h1az2ToPZNXSx77JmpP&#10;txbKbCeU3tKUGMBu8a4L5iBoAAB9EDTAKFzyAoA2WM2AqpQ2AdbN46iVWykw2WIo2VroWezu+ikC&#10;gGH4Bx7m4HoUAPRB0ACjUK4AoA2Cht0x4mP1B9alHFiX8sD9auaxp7Er50Fv0oT4i7AnDydhQU8e&#10;R94OnjEA6I6Pd8EcrGgAAH2wogFG4ZIXALTBiobdMWIFwFU9j53ptkLFngNhV76J2lc6L3UEALrh&#10;hRnm4DoCAPRB0ACjUK4AoA2TgoZGBwCL+LGdCQN6ch7lew58GXZ2+vwMqiEA2BO8MMMcXEcAgF4I&#10;GmAUyhUAtFFF0GDEFkDb4KpQbjmP5JbzaOaxUKzcSoGLZIuh86ArF3FPLoLu1p8f2x0AgG5YQw5z&#10;cB0BAHph6yQYhcteANBGFVsn7W0AsIgtkdywH8sN+/HMY7FIrgnxeWGLoYuwK5FB/4oxQQAAuuEd&#10;F8zBdQQA6KWOoIGQAZWp4zqCcgUAAoB1KRE5s5/Imf2k9PEvw+5k9cB0W6FpSBDEVr1PWBNMEACA&#10;bggaYA6uIwBAH6xmgFG45AWA/e0BsAtfR+3cSoFJU+KgJxdxTy4je9dPEStiggAAdMMLM8zBdQQA&#10;6IOgAUahXAFcAQGAJr6NWoVthXq5PgTPYnfXTxE7wAQBAOiGF2aYg+sIANAHQQOMQrkCjcIWQJo4&#10;si7lyLqUF90vZx57EnmTXgMXUT4YuAh78jjydvCMUQe2PAAA3bCOHObgOgIA9MHWSTAKl7xAoxAA&#10;GKBnjaRnjeS++9XMY89iN7+dUGH1wLdRawfPGKZhggAAdMO7LpiD6wgA0AdBA4zCJS9QC7YAarDL&#10;2J7tN5C5/Tpqr3E2Xi1hBiYHAEBHvDjDDFxHAIBeCBpgFMoVmmIFQIO1VCi3nW/ltvPtzGNBbOVX&#10;DUTd3NZCX4Tdwm/UkRPxSonN8SlEANAR1xEwA9cRAKAXVjTAKKxogKYIAPaUoyK54TySG86jmcci&#10;UZlmxPl+A+fBuA/Bdl7TeKWEOZggAADdcB0Bc3AdAQB6qSNoIGRAZfhsDdZEAIAZlsRyzX4i1+wn&#10;pY+nzYgvgq6cJ7fZbYZCsWp+xutiggDmYIIAAHTDdQTMwXUEAOiD1QwwCpe8jUIAgLWd2k/l1H4q&#10;4s4+9lXYyW0ldB7lVxGMYrv+J7wzvFrCHEwQAIBuuI6AObiOAAB9EDTAKFzy1oImwKjNN1G70JA4&#10;35T4eUwepbc9f7WEUZggAADd8MIMc3AdAQD6IGiAUTQtVwIAaOFx7Ml5MG5GfBH05Dy9TcKBp3HJ&#10;cgM0lKavlkAJJggAQDe8MMMcXEcAgD4IGmCUNcuVj1xDCwdqJAfuSB7IVyKt/GNPIze3UmC8tdD0&#10;/qOoVX5SGIr1XzAHWx4AgG64joA5uI4AAH2wdRKMsma5sgIARnseO7keA+dhL7e10DdRe9dPEXuP&#10;f9xhDiYIAEA3vDDDHFxHAIA+CBqQxQoAGK2tArnjfCt3nG9nHvNjW87DrnwRTVcPnIdduQi6chH1&#10;5Muws4NnjP1TR8bKP+yoRh2fRGRyAADWwXUEzMF1BADogxUNyCIAQGO5KpRbziO5JY9mHgtjNbtq&#10;IEq+D8a3a+M1DzvDdgcwB9sdAIBuuI6AObiOAAC9EDSYgQAAe8lWsVx3Hst153Hp47mthIJkFUHQ&#10;nawkiMpeeHjvhMajyGEOJggAQDdcR8AcXEcAgF7qCBqaHDIQAAAlzuwncmY/EZHzmce+DDtykQQC&#10;xebEF2FP/Nja7pPjvRMajyKHOZggAADdcB0Bc3AdAQD6aPJqBgIAYE1D+5kM7Wfyqjv72NdhOx8K&#10;RN3cCoLL2KC/crx3QuNR5DAHEwQAoBuuI2AOriMAQB+7CBpU+Du1XbkAe+3bqDVZJZDtNZAGBs/i&#10;kkQB1eFiFI1HkcMcTBAAgG54YYY5uI4AgPUY9HFkwGxH1qUcWZfyovvVzGNPIk8uomnPgekqgvH9&#10;x5G3g2fcMHxIC41HkcMcfBIRAHTDdQTMwXUEAKzHkbNXRS4fi1w+Ehk9ru+VFMBEzxpJzxrJPedr&#10;kVb+sWeRk2lCnKwaiKarCL6NWuUnxW7U8RLKhSh2igkCmIMJAgDQDdcRMAfXEQCaQkV/9xfi3D/C&#10;l48lHj1OQoHHhAOAxkaxPQ0FMrfjsKArX0edXT9FmIwLUTQeRQ5zMDkAALrhhRnm4DoC2G+zWwC1&#10;DkS1DkQOCz8PfZHRE4lHT0VGT0T85PYyuR9c1vOMAUx4KpTbzrdy2/l25rEgtmZWC5xngoIvwu4O&#10;njGMwge00HgUOczBpxABQDdcR8AcXEcA+231HgCWI9Lui2r3Zx+LgvJwIP2ecAConaMiueE8lhvy&#10;eOaxWFTSa2C6rdB5LizoSrzChabiYhRV4L0TGo8ihzmYIAAA3XAdAXNwHQHoqZomwJYj0j4S1T6a&#10;fSwKRfynEl8+yYQDmYAgeF7JUwCwOiWxXHOeyDXniYiczzx+kWlAfB525SIYhwPp1kKhWCIiEtd0&#10;MUrQgErw3gmNR5HDHEwQAIBuuI6AObiOANajwv/k81i1eiLegYhllx+10t+sFY4pO0/wfLx64HnS&#10;ZyDtOzB6Ml5ZAEArX4UdOY+SgCAYrxh4mAkMRvGc1xEDEDTAKJQrGo8ihzmYIAAA3fDCDHNwHYFt&#10;U+HvJDP3li3i9cZfblekNb5VXk/E64o47SWnumIAMO88cSQyejreVihdNZDdWsh/tsK5ANTp26g1&#10;3lIoGG8tdJ4GA8nWQs+iahYdmY6gAUahXNF4FDnMwQQBAOiGF2aYg+uI/TUNABYeZY1DgHnhgNuV&#10;agKAVc8RzwkHMrcAtPI49pK+A5meA0lY8DDsytPY2/VTbByCBhiFckXjUeQwBxMEAKAbXphhDq4j&#10;9LNaALDwDGocAGQDguS+SsMBpba7jVBR2pCYcAAwwtPIlYso33Mgu4LgUdTa9VPEHIQMMArlir1A&#10;ocMcTBAAgG54YYY5uI5Y3eYBwDJpCJC9zYUDVubgircRKlO2csB/Nr1fVycRACu5jJ3JioHzILN6&#10;INlW6Otw2fZkaAKCBhiFcsVeoNBhDiYIAEA3vDDDHE24jth+ALCI056uHPC6Im5nHA6kQUFZU+Iq&#10;VhLMO4f/LAkHno17DfjPMkHBs3FfAgDa8GNr3HMgzKweSO8HXfky6uz6KcIwBA0wCuWKxqPIYY4m&#10;TA4AQLPwwgxzbPs6YrcBwCJOK7NiYLp6QLmd8X3bnfOLFa0iKB4TPJ+GA2WrBwgHAK2EsRr3GIi6&#10;M8FA2n8A2BWCBhiFckXjUeQwB0EDAOiGF2boT98AYBHbLdlWqDteOeB2RJwlzUSvEgCUHzS+CS6n&#10;2wpNthN6Nv0+Clc4F4A6jbcS6k36DVyEXTmPpkFBGPOPOMxH0ACjUK5oPIoc5iBoAADd8MKMqzMz&#10;AFjEcgp9BzqT75XXHa8sqCQAWPE/m/9c4mwYUAwICAcA7XwVdeRhMA4CJj0H0vtBV3wp2Z4M2GME&#10;DTAK5YrGo8hhDoIGANANL8xN1LwAYBHLHgcDmVAgvT8OB5JmolX0GZgctuC4cJRfOZALB56JRMFq&#10;YwCozddhe7xKIMr0HAh68jC5fxk7u36KQGMRNMAolCsajyKHOQgaAEA3vDDXab8CgEWUyq8ayIYD&#10;6f2cCgKARecK/XzPgTQUSEMCwgFAO4+i1nTFQDAOCM6TsOAi7MrTaF7vEgA6IWiAUShXNB5FDnMQ&#10;NACAbnhhFiEAWF02GJjc70zDgXn/0lexlVDxHKGfbCuU/cqEBKG/0h8JQH2exO6kCfFF2Ms1Jr4I&#10;uvIoXtK7BEDjEDTAGJQq9gKFDnMQNACAbvR+YSYAqILTLvQbGAcFKgkJRFkLfrnihsRhUBIOZEIC&#10;wgFAO88iZ7KtULbnwHnSoPjbqLXrpwjAUIQMMArlir1AocMcBA0AoJurvTATAGyb05rZUmiyesDr&#10;LgkHElX0JIhjkSiQ2H8+Jxx4JhKOVvojAajPKLYnKwXOs9sLReMVBF+Fxe3JAKB+BA0wCuWKxqPI&#10;YQ5CBgDYPhX9pz8Zx88fiYwei1wmX6PHIlG46+fWfLY3CQOywcB4a6GOiJ3sF76NbYSKolDiyTZC&#10;JSEB4QCgnVAsuQi78jDZVii7euAi2WIIAJqEoAFGoVzReBQ5zEHQAGCfqejv/kI8M4EchSL+U4lH&#10;T0Qun4y3jhk9GX9dPhEJnu/m2e4T280FArPhQHa/8Iq3ESqKovJthYIkKAguV/kTAahRLCrpNzDe&#10;WijtOXA+6UPQlZg3bQBQiqABRqFc0XgUOcxB0ABAR+UBQJl0AjmOREZPxp8Wz4UDya3/bLvPGCKW&#10;Pd1SyO2IuO18OOCU7Bde1TZCMz+LyrcVIhwAtPbFJBBIthRK7yd9CIJ4he3JAAAbIWiAUShXNB5F&#10;DnMQNABYx/oBwPwDxsfMhANpMJDcx3Ypa87KgXYSDrQX/PIVAoCFx8TJyoHn+VAg/RkrSQAtfR11&#10;kgbE4xUDF2FXLoLp9kKXsb30HFyQAoA+CBpgFMoVjUeRwxy8rwOaodoAYNnvEw7sllL5UMBpF7YW&#10;WhQOyBUCgLkHicSxxJNA4HkmHMiEBQC0803Ukosgs61QkGwrlIQDzyKntufCxSgA6IWgAUahXNF4&#10;FDnMwXs7YLtU+DdejKV1IOIdiPK6Iq3DafPZVBXbxyw7TzgaBwRpI+LLR0nPgcc0oK1LMRTwpt8r&#10;t7PaOSraamhuOJDeB6Cdx5E36TNwkVlBcB505SLqypPIW34SDXExCgB6IWiAUShXNB5FDnPw3g77&#10;SoW/U5iNVUrE6433mPd6Il5XxOuKyv6s1BYb0Y6ejlcOjEpWDfhPVzwvNuK0SlYOZMIBlewXvulK&#10;kRXOMRsOZFYNBM+pB0BDz2JXLsKuPAzGKwWyqwcuwq58G5X0LtkzXIwCgD4IGWAUyhV7gUKHOXhv&#10;B93MBgDLeN3ygMAd304mgstsY3LYf5YPB/zCbRwtPyc2Y3v5ZsSZgGAcDmT3C99iUCQicXBZ6Dnw&#10;fBoM+M8IBwANXcbOeJVA2JXzaLx64CKzeuDraMn2ZFgLF6MAoA+CBhiFcsVeoNBhDt7bYVXrBwCL&#10;uJ1xCJANB9yuqFYSGCwKB0Sk8slh/znhwK7Zbj4UmKwkSMIBq2S/8Iq2EZr5UXCZDwVy4cBz6gHQ&#10;kB9bcpGsEkhDgodpY+KwJ1+EK25PhtpxMQoA+iBogFEoVzQeRQ5z8L6uGaoNABZxWrlQYBIOpD+z&#10;HNn2p8Nz5wguZ8MB/9n0fhSu8qfCJiynsGogHxIoy53zi9XXSRyMCAcAw0SiJtsJnWdWDUzDgl5N&#10;/8Bhl7ggBQB9EDTAKJQrGo8ihzl4X7dd9QUAi9hePhgohgPZpsQ17DE/Gw48y6weeCYSBcvHwGYs&#10;uxAKJPed8ZdyljQTrahxdRzHIqE/Gw6El9PvCYsALaV9Bi7CnpxH054D58nqgTDmCgOr44IUAPRB&#10;0ACjUK5oPIoc5tjX93V6BACL2G5uxcC050Bn/L1TbBxZ0afD5x0TjsrDgXT1AOHA9ikrFwZM7qdN&#10;iZ1WtQHAIuEoCQIuCQcAg3wZdqYrBoLueBVBunog7Iof28tPAmzBvl6QAoCOCBpgFMoVjUeRwxy6&#10;va/TPwBYxLJLwwFxO+OmxO6cxpGbBAD5g/Lfhv40HJhsJ5QJCEJ/hXNiI0qVBwPJrXKyNbH4/+Ol&#10;k//LzhEGC1YOXBIWAZr6JmrJRdiTh5NthbpyEaQrB7ryPC7pXSIiXJDCJLpdkALAPiNogFEoVzQe&#10;RQ5zrPq+zuwAYBFlzfQbSJsUj1cPLGkcWcVWQ9nzRL7EuVCgEBAQDtRjEgi0SkMClfmbs3EAMD3R&#10;7M+iYBwCTHoNXE5v/eeEA4CmHketaTAQZbYYSoKCp9G83iVV4WIU5iBkAAC9EDTAKJQrGo8iR32a&#10;GwAsolQuEMiHA93l4YCIrB0ALLIwHHg23mYG22d7hUCgEBIoq+SXKlhNUnw8DvPbCuVuLwmLAE09&#10;iVy5CKeBwEXQlYfJqoGLqCePwiW9S7TCxSjMQdAAAPogZIBRKFfsBQod+xoALDMJBjqZFQSdaTig&#10;LKk0AFh0riiYDQeyIQHhQD1st9CIuDW+bye31pz9wqvebioKp0FANhRI7xMOAFp6HjuT7YTOg2mv&#10;gYvk+2+iYj+bfcHFKMxB0AAA+iBogFEoV+wFCl1nBADrctqZcKAzGw4UJ4Kr2Epo3jnicBwOzAsI&#10;gsuV/kjYkOXkg4FsQOC0xo8vUtVWQ5NwIBsMZAICwgFAS35sj1cKpNsJJVsLpQHBl+Eqq9KwGBej&#10;MAdBAwDog6ABRqFc0XgU+VURAFTJaU1XDbgdEa8z+V65nTkTwVtqSBxH03CgLCAgHKiHZc8PBpz2&#10;eGXBNnsNTB6L5gQD6bZCrCQBdBSKJee5ZsTjkGCytVDY3fVTRA4XpDAHQQMA6IOgAUahXNF4zSty&#10;AoC62G6h70Bn8qXczvjxeaqYIM6eIxsOBM9FRsWVA89X+iNhQ8qabiNUDAac1rgnwcSafQTKD5r/&#10;u6XbChEOADqLY5GLKFk1kKwYGIcE0y2GogZeuECkiRekaC6CBgDQB0EDjEK5ovHqK3ICAB1YTmkw&#10;MFk5sCgcEJFKVxHEMeGADpTKrBxo5YOB9Ctra6sI4vmrBggHAK19EXam/QaiZMVA0JsEBUFc1tgc&#10;yOJdF8xB0AAA+iBogFEoVzSeIgDQnmUXQoHpFkPK7SQTwVvaRqjkHLlthfzn+WDAf7bKnwhVmAkH&#10;Cl+l/4JVUSeFxxcFA2wzBWjrq6g97TmQbCX0MEi3FerJZTynsTmwFbzrgjkIGgBAHwQNMArlih0i&#10;ADCZskrCgcy2Qm57emzV2wiVPVwWDgSZ25WeAzZme5nthFrTLYYcb3yr5nzqt+pVBNkgoHifcADQ&#10;1rdRa7KF0HkhJDgPuvIsXrYqDdAR77hgDkIGANALQQOMQrmiBAFAUymVDwWc9mxAMKOCfebnHBNn&#10;g4BRZtVA+nPCgXrYbrJ6wEuaEGfCAtubHw5MVLTapBgKFIMC6gHQ0pPIywQDXTmPepNg4CLsyuPI&#10;W34SoNF4xwVzEDQAgF4IGmAUytUoBAD7qhAIiDcNCZTbKX9HsEEAUDgo/11wmQ8HsmGB/1wkjlb7&#10;M2EzlrN4WyFly1a2ESoKCmHAJBwYiYSXhAOApp7F7jQYCLuTLYYeJqsHvo1ay08CYEW844I5CBoA&#10;QB+EDDAK5VoZAgDMclpzVg60RTntcV+CeSreaigOLqcrBUaFVQOEA/WxnPGqATsbCnjTLYZsZ3rs&#10;pgHAonOE/pyVA0lQQD0AWrqM7Ul/gfOgO2lEnDYm/ipqLz8JgB3gXRfMQdAAAPogaIBR9qBcCQCw&#10;HtubhAHFkEC57eRT4otUt4ogDkZzwoHkNgpX+RNhU5Y9rotJzwGvcFvcL7yiGigeE/nTIIBwADBG&#10;EFvjJsRJGHARdTM9B3ryRVi2ZR2AZtmDd11oDIIGANAHQQOMssNyJQBAddL95bMBQTYcsFypMgBY&#10;+Ggwym8jRDiwG8rKhwOOVwgI5uwXXsl2U5nHo2C6tdBkW6HM94QDgJYiUbnthNJg4GGy1dBF2OMi&#10;BsAamCSAOQgaAEAfBA0wSkm5EgCgHpaTNJstCwjaouzMRHDF2wjNPBT6+W2E0nAguBx/HwWr/Zmw&#10;GaVKVgt4+aBgnipqJD1PFEwDgWw4kN4nLAK0dRFOew6chz25CLKrB7oSyrLG5gCwDUwSwBwEDQCg&#10;D4IGbAsBAHbPsidBQDYUEGf8pZxi48jtrSKIwyC/WsB/lmwj85xwoG65MKC4esCV5W+uK6gTwgHA&#10;WF+FnXEwkDYmjsYrBtKQYBQv27IOAHTHJAHMQdAAAPogaNg/BADQm7JyYcA4IGhNfqbcOY0jK/qE&#10;eBwXtpHxn4uEl9OVA9lbwoH62O50xUBx1YDtjeumkqBoweNRSDgAGOqbqCXnQW+yeiDdYuhhsnrg&#10;eewsPwkA7A0mCWAOggYA0AdBgz4IAGAupTLBwOytcuaEAxNrBgCLzhGFme2EMisG0vuhv9IfCRWw&#10;3Uww4OXvO60kHJBqtxGa+Vm0IBzwCYsAjT2KvPFKgXRrocm2QuOfPYmKjc0BAJtjggDmIGQAAL0Q&#10;NCxHAIDmmhMMjEODlqglV27LJ/9FVpogDoNpEEA4sFuWMxsKZO+r4pYgW9huKo7yYUAaDkR+cks4&#10;AOjqaeRmmhD3kt4D054Dj6LilnVMEgCAXnhRhjm4hgAAfZgeMhAAYD/Z3vxwwG2LUlZ1AcCi88RR&#10;fhuh8HLajDi4HE8Oox6WXRIMuNPvrTlbglTZtDqOpqEA4QBglOexM9lOKNuQOF1B8E20bFXaZpgk&#10;AACd8KIMc3ANAQD62FbQQAAAFNnuzGqBXB8CK/sp8Qo+IT7v8TjKrxggHNgdZZWvGEgDgnnhgIhU&#10;toog3VYo9AuhgJ+EBawkAXTlx3ZupcB5unogaVD8ZdjZ9VNcGZMEAKATXpRhDq4hAGB3CACAdVhO&#10;fsWA3coHBHZhInilid0rfII8jjNbCl3m7/vPCQfqpFQ+FLDcfFBQrIkym64iiONMnwGfcAAwSBir&#10;6XZCQWZLobQPQdDd9VPcCSYJAEAnvCjDHFxDAMAsAgCgKpadDwbcZPWA00rCgTmNIyvfaijOBAOF&#10;cCD9Qj2UmgYCuWAgs7WQSLXbCJX9PA0CWDkAGGccDEzDgDQceJjcj5iU2QiTBACgE16UYQ6uIQCY&#10;hAAAqIOySoKBTEBge0tOcMXJ37Jz5FYKXBIO7FIaBBRv0+2FJm+CqtpGqOSYNBBg5QBgnC+CjlxE&#10;vUnvgYfZHgRhV/zY2vVThDBBAAD64YUZ5uA6AkAVCACAXVMqEwZkQoE0KLBbUmkAsIifWS0wCQdG&#10;0+9XGgeVsN18MDBZQZDctwoTe9vYbirMBAGTUGBEOAAY4OuwLRdhN1kp0JPzKLOCIOjKZbzC9mQw&#10;ChMEAKAbXphhDq4jgGYjAAB0VxYKpMGA2x4fU/k2QiXCUaYBMeHATllOYdWAmw8J1JxP/S79/2iN&#10;Ggl9kSgohAOZsIB6ALT1bdSarBoY3+ZXETyL52xZBwgTBACgF16UYQ6uIYDdIQAATDbpMZAJBbJh&#10;Qe6CsIpPiM95fBIEjDI9BwgHdsKyZ1cLON40NFD2gl+uaBVBMRRIgwLCAUB7TyJv2og4WT3wMNN/&#10;4HG0bMs6oBpMEgCATnhRhjm4hgBmEQAATWV7swFB9qv4KfFtrSII/cy2QqN8v4FwJBJHK/+RsCFl&#10;zV85YLvj8GCZTeskDEpWDASEA4ABnkXOeFuh7KqBsDu5/SZsJUfyrgvmYJIAAHTCizLMwTUETEIA&#10;AOwj2y1ZNZAJDOZ+SrzifeZDv7B6oBAUEA7UZxIOZAKBXEiQ7BdeRVA07xxRuCAcCKgHQGOXsZ1Z&#10;NZDfWuhh0JWvo/YWRuVdF8zBJAEA6IQXZZiDawhUgQAAQJ7lFLYV8vL37SWNI6vaZz4KplsJhelt&#10;JiyIwpX/SNiQUrOhgOWOayH9+cQWmhGLjP//LgYC2ZCAcADQVhBb42Ag6uZ6DYx7EPTki7Cz66e4&#10;BO+6YA4mCQBAJ7wowxxcQzQbAQCA1Vn2bCiQDQesJeGAiFQyQUw4oJeZrYScfFhQVPV2U1E4Gwyw&#10;cgAwQixqsmrgYZDfUug8WVEQ782b5335c6IJmCQAAJ3wogxzcA2xGwQAAKqhrPIVA5P76URwRZ8Q&#10;n3dMHBIO6KQYBkxWDiQ/n3uxesVthIrHxFGyrVCQDwXS+4QDgNam2wkVbpPAIBRr+UlQwLsumINJ&#10;AgDQCS/KMAfXEHkEAAC2T6l8r4E0GJgEBF7++GWTu1f9BHkUJmFAIRxIfxYFK/+RUAHLyQcE6f30&#10;59aCib1NQqLJ49lwIBMSEA4ARvgqbCdhQG+6iiDTh2AUr9DYHFvCOy6YgwkCANANL8wwhynXEQQA&#10;AHYvGwbY3rQhcfqzoqq3kBEZT/amqwQmIQHhwM5YdqHPQOF2lX9lN6mTOCpsJ5QJB6KAlSSA5r4J&#10;W5lthHrT1QPROBx4Fq2yZR30Z8g7LkDMmSAAgP3BCzPMUMU1BAEAAL2VBQK2O/3+qlvIiKw+QRxH&#10;s4EA4cDuKGt2xUBu5UDyqd+qGlKX/V5uKyHCAcAkjyNv0l9gusXQOCR4GHTlaVzSuwR7jgkCmIOg&#10;AQB0wosy9EAAAMBctju2otp7AAAgAElEQVS7ciAbEqgle0NXMkG8IBwI/fEX6qOsQjDg5L9X2S1B&#10;KgyJssdnwwDCAcAoTyM314R40pw46Mp52JNHkbf8JMCVMUkAcxA0AIBOeFHGYgQAAJrJcmb7DWRD&#10;gmXhgIhsPkEcjwOB4HK8x3yQDQZGhAN1U6pktYCTDwqKKt1uKp4GAnFIOAAY5jJ2pr0G0tUDQVcu&#10;onFY8HXY3vVTBFbEJAHMQdAAADrhRdlUBAAA9o9lzwYC2a2GJp8S38InxLO/lw0DCAd2Kw0HykIB&#10;a044MFFR0+qwEAYQDgDG8GNLzjPNiIu3X4SdagbiPReMQsHCHAQNAKATXpSrRgAAAFnZcGCyxVAm&#10;IChOBG9rn/lJfwFWDmhhXigwb+VAVhWrCMJgXAuTYCAkHAAMEcYqs1qgJ+dBRy7CnjwMpgGBdnjP&#10;BaNQsDAHQQMA6GR/XpQJAABgVcrKBALubFBglzWO3MIqgqAQBuTuj1b906Aqln3FlQNZG9RJWSCQ&#10;vQWgtexqgfEqgs54W6GgJxdhV8K4wW9MGvxHQxNRsDAHQQMA6GT3L8oEAABQBaXKVw5Y7jQwmKfK&#10;feZnggHCgZ3KhQMlQcHkQqCibYSK5q0YIBwAjPBl2JHzki2FzoNxH4JA7OUngQ7vuYAVUawwByED&#10;AOhm/gszAQAA1GEmEFi2cqCoggniucGAP95eZqVJZlRGWdMgQNn5+7aTb1RdaTPiRBROmxHHISsH&#10;AMN8HbanTYhLmhNfxquuQEIlmAiDUShYmIOgAQA2RwAAALuWDQKKt4632jlWmSBedEwUzPYZIBzY&#10;nTQcmKwaKNxmw4GJirabiuNMIJCEBNmVA3FIPQCaexR5ky2ExlsLdXNhwdNoleAZWmIiDEahYGEO&#10;ggYATUYAAAA6s5z8ygHLnQYDlitiJRPBmwYA04NmfxQF5asGCAd2Q6kkBLAz/QbsZBVB8jXPsv+v&#10;VqqjkkCAcAAwxpPIzawW6M1sL/QoWjF4RrMxEQajULAwB0EDgF0gAAAAU1lOslrAza8aSMOC4qfE&#10;l07MXiFESPeVL24tlP4sjtb6I2FDSk23E8qtGsgEBIusPHk/57g4ym8lRDgAGOVZ5IzDgDAbCvQm&#10;Wwt9E7Z2/RTRNEyEwSgULMxB0AAgiwAAAJrIsmdXC2TDAlU2EVzxKoIozK8UCP18WEA4UL9sIJCu&#10;IsgGBZsGAJOHSx6Po5KthQgHAFOMYju3WiDXnDjsyVdhe9dPEZiPiTAYhYKFOQgaADMQAADAvlHW&#10;7KoB252uKLAWNI6sohltHE8/JU44oI90lYDt5LcTSlcU5FSwlVD2HOnKgckt4QBgklAsOQ+68jDs&#10;ykUxHEhuRZjSwh6gyGEUChbmIGgANkMAAACYUmq238DSlQNFG04Ox9G018AkJCAc2Klij4Hi/eIV&#10;eRVB0eQ8cSEMiAgHAIPEosYrBjJNiM8LqwjiCiehmB/AXqDQYRQKFuYgaEBTEQAAAFaThgPFFQNp&#10;3wHblcq3ESqKomTFQDC7ciDddx71UlYhFHCmP7Nsmf+mr4Jaya4cSFcN5H5GWATo7ouwI+dBbyYU&#10;SMOCILaWn2QHmB/AXqDQYRQKFuYgaEDdCAAAANXIhQHO7AqCVKWfDs9+H82uGCAc2K2ZcMDO/Mya&#10;bVSdtWmdpFtNxYVQgHAAMMbXUVseBtNmxMXeA5fxKqvSzMb8ABqPIodRKFiYg5ABWQQAAIDty60W&#10;KLk/czFdwR7zuWPiTBBAOKAFpUq2Elpl5UDWVVcRxOPVJDNbCkWEA4Ahvglbch6mTYinIcHDJBx4&#10;Fi3oZ4MZzBGg8ShyGIWChTkIGsxAAAAA2C3LmQ0Fsg2JrZJPia8dAMw9KPmkeJAPCKJgus0Q4UD9&#10;0nAgGwgoaxoYTFYOVFEHxZUk8TQEKFs1QDgAaO9x5OWaEE+bE4+3GnoSuctPgq1gjgCNR5HDKBQs&#10;zEHQsBkCAACAviy7sKVQ9tbZ7hYy6TkmPQeK4UDyhfoVVwwUg4LUNrabKoYBhAOAUZ7FbiEU6ObC&#10;gm+j1q6fIirAHAEajyKHUShYmKOpQQMBAADATMrKbyOUWzWwJBwQkc0/PR7PhgGEA7uXWy1gTe+n&#10;IcGMilaTTFYOpKsGonwwQDgAaO8ydsZ9BoKOXETTngMXSWDwddje9VOEZho6RwBMUeQwCgULc9Qd&#10;NBAAAACaR1lJIFBYMZAGBMqWyiZ+550nGwZkew0QDuxOccVA2oh4bjiQWFYHKwUEmZUChAOAcfzY&#10;SlYJ9OQ87CThwDgkuIi68kXQ2fVTRIMxpYXGo8hhFAoW5kiDBgIAAMB+UWp2tcCk70Bym9rGFjIi&#10;+RUDUZgEBIQDO5UNAor3RS3+iMamdZLbTigmHAAM9Cjy5E+DA/mbX3xWWCnAJAHMQbWi8ShyGIWC&#10;RXWc5YcAANAgcTyecA/92cfScKAsFLAK4cA64xXNnCtzTBiMPy2eriCIQ7YVqsNkEr7kv3G2KbGy&#10;kq2FMt9vSmW2Kpr3vCTO9BuICQcAzRxaIzn0vhRXin8v6/isFRMEqAbVisar6+OvFDoqQcGiOgQA&#10;AACkFoUDIvNDgeLKgU3Yjoz/eS40oozj6SqBXCiQ+dlKn0TH2uJYJJ4Tvig1u5VQ9vtNL6izIUOx&#10;xophAOEAsKeYIIA5qFbsBdI0GIWC3QcEAAAArCr9FH7ZXLDljCd/i6GAspNJ/Qoueix7ule9W/bc&#10;wvJbwoHtiePxf18JZx8rhgMzXyp/nnUpKymrzMqByXniab+B9D7hAICNMHULc1CtaDyKHEahYHeN&#10;AAAAgCpMtui5nH0sGwzk7iffL9pfXmS1yeFJOOCVPLcw32Mg+z3hwPasEg5IJiSwrPzPNpJsW2Qv&#10;2FYoDQSKAQEA7BSTBDAH1YrGo8hhFAp2HgIAAAC2LZ1wLwsHlDVdMaDswhZDdgUTwTINB+LisgGZ&#10;7nufWzVAOLB1k3BgjrLVAtnbqw887Wkw93llAgLCAQCNxSQBzEG1ovEochjFvIIlAAAAYJfiSCQc&#10;jb+K0nBgsmqgcFtVA1rbG+8iU5zsj6Npv4E4JByo06KtenKBQCEg2LjngBKRec2N4zkBAeEAAMxn&#10;3iQB9hfVisajyGGU6gqWAAAAAF1NwoGSx5QqbCNkZ1YRZHoFbGKyNU1x5UC6v3wSCGTDgTgNCAgH&#10;tiaOkmvBJX0HRM2GBRtRmaChGBbFJYEA4QD2ULz+y9+yXeCA1TCrBXNQrWg8ihyaIQAAAMBEcSwS&#10;+uOvonSLl5lVA/Y0INiUskRsS8RetK1QVBIOhEwIb9NafQcyt+nk/lWpwu9nZ0CzwUDxlloAastL&#10;CRpQDWa1YA6qFY1HkWNFBAAAADRNHIvEaVPiEtlAwCqsGpi3N/xa1HjVQOkHzuN8v4FsKEA4sF2L&#10;+g5MQgBr9n76/fRE6407OV/J80nPtygkAFCJOv46ETKgOnW8/lOwqAbVisYjaDAeAQAAAPsmWhQO&#10;zNlOKF1RsPHVn5oGEEXpBHXZigHCge3KNvwtyq4QmKwgyP5s0yv1zDlyp1oQDEyeMwCdsJoBZmFG&#10;C+agWrEXKPStIQAAAABTUbJ9TFlT4uwWQmX3N52RUUpEJX0NRAozSXEhDCAcqM1k8l2kfGshqyQk&#10;EJFNtxUSmb96IH1eaa+B7POc3AfQVAQNMAszWjAH1Yq9sIfLdggAAADAaibhQMljyspsKWTNBgQb&#10;XwGpaTAwWTyQmezNBgGEA/WaNCUuUbq1UHFLoStSSnL7TC1cPSCF+wCwHEEDzMLULcxBtaLxNCty&#10;AgAAALC5OBIJozlNiQuBwCQsWLByYJ1Zl0nT4znbCmWDgWwoQDiwfatuLVR2u5HstkKFWioNBAgH&#10;AOwOQQPMotmsFrAA1YrGW7HICQAAAMB2peGAlIUDmcn7YkiQfm3KsmW8bMCdfSzdTii3goBwoBa5&#10;rYUKcmGAyGxAsIHcOWU686ZEZrcQYkshrCuzFdVcTBNgNwgaYBambmEOqhW6IwAAAAC7E8ci8Zym&#10;xGk4MLNiIF1RUMElsGVJbhuZrOJKgeJ9bM8q4cCi+9MTrTlw9lzZH88JBnI/A1bFNAGajaABZuE1&#10;GeagWnFVBAAAAEBPaTggMtt3IG02OxMQWNPbTWcg0pUDVsnlUjEQyAYDhAPblWv2W/J46UqBClYO&#10;TM6dnC9z6txzyj1PYJf2sMMd9gpBA8zC1C3MQbU2DwEAAAAwTxyPt+4p7UgsmW2E7PGn/FUhHNhU&#10;uj1RGg5kZyGyQQArB+q31uqByQMVDFxcNZD9nq2E0FRMEaD5CBpgFl6XYQ4+qlAfAgAAANA8URoO&#10;LGpKbJXfX1dxZqC0d0E6AZwNBUqCAmzXotUDxU/3VzoTo8YDLjon4QCwABNaaL46/hkgZEB1mLqF&#10;GbiCGCMAAAAA+2XSlLhEWSiQ+9q0AW0mHChmDYQDuzXT+LfweOn2PxVe6itFCADsHNMEaDZWM8As&#10;vCbDHLpXKwEAAABAajIBX9aUuBAGTEKCpB/Bxm8e0qbHdklf4rjQZyDOBAMxE8d1KG0AnHl8ZrZj&#10;zXrg/0Ngj+g+TQBshqABZuE1Gea4arUSAAAAAKxi0SfxJ02Js30HLCnfDugq1LQp8czzimW270BM&#10;OFC3mf/Ome/TT/czUwGgVkxqodkIGmAWXpOxOwQAAAAAm8o1JS70HciFA3O2FdrkHaxKVg6IXT4J&#10;XVwxQDhQv/S/M/+9ATQSk1poNoIGmIXXZMwiAAAAANimXDhQkN0+aLK1UHblQFXbCuWe0PR5STzu&#10;N1AMCggHAADaYVILzUbQALPwmmwSAgAAAIBdmYQDcxRXChTvrz9g5txKRJSIXThPGgzEcSEQiPKP&#10;AQDQSHX8G8eEFnaHoAFmIWioAgEAAACArhb2HZgTDMhVw4HcyZPzisz2HciuGiiuGCAcAABgOSa0&#10;0HwEDTBLs1+XCQAAAABMtDQcKGwvZFnTxzaipucqU9xSiHAAAIAdafaEFiBSz+UlIQOqs5tVZgQA&#10;AAAATRNHybXlKn0HVH71wKYsa/xOrCxomLtigHAAAABzETSg2VjNALPMFiwBAAAAwD5Z1Hcgu4VQ&#10;8f4kINjgHZBKmhKnzyP/xOaEAoQDMEcs65crb/YBYFUEDWg2ggZsCwEAAAAAxiYT7iVbC00CgbKQ&#10;QFXwTiJzjsmp4sLzKgYChAMwH2/2AUA3BA1oNq499g8BAAAAAJabTL6XPDYTDpTdrj1gyfnnPadi&#10;IJANDgCI8GYfAPRD0IBm49pDHwQAAAAA2MyicECk0Hcg02ugkr4DhYAhd7o5qwYmzxlA1XizDwC6&#10;IWhAs3HtsRwBAAAAALZrpb4DhdvJY5tIVw3MWz0gwqoBwEy82QcA3RA0oNlMvvYgAAAAAMDurLO1&#10;0MzPlp58/kPp78dSsoIg83uEA8Beq+OvPSEDAKyjjusxXpixO9u49iAAAAAAgJ6WhgMiW9tWKDdO&#10;nP9x7qqccADAZkz+RCEANBOrGdAsBAAAAAAwT24Ln8Jj2XBg8n1V2woVz6HGzyX3s8ITIhzYI5kV&#10;I5ViggCbI2gAAN0QNKAeBAAAAABolpmGv4XHi6sEioHBxgrnya4iyD0/YFVMEMAcBA0AoBuuI/Yd&#10;AQAAAAD2S1z4lHb2PdG8MKDKmaZ55yIYwM4xQQBzEDQAgG64jtAVAQAAAACQKq4ekMK3la8WAPYR&#10;EwQwB0EDAOiG64h1EQAAAAAAq5oXEIiUzN6s8aaBT/8DW8AEAcxB0AAAumnOdQQBAAAAAFCFmdmb&#10;OW8amH0BGqY5EwRoPoIGANDN9l+YCQAAAACAOvFp/+YqtJcQEeZsUaE6XjsoWFSjjn/qCBkAYDUE&#10;AAAAAACwLXw4HEahYGEOVjMAwGoIAAAAAADAdMzbwigU7K6owmx2zKq0pQgaAJiOAAAAAAAAsBrm&#10;bWEUCnaZYiAwD0HB9hE0ANgWAgAAAAAAgF6Yt4VRml+wlmWJyPwggIDAHAQNwP4hAAAAAAAA7Kfm&#10;z9uiUXZfsGUrBtKfpSFAMQwgHNhPBA2APggAAAAAAADYpt3P2wJruFrBphOxsyHBvIBAEQ5gYwQN&#10;wHLO//jF0f931gr6p+7IO2kF1q6fEAAAAACYiGks7BxBA5aYN+G+ai+ATaRjFG+LwUD2OVYTEFCw&#10;2BxBA0zm/Jnf/fZH6Td//p2D1984bb1560C9dNKKbp+2w7OhF/ZPPL9zreW7bSva5XMFAAAAAK0x&#10;/4q9QKE3zrJgIH28GBRcNTjI/t68YCAdd15AsHo4QMHCHHUEDYQM+0eJyE8UflZaaj94tXf/wxve&#10;m7ePrFfO2nL3pBWdDT3/eOgFvVPPd4+ckPIBAAAAsLf+yp/8tDwMurt+GpXiTR4ajyK/knlBwKqB&#10;wKLjFp8j+1g8ExCsHw6YhoKFOQga9LFyAFBictwndzrXvne/887dvvXKaSu+N/SiG8N2eHzi+Qcn&#10;rt868QL+LwcAAADQaE0MAOrCG0Y03h4V+aJP95cds+j3Sx5d8HvT+3EsEsfRnoUDVdqjgoXxCBqW&#10;qyQAWHTM/WP78GdeO3r3Qd957Vo3vj9shzeP3ej01PMPhq7fvt726TsAAAAAwHgEAPpjjgCNp3mR&#10;z9vupyw0mHOGBedePq7INAwoWz1AOFA3zQsWyDA5aLhqAFBJSOCI2L/40eC9l4+d12/01IvDTnjr&#10;2AvPhm5wdOL6nRtt37YVL74AAAAA9EcAgJTBcwTAarZQ5NkwYH5AsHkAUPLo5N541YBIdnshwoEm&#10;4FUZ5thG0OBUf8rVBSLh7/7e178vIr9X9viP3j1487XT1ps3D9RLp+3o9tALrx174eC05XfOXN9t&#10;2zQlBgAAAADohZajaLwtFPnk0/jZkydFPi8cGN+v7m+CUlZu8i2/rVB5KEA4YAJelWGObbyc7DQA&#10;WOa//YPH/0Tk8T9Jvs398X/4Su/Bu7e8t+72nVdOWvELQy+8NvSC4xPP7516vntIU2IAAAAAtYpl&#10;9UkG3q5gc0xpofGSIi8NBxLFQCAbDCiVPD73L4vK3eTPOzvOvJ4GUTR+/Z/eRsnPI8KBvcKrMvS0&#10;zS2A1qn6Srcd+t7dzo3P7vfeuduXV07b8f3jVnTjxA2Hw6Qp8ZCmxAAAAAAq9lf+5F/QbAsg3vbA&#10;HFQrtiGdqLcsa/J9MSSY/7vLzzvn0dx36bZCcRyNY+KkOTHhAPTHK3NTFAOAShsAV3iuyo578cQ+&#10;+OHLR+/dP3Zev9aLHwy9+NaxF5ycuP7hsee3r7doSgwAAABgffoFAHVhggDmoFqRygcBaUiQrhqw&#10;KgsA8r+X/z67hVAUxdWFAxQ6jELBbtveBQCLjnFE7F/55Pi9B0P7resd9eJpO7w9bIWnAzfon3h+&#10;57pHU2IAAAAA5fY3AKgLEwQwB9VqtuJKgeKqAcuqJgAojpmVDQSmIUGkT98BihxG2e+CvUoPgF28&#10;wtQyZiAS/u3/7avfF5HfLxv3F947fOv1s9abNw7UKydefGfohdeOW/7gxAs6Z97IbVs0JQYAAACA&#10;7WBvZZiDajXbogn2+eGANe05UIFxyGBPxsxKg4Bsz4HawwGKHEbZ74LVugnwFVT5/+bMuf6b/+PR&#10;PxZ59I/Ljv1X3hk+eP1EvXO7b71y2opfGHjhjWOXpsQAAAAAYJb9niSAWajW+q0XDljJRL6a3FYh&#10;7Wlg2+XPL7+d0Ph+NiAwCkUOo+hZsE0LAHYhFhH5+3/45T8VkX9adsBPvNi9/t27vXdvH6rXTjrh&#10;/YEX3Rx64XDo0pQYAAAAAPaTnpMEQBmqdTVXCQeyqwfm/d46lFJi20qUmk0HstsIFYOBvW9KTJHD&#10;KOsV7FV6AFS5/3/V5zOuh8FrJ/bhz7zef//ewH7jrBPfP/biW8NWcHrs+kdD229fa9OUGAAAADDB&#10;b//zansAVLSLBFATChbm0LFalVJiWdZMOGBZ1uQT/+ueb53H0hCgLBjY+3DARDoWOXYmGwAYN3l+&#10;xeOMGbMjYv/q56cf3DlQb93oyUsnXnR74AVnx27QH3p+50bLt62dtGQAAAAAUFR1AFAXggaYhYKF&#10;Oaqq1mwQkA0I0u/n/c6i860rDQKKwQDhwJ7jJdkIBAAGj/nLHxy+/dJJ6+2bh9bLw1Z098QLrx27&#10;/mDoBd0zb+S2aEoMAAAA1MbUAKAuBA0wCwULMyilxJ4TDsxbOXDVRsWLVg4UQwHCAVSKl+SN0APA&#10;YH/vf3/0RyKP/qjssZ976+DBBzfb71zvqddOO/G9Yze8fuwGx0M3ODj1Ru4BTYkBAAAA1KiOOSBC&#10;BlSnjklLChabi+NYgjAUCcOZx4orByw1vm/Z1qQXwarmHTnuOWAvDQfCMBsMhIQDWA89Gjay7goA&#10;nT89X+X5Gj3mT77Uvf7Zg94Ht9rqtbNOfG/QCm8NvWB47AaHQ2dEU2IAAADgClgBsD8IGmAWChaz&#10;ZsIByxoHBPbVVg4sDhPKHitfMRCFhAPYAzW/LDcpAGDMCsZ849Q5+uHrR+/f6dtvXeuqBydeeGvg&#10;BacDNzgaOqP2tRZNiQEAAIAyBACoGkEDzELBNkVpOJD5Kk72rz/5n/5e+c/jWCaNiKMokjAJBbJf&#10;m6Ja0Xgqf7fqAGAXn56v+jjGLDmuK2L/2veOP7p37Lx5rSMvH3vRnYEbXBu4Qf/E8zvXaUoMAACA&#10;PUYAAFMRNMAsFOwulYUD6RZA5X0H1g8A0nHK5LcVCktDAp1QrdBBGgCYPpG96nE8ty2O+SsfHb31&#10;2on3zo1D69VhK7p76ITXT1x/MPT87pnn05QYAAAAjUYAACxG0ACzULDrKq4WSPsDTL+3CscvPteS&#10;0Up/mvYXGG8nFEmYfJ8GBE1FtWIRmgBv3y4+Er+TMX/39779IxEpbUr8828fvPTerfa717vq1ZN2&#10;fG/Qim4MbH84bkp86R44Ea9VAAAAANBgdW3pTdCAatB1dF3pp/LDJQ2J531VwbJssW279LHcaoGk&#10;KXE2IDAZ1YpFWAHAmDsf819+pX/jvTvOB7eP7NeH7fjBwAtuHrvRybHrH564o9axS1NiAAAA6I8V&#10;AMB+IWiAWfQu2DQEyK4YyN7Pq3ZbIRHJrRJIA4IwiiSKygMNbJfe1WqedQIAnSeVqzzfvoxZ9XFb&#10;GfP9M6f/w7eOP7h5pN46bcuDoRfe7rvB2XHSlPiMpsQAAADQBAEAgG0gaIBZqi/Y5eHAdMyrbyu0&#10;OByIMisFxl+EA02wLy+vTQkAGHN7Y1Z9vsqOO3bF+pXvDD+6c2S/c61rvTzwgrvHXng2sP3BuCnx&#10;yN6Xv8gAAADYPQIAAKYiZIBZpgWb3ULItu1MMGAnfQcyv3XFAGDRr41DgbKAIJw0K8Z+0+HllQCA&#10;MXU8rpJz/fpnx++8cuy8e+1AvXzsxfeOveD6wPOPh3bQPfVGNCUGAABApQgAAGAxggbUKduEuBgO&#10;2LZVCATKilMl51k8xjxRFEsYBrmthQgHsC2LXl4dqbZPBJULbfyX/8tXfygifygldfkL7x6+9PbN&#10;1vvXeuq105bc67vhzYHnD4+d4ODUHbkHTshlCQAAAAAAFaIRNOoUx7EEQVD6WHk4kH5viVKWTKeT&#10;FhXU/KK2LSW25Yq47sxj0aRhcjBeQRCOGxIHQUA4gCtZVDFKRD6v4DzrHLOr4xhz92NWfb6t/Bn+&#10;pVd7tz55offBrUN5Y9COHxw74a2BG54MaEoMAACABX77n//ZGlYAcCkKALogaGgmpVQuGEjDAdu2&#10;JisIpscuOM+if7MX/GIc51cLFL+uHg5QsPuKAIAxmz5mleeLP77hHP3Mm8OPbh/KWycdeanvhneO&#10;HJoSAwAAoK4AoC5MEgCALgga9LEoHEhXFIhcffJ/WaAQRelKgVCidMVAGEmQbDWkx8oBClY3qwYA&#10;ezPBu4Mxqz6OMXc05tAT+9e+N/zk7qHz9mlbvTxohXeP3OD6seP3h67fpSkxAABAszUrAKgLV8gA&#10;oAuChs0sCwfsdOXABgHAol+c9hkIpisGgnCytZAe4UCVKNhVNSEA2JcxqzwfQccOxvw3Pj9778FA&#10;3jltq9f6XvTCwAtvDDz/eOgE3TN35Ho0JQYAADAaAYDOmCQAAF3sa9CQBgKOUwwHHLHtcTiwjS2F&#10;lJIkHIgkDIPc6oFsU2LMY37BEgAwpm7H7eWYv/z+4Stv3uy8f9qV10+8+N6RF946dv3h0Al6J96l&#10;17Mj819tAAAAGo4AYN9xyQ4AOjEpaCgLBxwnDQlsUWqL2wrF8SQYyK4eSL8nHKjL9gq2ygCAT5Uz&#10;ZhXHMWbhuJ9/o33rw7tHH54dqDeH7ejBwI1u953gdOCMmxIPaEoMAACgBQIA1IPLfwDQybaDhvG2&#10;Qo7YtiWO4+TCAcexx8HAlrYViuNIwiCc9BhIVw0QDphlFwGA1pOtjLnz4xhzjeN+6qVu/3v3Oh/f&#10;GbhvnrSil46c8G7fDc+OHf/o2Bl1TmlKDAAAUJvf+uPFAYBJn0QECBoAQB/zriGWhgPK2tq2QnEU&#10;S5D0HJisHsiEBWEYrvinw7YRADBmXWNWeT7GXOHYU0/sX//85NM7R/Y7Q0+9MvCiFwaef63vBIMT&#10;Z9Q5a/mOWmsIAAAALLIsAKgLQQPMQsECwDZkGxJnw4E0MEj7DmRNXpE3XFFQtq1QEAS5vgOozyoB&#10;gM4T+6sex5iMyZiF4/7N7w/fuz+03z/rqlf7dny/74U3jl1/MHD93pk3cj3FMi4AAIB16BIA1IWg&#10;AWahYAEgpZQSx3EmAYFtO5NwIF1BMP93F5937mPJ63AssYRBkFk9EGS2FgoIB7ZA1wDAuE9bM2at&#10;xzHmlsf89Y+OXn79VufD05a8MWhFDwZOePPI9U9oSgwAADDfvgUAdSFogFkoWABmU0pNVg2UhQNl&#10;Kweyvzv3sVW2G4pjCZJQIAxC8YNgsoLA9/21wwGuIcZMDwAY04wxVz2O52bAmD//XvvWxzf6H93q&#10;W28cOdFLfTe4fU72zkkAACAASURBVOgGpwPbP6IpMQAA2GcEAGZjkgBmoWAB1G9ZOOA4zvzf3aDf&#10;gIhIHEtuxUB21cBVwoEq6X4NUVUAwKfKGbOK4xjT8DF/6r7b/6nX+p/cOHDePvail4+86M6RHVw7&#10;dv2jY5umxAAAoNkIALAK3ScJgDwKFsDqbNsW13VLwwHXcef/4oY9B0RE/EkokA8J0q8muOo1RN0B&#10;QGMnPjUYc9XjeG6MuZMx77bE+bWfuPbpzUN597itXj1yoxf6jn+97wSDE3fUOXNHDm+GAACAyQgA&#10;oBOurWEWChZouuzKAcdxM+GAI67jzP2Ha9UAYNEvBoGf21Yo/b5J4cAiBACMWceYVZ6PMbd7vp3V&#10;5L/1EycfPDhx3+u35PW+G97vO+GNgesfH7uj3pnnuy5NiQEAgOZ+649/UAgAmNBCsxEywCwULKCr&#10;fDjgJPen4YCyZv/+brqlUGoaBIQzwUAQBBLH60zR6YkAgDEZkzHXPVfV51t63G9/3n/15UH7g2s9&#10;9caRFz3oO8Gtvh2eHDujgxPv0uvSlBgAAGhgNgCoC5dCaDaCBpiFggWqNN5OaBoMFMMByyrZbbqC&#10;LYVERIKwPBTwfd+ocGBZALAvk5D7MmbVxzEmY9Z13NxjfunDw9vv3Ox+fK1jvXXcjl48soM7fTc4&#10;HTj+4Ykzah25AX0HAABALXYXANSFSS00G0EDzELBApZl5YKBNBxwXUcc2xHLtmd+p4othUQKDYn9&#10;YLK1kO+Pb3UKB0wOABhze2NWfb59+e/GmNs77krn+ukX3cGfeXX46fWevHPsxS8fedHdvhucDWy/&#10;P3BGnVOPpsQAAKA6zQ8A6sKkFpqNoAFmoWBhJqWUOI47DgMyvQfG37ti27NTQlVtKzTtNZAPBXYV&#10;DlQRADCpzJhVHMeYzRqz6uMqH/N+W5zf/LO3Pz1phx8MWvGrR25078gOr/fd0WDojDpn3sjhMgcA&#10;AKyDAMA0XO2h2QgaYBYKFvUZhwNO4WsaDjglKweq2lYojMLJFkLZ7YR83xff3044UGcA0IhJwwqP&#10;25cxVz2OMfdzzCrPV+mY/85Pnr7/wtD54MiTNwZudO/IC24eWf7w2PV7Z96IpsQAAGAGAQDKMamF&#10;ZiNogFkoWCy2NBxwnJLfWXC+NVYVRGEoftpzwA/ED/xcQBBFV5uLIgBgzG2PWeX5WG3CmFqM+Ve/&#10;13/tlZPOh6c9eePAjV46coJbfSc8ObZHB0P30us5NCUGAGAfEQBgd7j8RPMRNMAsFGxTZYMB13Vn&#10;woHsa1VVWwqJiIRhNLNiIEgCgmXhAAEAYzJmNeeq8nz7MmbVx2kx5l/++OjO6ze6n5z11Ft9J3rp&#10;0A3v9F3/tG/7R0Nn1O67AVcBAAA01G/931cIALgygFEoWDQfQQPMQsHqxLbtJBRIVw3kwwErlw5c&#10;cUuhkgejMJpZLZC9r0TEEZGWiLST2/S+l9x3l/zZmGw1Y8yqj2NMxqzruMaM+fOveoPPXxt+dtpV&#10;7/Sc+NUjN7jbd4JrfdvvHzujzglNiQEAMNqVAoC6MD8Ao1CwaDZCBpiFgq1CWTgwXUXgiGVNp4TW&#10;DQAyj5b/dFFjAaWULdNQIBsOpPc9MWDSjTHXOlfV59uX/26Mub3j9mLMd4bi/NKnN75zdqjeO3Kj&#10;19OmxAN3NDh2/O6Zdzm7yRwAANCK1gFAXZgjgFEoWDQbQQPMsr8FuygccN1iOFBxALCIGo9WDAeK&#10;AUGWlpNujKnFcYzZrDGrPo4xReTf++nTD68dOh8OPHlj4EX3+25w49D2T46dcVNih6bEAADsHAFA&#10;jfZ3jgBGomDRbAQNMItZBWtZVj4QcFxx3On2QrZtZ46uOABYRilVDAa8wvdlW11oN+nGmLUcx5j7&#10;OWaV59vrMf/aTwxef3Da/mjYkrcGXvSgZwd3+k54cuyODo5tmhIDAFAXAoAG4ioKRqFg0WwEDTBL&#10;PQXrOI54nieu64rntcR1HfFcTxzXnawc2FoAsIhSypXy1QNpSGDP/20RMX/ic1/GrPp8+/LfjTEZ&#10;s7Jz/dXv9u+8cq3z6XFbvTNoRS8dWOHdvhucDpzR0cAZtfsOTYkBAKgKAQCujCsyGIWCRbMRNMAs&#10;8wvWtm3xPG83AcAiSqm0KXHZqoGWjJsWN2ZyjjErH7PK8zHmds+3LzWp7Zh/8Q1v8Nlrw89O2uq9&#10;Qyd+5ciNXji0R9ePHL9/bNOUGACAdREAQHtMasEoFCyajaABddEuAFgkaUqcDQWK973M4Ux8MiZj&#10;6jvmqsfx3HY05gcn4v2l79z87Kwn7x+25PUDO7h/4IQ3BvZocOyMumfeiKbEAAAU/OYWAwDmCGAU&#10;ChZGoWDRbAQNMCoAWKTQlNibc1uk8wRelecj6GBM3cZc9TjG1HTMv/HDs49vD7wPjpzozQMnfHDo&#10;BDdpSgwA2HfbDADqwPwAjELBwigULJqPoEFfjQkAllFKla0c8DL3F5WpNpNuBo256nGMufvjeG6M&#10;Welx/+7PHL9+57D9cb8dv31oxy8euOGdQ8s/PXZGB0P30uvaNCUGADST6QFAXbgQgFEoWBiFgkXz&#10;ETSsb28CgEUyTYmzgUD2dtV9sPduoq+C4xhzP8es8nz7MmbVx+1kzL/++eDuC6edzwYd9fahF79y&#10;4Ph3j6zgbOCMjo6dy/aRE/JPOQDAWAQAeuGiAkahYGEUChbN1rSQgQBgiaQpcTEYyN5P98Helwm8&#10;qo9jTMZkTPPHrOR8v/FRa/j+veFn/Zb13pEbvnrgjJsS921/MLBHnSFNiQEAmiMA2E8NmyNA01Gw&#10;MAoFi2arK2ggANiAUsqSfChQDAnckl9jQpAx933Mqo9jzGaNWXrcD65J6+e+e/O7p13r/QMneuPQ&#10;Du4dueGNI3t0fGyPuqc0JQYAaIAAANvENBiMQsHCKBQsmo0AYEuSpsTFQKD4tYiuk3OMyZi6HceY&#10;zRpz1eNyx/zNn7328bUD76MDN3zrwAofHDrBrb7jD/uOf3DqjVxHaEoMANg+AgA0AdNgMAoFC6NQ&#10;sNgNAoAdSZoSL1o5sMqrAp/wZkwTx1z1OMbczzGrPl/8H/z08I0bg9YnRy319oEbvXyggttHrn/a&#10;t0aHNCUGAFRpHAB0Kjob/zyh2ahwGIWChVEoWOQRAGgoaUo8b9VAtimxrhN9qx7Hc9vPMVc9jjEZ&#10;c+tj/vs/PL5766DzWb8j7x7Y4Ss9J3zh0ArO+s7o6NgZtY+cgCsnAMDKqg0A6sA/c2g+qhxGoWBh&#10;FArWFAQAhik0JS4LCuzCrzDBy5i6jVnl+VjhwphbO9df+257+Ort4Xf7nvP+gTt69cCO7h3Y/vW+&#10;Mxoc26P2sesXX28BAHvOvACgLkwQoPmochiDYoVRKNgqEAA0SNKUuBgIuJnbsqbEKeMm5xiTMTUf&#10;s8rz7cuYVR+3tTH//C1p/ez3b3+n56mPelb4RtcOHkyaEjuj7qlLU2IA2EcEALvGJAGajQqHUShY&#10;GKXZBUsAsCcyTYnLVg4sCwdS+zIJuS9jVn0cYzJmXcfpPqb6W3/h+scHLffjnhO/1bH9Fw+d4Nah&#10;8k8Grn9w6l66juLfXgBoIgKAfdHsSQKACodRKFgYZTcFSwAAEZk0Jc4GA27hVon+k26MuZ0xqz7f&#10;vvx3Y8ztHWf0mP/xv3jy5slR65NuW71z6IQvH1jBnUN72pS4Q1NiADAWAQCqxSUBmo0Kh1EoWBgl&#10;X7AEAFgqaUqcfpWFA1bhV7ScdGNMLcZc9TjGbNaYVR/X2DH/s589ecHptr7b9+TdAyd6pWcHLxw6&#10;wVnfGvWPncv2oRNy2QkAGvuNfzYOABSv1jAKBYtmo8JhFAoWW0AAgI0opWwp7zWQ3l/UJFObSTfG&#10;1O44xtzPMas8X+PG/I9+0BneuH3je55cftC1otd7dnjv0A6u953RYGCPOseuXwxjAQA1SwOAuhA0&#10;wCwULJqNCodRKNi9QgCArck0JS6GAunXKk0y92Xi0/Qxqz6OMRmTMdcY89/+SFqvvXT7+wee+rDn&#10;RG/2rPBBz/ZvHtmj4wFNiQGgNnUHAHUhaIBZKFg0GxUOo1CwWiAAwE4kTYnLQoFiU+JGTM4x5lbO&#10;x5jNGrPq4xhzSv29X7j5sWOpTw489XbXCV48UMHtQ3t00ndoSgwAVWpqAFAHQgaYhYJF81HlMAoF&#10;uxABALSU9B0ohgPZr+JfbZMn5xiTMRmz+uMYc8Xj/ou/cPrmYcv7rOXG7x7a8csdO7hzaPtnfUVT&#10;YgBYFwGA/ggaYBYKFs1HlcMohhYsAQCMo5RyJL9aIP0+/Zq3D7aun3zelzGrPo4xmzXmqscxZo1j&#10;/u2fP7130Ot+p6XC9ztW+GrHDu8d2v7ZkTPqD22aEgNAEQEAUgQNMAsFi2ajwmGULRQsAQAaJWlK&#10;PG/VgCOLmxKLaDLp1tAxVz1uX8Zc9bh9GXPV4xhTkzH/1g9kOLh97/ueHX7YVuHrHSu417OCmzQl&#10;BrDPCABQN4IGmIWCRbNR4dAVAQD2RtKUeF4wkN5qP+lm8JirHseY+zlmlefblzGrPq6yc/2Hr0n7&#10;xY9vftdxnY/bKnqzawcv9pR/89AeDY+dUfeEpsQAGooAAE1F0ACzULBoNioc6yIAACTXlLhsS6H0&#10;+6zGT+Dt8DjGZEzGbHDo8CMR60e/fPNTO7Y+6XryVscKX+oq//ahNTpNmxLbNCUGYCgCAGAzBA0w&#10;CwWLZqPCm4MAAFhB0pQ4Gwg4he/LXhd1nhA0fRKSMZs1ZtXHMebuj7vyuf7rH5+97XW8Tz0l73Ws&#10;+NWOPbpzZPtnfWt0OHQuvTZNiQFojAAAMANBA8xCwaLZqPDtIwAANpRpSlwMBdKvZftgazHpxpiM&#10;ucMxqz6OMXd/3FbG/Ie/+ML9Z458r+vG73lx8FrPDl84sEbXj+xRf+CM2od2wLUjgJ0iAACQRdAA&#10;s1CwaLZ9rnACAGCLkqbE8wICV9Z7/eET3ozZ1DFXPY4xdz9mleerdMx/8LMyDE/ufe5Y0UctK3i9&#10;Z4X3u5Z/o2+NBn1n1Bk4/rIm8ACwMQIAALtA0ACzULBoNh0rnAAA2JGkKXExHMhuL5SdrDJ9crHq&#10;4xizWWOuehxjMuaVjvuffiTt/7d183PHcj5u29FbHTt4sWf5Nw8smhIDqBYBAICmImSAWShYNN86&#10;VU4AAGgo05TYKXxlf1ZGq0m3KxzHmPs5ZtXn25f/boy55nFx2UWPUtY/+Nduf6os+dRT8m5bBS8f&#10;2MGtnj067Vs0JQawHgIAANgMQQPMQsHCDHziDdBQMkk1Sr5mJE2Jy4KBdMsh/hWCSaqcXd3FTO2+&#10;jNlMcRz9OZH/WcZfM/7hL994O3bc77Ts+N2WhK+2reCFg7QpsXvptS2aEgPIiqX8JZqXCgBYRV2f&#10;USVoQDXqeltGwWIzrAAAGiZpSlz2lYYEq9L1E977MmbVxzEmY9Z1nLZjlq4A2MA/+tUb9x+p9vc8&#10;O3rfVsHrPQlfOLBH1w/tUf/YvmwfOiFX6sCe+Y1/9lM7XgHAyw4A6ISgAWahYJuKAADYI5mmxPO+&#10;rMzhRk/07dGYVZ6PoIMxqzhO2zGrDgAW+b3fVKf/z+W9zy07+tCT4I2eHd7v2v6NvhoN+vaoO3B9&#10;a/lZAJhm9wFAXZggAACdEDTALBRs3QgAAIhIrilx+lUMC+ySX9N2oo8xjRlz1eMY05zjtB2zzgBg&#10;kT/+ser8wcEL3w/D8JO2LZOmxEf2aDiwR90hTYkBY+1PAFAXJggAQCcEDTALBZsiAACwVNKUuGzF&#10;gC3zw4GsvZhcZMytHseYux+zyvPVPqYuk/9L/VjZf79961PHUZ94dvxOR6KXe5Z/+8AenfZt/+DE&#10;oSkxoDMCAFMxQQAAOiFogFn0L1gCAAAbK/QdKNtmyPSJT8bc3phVn29f/rsx5prHGRMALPHf/dL1&#10;d2LX/Y6n5L2uHb7Ss4K7h7Z/emSNjo5pSgzsHAEAFuMlGgB0QtAAs1y9YAkAAGxVoe9A2f30FWwv&#10;JiEZU4sxqzzfvoxZ9XEEAFvwj351cP8b6X/fteL3W1bwetfyXziwgms0JQbqQwCA3eOlHgB0QsgA&#10;HRAAANiZJBzIbiNUvC1rkmn0JCRjMqahY656nLZj7kMAsMj/+ivq5Lx193OJ5KOWBG90rODBge1f&#10;P1D+8bEz6tCUGKjGX/6/rh4AMEEAs1CwAKATriOwCAEAAC0lTYnLQoH0/rLJKpM/bb0vY1Z9HGPu&#10;/jhtx9z3AGCRtCmxSPixJ/HbbTt8sWf5Nw/s0fDYHnVPaEoMrGyTAKAuTBDALBQsAOiE6wgzEQAA&#10;ME7SlHjdlQNljJ7QbMCYqx7Hc9v9mKsep+2YBABX9GNl//ftW58qW33qOfHbHYle7ij/9qEzOu3b&#10;o4NTd+Raa+WHQLOZEADUhQkCmIWCBQCdcB1RLQIAAI2TNCUubi+U/T5l9IRmA8Zc9TjG3P2YVZ6v&#10;9jGZ/N+e/+GXrr/jJ02J23b4Ss8O7vaUfzawR4dD97nXsmIu3bFXCADqxwQBzELBAoBO9uU6ggAA&#10;wF7J9B2YFxAUX/5Nn+Bd9TieG2M2dkwCgN14/Nvq2u8/v/bdZ8r5rGVFb7bs8MGBCm70rVF/4F62&#10;Duxg108RqBwBQHPtywQBmoKCBQCd7Po6ggAAABIlfQfS7YTSny16ydZy4lPzMas8H2Nu93xG1yQB&#10;gD7++r/66c/+XPv//Du33ccnz2NHnkWejMSR2LKkZUXScyI5dUbSd0a7fqrAlRAAYFO7niAA1kPB&#10;AoBO5l1H0NQNABJxHEciEomIX3wsEw7M++Lqd327mJRlTGBH/qu/dPc//3Ptr3/xlvu4JyLSVoG0&#10;k1UAcfo/vsg3vsifhJ48j13x/3/27ixGki2/7/s/llwiI6uql+p7Z7n3dve9w+Gq4XARTBPSgwBa&#10;tgACtvgwNsUZjjdABiUYNgzbgPVgAV4heIEg2IRk0VosyiRByZIlQLBEesbDDSPTHNCmQMrmzK29&#10;qrv2NePE6oeorMqsysyKyIrIOJH5/QCF7or8x8mT1dnZ2f9fnhOmLaYY0jQTca1IVuxAVpuKF1wA&#10;c2tWkTVBA4oxq7ecPGEBIItx7yMIAAAggwfCgf5Fie9+DYYGme/q0ZPNj2YxisBzFyP953/sky++&#10;a9X4xe9tHvyhJTswRe6/Me3/t75/uGv50pV0FUCSXN8QilyFIv+015Be0hA/scUwTWmYibTNSJ7Y&#10;obxoKrENnhYA8JBZBA2EDCjOLP5t5wkLYH4RAADAI11vLxJef90z4roDd1cTTHW3U573GHTVAOTy&#10;0//yq3/lB14E/9l3tg8/HDzebwo9FASMqnWMQBxjIItNRJJIREUi3+zZcpU0JTBsicUUy0ykY8Sy&#10;3AjlnZYvLSMq7sEBACZiNQPqhdUMAOYXAQAAlCxJkkhERnadrsOBwUDg7u8X/R3iogQd3GdZd8j+&#10;/5X5G3/i/f/mDzin/8bL5vmyyOg//ElBwN36cbWD9S0zlNadLDaJRUIlsq4suUoc8RJbEjHFNgxp&#10;25EsNyJ5ZvmyZHNRYgCoI4IG1AtBA4DZIwAAgAoNhAOTrjswKiAgHMCsLERQgGL94k9++h98rn34&#10;I09tdfNec9Sn+29uG9HcH1dvGONDgHH1IiKNJJIVoycrA6+cSSQSRSJvxJRvxW3xpCGxmGIahrSs&#10;WLpWJM+avjyz771EAwAWDEED6oWgAcAtAgAA0NTAdQfuGbjuwLhwwJTFadzSLAY08Ze++PqPvmde&#10;/vkfau9/x+DxoS19Rhy7uS1jEPDQaoBR408a25RYlkxPlsS7vfH6FfjYF9lMWqKShkSGJYZpSNOI&#10;xbVjedYIZLXBRYkBAMUhaEC9EDQAdUAAAAA1NHDdgXuuw4G7qwfMO7+vWt2DgrrPHyjc3/jiqz/7&#10;Hc3TP/1R4+S5SIYm/ohjN7eVHARkufbAYH1XlHQNdVuUiIgvcuqL7MYN8aQpoWGLYRjSMBPpmJE8&#10;bYTyTlOJxUWJAQAaImhAvRA0AI9BAAAAc+Y6HMh63QFT9AsH5smiBAWLcp8Y4xe++P7f+u7m4Y++&#10;0+g1+8cyN/FHHMs9Rs4gIM+1Bx6qd81AOoO7uF2vHLgIRQ4v04sSh4YtYppiG4l0rFhWGqG8Yytp&#10;WSMXeQEAMDcIGlAvBA2YTwQAALBgMlx3YNyqAUN4pwJgwF/88Y9+8FONy7/8Q+7B99oSPa6JP+JY&#10;7jEKCALyzqN/zr2VBiLSvntR4uu1W14o8vuJJZeJI6HYkogltiniWLGsNEN5bvvStbgocS0lSbHd&#10;LjpaAJAJQQPqhaABs0UAAAC4MXDdgXudp4FwYNSqgTIuSrwonypflPvEnPmffuLVv/ttrbP/8Dta&#10;x+/2jz3UPM+y9U5dg4CxWw6NGaNpRNI0erdjXIcDKhTZEFMu47b4iS2JZYllGNI2E1myI3neUPK0&#10;wUWJFwYdLQDQCi/LqBeCBqQIAAAAmWS4KPEswwHMRq2vm3C9HRZK8AtffP+vfVf76Aufaly1RYrZ&#10;SkdkfoOAvGPYEsuK6d3WX2/sFkUib5Qh34xb4ostkWGJaZjSthLpWpE8awbyoqFG3AvwADpaAKCV&#10;Wbws85KM4szifQRP2McgAAAAPNqk6w6MCQfuHgP6aNpr7H/40svXnzDU3/x+5/Cfca3w5l142Vvp&#10;TBonU5hQ0yBg9BiJLJlKkmTgosShSBKKHCqRjaQpXtKQyLDEMkxpWYl0rEie2qG821JiclFiVImg&#10;AQC0wUsy6oXVDI9BAAAAKFWGixKP2lpoMCSYOHxxM81sUe4TGPIzP/7hv/66eflnv8c5fH/weNVb&#10;6eRaVTBPQcCYx+IavriGf1t7/ep74ovsXTaklzQkFFsM05CGaYhrR7LSCOWFrcThosSYF3S1AEAb&#10;vCSjXuYzaCAAAABU6oGthcatGMi7cmBRmvbcJ0rxc1/64L/7A53jL3/QuHDv3qZz47x/zr0w4YEg&#10;IEu97kHAqMfRNgJpG8Ft/XU4cKFEjsQWL2mLb6S7t9mmIY4VyxM7lBdtX7omFyUG7qGrBQDa4CUZ&#10;9TLboIEAAACgrRzXHbgbEBgyr2v3gBn6c//i6tK3rTT/1+93Dv7wihVY/ePz8An6fm3Wx5J37Dz1&#10;ZQUBecZtSihNI7ytv371vQpEvtmz5CpxJEhsiQ1TGpYpbSuSZTuWFw0lT7go8ZBRf7bAo9DVAgBt&#10;8JKMekmfsAQAAIBaynjdgUm/3huytMmOxyfZoa2//JMf/djnn8mf+3x79yORxdtKZ9L4Wa89kHsu&#10;RYxRws/alkiWjZ6IMRwOqEBk48qU30vaEhi2xIYlpmHcXJT4ecuXdxr+iHtdHPO5iBxzi64WAGiD&#10;l2QUiQAAADB3BsKBe67DgbuBwOCqgXl/C7QQQcf1cwBT+ptffPVffk/r+E9+2Dx70j+2qHvq561/&#10;aC6ZrlXwwBh377fKn7VpxNI1vNuCRCQJRMJA5I0n8nHSEl9sicQW0zKkZYks2aE8bYTybsMTc95f&#10;cWeEoAG1QlcLALTBS/JiIAAAACyU68ZwIpOvO5Bn5cC8WoigAPf9nS9/6u99n3P0L6w2lC3CnvpD&#10;Y+SoH/W489bXKQgYN0bHUNIRlR6IRZI4DQf2eyKbcVM8oyGxYYkYpjRNkW4jkqeNUF40lLRNLkqs&#10;m1m8SC/SP7Qo2Sy6WnS0ACATgoZqEQAAADDg+roDIg9vLTTq96VMqaRxgSF/6cuf+SOvzLO/8M+6&#10;B99tDjztyt5Tv05b6eStL2IeWcbJtKpAw9ClbfrSFv/mQBKmX0c9kb3rixKHhi2GYYptGdKxInli&#10;R/JOS0nX4qLE84rVDKgVOloAoBWy39EIAAAAyCjn1kKjvkqdXsnjL/J9zr2//sVXf+Z7mqf/zmfb&#10;J6si1TfOx9UOnlPlVjp564sMAh69qkDDIGBU3eBFiSURkTD9OlMihxeWeOJIILYkpikt0xDHimW5&#10;EctqU8lTm4sS42EEDagVggYA0EYdX5IJAAAAKMCkrYUGwoG7IYEMHAMq8be//N7Pfb9z9C99otFr&#10;9Y/p0jjv1+q6lU7eel0a7brP76GfddOIpCG92xOvLwd/oUROxZSetCWUhiSGKaZpiGMnsmyH8rwR&#10;yDvNxb4oMWaPoAG1UseuFgDMqSJfkgkAAAAo2UA4MNKIrYVmtWoAC+wv/Njr7/3MsvqZH+q8/YGW&#10;cbuwZd4/QT9pnGm30slbr0ujvV87T6svbImlm3gi4g2FAz0lspkY8v8ZLfElve6AZaQXJV5uphcl&#10;/mTT40UXtUXQgFohaACAmSIAAACgYhm3FipiW6GF2LLn+ueJCX72Sx/+qc+vnP5H3905/pSIHp/q&#10;zlKv+1Y6k+5X5yCgyNUXs5xfnnpDRAwjEUeUOKLSE67XbKlAZE9EPk6aoqQhsWGLZRrStAzp2pE8&#10;bQTybkNJy+KixABBA2qFoAEARIQAAAAArU1aPXAnHJCB3z929cBCBAWL6ue/9PJnvqt5+OMv25dO&#10;/5jun+rOMm7ueRQwxrjawXPqvvVO3nH759Rx9YVj+OKILzeRbCQS+iL7IrIhDVHiSCy2mGa6cmDJ&#10;DuVZM5RPtTyx6P0AhSJoQK0QNADQnMGH5AAAmD/X4YDI/UAgSziQ9c1Blroix8pUxwqA0b7whX9u&#10;5YvO7/z9H3bf/CHTGP8jGvXTG1c96QeddZxJf1pZ6wuZRxFj5HwsecbOPZcixtB4buNqJ95vSY8n&#10;Tgy5kpYcy7L8zxefFy+xJowKYBHRtkWtEDQAc4cAAACABfTA6gECgDnzP/74h1987Zz9J593Dl8N&#10;Hi+sEZtjjHH1ujRzdQk1Js0l1891/FTmPgiYZejyO+Gn5VfUh7IfdSeMBADloWWLWiFkAGaKAAAA&#10;AAwZsXpARvw688Z+1rEIAIb93Bdf/fnPto/+tQ/b50si9W3mjr1fjR8PQUDGcYsYo6LVF5dJS34r&#10;fF/+D+8zB1Z10gAAIABJREFUEiU0MwDMP17pUCsEDYCIEAAAAIAc7oQDcuf3o95hEwBU5N/+NqP1&#10;Iz/8yb//Pe2jP/Ksoe7tSaJzM3dcbd56XR6PLqHGxOOPXK0xTz/rrHN5Ey/L1/1X8g3/0xOqAQDT&#10;oG2LWiFogOYIAAAAQGEeCAgmKSQAoPmf+us/8eGPfrp19l//YOfws4PHaeZOX6/L4yEIyDhGyc+d&#10;fxq+K7+hXsta8GT8HY1DkwAAtMErMmqF9xCYEgEAAACYiYFwQGS6/28RAGTwsz/x8j/9rHP6U9/u&#10;nD6lmZttLosaBJS5WkOX+RX9sw7Fkt9S78nXvI/kImlOmKEGaBIAgDZ4RUat8B5i7hAAAAAALdwJ&#10;CETu/1+JAOABf+cn3/+73+Uc/rFPNHuNweM0c4udx8Tjjwxd8tbr/mej+/zy1B/Grvym/4H8uvdy&#10;wowWEE0CANAGr8ioFd5DzAwBAAAAqJURQcGNRQ0A/sqXPvPD79kXP/2D7v7nLCMeW0czt9h5TDxO&#10;EJBp7LqsvliPnsuvey/l94J3JswCpaJJAADa4BUZtcJ7CAIAAACAOvvZL73+Dz7TPP33vqtzPNSZ&#10;pJk7/bi551HAGONq89br8niqCF3yjJPnufPb/nvyNe+V7EfdCfeMuUCDAAC0wqsyakXj9xEEAAAA&#10;ADX1v3z5vZ/9jvbJj73fumyLlNgQLmDcsWPnHGfeg4C8jyXP2LnnUsQYNV59cZm05B+rD+SrvQ8l&#10;pgWBImncIACARcSrMmpjyvcQBAAAAAA189//8Vff+eGK/1e/r/P2D7p2dO9doM5BAFvpZByDICDb&#10;uAWMMap2J1qR31Av5RvqU0PHaRCgVggaAEAbvCKjSgQAAAAANfJXf+LVv/XZ9sWf+V738L3B4zNt&#10;uhIEZBu3iDEKeCyT5qLDag1dftb92t8NPyG/2nsl6+GTCaOWiyYBaoWgAQC0wSsyRiEAAAAAqIm/&#10;/ZMv/+Jn20c/8bp94Y66feafDK9BM3fk8QLGzlOvSxCQdx5jx845Tl2eO0FiyW/6H8hXe6/lIm5O&#10;GGl+0CRArRA0AIA2eEWuFwIAAAAAzf30j33inZfL5i983jn4w08agSnyQKNz1LGczfBx59SlmTup&#10;7qHx5+nx1HG1RhU/64PYla97L+XXvA8mnIlp0SRArRA0AIA2eEUuBgEAAACAxv7aj7/+wmv34r/4&#10;g+7Bh7mbpaOOlblFjCbN3EXdSidvfRV/NmPHqXB+H4fP5Ve8V/J7/osJ1agDmgSoFYIGANDGvL8i&#10;EwAAAABo6he//PK/+rb2yb/52fbZyuDxsoKAMrfemacgQPetdPLW6/Jnk7c2T/24MX5LvSdf7b2W&#10;/WjkrlrASPPeJMCcIWgAAG1U9YpMAAAAAKChv/flT/+D73OPfmS14dkiBTVzixhD42ZurjE0aZxP&#10;PP7IT9Dnrdf9z6bI1RcXUVu+7r8vv3z1oSS0c6EpnpmoDUIGANDK3VdlAgAAAACN/JU/8fqff92+&#10;/G9/aGn/O0fdXrcgoNRrDxQxRk0b52PHqenjmWUQsBU9kV/rvS/fUJ8aM9IgmlqYbzzDUSsEDQAw&#10;FQIAAAAATfz8lz/6j7+9ffSnv9M5WRWZQTO3iDEe0cxlK51yxhhXm7del8dT5Nz+SfCu/ErvlawF&#10;TyaMUAWaWphvPMNRKwQNAOYMAQAAAIAG/u6X3/9b39s5+tFPtq6ad28jCMg4ds5x5j0IyPtY8oyd&#10;ey5FjPGIufmJJV9X78tXeq/lMr73V2yB0NTCfOMZjlohaAAwIwQAAAAAVfpXjfZvNJ5//Qfcw8/1&#10;D1X2qe4ixqjgU92Zj7OVzqPqdX48k8ZViSU/f/E5+R31zoQqFIumFuYbz3DUCkEDsPAIAAAAACrk&#10;/5TxOaMlv61LM3fmnwzXpHE+dhyCgMxz0WG1xt1Dvx+syte8l/J7anXCPaK+aGphvvEMR60QNADa&#10;squeAAAAwCKLDDm15fb/TINNzf5/owabmqPqpqkfVTvxeMb55a0vbdycY/TPyfK489ZX8XjKfu48&#10;+uc64v4mjTPNc+f/VO/JV69ey37UGXEvmA+z+jAbTS1Ug2c4amVWHzAmaAByIwAAAADQiDbN3BFj&#10;9MfJGibkqde5cd6vzfqzHlevy+Mp4rlT2M/1gXGmee6cxW35de99+eWrD0eMCkxjFk0tGlqoDkED&#10;aoWgAciNAAAAAEBD2jRzc9xnntUDhc2vZo3zLHPJ9HN6YIy791uHIKCI1Rob4RP52tVL+Yb3iRGj&#10;lYP+AIpBCxbzj2c5aoWgAXOEAAAAAKBitWjm5rjPopq5ueZX0yBA16108tbr8Gfzf/ufkK9cvpKN&#10;YGXECOWhP4B6oQWL+ceaHdTKLN5I8CZi4REAAAAAaKIWzdwixnjk1js6NJvH1eWt13krnWnqq/iz&#10;8RNLfqP3gfzS5Wu5ShojzpoPBA2oF4IGzDee4agV3kQsPAIAAAAAzdSimVvEGI9stBMElLeVzqja&#10;cfdbZRCwF7rya1ev5Fd7742owjToEaBeaMNivvEMR63wJkJbBAAAAAAVm/We+nnr6xAEjPvvxiLu&#10;qV/k6ou7tYPnZKkv8/H8v/6qfPXqpfyuWh0xOnRHjwD1QhsW841nOGqFNxG5EQAAAABoYtZ76uet&#10;1zkIyDtu/5y8W+lMO7+89boFAVkfS96x89T3j8Ui8vXee/K/X72W/bAzYkTgFj0C1AttWMw3nuGo&#10;lTl6E0EAAAAAULG7jehZ76n/UH2uuYy4TecgYNJWOpPG0WL1xQyDgLyPpX9O3m2bHqo/Tdryq5fv&#10;yz+6/HDECEB15qhHgIVAGxbzjWc4amUGbyIIAAAAADRQdeP8ofFzN3PHjJFlfnnr2VM/W70uqxsm&#10;zWVS/XrwRL5y9VK+4X1ixCMAFgNBA+qFNizmG89w1AUBAAAAgEZ0DgJyb1E0Zo51CwKKXH1xt3bw&#10;nFlvpaP1c+dO/TfUJ+Url69kPVgeUQ2gaLMIGggZUJxZtGF5wqI6BA14LAIAAAAADdUtCMi7LVB/&#10;nKK3iJlqfhUEAVVvpZNlDJHqnzsqseVXex/IL128kqukMaICQF2xmgH1QgsW848obX4RAAAAAGhs&#10;3oOAIi98/Oj51fQT9KPmkuvnNGaMcePM6rmzFy7J164+kF+9em/EzAAgG4IG1AtBA+Ybz/BqEAAA&#10;AADUwEy3iNEkCMj7WPrnsJXOdPVlrb7IW2+IyD/xX8hXL1/K76nnI2YDAPohaEC90IbFfOMZPowA&#10;AAAAoCbyfNpbl+Z0FUFAkVvpZBm7Fj/rPD+nHGPkmV+W+jgx5Nd778kvXbyWg8gZMQsAWGwEDagX&#10;2rCYb3V5hhMAAAAA1MzM94qfoyAg71Y6/XPqvJXOVPPIOUb/nKxbEY2qP4na8rWrD+Qfnr+acO8F&#10;oKsFAA8iaEC91KUNC0znsc9wAgAAAICaKnuLmKxj56mvQxDw6J9TifPLU6/L6oZ+7aTH8q3giXzl&#10;4qX8Vu/dEfdUsFl0tehoAUAmBA2oF4IG1BMBAAAAQM2V1RDun/OYT3VPNZcRt80yCCjs5/TAOFqE&#10;Lhpsc/Sb3ifll89fykawPGL0mqKjBQBa4WUZ9ULQgGIRAAAAAMyJme8V/8Cnuh+9RdGI23QOAsY+&#10;7nHHdVp9UUEQ0Itt+drlB/K/nb8UL2mMGBEPqrCjZVwfS2Y1BwCoARaZoV5m8W84T1gdEAAAAADM&#10;maob59PUPxQEPHpVgSZBgParL2YUBOwES/KVi/fl167eGzECtDOho5Xlv/WZQwK6WgDwIFYzoF5Y&#10;zaADAgAAAIA5VdcgIOtqgP44eS/oe/d+6/YJ+n5t3tUXWcfOUz/NGP+P90K+cvlSftd7NuIszCPj&#10;gS7STUBAVwsAtMFLMuqFoGESAgAAAIA5V7cgoIhtgR4cJ2NwoFPjPMvcHhp/msCkqAsfR4khv3L5&#10;nvyji1dyEDojKh9Wz/9yYdCoMGDw2N3VAqVsMURXCwC0wUsy6qWeQQMBAAAAwIJY5CCgjK136hoE&#10;FPlzujf2iGMiIkeRI1+5eF/+4fmrEfeQXT3/yzV/HvpE/zTn9W+bVJMkyVAgoP31B+hqAYA2eElG&#10;vRT7hCUAAAAAWDAzbXBrEgQUufVOGWPX4medJzAZGOf31VP55YsP5Ld6744YVU8EDZMNNt6nDQPy&#10;eCgc6M+ndgFBUehqAYA2eEmGjggAAAAAFlCRW8SIaNCcLmKMnEFAKT+nIsaoIAgYV7+pOse/ebl6&#10;uREst0VkdcRwC20egoZRTfZZhAKj7m9SQDAYEgz+ihzoagGANnhJRh4Gb3wAAACq0/tTxstWS9aq&#10;nseod4Tj3iaOe/eYp37SW9Cs9ZPexRYyRsb6IsYdO3bOcSr5WY8JGq5Ckcsw/T6OJY7FeKvEOrlK&#10;2r3DyInexkv2tr/UeRu7T/YC98XMu8YoVJY/vHF/xIZhZNoeKPecMl58uB8QEA4sEF5uAEArvCyX&#10;iwAAAACgQroEAH2zbJyPqy10LkWMQRCQax6xiPTC9GvQ3f/XDf5HL4nlTS+2Ti+N9tVR0oneBq65&#10;E3Y7e+HS8l7ovojFZOXynLvbrB/8VP/gbXn6A48JFQYDgTiOCQcwHTpaAKCVRX1ZJgAAAACokG4B&#10;QJ8uQUCe+nkKAsY+7hxjjKsvMwjwo7Tx78fDxyc1/yfWpfe/rxLr5DxuXh2JG+77rrEVLTlvQnfl&#10;TeiuBmI3x0wHc2IoABgTDDx0Xp7bRIwHgoZE4jh9kg+uHuD/1qjMona0AEBDOr4kEwAAAABUSNcA&#10;oK/qxvk09UU0z3UOAgpbVVBwENCLRLxAJBxxbYBBo/5TNLIuw3lJIseBWIcXUePyMOmGbwPH2Iu6&#10;7e1gaeVt2H3mie2MGBpz5G44MBgMTNpyaMKIE+5r8jzuhgFZwgENewTAeDp2tQBgQeV5SWYpLQAA&#10;AMaa5UVji7h47aS5TLqgb5b55a0vbdycY/TPyfK489Ybkm75cxWke/7fHWPU+aPua9L348410uNP&#10;WxI9bdmRPBdPvn1wLUAip2Fi7p4lzYuTyAneREuyG7qt3aC7vBt2nl8lLXf0jFAng431u032u0FA&#10;lnDgMcatSuiHA3GcyODqgf7WQrP4UB5tWxSCq44CgDbyvCSzAgAAAKBCuq8AuKtuKwKK2BZo0jiP&#10;/cR9FSsCivxZB7GIF6af/h9UVPM/83kZVhUM1sSxnIdiHlzGjYuTuKPeBI7spisHuntR99lF3Foe&#10;fc+YF3dDgf73pmnKuHb5QysAprmtLw0DRJLkNhQY3GaoLmjbolYIGgAsCFYAAAAAILO6rQiYOI8c&#10;95ln9UBh8ytpRUBRP2sVpZ/8H9zvv+wtf7LUZZmDacpSS+KllqnkmSj5sHl8c26SyFUo5sZVYp+d&#10;RI73JurKbtht7vhudydwn50mzpPRM0OdTLqo76RwoIyVA/2xr383NI/bMOB29YDO1x2Y1Wxo26IQ&#10;rGgAsCAIAAAAAJDbIgcBZWy9U6cgIBaRni9yFYlEE/b7L2PLn4fqipiDYUinacQfNMWXJ5Yvr+T0&#10;9sZYVJAYW540Tk6SlrcfdJOdcKm55bvdvbDz5DB2n4++R9RJ3nAg/TLFMIrfWqg/vmnePz64UmBw&#10;xcAstxaqCkEDaoWgAUDF2AIIAACgQnXbAmiUPNvjzNPWQGU+Fl23BopikcuwvP3+y9ryZxZzSBIJ&#10;EzHeXEbW6Ym4vbd+O96Luo3tYKmzE3Se7kfdF6NHxrwYDAf6n+jvrxoYd32ALOPlva0fPd4GA8nN&#10;1kKLEA7UDS1b1AohA1BLBAAAAAAVmocAoE+HPfXz1hMEZBwjEVGxyGUg4k+x33/VW/5UMYfBujiR&#10;JBbjjYqt45Oo3Xsbd6Jdv2tvBUudXd998iZ0XiSmZY4ZBnNg1DZC/d+bdz/eL49t/o87L/118FoD&#10;g6sHBn/F/KFti1ohaAAKRQAAAABQoXkKAPoIAqavL2LcsWPnHGfwUC8UufRFgjnc8ifXeRnnOap2&#10;0lhxJG+uEvvkLGpdHiSdaDfoWttB19n23ZXd0H0RidUYczeYE/0gYHBLIdMcvXLgsQHAuPsXkaFt&#10;hQgHMA3atqgVggYsCAIAAACACs1jANA3y8b5uNq89fMUBIx93DnGiZL0Qr/nwfBxHRvvOsxhVN1j&#10;VyhEiRx4sXV0GjUvD2I33Itcc9tbcrYDd3k3clf9xG6PfACYG5PCgfurBx4XAEy6bXA7oTQgGPw9&#10;4QBmi7YtaoWgARUjAAAAAKjQPAcAfVU3zh8anyBg9BgqEukF6cV+B1XdeK/Dlj+Pvr8MY4uIJIkc&#10;+4l1cJY0Lt76nXA3XDK2Are9HXSX9/zOak+anTFTxZy4Gw6YpjnwvXmndvI409x2+2wdXjUQRfHN&#10;NkNRFBEOoLZo26JWCBowBgEAAABAhRYhAOirunE+Tf20zfMstXnqSxt3zPm9QOQiEPHj22PztOVP&#10;1jmUteXPxLppz7tzIEnkVEXmwXnSPD+MnGAncI3tcKm1pdzl3cB9dpG0lkaPjHkxGA7c/dUwzKHn&#10;zCyuOdAPCAa3FCIcAFK0bVErBA21QwAAAABQoUUKAPrqFgTkXQ0w1Ti6BAFJ2vi/CEWiEpr/i7Dl&#10;z6PGynBelrqHQooolotQzP2LqHl2ELf9PdWRrWC5teG7S7uB+/Qsbj0ZM0R+NAm0dDcUuB8QGEO1&#10;E0aacB+T778vDQLieyFB/wtAcXhFRq3wHqIwBAAAAAAVWsQAoG/eg4BZX/j4sT+nKBY580Uuw+Hj&#10;VTfe2fInX91j55rE0vMT4+151Dw7itvebuDKVtBtbvlud9vrPjtJ2k/H3EV1aBAUanw4YN1ce2Cg&#10;esI4k+9j5PE740VxLHEcDW0t1P+ecADQF6/KqJUFeB9BAAAAAFChRQ4A+hYxCMj7WMocOxERLxI5&#10;99N9//t0bGbrMIesdXVfoTByvET8MDHenEeNk8Oo5e1GXdlRXXvdd5d2VffJQeysjh5pTixAg+Ah&#10;d681cBsQ9C9MbF7XTR5j7G2T2oZ3bhq1WiCKCAeARcKrMmqlwvcRBAAAAAAVIgBI6bCVTt56XS4U&#10;/NixLwKRC18kGDimYzNbhzlkrdNhlUTWuqJWU8SxxIlh7FxEjdOjqNXb8514O1y2N1TX3VLukzeh&#10;884De8mgr6Y/puFwIF0t0A8HLMu8+eMvKgC4e9+DbgOB4RUD/ZAAALKq5ysyFta4FXYEAAAAANUh&#10;ABhGEDB9fd4th8I4bf6f+cPHdWxms+VP9jlkrSv7z/VubRjL7lVkH5/E7autwIm3g669rZacTd99&#10;uhd0VmMx7dEjozQzDBrGhQOD34sUFwBMui2O4qGthe6uHKBHAqAKBA0oEwEAAABAhQgARtNhT/28&#10;9XUKArxI5PLOfv9Tf9p9yvNG1dFQz1dXlxUKD9VEsbzpxfbRUdS63PPdaDtcsjf8jrOpuitvAmfV&#10;T6zW6HtGLWQIGgbDgP5qgZvvTfN6nEl3kT0AGFFx87tRqwUGf6V/AqDuCBoWEwEAAABAhQgAJtNh&#10;T/1C51LEGI8IAhIRuQzS/f79gS2ydW8QVzWHrHU6rJLIWlf1aoq844SRHHqJdXAWt853VSfaDFxr&#10;019yNpS7vBt0VlViO6NHxLy4Gw4MX3/AEpHr58u4bQ8mBgCTgoPh70etFhgMCOitAMAtgga9EAAA&#10;AABUiAAgGx321M9br1sQkIjImRI5C0Rijfb717FJnbVuEVYojDu31BUdGR9znMiJSsz947B1/jbs&#10;BOte19oJus1N313Z8p3Vq7jpjjkVc8IwDLEsa2w4YBjFBQCDN9y/5kAicRRJFEc31x24/ZVwAADK&#10;QtCQDQEAAABAhQgA8qn6E/TT1OsQBARRutf/eXB7rOzGO1v+PPK8Gq9QmLZmVN3YP58HzotjOVOx&#10;uX8SNc8OQketq661FXSbm0FnedvvPj8Lm8tjhsacmBQOWJZ13cSfIgCQyaHCqAsSR1F/tUAaCGQK&#10;B2p6MWgAmEd1f0UmAAAAAKgQAcB05ikIKPvCx71I5FSJeBP2+9e1QTzrOWSt02GVRNa6qldTFP7n&#10;M+pYzp9XFMtlEBtvz+Lm6X7gqC2/Kxt+t7Wm3KUtv/PsJGo/HTNEJnVvEiyCUeFA+n36e8MwCwsA&#10;7tw69F2SxNeBwO1WQoNfM+nXEDQAgDbKekUmAAAAAKgQAcDj1C0IKGI1wIPjDNx45ouc+iKhRvv9&#10;69ikzlNX9YWRs9bpsJqi8D+fDOM/NtSJE/H82Ni7jBsnbwNHbQVusqa6rQ3V7W6pzrOD0Hk+Znoz&#10;Rcu2PLfhgDnyV2PEFkB3z58w+oTzhr9PkmRsOBCGYb22FSJkAIBKEQAAAABUiACgGAQBw4Io3e7n&#10;RN0e07HxrkOTOmsdKxRKmkNBzf9ZrJJIEgkjMXbOwsbJftjubflusqG6zXXldjf9ztM3gftizDRq&#10;i7btsHHhwPDqgWICgLv3OyiOk4EthWKJonAoIIjjeMxIc46gAQBGIgAAAACoEAFAsRYxCLh7qBeI&#10;XAST9/uvVYO4xDlkrdNhlUTWutqEOlPOM8scstYVPdcglu2z0D4+jJyrbdWJt/ylxreU6254nad7&#10;QedFYpjmmKkuvHlo2xqGcScQSLcXuv29NeHcyeNOuHXEsUTCMJQ4jiUMo5ugIAzDxQ4HikTQAKBm&#10;CAAAAAAqRABQvLL31M9Sl7e+qCDg3Bc5UyKKLX8eHDtrXdUXRs5ap8Nqijpu+ZO3btq2XxDJ3lVi&#10;Hx4E7asd343W/I697i25W6qzsuM7L0LDbkw5NHKosm3bDwZGhQO2PSkcmHZFwf3b0m2F+uFAeO+a&#10;A1EU5XlIKBtBA4CCEAAAAABUiACgPGXsqT/N2Hnqpw0CoiTd7/9EicTXx3RsvOvQpM5axwqFkuZQ&#10;UPN/JqFOQc3/h4Sx7F9F1sFh2L7YCTrRhnLtDb/rbKruyrbvrKrEbpd01yhJ3ufKQ+HA+BAgXwBw&#10;e9v9Y0kiA0FAeHOtgcEthjCnCBqAuUcAAAAAUCECgPIVEQTkqZ91EOCHaeP/rIQtf8adW2qDeNrz&#10;atxQ12WFQpa6Mp8jWccvPdTJONdZiBI5vIqsg+Owdb7rO+G637U2vK6zEbjLO6qzepU0OhVNDTMy&#10;uK2Qbdli3oQFpjRsW8Y9O/MGAJPOG7wg8W0wEF1vMUQ4gIwIGoDKEAAAAABUiABgdmZ5fYBxtYXO&#10;RURUJLJzka4A6NOxma1DkzprXV3mqsNqCrb8qVYUyYmXmPuncfts13eCTd811zy3va7c5R3VeX6e&#10;tJaqniPKNRgOpF/2TThg27YYxujLTuQNAIwRvxt0u2IgDQQGtxcKwzDfgwIei6ABuIcAAAAAoEIE&#10;ALOnSxDwmGsVJCJyqkSOPZGQLX8erMlSxwqFkuZQUPN/JqFOjZr/D4liufAT881x2Dh7G3TUlu8a&#10;H3vd9obvLm/7nacnUftJ1XNEuQzDENu274UDtt3famhcODDpmZ9/VUEURhJdX4T4bkBwNxyo8985&#10;LCCCBtQIAQAAAECFCACqM8sgoIjVAP1aP0qb/yf+7XEdG+86NKmz1umwSiJrXdWhTq45ZBlryvOy&#10;1NVxy59ZSBK58mLjzVnUPH0TtNWWcmXDX2qtK7e76XWeHcXOs6rniHIZhnEdBtj3woF0m6FR4UD+&#10;5n//vsa5t2ogjCQcCAjK6FfN899tzCFCBhSEAAAAAKBCBADVq1MQcBmKnCmR8xL2+2fLnwfqMpyX&#10;pW7WKxTGnVtqqFPQp/7HnbuoW/7MQhyL78fG3nncON4PHW9LdWTdX2quKbe77XWevo06q1XPEeXq&#10;hwO3AcHdcMAacc7k8cbeNuFv3KhVA/2vssKBIi36awlqhqBh7hEAAAAAVIgAQB+6BwGnfnqxX3V9&#10;rUUdm9k6NKmz1ulwYeTHjDWybtrzKmioaxHq0PzPJY4ljsTYOY8ax2/9Vm8ncON11W2sq253M+g8&#10;2fHa7ximxY9xjt0PB9LVA42GLZZpiWWPCgemCwAmNSTjm3AgDQOCILjZUigMQ+3DgSLxFw61QtBQ&#10;GQIAAACAChEA6Ee3ICCKRY5V+hWP2e9fh8a7Dk3qrHU6rJLIWld1qJNrDhU3/9nyp1pBLDsXkX10&#10;ELWvtpUbb6puY1257rpyV/Z850VkWHbVc0S5+qHAvXDAssUeFQ5MGQBM6iHGcSxhEF5vJRRJGAZD&#10;qwfogU2H10jUCkHDPQQAAAAAFSIA0NNjLtA7Tf24t+RelF7o97SE/f7Z8ueBugznZanTdYVCoXMo&#10;qPE/7ly2/Km/MJY3l4l1eOi3L3eDTrSmuvaa6na2/M7Krt9Z9RO7VfUcUa5+IGDbt1sLDYYD98KA&#10;KQOASSsO4ii+ucZAEIQSReHN6oEgCAgHNMBrMmqlRkEDAQAAAECFCAD0VmUQcO6nn/q/CtPvdWxm&#10;69CkzlrHlj8lzaHiT/2PqslaV5//ts+3KJaDq9g6OApbFzt+J9zwXWvD6zobqruy7TurnjScqueI&#10;cj0YDhjDFyWeNgCY9Lc+juPrQCC8XjUwvHogjuOcjwo64/UftVJA0EAAAAAAUCECgHrI86n9PKHB&#10;qPpERI689JP/wXW/QcfGuw5N6qx1OqySyFpXdaiTaw4VN//Z8mf+xYkc92Jz/zhsn+8oJ9jyXXNN&#10;dZ1N5S5v+c7zy6TVrXqOKJdpmmLbjbHhgGnehgPTNv8nXqfASMOB22BgcPVAeoxwAOPwbw10QQAA&#10;AABQIQKAeik7CPCj6+a/uj2uYzNbhyZ11rq6zLVWoU5Bjf9x57LlD7KIYjlTsfn2JGqe7QWOv+V3&#10;jTXltjeUu7yl3OdncWu56jmiXGk4kF5voNFoDIUDDdsW0xpcOTB9ADD2NjEkiuOhYGBw1UAQEA5g&#10;Nvi3DQ8hAAAAAKgQAUA9lXGh4Isgbf5fBOn3OjazdWhSZ63TZa46rlAocqxZf+p/VE3WOhokiyOK&#10;5SpnAsZsAAAgAElEQVRIjL2zqHm6Ezj+turKx163vRG43W3lPD+OnCdVzxHlMgzjOhRIVw7YduNO&#10;OGAN1Y4fZ8J9THpVMYz0gsRhIGEQStAPBgZ+H0XRNA8NqAz/jtYXAQAAAECFCADqragg4ESJHHoi&#10;6roXoGMzW4cmddY6HVZJZK2rOtTJNYeKm/9s+YMixIkoPzZ2z6LG6X7oeJueKxtBt7nW6y5t+86T&#10;/aizWvUcUS7DMK5DAXtkOGDZ9kDthHEeCAAm3ZTEiQTXqwRuVxDc/ko4gEXFv9flIAAAAACoEAHA&#10;fJg2CAjj9FP/h55IfH1j1c3saWuKnEPdG+pZ6moV6hT4My091OFT/3iEOJYwTIzd86hx/DZq97Z9&#10;N1n33Oa6crsbyn36Jui8mGbcyXvTQyeGYdxsKTQqHLAbA+HAIwKASfcfx4mEYTAQCIRD34dhOM1D&#10;AzBg0V6VCQAAAAAqRAAwX/IEAb0wbf6fXO/3r2MzW4cmdda6RZgrW/7kq1u0/9yjfH4kOxeRfXQQ&#10;ta+2lRuvqaXmhnI7m6rzdDdwVmMxrYdHKQ9BQ/ls277ZWqjRaN4LB25CgUcEAGNvE0PiJL4JBfqr&#10;BwZXDhAOAHrR5VWZAAAAAKBCBADz6aEg4NRPP/V/NWa/fx2a2To0qbPWseVPSXOouPnPlj+okyCW&#10;vavYPjwM25dbykk2VddaV113zXOf7AbOaihWo+o5FoWgYbTBbYWGVhD0wwHDfFTzf8KJ6a9JIv6I&#10;UKD/RTgAzK+HXpUJAAAAACpEADDfRr3T3u+JHPZEgjj9vupmtg5zqHtDPUtdrUKdKX+mWeaQdXy2&#10;/ME8CWPZv4qsg+O4fbGjOtG6cu011XU2lbuy4zurXmK3q56jjuYpaBjcVuhuONBoNMQwjccHABNu&#10;ShK5CQbSr3444N8EBQDmFwEAAABAhQgA5l//3bYfiRz00k/+i+jZzNahSZ21bhHmypY/+ermp1WI&#10;RRLFcuTF1v5x2LrY9p1g3e9a657rbPru8rbqrF4ljU7Vc5x3VQcNlmWlwYDdkEbzfjhgWmY51xsY&#10;GHNwpcDgKoL+F4B6IwAAAACoEAHAYjj30+b/OVv+TKzJWqfrXHUMdXLNoeLmP1v+AMPiRE56kbl/&#10;EjXP9wLH3/CWzA3fba8pd3lbdZ6fx82lqueI7KYJGkzTFNtuSLPRELvRXz1wGw5YllVIADDpxMEg&#10;YHDFQP+LviKgPwIAAACAChEAzL9DL932x4/S73VsZrPlT745ZKmrVagz5c80yxyy1rHlD5BPFMuF&#10;n5hvTsPG2V7Y8bd9V77lue0N1V3aVs6z46j9pOo5olyGYUiz0RwOBhppWNBoNMSy7UICgFH329df&#10;KeD7/u11B/xA/MAnHAA0QgAAAABQIQKA+RXGIgde+sn/ONG3mZ0pIJjyvKxzyFKnQ0M9a12tQp2K&#10;P/U/qiZrHc1/YLQ4lp6fGHtnUfN0L2irLeXKhlpqrSu3u+l3nh2G7WdVzxHlMgxDGtdBQHrdgeb1&#10;97dhwWPCgXGrGQYPh0EofjC8lVDg+9fHfMIBYIYIAAAAACpEADCfrsL0Qr/HKv1ex2a2Dk3qrHV1&#10;n6uOoU7WsaadQ5Y6tvwBZi9OJPATY/csbJwchE5vS3VkQ3Uba353adPrPH0bOqtVzxHlMgzj5mLE&#10;6VfzJhjof40NADKuDHjotNuLEKdhgO+nv/ZXE/R7lVVfnwGYFwQAAAAAFSIAmD8nKv3U/1WYfq9j&#10;M5stf/LNIUtd0aFOlvsoPfAYdazi5j+tIKA8cSxxJMbOeWQd7/tObyt0kw2v2/hYue6Wcp/uqtYL&#10;MS3+Gs65myDgekuhRvM2GGg2mmNfwPMEAEO33XllD6PwZkuhwe2F+r/GcTzV45qEoAHzjgAAAACg&#10;QgQA8yMRkf2rtPkfsuXPxJosdTqskshaV6tQp6BP/Y87ly1/gPkVRLJ7FduH+2G7t+W70abqNtZU&#10;p7Op3Cc7ynkRGZZd9RxRrv52Qv3rDNwNBwzTHHleUdciiMLw5voCd8MB3/dLCQeKRNCAqhAAAAAA&#10;VIgAYD74UXqh30Mv/V7HZrYOTeqsdcx1fN1MAo9pz5vxCgUA+ogSeXMRWocHYftqL+iE655rr/lL&#10;nU3lrOwod9UXq1X1HFGu4W2FGtJsNofCAdMaEw7kCAAm3RRF8U0QcHu9gduAIIqiaR5WLRE04C4C&#10;AAAAgAoRANTfuZ9+6v88SL+vukGswxymbRCPu89Zr5LIUseWP/nq2PIHWFxRLAdXsXVwHLYutoNO&#10;tKlcc93vOms9d2XHd1a9pOFUPUeUy7Kse6FA//tmoymWZY0+saBthaI4ug4HBq45cB0QLFo4UCSC&#10;hvogAAAAAKgQAUC9HXrpJ//9SN9mdpFz0KJBnGHsrHWznusibPlT5Fi0FYD5F0ZyosR8exK2z7eU&#10;E275rrmmuu0t5S5vKef5RdLsVj1HlMs0zeHVAte/vwkH7NE7SxW1rVAcRelKAT+4CQQGw4IwDKd5&#10;WCgQQcPjEQAAAABUiACgnoJI5MBLP/mfiJ7NbB2a1ONqdZ1rXVZTsOUPgEUQJ3Lmxebbk7B5tus7&#10;wWbQNTaV21r33OUt1Xl2GrdWqp4jymUYxlAgcBMMXIcDduN+ODD9lkL3b4vjSHz/+loDAysG+l+E&#10;A/NlnoMGAgAAAIAKEQDUz1WYNv5PVPp91Q1iHeYwbYN43H3OepVEljq2/MlXx5Y/AMoUxXLlx8be&#10;Wdw83VOOvxl0jDW11NrwO90tr/P8OHKeVD1HlMswDGk2mtcXIm5KszkcDjQajVEnTRxv/G33j8VR&#10;fHONAaX61x7wRSlFOICxqgoZCAAAAAAqRABQL8dK5LCXhgAixTVedd3yZ9o5ZKnTYZVE1rpahToF&#10;fep/3LlVzBUA8ogTUX5s7J1HjZO3geNtqo5s+EvNdc/tbqjOs4PIeV71HFG+fhjQaNyuHGi1BsKB&#10;O/8I5Q0Abm4b8a9XnCRDqwbSUCAQ31c3FykGynT3+UwAAAAAUCECgHqIk/RT/wc9kTDRs5mtQ5N6&#10;XK2uc63Lagq2/AGAYsSJRFFi7JxFjeO3Ybu35bmyodzGuu92t5TzZDfovlP1HFG+wa2E0tUDAysI&#10;Gk0xTHOovqjrDYiIJEl8s61Q+qVufq+UIhxAKQgAAAAAKkQAoD8Viux7Ikde+n3VDWJd5zCqrs4r&#10;FMbd57ShzshzZ9xQ12KVBJ/6B6AxP5Kdi8g+OgjbvW3VidfDbmPNW+psqc6THdV+kRiWVfUcUS7b&#10;tm+3EroOBJqt29+b1p1woMBrDiRJMhAIpCsG+lsK9b+AaRAAAAAAVIgAQG/nfvqp//PrD2NV3Xiv&#10;c0Ndh1USWevK/nMtdA4Ffep/3Lls+QMAqTCWvavYPjwIWlfbfifaUF37Y891N5X7ZMd3nodiNXMP&#10;OscXHZ1HD4UD1t18qMBrDiSJDK0aSK87cB0OKF+Ur6Z9WFgABAAAAAAVIgDQ16Ensn8l4sd6NrPL&#10;ngNb/jxQN+15RYY6BTX/Z/2p/0n3CQB1FCWyfxlZB0dh63LX74RrXtde97vOpnKebPvuMxVbTqUT&#10;JGgonWVZ0my2brYSajVb0hi47oBl2ze1RV5voM/3fVG+L75Sonx1Ewr4Kr0OAf3fxUYAAAAAUCEC&#10;AP0E8e1+/4lU3yB+1FglziFrXV1WKIy7z1nOlS1/AGD+RLEcebG5fxy2L7Z9J9z0XfNjv+tseu7y&#10;ttdevUqanarnWBiChpFM05RWqzW8YqDZug4KmmI3Gje1RV5voO/uqoHbX9MVBPSG5x8BAAAAQIUI&#10;APRyGaSN/9PrLVarbrzr2KTOWqfDKomsdWz5k6+O5j8AFCOK5VTF5tvjqHm+Fzj+ute11lS3vem5&#10;y9u+8+w8bi5VPUftzFnIYBhGGg5chwKt1nA40GgOhAMFXm+gLwj820DAG149oJQiHJgTBAAAAAAV&#10;IgDQx7ESOeyJXIV6NrN1mEPWurqvUBhZN+15RYY6BTX/y14lwZY/APB4USSXvmHunYaNs73A8TeV&#10;a6ypbmvTc5c2VOf5adRaqXqOc02DoMEwjDQIGFg90Gq2pNlqSev6OgQDxRPHGXvbhPsPgmBoWyGl&#10;blcNeJ5HOFAjBAAAAAAVIgCoXpyIHFyJHHgiYVJ9g/hRY5U4h6x1OjTUs9ZVvZqCLX8AANOIY+mp&#10;2HhzHjdP3gZttaVcWVNLrTXf6W557tPDsP286jkio0cEDWkY0LwJCQavO9Bqtm7GnjYAmDS3MAzF&#10;V0o8pcT3lXieutlWSCklcRxP+ahQBgIAAACAChEAVMsL04v9Hnrp9zo2s6tuUmetY4VCSXMo6FP/&#10;485lyx8AmC9xIkGYGLtnYePkbdDytvxusq46zTWv291S7tO3obNa9RxRvrtbCrXarZvvW82WGKYp&#10;ItMHAJNChSgMxVNKlPJEKV+U8q5XDaQhQRRFUz4qTIsAAAAAoEIEANU589Mtf86DRzRGpzxvVB0N&#10;9Xx1dVmhMG3NqLppm/8zWSVB8x8AtBfHksRibJ/F1vF+4PS2fDdZ97qNDa/jbir3ybbffmH0O8OY&#10;W41G4+a6A+mv18FAqy2tVlNM05p4/sQVBebkdwBhGA0EA8MhgVKEA2UhAAAAAKgQAUA1Dr30Yr8q&#10;qk+DeNZzyFqnwyqJrHVVr6Zgyx8AgM6CSHYvYvvoMGhfbSkn3gqW7W+qjrutOis7fudFlJh21XNE&#10;uWzbvgkF2gOrBtJfW2JZ1uQA4IEtjSauHIgi8TxvIBhQQ19hGA4OlPuxLTICAAAAgAoRAMxWEKV7&#10;/R94IokG+/3r2KTOWrcIKxTGnVvqio6CPvU/7ly2/AEATCOM5e1VZB0chO2rHb8TbijXXvO7nU2v&#10;s7LttVd9o9HKMg7/VtSXbdu31xu4WTlw+2Xb9qMCgEmiKBoIA4ZXDXieNxwOFGlOggYCAAAAgAoR&#10;AMzOpZ82/k/98hvvpTaIM4w97Ryy1rFC4fFzeNSfz7TnFRlA0fwHAFyLYjnsJdb+Qdi63PU74abn&#10;Wuuq297w3JUtv73aSxrOrOfEv0uzZVnWvVUD/S2FWq22NBoNEZk+AJh0XhzHopQnnqeGVg+k33sS&#10;BMFU9zlTJQcNBAAAAAAVIgCYjWNPZN9LL/pblwbxrOeQtU6HVRJZ66peTcGWPwCARRdGctKLzf2z&#10;uH22o1rhhr9kriu3va7c5W3feX4RNbtVz/Ex+HfwYYZhSLvdvl490L4JCdrtlrRa6fGHzp/29jiO&#10;720r5Hnq+lhNwoECEAAAAABUiACgXHGS7vV/0BMJ2fJn7NhZ66q+MHLWOh1WU7DlDwAAk0WxnPuJ&#10;+eY4bJ6/8R1/Pega6z23veF3lnZU59lx1Fqpeo46mOd/bw3DGNpGKP1qD6wgaD3qmgOTzktXDijx&#10;vN7QioF+YOD7/rQPSzsEAAAAABUiACiPF6YX+z309Gy869CkzlrHCoWS5lBQ838mqyRo/gMAZiiK&#10;pBeIsXsSNc/eBI7aVB1jTXVbG567tB24Tw+D1tOq5zhvdPy3vdVq3Vs9cBsStMQ0zanGfShUGNxW&#10;qL9aoH+9gf61COqEAAAAAKBCBADlOPPTxv/5iP3+a9UgLnEOWet0WCWRta42oc6U88wyh6x1Rc8V&#10;AIBZiRNRfmzsnYWNk/3Q8bZUR9bUUmtdOe6W7z59GzirVc8R4xX1PuL2gsT3g4F2uz0xHJh2VcHw&#10;ygHvZsXA3dUDuiEAAAAAqBABQPH6W/74sZ7N7Kqb1Hnqqr4wctY6HVZTsOUPAADVixOJwsTYvYga&#10;R2/Dlrel3Hjd6zbXldvdUM7TPb+zOvW+MaiNRqMh7VZb2u3R4YBlWWPPfeyWQ2kgcPvV32aoynCA&#10;AAAAAKBCBADFCWOR/evm/yhVN951aFJnrWOFQklzKKj5P5NQh+Y/AGAOBZHsnEf20UHU7m37nXhd&#10;LdnrynW3vM6Tbd9ZjcW0q54jymXb9nUw0L5dQdBqSavdknbbEdse/xQYFQBkeY/UP284GPDuhQVl&#10;IQAAAACoEAFAMS6DtPF/WuCWP+POLbVBPO15NW6o67JCIUtdmc+RrOOXHupknCsAAPMmjGXvMrKP&#10;DsPW5Y7fiTZU1/6W57qbvruy4zurQWI1q54jymXb9s0qgX4w0G63b8KBRqMx9tyJ75cyrCoYXCkw&#10;6kse0cMnAAAAAKgQAcDjHav0k/9eqGczW4cmdda6usxVh9UUbPkDAMDiCGM56MXW/lHYutxRnXBN&#10;ufa633U2VefJttd55ontVD1HlMuyrDQcuN5aKA0FroOCdltazTH50COuN9CnxoQCPc8Tz+vJQ/19&#10;AgAAAIAKEQBML05ut/yJR7ylrbqZrUOTOmsdKxRKmkNBzf+ZhDo0/wEAmEoUy7GKzbf7YetyL+gE&#10;m8o117yus6GclW2/8+wybrpVzxHlMgxD2m1H2tehwGAw0N9qaNx5k8Yce9vA75Xvp2FAb3D1wO3v&#10;4zgmAAAAAKgSAcB0vFDk0Eu/Zt14r0uTOmudDqskstZVHerkmkOWsaY8L0sdW/4AAFC9KJZTLzb3&#10;T8Lm2V7gBJuqa3ysus6611na8Z3nZ3Frqeo5onyNRkMcxxGn7UjH7Ui73Ran7YjT6YzdVihrADDi&#10;xJvfRlEkvV6PAAAAAKBKBAD5naq08X8R6NnM1qFJnbWuLnPVYTUFW/4AAIAiRbFc+on55ixqnO4F&#10;jr+uXGOt121vqk53U3Wen8TtlarniPL1rzmQriC4XjXQaknbSb83TfPeOVkDgJtDBAAAAADVIQDI&#10;5+B6y58gvn9b1c1sHZrUWetYoVDSHApq/s8k1KH5DwCAtuJYPD829k6j5ul+1PY2lWuse93mehoO&#10;PDsInWdVzxHluwkHBrYTarfbN+GANSIcIAAAAADQDAFANmEs8vZK5KCCLX9G1enYpM5ap8Mqiax1&#10;VYc6ueZQcfOfLX8AAFgMcSJBmBi7Z2Hj5G3Q8raUm2z4bvNjr9vdUp2nb8LOatVzRPlM00y3FXI6&#10;0umkgUD6+444zvA1qQkAAAAAKkQA8LDLIP3U/6mvZzNbhyZ11rq6zLVWoU5Bjf9x57LlDwAAyCpO&#10;JIkSY+cito72A6e36bnJuuo0NlTX3VDuk13VepGY1oiPjWOeGIYhjuPchAEEAAAAABUiAJjs2BPZ&#10;90RUeP+2qpvZOjSps9bpcGHkx4w1sm7a8ypoqGsR6tD8BwBg4YWR7F7G9tF+2L7a8p14Uy3ba6rj&#10;bqrOyo7nrIaGNfqKtKg1u+oJAAAAAHdFyfV+/1cid7f716HxrkOTOmudDqskstZVHerkmkPFzX+2&#10;/AEAAHnZlnxyxQo/udK4kM84FyKyf3NbGMvby8g6PAzblzu+E20q11rzljrrylnZ8Z1VXxqt6maO&#10;xyAAAAAAgFa8UGS/J3Ks9Gxm69CkzlpXl7nWKtQpqPE/7ly2/AEAAFWwTXlnxYzeWWlcyofOpYgc&#10;3NwWJXJ4FVlrR1HrYld1wg3lWh8r19lS3aUtr/WiJ01n/MioGlsAAQAAVIgtgIad+iKHnsilf/+2&#10;qpvZOjSps9bpMlcdVygUOdasP/U/qiZrHc1/AABQhiiSEy829w/D5vmb0Ak2/CVzXbntjV5neVM5&#10;zy/jZvfBQca9GUMhCAAAAAAqRABw66CXfgV39vzRoZmtQ5M6a50OqySy1lUd6uSaQ8XNf7b8AQAA&#10;dRPFcq4S8+1J2Dx747f9DeWa62qpte51lreDztOTsLky0wktaNDAFkAAAACoVBClW/4ceNU3s6et&#10;KXIOdW+oZ6mrVahT4M+09FCHT/0DAACNWKYsdSRe6liefKrlyfctndzcFsXS8xPj47OoefomcNSG&#10;6hhrqtvaUJ3uVq/z7ChqPy18QrP6ILxmQQMBAAAAACpzEaQX+j0P9Gu869Ckzlq3CHNly598dXr9&#10;txMAAGCYZYrjSPLasZS821TyOfc2HIhj8cPEWD8NGydvAkdtBR3ZUN3GmtdZ2lSdp/uB87zCqT9M&#10;s6CBLYAAAAAqtMhbAB17IvueiAqHj+vQzNahSZ21ji1/SppDxc1/tvwBAAC4L44lDsXYOY8ax/t+&#10;q7ftu8m66jbWlNvdVM6TXeW8EEOzj+BXjBUAAAAAmKkoud3vP77zWRQdGu801PPNIUtdrUKdKX+m&#10;WeaQdXy2/AEAABjNNMVsSvLec9N/73nDl+9wz4duD2LZuYjso/2g3dsOOvGa121sKLez0XOf7gbt&#10;57GYC9cPZwUAAABAhRZtBUAvTBv/J+r+bVU3s3VoUmetW4S5suVPvjqa/wAAAJOFsby5iuzDt2Hr&#10;ajfoRBvKtddU19nouU92/fZzP7FaVc+xDAuXeAAAAKAaJ57IoSdyxZY/I2uy1uk6V11XKLDlDwAA&#10;AEREbFPeXTbDd5cboXzGuRSR/ZvbwlgOrmLr4+OwdbGjOuG6cu11v9tZ7znL237nuUpsp7qZPw4r&#10;AAAAACq0KCsA+lv+BPHwcR2a2Wz5k28OWepqFepM+TPNMoesdWz5AwAAoK8okWMvNvcPg+bFbuAG&#10;m8o117yus646yzu+8/wyarhVz3ESAgAAAIAKzXsA4MciB1fpJ//vqrqZrUOTOmvdIsyVLX/y1dH8&#10;BwAAqF4Uy5mKzbfHYfNsL3CCdb9rriu3vaHcpe2e8+w0bi6POm+W7+XYAggAAACluAjST/2f+8PH&#10;dWhm69CkzlpX97nOeoUCW/4AAABgVixTljtmvNyxPfl025MfkOOb26JYLv3E+NZp1Dzb9R1/y3dl&#10;vddtr6tOd1M5z46j9pOy52cIAQAAAABKcOyJHHgiXkH7/bPlzwN1Gc7LUlfnFQps+QMAAACdWKa4&#10;jiQfOpaSTzSVfJ+c3NwWJ+L5sbF2FjVO3waO2vbd5Jtep72hut0tr/N0P2w/K2IOiRAAAAAAoEBR&#10;nDb+D3oi8Z2dJnVoZmcKCKY8L+scstTp0FDPWlerUKegT/2PO5ctfwAAAJCFaUi7bSWv2pYv7zR9&#10;+R739Oa2OJYwEmPjLGycvAla3pZyk/XAbW54XXe913n2JnRW89wX1wAAAACo0DxdA6AXpo3/EzV8&#10;XIdmtg5N6qx1zHV83UwCj2nPm/EKBQAAACymMJbN89A6Ogid3pbvyre8bmdDdZfWe+3VN2FnKb7z&#10;7pEAAAAAoEL+Txmfs9vy21XP47FOVNr877HlD1v+PDD+zC/iPOXPNMscstax5Q8AAABmIYrlVMXm&#10;2/2wfbahOuE3e0sNAgAAAIAKzcMKgP2eyGFPJIiHj+vQzC5yDlo0iDOMnbVu1nNdhC1/ihyL5j8A&#10;AACKwDUAAAAAMBU/Ejm83u9/kA7NbB2a1ONqdZ1rXVZTsOUPAAAAkB0BAAAAAHK7CNJP/Z/5w8d1&#10;aGbr0KTOWqfDKoksdWz5k6+OLX8AAACgCwIAAAAA5HLkpZ/89zLs9z/rZrYOc8hSp8Mqiax1tQp1&#10;CvrU/7hzq5grAAAA8BgEAAAAAMgkSkT2L0UOlUg8cBkpHZrZOjSpx9XqOte6rKZgyx8AAABgegQA&#10;AAAAeJAXphf7PVHDx3VoZuswh1F1dV6hMO4+pw11Rp4744a6Fqsk+NQ/AAAAZowAAAAAABOd+iL7&#10;VyK9DFv+iGj66fAS55ClTodVElnryv5zLXQOBX3qf9y5bPkDAACAuiMAAAAAwEiJiBz00ov9BvHt&#10;cR2a2WXPgS1/Hqib9rwiQ52Cmv+z/tT/pPsEAAAAikYAAAAAgHv8KG38H3jDx3VoZuswh6x1dVmh&#10;MO4+ZzlXtvwBAAAAikcAAAAAgCHngchRT+TMHz5eq0+HlziHLHU6rJLIWseWP/nqaP4DAACgTggA&#10;AAAAcOPIS7f9UdHtMR2a2TrMIWtd3VcojKyb9rwiQ52Cmv9lr5Jgyx8AAADohAAAAAAAEsUi+z2R&#10;Q08kTm6P69DM1mEOWevqskJh3H3Ocq5s+QMAAACUjwAAAABgwXlh2vw/UcPHa/Xp8BLnkKWOFQol&#10;zaGgT/2PO5ctfwAAADDvCAAAAAAW2KlKm/+9cPh4psboiPHY8mdC3bTnVdHMnva8IkOdgpr/M1kl&#10;QfMfAAAAmiIAAAAAWECJpHv9H1yJhGz5U+uGeta6qldTsOUPAAAAMHsEAAAAAAtGRWnz/8gbPq5D&#10;M7vqJnXWukVYoTDu3FJXdBT0qf9x57LlDwAAABYNAQAAAMACOQ9EjnoiZ/7w8SIb76U2iDOMPe0c&#10;staxQuHxc3jUn8+05xUZQNH8BwAAQE0QAAAAACyIIy/95L+Kbo/p2iCe9Ryy1umwSiJrXdWrKdjy&#10;BwAAAKgeAQAAAMCcC+N0r/9DJRJXuN+/jk3qPHVVXxg5a50OqynY8gcAAADQAwEAAADAHOuF6af+&#10;T9Tw8aob7zo0qbPWsUKhpDkU1PyfySoJmv8AAACoKQIAAACAOXXqi+xfpSFAX60axCXOIWudDqsk&#10;stbVJtSZcp5Z5pC1rui5AgAAALoiAAAAAJgziaSf+t/viUTx7XEdmtlVN6nz1FV9YeSsdTqspmDL&#10;HwAAAEBPBAAAAABzREVp8//IGz5edeNdhyZ11jpWKJQ0h4Ka/zMJdWj+AwAAYE4QAAAAAMyJMyVy&#10;rETO/NtjtWoQlziHrHU6rJLIWld1qJN1Dmz5AwAAAFSHAAAAAGAOHHoih710BUCfDs1sHZrUWevq&#10;MlcdVlOw5Q8AAABQDwQAAAAANRbG6ZY/h55InNwer7qZrUOTOmsdKxRKmkNBzf+ZhDo0/wEAADCn&#10;CAAAAABqqhemF/o9VbfHym6816VJnbVOh1USWeuqDnVyzSHLWFOel6WOLX8AAACAFAEAAABADZ2o&#10;9FP/V8HtMR2a2To0qbPW1WWuOqymYMsfAAAAoJ4IAAAAAGokkXTLn4Neuv1PX9XNbB2a1FnrWKFQ&#10;0hwKav7PJNSh+Q8AAIAFQQAAAABQEypKG/9H3u0xHRrvOjSps9bpsEoia13VoU6uOVTc/GfLH8+o&#10;xSwAACAASURBVAAAAGA0AgAAAIAaOPPTxv+5f3tMh2a2Dk3qrHV1mWutQp2CGv/jzmXLHwAAAOBx&#10;CAAAAAA0d+CJHPXSFQB9VTezdWhSZ63T4cLIjxlrZN2051XQUNci1KH5DwAAgAVFAAAAAKCpMBY5&#10;7InseyJJkh7TofGuQ5M6a50OqySy1lUd6uSaQ8XNf7b8AQAAALIhAAAAANDQVZg2/0/U7TEdmtk6&#10;NKmz1tVlrrUKdQpq/I87ly1/AAAAgGIRAAAAAGjmRKXN/6vw9ljVzWwdmtRZ63SZq44rFIoca9af&#10;+h9Vk7WO5j8AAAAWFQEAAACAJuJE5NATOeil2/+I6NHM1qFJnbVOh1USWeuqDnVyzaHi5j9b/gAA&#10;AADTIQAAAACokJXIikh6gd+DnsiRd3ubDo13HZrUWevqMtdahToF/kxLD3X41D8AAABwDwEAAABA&#10;xc59kf2eyGVwe6zqZrYOTeqsdYswV7b8yVdH8x8AAABIEQAAAABU6PBAds8d+fe9WD4wRD4SkdeJ&#10;yEsxpDNYp+Wnw6c9r4pPh0973pytUGDLHwAAAGCxGEmSVD0HAAAADPi//qTRkHP5qGnLh5LIh2LI&#10;S0PkA0nk/cSQ90Tk04YhZr++kk+HT3venDXUs9TpsEKh7C1/sswh6/hs+QMAAAAUhwAAAACgZr7+&#10;JeN1J5aPTEtem4a8jBN5KYa8byTyXizynmFKK2+zVIcmdda6RZgrW/7kq6P5DwAAAIxGAAAAADBH&#10;fuMLxqeX2/LaNORDSeSVGPLSMOT9JJH3E5FPG6Ys6dikzlqn61x1XaHAlj8AAADAYiMAAAAAWBD/&#10;+I8bz11HPjJseW1Z8iqRdGshQ+T9JJH3xJRn/Vq2/Kn3CgVdtvzJUseWPwAAAEB5CAAAAAAgX/2C&#10;0V1tyUcNS15LIq8NS14aiXzw/7d3Lz2Sm1eagM/HyFtVqcq6S5ZUxSi5gUFvejG/wNteza6AwdiG&#10;0JJRvmHW3f9u/sCsBoMx0Iu5GN0wZmx02y1LVZWZwVmQkclgkhFkVESSmfE8ABGRpY/kt8iAkHzj&#10;nBMRT6OcO/Dpcu1daaPTde4U96rlz7B1Hv4DAEA/AgAAANb6ry/T8UnEj07fxJcpYp4i8pTKuQOL&#10;y3iass1Die9by5+3ulaP8/qs0/IHAADYRAAAAMBb+W//KX15chzPZymeR4o8izIciIinEfFFSnHa&#10;PEfLn+5ztfwZdj8AAKCbAAAAgL357X9Mn50cx5fpOJ5fDSUu4mlRBQQpi3em+EC977opVCjcdsuf&#10;rnO1/AEAgOkRAAAAMIr/8bP0waPjeH5ZxJeRxTyrhhJHxNNFEU+z2f6HEret6bvuth/+a/kDAAAM&#10;JQAAAGBy/vuL9M6DJ/FlNosvjy4iL1LMixTPiohnsx5DiSMm8DC7x7X73kPLHwAAYBsCAAAA7paX&#10;6fh/XsSXqYgvs6w2lDjiWRHxNKX4Ikurz4/Hfvh/CC1/dnktD/8BAGA3BAAAANwr//un6fnsKJ4X&#10;R/F8lkWeRTy7LCKPIp6mLJ5mKU6a52j5M/A8LX8AAOBOEAAAAHAw/s/X6bOj43ieLuJ5ZJFHquYO&#10;pHhWFPE0u4WhxK3navnjwT8AAOyBAAAAACLin36WPsgexPNZivniMp6nFHlkZTgQEU+zNM5Q4rve&#10;8qfPOg//AQBgPwQAAACwwW//Q3r83qcxnxXxvJjFvIiYF0U8S+VQ4qeR9jOUWMsfAADgbQgAAADg&#10;bbxIJ394HM+zk5hHUYUD1VDiiHiWZfFUyx/f+gcAgDEIAAAAYI9+//P0/Og45keLyBdFPI9ZPIsU&#10;eZQVBE+zbHUosZY/AADArggAAABgJH/4On2WncZ8VsQ8UuSLiHk1lDhPEc9SFo+0/AEAALYlAAAA&#10;gAn655fpw0cR8+w48qKI+aKIeUrxLEXkKcWzlMV7EVr+AAAA3QQAAABwx/zh6/R4dhrPZxF5liIv&#10;sjIkSBF5VlYOfLJcq+UPAAAcLgEAAADcI//4t+n0k3nMZ8eRp4uYL7LIUzmUOI8U+SzF0+Y5fR7Y&#10;bxsQePgPAADjEQAAAMChSCn96zcxPzuNvJhFvljEPIt4VqSYpyLyyOLZLMXx6ikdl7px6fX/HQAA&#10;uH0CAAAAICIivvs6fZZOYx6zyCOLPCsijyLmKYtnRUSeZfEowsN/AAC4KwQAAADAZi/Th/E48u9e&#10;xXyWRZ6yeFa1FppHEXm2ZigxAAAwDgEAAADwVv74k/Tk8btlW6EsizwtynkDETGPFHmWrocSAwAA&#10;t0cAAAAA7M+P09nrv468OC7DgSxFHkXkKSIvIuZZdnMoMQAAsBsCAAAAYBwpZa9+UwYC2SzylKqj&#10;KMOBKOcOHI29TQAAuKsEAAAAwCR994v0eTqJfFZEnrLrgCAi8qKIeZbFw7H3CAAAUyYAAAAA7px/&#10;+7v00exh5LNZ2VYoFVU4kKrWQineHXuPAAAwNgEAAABwv7xMP/h2FvnxURUOpHLmQEQZECRDiQEA&#10;OBACAAAA4GD87kV68O4nkR8XZfXAsqVQWg4nNpQYAIB7RAAAAAAQEfEizf70YeSnR5Fn9bkDVeVA&#10;NXdgNvY2AQCgLwEAAABAD3/8efri4Vnks2UwsDp3IM+SocQAAEyLAAAAAOAt/f6X6eMnKfJZfe5A&#10;1VaomjtgKDEAALdOAAAAALBH/+ur9O5HjyM/KiLPsqq10HVboTzL4uOx9wgAwP0kAAAAABjJ716k&#10;B+9+GPPjo6q10LJiICIvUuRZii/G3iMAAHeXAAAAAGCKXqRZfBj5q1nMs6xsLRTV3IGiqiDIkqHE&#10;AAB0EwAAAADcQd/95/RFuoz5bHY9cyBVbYUiIs+yeDD2HgEAGJcAAAAA4J759pfp49OTyLMU88Xi&#10;eu5AUVURZFn8YOw9AgCwfwIAAACAQ/JVevfN48iLVLYWSjfbCn009hYBANgNAQAAAACll+nh61nk&#10;Uc0dSFXFQKSrtkKfj71FAAD6EwAAAMABSymliIjCHwZs8uN09OpvIj8qIl+kmGepDAaKVFYRRBkQ&#10;ZGNvEwCAawIAAAA4YMsAYB3hAH18/6v09MFx5G8i5ldthdJ1FUGWxdnYewQAODQCAAAAOGB9AoDm&#10;KbX3K39MCAro8u036ZPTB5Efn0R+flkGBEUqBxNXcweejL1HAID7SAAAAAAHbGAAMGRtUa2/+oND&#10;QECrf0jvxZ8jv5iVg4nTzbZCH469RQCAu0oAAAAAB+otv/2/7fqi7b1wgDa//2l69N57kc+KyFMW&#10;eRExb7QV+mzsPQIATJkAAAAADtRIAUAfRf1VOECrl+n41VHkR0fVvIGiDAhSNZy4Cgi2/R0EALgX&#10;BAAAAHCgJhoAdJ1TdLwKCGj3Mj07P4k8yyJflIHAPFbnDpyOvUUAgH0TAAAAAH3DgKkFBsv1beGA&#10;6gG6/Tp9eh6RZ7PIF1VroRRVOFDOHXg89hYBAHZBAAAAAGxUBQT7Ghi87Tl91ndVDhTCAdr86Zv0&#10;/oOHkZ9kkZ8XVXuhKiCIMhz4YOw9AgD0JQAAAAC20lI1kDre977kLa9vVgwIB1jvRXrnzUeRZ0eR&#10;FynyVJ87UIYDPxx7iwAAdQIAAABg52rhQPN17WlDb7Pn9W0BgXCAdi/Syev3Iz89jvxNFnm2HEa8&#10;KGcPZFnkY28RADg8AgAAAODWNKoGmu+nFgCsW1+0HBECAjp8/+uUH0XkxSzylJXzBhqthU7G3iMA&#10;cP8IAAAAgElYUzXQ9iB+3w//3+YebeGA6gE6/eVl+uHJaeRFVrYVSuk6IIgUeZbinbH3CADcTQIA&#10;AABg8jrCgSFVA1OZSSAcYJA//yx9cPakrBzIUhUOVLMHoqwceH/sPQIA0yUAAAAA7rRGODCkimDj&#10;pW95fT0QWIRwgA3+8HV6/OQk8uKonDGQqrkDy4Agy+LTsfcIAIxLAAAAANxbLeFAW1jQefrQ2+1x&#10;fVflwEI4QJt//Nt0+uxHVeVAcT2UOKXIoyjnEIy9RwBg/wQAAADAQeoRDgx5QD9mhUFr1UCUlQOL&#10;LfbFfZdSipeRf38S+awxdyBSVT2Q4njsbQIAb08AAAAA0NARDqwLBqbaYqgtHFiEcIA1vvs6fZYe&#10;RD6bVcFA1VYo4qq10KOx9wgA9CMAAAAAGKgKCNYdvS4z9LY7Xt9VObAMCPyxyA3//DJ9+NFZ5IvF&#10;9dyBZVuhiMiTocQAMCkCAAAAgB0aEA7sMwB424qEZjiw8iocoM0ff5KenL4b+XE1dyDV5w5E5CkZ&#10;SgwAt00AAAAAcEtawoEs+lUO7LtaYMg5NwYRRy0gEA7Q5r/8OJ39+7+O/OS4rBzIiiociKuQ4NnY&#10;ewSA+0gAAAAAMAFrKgfqIUHvy22zhR2tXwkEaq/CATqk9K8/j/nZaeRZ29yBFLmhxACwHQEAAADA&#10;xPWoHGg+jJ/aUOLl2mY4cPWzocR0+eMv0ucPTyKfFZGn+tyBiLwoIjeUGAC6CQAAAADusDXhwNDK&#10;gX1WGPRZv65yQDhAu5fpw++OYz6rzR1Yzh4oIvIsxXtjbxEAxiQAAAAAuMdSSvUgoO19xH6//b/N&#10;+uY5XZUDwgE6/fEn6cnpk5gfH0WeLdsKxUpboU/G3iMA7JsAAAAA4EBV1QPNioH6a+epQ2+1zfZ6&#10;rrvRTihWAwJ/9HLTV+ns9YPIi1lZPbBsKZSiqhzI4unYWwSAXRAAAAAAcMOGcGA29HLbbGEHa29U&#10;DIRwgE1Syl79JvJIMc/qcweqyoEo5w4cjb1NAOhDAAAAAAesesgbHoQyxJpwoGvuwNRaDKW4GQ5c&#10;hnCAHr77Rfr8+CTyIsU81eYOFFUVQZbi4dh7BIAlAQAAABywZQCwjgehDFEbSlwPBLLGzxsvM/S2&#10;O16/rnLg0meCLv/2d+mjs4eRL7KYL+cOFMX1YOIsxbtj7xGAwyIAAACAA9YnAGieUr2u/CHhgSh9&#10;VUOJ28KB+tyBsQOAdedsqhwwlJh2f59+8Ob7yIvLmGdZ1VqomjkQ5dyBj8feIgD3jwAAAAAO2MAA&#10;YMhaAQGDNcKBtuqBzlOH3mqb7fVYswwHilgNBi5DOMAav3uRHjz9JPKLWRkQpKxsKZTiqnLgi7H3&#10;CMDdJAAAAIAD9Rbf/n+b9UXzvXCAPqpwoBkIDG0tdHW5obff0foboUBctxUSDtDuRZrFh5FfHEV+&#10;lEV+ETEvijIYqAUEQwdzA3AgBAAAAHCgRgoA+ijqrwICNqkNJe4TDuzr2/9vsz5itWpg5bUoisst&#10;rseB+O7n6Yvjs8izLPJFxDxS5LGcO1C2Fnow9h4BGI8AAAAADtREA4Cuc4q2V+EAm6wJB2YxnaHE&#10;m865EQrEakDgc0Crb3+ZPj49iTxVgcBlinmKKhwoIs+y+MHYewRgvwQAAABA3zBgaoFBcyBxUX/v&#10;oSib9KgcuK2hxEPPqa9tCweuXn0O6PRVevfN48izWeRpUYUDq22FPhp7iwC8PQEAAACwUfWgdJ89&#10;1rc5p+9Q1uar6gF6qQ0lXlYLNH/uPHXorfa0fhGr1QL1gEA4QLeX6eHrWeSzo8iXA4mLRRkQRNlW&#10;6POxtwhAPwIAAABgsI6Kgan3WW+uX6kYCOEAA9TCgWZAMKS10NXlht5+B+uXMwdWQoG4bitkKDHt&#10;fpyOXv1N5EdFLRyImDfmDqwLyAC4RQIAAABg52oBQfN17WlDb7PH9V2VA1oLsdEW4cCUfvcjyt/1&#10;1qqBKCsHhAN0+v5X6emD48gvi8gXqQwFiqiqB8q5A2dj7xHgkAgAAACAW9OoHGi+n9pD0HUDidsq&#10;B4QDbFR9BpqhQLPF0MbLDL3tDtcvKweaVQPCATb69pv0yemDyI9PIj9flMOJiygHE1dzB56MvUeA&#10;+0YAAAAATMKaqoGuh5FTnElQdB3CATapDSWeRXf1QMS0w7IboUBchwOXA6/LIflVei9S5BezyIus&#10;qhxYnTvw4dhbBLiLBAAAAMDkdYQDQ6oGpjCToBkKrPybgIBNUkr1YKAZEsy6TtvmVnta32wpdBHC&#10;AXr4/U/To/fei3xWXIcDUQYD86qt0Gdj7xFgqgQAAADAndYIB4ZWEay99C2vX4TqAbZUzR3oCgZm&#10;Mf2hxJ2VA1EGBD4DtHuZjl8dRR5HkWdF5FkVDqTacOIs2+r/AQD3ggAAAAC4t1rCgbawoPP0obfb&#10;4/pmKHAVFngwyia1cKAtJGgLB6b0ux/RPm+gXj3gM0C3l+nZ+cl15UAqauFAOXfgdOwtAuyTAAAA&#10;ADhIPcKBKc4YaLMSCNR/9mCUTWpDieuhwFHcnDuw9jJDbjl0jxvOudFOqHZc+Ayw1q/Tp99F5Eez&#10;yFMWeYqqvVA1nDjL4vHYWwR4WwIAAACAho5wYF0wMNUWQ/VwoB4SLDwYZZOOcGDW+Ld9/x5vc85y&#10;fVc4cBFl5cBii71wIP70TXr/6GHkR2ULobJ6oBpIXBQxz7L4YOw9AvQhAAAAABioejC67uh1maG3&#10;3fH6dZUDHoyyUTWUeN3Reto2t9rD+iI6goEoKwd8Buj2Ir3z7UeRHx+VMwdScT13IMoqAkOJgckQ&#10;AAAAAOzQgHBgnwHA2z5kbascEA7QW0c4kEXZXmhKQ4nb1jbDgYtYrRy4HLgfDsmLdPLn9yM/OS4r&#10;B7KqpVC6Hk48H3uLwGERAAAAANySRjiQRXc4cOPUobfaZns91zUrBpoBgT8yWas2lHh5HDV+fpuh&#10;xPv+rCx/1+uhQL1yQDjAWv/y65SfReSz7rkDJ2PvEbhfBAAAAAAT0FE5kNVeB11umy3sYH1n5UCY&#10;O0APLeFAMyDY9FkYOyxrDQairBy42OJeHJD/9zL98NFpOXcgLecORFk5EOW/GUoMDCYAAAAAmLgN&#10;lQNtD0Sn0me9vrYZCqy8Fw6wSWMocbNqoKt6YONlt9nKluu7woFlQOAzQKd/+ln64N0nkR/NrucO&#10;LGcOVK2FDCUGWgkAAAAA7rCWyoEsboYEvS415LZD9thjfVdLIeEAvaWU6qFA2/vW07a51R7WNmcN&#10;rLz3GWCd336dHn9xUg0lzq5bCl0NJc7ih2PvERiPAAAAAOCeWlM5UH8fsf9vTb/tQ9ZFx2EoMb3U&#10;hhI3g4GhQ4nH+Ky0hQNXh3CAtV6kkz9/HPOTqA0lTrWQIIt87C0C+yUAAAAAOFBVv/XmrIH6a+ep&#10;Q2+1zfZ6rmutGoiyckA4wEa1cKAeENRf67+LUwvLFtERDEQZDvgMsNa//iLNT08in2XXbYWWcweK&#10;InJDieHuEwAAAABwQ1U90BUMdLVT6bzcNlvYwdquygHhAL3UhhLXA4H6+ykPJV5EezBwGRHnPgNs&#10;8peX6YfZccxnsyoYqAKCogoIshTvjL1HYDMBAAAAAIO0hAPNgKD5QHJq35pOsSYcCHMH6KH6HLRV&#10;DNTbDE2pWqa+tiscWFYOXG6xDw7In3+TPjiLyIsU8+XcgWVboaJsN/T+2HsESgIAAAAAdqYjHOjb&#10;WujqMkNvu+P1RZTfkhYOsJXqc9BWMVB/33rq0FvtYX0R68OBi4H35MD84ev0+Mk7kReX1+FALI+y&#10;rdCnY+8RDokAAAAAgFtRG0rcFgzUw4EpPATtOqcrHLgM4QA9pZS6QoHlMZWhxM1z2sKB8xAO0NM/&#10;/m06ffajyIusDAeyogoGrtsKPRt7j3DfCAAAAACYhKrfevOoBwSdpw691Tbb67HmxiDiuA4LLoUD&#10;9FENJW4LBZb/Vv8sTOV3f2ldOHC+xb05JCmleBn5+UnZWmg5d6CoDSbOUhyPvU24awQAAAAATF4j&#10;HGhWEex7KPEu1i/DgXr1wNV7A1npo/ocNEOB+rHrocRDz1m39kYoUP9ZQMYm3/0mfXZczR1IVWuh&#10;ogoJopw78GjsPcIUCQAAAAC403pUDtQfSu77Aei297hRMRDXlQPCATaqDSXuOm5jKPG269uqBq5e&#10;hQNs9DJ9GI8jv7iIvFiU1QNFbTBxlsV7Y28RxiIAAAAA4N6qDSWuVws0g4KNlxl624HrN53TDAXq&#10;Mwcut7gXB6ZHODDlocSXcbNyoB4OCMhY648/SU8evxt5Nou8iJinqKoHrtsKfTL2HmGfBAAAAAAc&#10;pJZwoBkU3NZQ4qHn1NfeqBgI4QADVUOJ247jmPZQ4mY4sPLqM8BGX6Wz1w8inx1HnrIyICiimjlQ&#10;thV6OvYW4W0JAAAAAKChIxxoVg90nj70dnta31Y1UA8IPBBgo9pQ4mUYsG7uwFR+9yPK3/l6xUA9&#10;HDgXDrBRStmr30R+VkR+OYt8ETGPVAYDtYCgq3oGJkMAAAAAAANVcweagcDy3+7CUOK2qoH63AEP&#10;C9io+hzUg4FmSLDpszBWYFDEdSjQNnPgYuB9OEDf/SJ9fnwSeZZFPisifxPl7IFUhQRZiodj7xEi&#10;BAAAAACwU7WhxPWAoP6++VBySt+ajigfjraFA5chHKCn6nPQ1k6o/n7wZW9hfT0cqFcPLCsHhANs&#10;9G9/lz46exh5mpXDiIvievZANXfg3bH3yOEQAAAAAMAtqYUD9VCg/jqFocTr1i/DgRtVA1GGAway&#10;slFtKHFbKLAuHJhCWNZWObAMB84H3o9D9PfpB2/+HHl2VA0jTtfDiaNsK/Tx2FvkfhEAAAAAwARU&#10;D0WboUDzfcQ0HoK2rW8LB+qVA8IBeqmGEreFAycxraHEzfXnsT4g8BCOtX73Ij14+knkF7PIi6IK&#10;CFbDgS/G3iN3jwAAAAAAJq42lHg5Y6CtgqD11G1ut4f19XDgRmshA1npqwoH2ioGlq/bDiXe92el&#10;OZB4ebwJ4QB9vEiz+DDyi6PIj7LIz5sBQdlaaOgMGg6AAAAAAADuuJRSPQxovr8LQ4kvortyQDhA&#10;L9XnoBkKHNd+XvdZGDMsawsG6pUDqmfY6Lufpy+OzyIvsjIYSCnyYlEOJo6yeuDB2HtkHAIAAAAA&#10;uMequQP1MKAZFEx9KPGyaqAZElwIB+irNpS4Hgg03w++7C2sv4xGtUCshgM+A2z07S/Tx6cp8sVR&#10;5FmqBQRFzKMMB34w9h7ZHwEAAAAAHKhaONAMCZbHrocS7/pb1s2KgZWQQFsV+qhabLVVDWwKB/YZ&#10;APRZWw8HbrQWEg7Qy1fp3TePIy9mkWeLyFMWeYqytVDVVuijsbfI2xEAAAAAADdU4UBbMFAPDfb9&#10;Dehtzlmu7woGLkI4wAAppbaqgfqx66Bsm/XNcxbRXjWwnDlwscX1OTQv08PXs8iLo8hnWeSpKGcN&#10;LAOCLIvPx94imwkAAAAAgEGqb0y3VQzUQ4LWU7e53R7Wt7YUiuvKAT3X6aUaStxWMbA8lp+FKYVl&#10;RbS3FVqGA+db3JtD8+N09OrfRR4nkWdZ2VooUhkSFHHVWqjr/wXcIgEAAAAAsFPVMNa2Y9Mg1tbL&#10;7XF929pFrAYCK6/CAfqqPgdtFQPLY4pDiZfhwI1gIMq2QsIBevn+V+lpHEc+K65nDqQUeRRX1QNn&#10;Y+/xUAgAAAAAgFuzJhzomjuwzxkDQ9cXsT4c0HOdXqoWW+vCgX0PJd72s3IVBrS9aq1FH99+kz7J&#10;HkR+ehL54vx67kCkKhxI8WTsPd4nAgAAAABgEmpDievVAvWfNz20HLPNShEdwUBEXAgH6Ks2lHh5&#10;nMTmcGDfv/t91rcFA8v3b4QD9PKr9N5fUuRHs7K1UKraCkUVECRDiQcTAAAAAACT1wgH2gKCKQ8l&#10;rlcOXDTeCwcYpDaUuBkOLN9PcSjxRVRBQNRCgbhuLaS1Fhv9/qfp0aNHkZ8cX4cDUQsIkqHErQQA&#10;AAAAwJ1WG0pcDwWaAUHrqdvcbg9r68FAMxy4GLY9Dlk1lLhZMVD/eYpDiS+iUS1QO84FZPTyMh3/&#10;6Sjy06PIs6I2lLiaOxBlQHCQQ4kFAAAAAMC9VQsH2gKCoUOJx2izcqNiIFZbC3mwQy+1ocQn0V49&#10;MOZQ4q61l9EIBOo/Cwfo619epmdnJ5HPsrJi4GoocTl3IM/S/R1KLAAAAAAADlb1UHQZBLRVENQf&#10;TE6hz3rdjYqBWK0e8NCHXqoWW23thOrvB11yz+sjytZazYqBejigeoZe/u9X6dN3HpVzB5YDiVOU&#10;VQNFivyuDyUWAAAAAAC0qMKBZkBQfz/locTNYKDZWkjPdXqpqmiaVQPN1xunDb3NNltb898Wsb5y&#10;4HyL+3GI/iG995e/xPyoqA0lrtoKFRF5lsWHY29xEwEAAAAAwEDVN6ablQP11ykOJV6uXcRqOHAe&#10;wgG2lFJqCwXq7/cxlHibc5brN1UOvNliLxyg3/80PXrnScyPq7kDqTZ3oGor9NnYe4wQAAAAAADs&#10;VPWN6aO4WTFQf209deit9rC+GQ402wrpuU5vKaVmG6FmOLDtUOKh5wxZ2xUOvBYO0NvLdPzqKPLI&#10;Yp5l1VDiKiQoUtleKEtb/d4PJgAAAAAAuCW1ocTNcKB+9L7c0NsPXN88p4hGtUDtOBcOMERK6ShW&#10;Q4FmSLDLocS7Wn8jFIjV6gEPWunnZXr2/VHMZ425A0WUVQRZitNd3UoAAAAAADAR1UPRrmDgtocS&#10;DzmniOtZA/WQ4DzKygEDWemtNpS4LRiY6lDii2gEAvWftdait1+nT8+PIy8uY56WcweqgcRRziJ4&#10;PORyAgAAAACAO6AaStwMBerHrocSDz1n3doboUBctxUykJXeakOJm0c9JLhx2tDbbLO1Nf9tUzig&#10;eoZe/vRNev/Bw8iLFPPl3IHlzIGqcuCD5jkCAAAAAIA7rjaUuOu4jaHE266vhwJt1QMeXtFbNZR4&#10;3bGPocRvs/4ibrYTWr5/LRxgkF+k+avj+KtZFn+VUvwopfgrAQAAAADAPdYjHJjyUOK2qoGrsEA4&#10;wBDVUOJ14cC2Q4n3tf4yWkKBuA4HtNZiIwEAAAAAwIGq2ql0BQPHMe2hxPV5A/XXZeWAnuv0Vs3f&#10;6AoGTmN6Q4kX0RIKLN9rrcWSAAAAAACAVtVD0WUQsGnuwFS+NR1RhgP1ioGVgEA4wBDVk+8E+QAA&#10;CHNJREFU/I1NrYUGXXLP64toBAKxGg68GXg97jABAAAAAACDVeFAW8XA8v2uhxLvav0iWkKBuG4r&#10;pOc6vVVVNKdxs2JgXTgwZljWFQ4s2wq9HngvJk4AAAAAAMBOVd+YbgsGlj+va6fSedlbWL+I1VCg&#10;GQ7ouc4gKaWucGD5uuugbJtz6uvbqgbqAYGHyXeMAAAAAACAW1MbSnwc7ZUDUx1KXER75cCyrZBw&#10;gEGqocT1gKD5PovbDwDWaZs3UG8tpLXWBAkAAAAAAJiEqp1KMxBYvk5tKHF9fRHtlQPLcMBAVgap&#10;DSU+jZtVAyex/rMwRlh2HjdDgatDODAeAQAAAAAAd0L1jem26oHl67ZDiff9LevWqoG4Dgg8oKO3&#10;2lDiZjBQDwgGXXJPa5cuYn04YO7GHgkAAAAAALjzqm9Mt1UMLN+ve3A5ZpuVZjDwJq4DgzfCAYao&#10;Wmw1Q4FmQLByytBbbLOtNf9tUzigtdZbEgAAAAAAcK9V35heFw5MdShxVziwrBzQVoVBqqHEzXCg&#10;/vOUhhJfxmog8CpWwwGttXoQAAAAAABwsKpvTB9HezAw1lDiPmsvoyUUiOtwQFsVBkkp1QcQtwUF&#10;UxpKvIibFQNXAUFRFG8G3vPeEgAAAAAAQIvaUOK2cGDTINaVSw299cD1zXOW4UBbQPBGOMBQVYut&#10;045jl0OJdxEwFNGoFojVcOD1Fve4swQAAAAAADBQFQ40qwWax9XyoZffZks91y2iva3QmygrB/Rc&#10;Z5CqxVZbKFB/3/ty22xh4Pq2lkKvogwHXm1x/0kTAAAAAADAjtWGEi+rBZrhwBSHEhfRCARiNRzQ&#10;c51BqhZb6yoHTpunbHObHa7vDAci4tVdHMotAAAAAACAW9QIB9qOfQ8l3uaBaREtFQPV6xvhANuo&#10;DSVeHmeNn/v8rt7GQO6I8nf9Kgxovk51KLcAAAAAAAAmomqn0hUMnER7OHBbD0DX6aocWFYPeAjJ&#10;INVQ4nUBQbZcOvTSe1h7HjerBurhwGhzNwQAAAAAAHAHVO1UuoKB5tyBtZcaeuuB65vn3KgYiNXq&#10;AQ8oGSSldBzrKwe6hhKPMY/jIhqBQKyGA3uduyEAAAAAAIA7rhpK3BUKLH++Wj708ttsqee6i1gf&#10;DkyyrQrTVVXRNAOBZUhwFv2Dsoj9zyS4jNVQYCUk2EVrLQEAAAAAANxz1Tem68FAPSA4iXGHEnet&#10;bQsHrn4es60Kd1NtKHE9IGiGBSunbHObHa2/jI6qgSjDgTe9Li4AAAAAAIDDVRtK3BUODB1KfBsV&#10;BotYDQVWAoJ9t1Xh/qmqaJqhQPN110OJt/2sLKKjaiDKcOD11QkCAAAAAACgTdVOpRkM1AOCtl7r&#10;Y7cYWhcOvBEOsI1aa6EH1XFWe11WDkxhIHdEWSXzfUR8LwAAAAAAAAarDSVuBgOnsd+hxNucU//m&#10;9Lpw4K17rnN4qhZbbVUDy/ejDSUWAAAAAAAAO1W1U2mrHKi/v1q+zS32sLaI1ZkDr2M1HOjVcx3q&#10;qhZbXcHAg9jzUGIBAAAAAABwq6pvTJ80jvq/7XIo8a7W3wgFYjUg8KCVQaoqmnog0Hz/tkOJkwAA&#10;AAAAAJiM6hvTXcHAVIcSL6sG2kKC18IBhqoNJT5rOZb/vul3VQAAAAAAANwNtaHEbcdUhxK3thSK&#10;63BgscX9OHBVUFYfSlw/roYSCwAAAAAAgDuvaqfSFQ4sA4Jelxp667dYfxGrwcDr+mtRFJcDrw3L&#10;z8KDiHggAAAAAAAA7rXaUOJ1x9XyoZff0/qLaFQLxGo4cDHwvhwgAQAAAAAAcNBSSs0w4LTx89SG&#10;El9GSygQ1+HA+cB7cE8JAAAAAAAAOqSUmkOImyHB1IYSL2K1aqAeDrwWDhwWAQAAAAAAwBaqQazr&#10;KgfGGEq8bn0RN0OBejjwZuC9mDgBAAAAAADAjqWUZtEeDixf+wwlHvrwf5tz6utfN456OPB6i70w&#10;MgEAAAAAAMAtqoYS16sF2t5H3H4AsM6NioH6UXjQPEkCAAAAAACACUkpNasFmhUEUxtKvCkcWAy8&#10;BzsiAAAAAAAAuCOqocTNgKD+us+hxNtUJFxESygQ1+HA5RbXpCcBAAAAAADAPVANJa6HAc2AoDmU&#10;eN/VApvO2RQOXGxxP2oEAAAAAAAA91w1lLitYmB5TG0o8WWUQcCraA8HzrfYy8ERAAAAAAAAHLCU&#10;UhY3A4FmFUHEdIYSL+I6GFjOHbgKCoqieDPwnveWAAAAAAAAgE7VUOLmUQ8IdjWUeBcBwyJWqwVW&#10;KgiKoni9xT3uLAEAAAAAAABbSSm1zRuoH0OGEu+7wqCImxUD9cqBV1vcf9IEAAAAAAAA7FxK6Ti6&#10;qwZO4+2HEm9zzrr1zYqBlffFHXyYLgAAAAAAAOBW1YYS14+zGDaUOGI/Mwba1r+Jm1UDV69FUSwG&#10;XvdWCAAAAAAAAJiMaihx29yBZUhwUl8+9PJ7WHse68OBy0E73CEBAAAAAAAAd0JKKcX6yoF1Q4n3&#10;XS3Qds55XAcCbeHAxRb36L8ZAQAAAAAAAPdBNZS4GQgsQ4KziMiGXG6bLQxYexmrocBKSFAUxfkW&#10;91/djAAAAAAAAID7rjaUuB4Q1N9PaShxWzhw9b4oije9Li4AAAAAAADgkKWUjuJmKFB/3cdQ4m3D&#10;gkW0VAzEdTjw+uoEAQAAAAAAAHRLKZ1GxIO4biX0oPbzbLls6GX3tP48Ir6PiO8FAAAAAAAAsIXa&#10;UOJ6tUCzgmC0ocQCAAAAAAAA2IOqcqCtpdCyomCvQ4kFAAAAAAAAcMtSSifRXjWwfP+2Q4mTAAAA&#10;AAAAACakGkrcDAXqR5+hxAIAAAAAAAC4S6rWQg/jehDxg9pxNZRYAAAAAAAAAPdE1VroLCIe/H9m&#10;ZyMEPzCw0gAAAABJRU5ErkJgglBLAwQKAAAAAAAAACEAwZZczvE/AADxPwAAFAAAAGRycy9tZWRp&#10;YS9pbWFnZTIucG5niVBORw0KGgoAAAANSUhEUgAAAeIAAADwCAYAAADcgGeHAAAABmJLR0QA/wD/&#10;AP+gvaeTAAAACXBIWXMAAA7EAAAOxAGVKw4bAAAgAElEQVR4nO3deXxU1d0/8O85596Zycq+uARx&#10;QRFEsY2AKBKzzMydmUTrQlvr0z5d7a/b08W2dn2WPn26r3bRqlXrUgULmsyWBWQREUwFVCqKIoqy&#10;QyAkM5m595zz+yMMhDCZmcx2Z5Lv+1XqMPfec74ZIJ/ce889h0gpASGEEELmoGYXgBBCCI1mGMQI&#10;IYSQiTCIEUIIIRNhECOEEEImwiBGCCGETIRBjBBCCJkIgxghhBAyEQYxQgghZCIMYoQQQshEGMQI&#10;IYSQiTCIEUIIIRNhECOEEEImwiBGCCGETKSYXQBK3ZIlS64lhLkphaspZTMJgcmUMgIAQPr/H/pf&#10;9/8XCACBeK8JCM6PAMCbAHKzEKL5kUceCUhcigshhPKO4PfewrNkyZJpQojbVVX9BqVsPMDgoO1/&#10;He+9/tfJg5gM/O+g1xJACi7/zHn03ocffvjl3HyVCCGEADCIC8aSJUvWUEqvoZSy/ncSBW2y7ZkF&#10;8anXBIAASCGkAOjq3LRx2tatW3uz+GUjhNCoh0FskhtuuOEWq9X6S0rpeeRE4AEMCNECCuIB176B&#10;AICQsldw8fP77//L/2T6OSCE0GiHQZxHHo9nkdVqbVMUxQZwKjCLLYgHbhdSSEPnn3jggb88kubH&#10;ghBCoxoGcR7cdNNN2yill1JKyamgHRlBfLJdAsC50dsaDE7ctWtX3/A/JYQQGp0wiHNE07SrSkpK&#10;nmOMWeIH7cgL4tjXIqSQQoqv3vvnP/8+9U8MIYRGJwziLLvhhhs+pKrq8tPDa3QF8cDXnPPf/fnP&#10;f/xq0g8OIYRGKQziLPF4PLdYVHUpZexUJGIQxw4ALvmTf/7DHz6S8ENECKFRCIM4Qx6Px2W1WHwD&#10;ww0Ag/j016dq5Ybxqz/96Q93DvV5IoTQaINBnKZ58+ZNOOuss/YyxtTTwgmDOGEQx5rqPtZ75UMP&#10;3bclzkeLEEKjCgZxGhobG19XFeXiuOGEQZxSEAMQEJz3/uEPvy8HhBAaxTCIh8Hj8ThUVQmejDQM&#10;4oyCOPaWwcUv/3j3774JCCE0CmEQp6ipqekAo3QSnBYiGMTZCOLY60OHDox59NFHuwEhhEYRXAYx&#10;iYULF57X1NQoKKWTzK5lpJs4acqxL33lKz80uw6EEMonPCNOwO12+1RFccEQZ3B4RpzdM+JYHyDl&#10;/t/+9tdTASGERgEM4jiWLFnCwqFQH2VUOS1M+v8Dg4MDgzi7QRx73XXk0LiHHnroKCCE0AiGl6YH&#10;WbBgwZRIX59BKVXMrmW0Gz9+YteXv/zVj5tdB0II5RIG8QCO+vqPT548aZ/ZdaBTVIv68Fe+8g2f&#10;2XUghFCuYBCf4HI6/2QtKXnY7DrQmRSVur729TujZteBEEK5gEEMAC6X9qqiqv/P7DrQ0Agh6le/&#10;9o2w2XUghFC2jfogdrtc+xljs82uAyXHGLPhmTFCaKQZ1UGsaVoPpXSy2XWg1FFK1W/c+S1JCMHB&#10;dAihEWHUBrFL0w4zRsvMrgOl5/Of//yFZteAEELZMCrPKjSn8zBjbLzZdaD09Bw/dt699977rtl1&#10;oOLU6GlKe/KEFm8zSb4XQsMz6oJY05w7MYSL15HDB6c9+OCDu82uAyGEsmVUXZp2OBytlNLzza4D&#10;pSfUe3wmhjBCaKQZNWfE9vr6r6gWi93sOlB6enu68XI0QmhEGhVBXFd33Tybtex3ZteB0nPk8MHz&#10;H3roIQxhhNCINCouTVutZRvNrgGlpy/cO+uhhx7aZXYdCCGUKyM+iJ0OB04AUaT6+kIX/ulPf3rN&#10;7DoQQiiXRnQQOxz2LkqpanYdaPgi/SG80+w6EEIo10bsPeLaxYs/bistGWt2HWj4enq6L7vvvvuS&#10;hnD36tIFFqWkhVI6UXBxWELohpJF4fX5qBEhhLJlxJ4R40pKxenY0d6L77vvvm3J9ut5btyDNkvZ&#10;BkrpRAAAyugExsqfCz039m+5rxIhhLJnRAaxvaE+YnYNaPh6jh+b8eCD9+xIZV8LVf493vsKVf8t&#10;q0UhhFCOjbggrq+v/Q5jzGJ2HWh4enuPX3b//fe/mcq+fUnOevvWjluRnaoQQij3RlQQV1dXq6qi&#10;/p/ZdaDh6e3pm5XK5egYydkHEm0njH4w86oQQig/RlQQjxs3rsvsGtDwdB3pueT++4f3iBKhIpBo&#10;uxBQmVlVCCGUPyMmiK9ftGg+o7isYTHp6eme87e/3ffGcI+L9vYsT7JLRZolIYRQ3o2YIFZt1g1m&#10;14BSd7w7dPkDDzzwajrHVjr1hH/WjNER8/caITTyjYjniBtqa3/GVAXXCS0Sod6eWQ8+eD/OmIUQ&#10;QjBCzoiZqnzL7BpQakK9kTn335+HECYEfzBDCBWFoj8jrq+r8ykKM7sMUxiG8TYAvAwAj/z9739f&#10;LqWUifa//fbbFzGmfpYQWU0pm0nyHFZ94d4rH3jgvrQuRw/bujFjAQAH7yGECl7RBzFjzGV2Dfmk&#10;69EmKaV/6dKlfOD7jz/+eNJjH3300XUAsC72e0IIufXWWy8uLS1/SVGV0uxXe0qoNzonbyEMAAeO&#10;942fjEGMECoCRR3EdXXXv66wkb2mgxBCcm58ZunSpX/NdtsnzqBfB4AyAIBPfvKTtYTQFqZkN5TD&#10;oZ456Q7MSleJlZwDAG/ls0+EEEpH0QYxIYTYG+ovNruOXBFCHOzqOjKztbX1SL76fPDBB1fBiVD+&#10;1Kc+s1lRlLmZthkO9V6VixAWgh+ilE0caruqlNgBYG22+0UIoWwr2iC+/vrrf2p2DbnAORcbN24s&#10;27VrV5+Zdfz1r/dfSQihn/7MZ3Yzys5Op42+vtAVDzzwwMvZrg0AACS8CQBDBrEkwg4A389J30XA&#10;2eBcQpnyH4TCTABQJEhKgAgppZCC7Abgjx06cujxF198cbfZtQ6HvdZuJyqbRQi5QAjjdREV2zpW&#10;d6w2u658cNQ5bmRW9iVK6JVSnvwz5VLKPiHlPw4c2Pfjl156aY/ZdaLhI0nG9xQsu71B9o80InBq&#10;yFG81yT2vwGvCZz67RDvDdp+8t3TXp9sFYDEf+/k3rEmB4yPIoO2h8Phpqeffrolow8mB5YsuWPa&#10;uPH0HYBBX+vAz+7kR9b/OtTbc/mDDz74Sq5qCq0Z/6iiso8l2sey8OCoGDnttDu/yBR2J6Vserpt&#10;CCEi3BC/aW0PfDfZoL98cTqd/05A+YGi0AtSPYYLY42u6x9vb29/d6h9Gj1NaX99Ld7mvPydqqur&#10;m2ezlN5NGZmXzvFCiF4uxN3BoP872a4NZV9RBnHt4sW3KVbLYyMliKWQ/3py6ZOzM/pQ8uDTn/70&#10;3apq+VKyIA4b0QV/vffejdnqd8fviXXcpTDBRsomAFEmMivMk5J9TGF0TqLjRnIQ19fXO60Wm59S&#10;mvWvUQgR6T3cc9Hqjavfy3bbyRBCqKZpaxhVrs2kHSGE7D3aM2v186u3D95WqEHc0NAwxqJanqWU&#10;XZnttvVI9LZge/Dv2W4XZUdxBvH1NX2KqlpHQhBHIhHXihUrEs6dXEg0TZt03vTzDwwVxH3h0Ny/&#10;/vWvW4fT5s5mMuWsceNfIBTGSiGtQIiV0cxnxxqJQex0ulapinJ9PvoSXOz1Bbxp3ZZIh8vpepQp&#10;SsKrHMPFBT/o9/smD3yvEIPYpbm7GGNjc9H2QFE98pPW1tbv5rofNDxFGcT2hno58KysWIP43Xff&#10;Ld2wYUM4088j3wgh5HOfu6OLUjZm4GcU6o1c+dBD920ZTlt968btp0yZnHzP4RtJQexyun7AFOV/&#10;8t0v51zsePONcTt27OjOVR/V1dWlkydNOc4Yy8kEQ0II2RvquXj16tVvAhRWEDudroCqKM5stpkM&#10;55wf7+metG7dOny8r0AU3cxadbW1ObvvmC+cc/Hkk0+SYgxhgP7Hnu69956xQvCTly4jffrCYYfw&#10;6vEv5CqER4rp06fb3C6PMCOEAQAYY3TmJZcea2hoGJOL9hcsqJl+1tSze3MVwgAAlFJSUV65w+l0&#10;3pSrPoarobphTKOnSeY7hAEAGGNs7JhxRxwO7dv57hvFV3RBzBi9zOwaMsE573vqqadGxFRg9957&#10;TxU3jHf6+oy5Dzxw77AX3aAWNj8XdY0U9jq7Nueyy8O5uA88XFaLLetnT4sXL54xaWLl29ludyiq&#10;YvnHokV1s/LV31Aarm+os00tOWp2HRZV/amzwYn3jQtAUV2aXrBgwfTKivL+f7hFeGnaMAy+fPny&#10;on1kLNuiz0/K6V++Yr407XQ6f6Mqlq+aXcdAhmEcDwT9WVnruaam5rKK8sqiu7qV6aVph0P7lEVV&#10;H8hWPZnggu/2+33TzK4DFdkZcZnVWhB/gdOFIXw6znP3U2BvlC/KVdv5QCn7jNk1DKYoSoWj1rEw&#10;G20VYwhnqq7O0VAwIcy5wBAuHEUVxFRVas2uIV3Lli3DEB5EyugTuWhXj0Yax9UceS4XbeeL3++r&#10;EEKYOqlLPJZS6/pM23Bp7qIcG5GJmTNnVpSWWNvMriMmEPTj96MCUjRBTAgpmloH64v02aWUPPme&#10;o0vpdd23cZ0Pa4AXAIDg/IgQfKPg/G86N74X1aMfNoRebXnjUIll4UFSVtPtzUW9+ebze0s4Nwru&#10;7019fX1Nusc67c47GGO2LJZTFGZcdHHORp0P1959e8oKZdIW1K9ofiqque66e82uIR2c82ebm5vb&#10;za6jUJUsPnIlLCMsMnXsPYLQMdIw1kZEeN242uiwnkUGAICMpoAoTP6AX3G7PGK4A7Y4FyFC5AEp&#10;SJgQYJLIEpBwTjZGJ1tUSwsAVKRzrGqx3JNp/8XGrblfpqwwxmf2hnou6+zsDJldBzpd0QQxZTSr&#10;D/rny/Lly4v2cnre3Cq5FeCzsd/mdD3GIuTze2kqz75ybmw7euxo7fPPP39gqH0IIdRut99uUa0P&#10;p1sPY0p5OsdpDu1xRR3Zq6UNVl1dPfGsqWcnnAEuX0LhvqZVq1ZtM7sOdKbiCWJKS8yuYbjee++9&#10;CWbXgEaG7b7XbDPdl8a9Z8x14xl/q//GVNqRUgoA+BsA/M3l8uxllE5Npx77Nfa5bevbhnVbQVHV&#10;j6bT12BSSqkb0R+0tbX9NN4tH2e9s4aqdBljypCLguTLpIlThpzzOh2Gzu+vGFP2+cHrkWua5iKS&#10;PcCU+H+eumE8unJlW8HNY4/6FcXjS1VVVSUzL7k4BDBgZqoCf3xJCvHGP5YvvyR7nwIa7frnIrZ2&#10;xS5TCyGO+fzejKZFdLs8OqV02D+Qc84P+wO+lIPO4dC+bFHV3w+3n8F0Q/wlGPTekcq+c+fOHXv2&#10;WeccYix714WH8/jSjBkzKmdecumxbPRrcP3XgUDgG6ns69Lc+xhjU2K/55zv8gd852ejDpQbRTEA&#10;asaF5xfdkocYwijb2tvbjx08dGASAAAXxp8zDWEAAH/Al9bAKULIsGbaUhj7VTr9DLTjzTcqUw1h&#10;AIAtW7Yc9Qd8Cudcz7TvdFx00cVZGTT47u53ylMNYQAAf8A3tac3XA8AIIQwMIQLX1EEMVPUr5hd&#10;w3BwzrO28hBCA23atOnw3n17LH6//wvZaC/d0fzDOYsmhCiU0oxuDr/y6ssl27dvP57Osf6AzyKE&#10;eCuT/tOhMJbxs+x79+0p27p1a+9wj3v22faVUT1i9/m9o+umfJEqiiAuNk8//XTuxu8SQvBXDn8V&#10;gc7Ozqye4Qkh0ro/leojhfXX17vSaT9Gj0Rv2LVrV0bPVPv83osyOX64qqurMw7AI12HL8pkhHNr&#10;ays+rVEkimawVrHgnPdJKY1ctL3/uxdMqfjJVfty0Tbqt+POqeVX/HLfsM9AipkQ4gCldEryPU93&#10;3XX1FwLAjmT7MdX6UDp1xQTbg82ZHB9zvKf70oryytey0VYykyZOymhCGSHEW+vXr8/7WTwyR8EH&#10;8fz582dVVqT1tIQpNm/ePM7sGtDotmjRonGlpaXzAegVlMKVlNC5UsqLGFPiDlpSlPS+DVAKZ0MK&#10;QayqNO1/E0ff7Rqf7rGDrV69ertLc4tcrvQUQym7IpPj9x/Yd3m2akGFr+CD2Gax5H2ZsExkegkN&#10;oeG44oorys6eeu6XFZX9JPbe2DH5+VnQpioXAcCaXPax7uXsrpm7+73DZ08/b3LOrypRSq3pHiuE&#10;kDjpxuhS8EFMGPOYXUOquK6vMLsGNPJVVVWVzJk9Zw1TlKumVZ1nWh2E0g8CQM4WMRCCv57tNl95&#10;5YX9jZ6mbDebVULwX5tdA8qvwg9ikIvNriFVh7q6Un60AqHhamjQXKpCW+ZecWVBDLKUhCR9jri6&#10;unrMWVPPTqt9wcUjaR2YrF0hZC7XeJ49e3b5BedfmPbx4b7wH7JYDioCBR/E+bifky3r1q07aHYN&#10;aOSZPn26bc5ll4dt1kJ7EkUmfY65rKxscrqtR3T+YrrHJiKE3EMpnJOLtgEAKiqmlmVy/Jo1a3Zn&#10;qxZUHIom5BAajTSH9j9zLru8UJcNTDqph43ZJqXbeFfXwc3pHpsIAchp0KlqNKMgxpXaRp+CPyMu&#10;FrquF93sX6iwaU5to6Kq88yuYyhM0qRTR0ZEpNsC6Y1bGjNmzIUAkIOrTMObFWy4bDZbTh5fRCMX&#10;nhFnia7ry82uAY0cbnfjYUUp3BBOVVdX15ArQSVjs9nmZrOWGEJhWi7ajTl27FhGz6FXV1fjAmSj&#10;DAZxlhiG8YbZNaCRwV5nv4USkrXnZ820devWtIOYEHZbNmuJoZRmdOk4mQMHDmQUxFOnTr00W7Wg&#10;4lDQl6ZnzJgx6bxpVWaXkZL29vasrLKCkLXEtizTNoQQuuRiRSjC/3P16tbtifY9Mco3rXmcc4kS&#10;krupYnNo165dfZk8IsW5/CEA3JC9ilChK+ggnjphwllm14BQPjmdrl+rac50BQDAOd/rD/iG+7yQ&#10;Je0Oc4hSSgghRGZxrVbNqb2lKLkffZ7JI1IKY4X9oDPKuoK+NK0DjIjLcwilihKS9kpjUT1SnUYI&#10;wznnnFOwl0I1p/tf2WxPUdQLstneUCTIjC5P19XV4RSXo0hBB7HVSopi3mbOuTC7BjQypLuI/eEj&#10;h6a3trb+M51jaf8MWTnDdePedI9ljM6cPn16WmsmD6Zp7rXZaCcV0hAPZXK81Wpbn6VSUBEo6CDm&#10;nBXLGTE+94cydsUVV6Q1iEgIoT///PPvpNsvIfT/pXtsKrq6Iz/K5PjZsy7LeN7lurq6edlYHzhV&#10;gbbAlzM5nlFWrtk1nDJ3lCjoIFakjJhdA0L5UlVVlda9WingzUz6VZgyM5Pjk9mwYeX7mRxPKSWa&#10;5n4l3eMXLlx4XmlJ2cZMajCDYlFvdNQ7Pp7u8VOnTi1zNbi+kc2aUG4UdBALJrO68kquEEIKetAb&#10;Kg6hUCinz7fG47Q7v56PfnRD35nJ8Qpjl2lO10FCyLAGQDkcjtsmjJ+4K5O+02Xo/P5M27DYrA+7&#10;nK6fJN/zdLW1ztlXVc/rYVbll4sXL56RaR0otwo7iAUtikeCcjmBPBo9urtFWmeOhEJaA5AIIYwp&#10;yi/TOXa4gsFA+qsgnKAoykSPu1E0NDg/mmxfQgjxuBt1i2p9LNN+0xVo9X02G+0wRbnL7fKIudPn&#10;Jp3bmxCiuF2eaFmp5dXYe5UVY3COgwJX0GdyMhI5CNaCfLICoawbN07V0zmOUmptaGiY097ePqzL&#10;t5rTFc3nD5FCCJ1SmvGzQzar5fFGT9PjQoj3DC6eZQCbOEA3pfJ8AFqnMLbI427MRskZ44Z4nil0&#10;YabtUEpJ1WXTuho9TSAE3wwSXpNSbuJS2hiQDwAjH2CUXTTU1+3S3BF/wJf2Gskotwr6jHj9iy9m&#10;fT1ShApVR0dHT7rH2qwlLzc0NKS0ZKi9zq41eppkvlc264uEszpBB6X0XIuq/BtTlbstqvKwwtT/&#10;yueArFQEWn1Zr4dSdiVl7DamKL+1qOpPmaosYZRdlOgYxpjFpblxzE2BKuggLibz5s2banYNqLhl&#10;uuqOzVqy2uNu1N0O9xnr2c6fP/98zena53Z5hLXE5s+kn3StXLlykxn9mklKKSJRPS/34ZNhjFk0&#10;u/ths+tAZ8IgzpLJkycX5XR8qLAIwTOawIIQolCVfbHR0yQH/po8acpORVGmmD2eYe++PTmd57kQ&#10;tbUFfiMEP2J2HQAAioV93FHvuNnsOtDpMIizRFGUH5tdAyp+uzp3zTe7hlzq7OwM6YYx6pYM9fl9&#10;E8yuIcZisz41e/bscrPrQKdgEGcJY+xis2tAxW/bgW09hmFEza4jl4JB/3cMbuwxu45827J1c8Es&#10;b1iIi3yMZhjECBWY17b/K6cL1xeCQMB/jhAirVHimTrWfTQv800Ptnv37vD21/cXzJ+tS3NnPGMZ&#10;yo6CD2IhxEGza0jVjTfe+Bmza0DFb9euXX3dx0MfyFd/O99+qyJffQ3k83stQojufPZpcP2etWvX&#10;vp3PPgfasWNjt9fXwoQQWVtRKl2MsRKnXbvb7DpQEQQxF3Kp2TWkigKMuntfKDfWrOnYbHA95z/Y&#10;7Xz7LVPvXfr83jFcGBlN0ZkqwfnvAoFATufVToWUUvj8XsoNsc/MOsJ9IS2Y4ZzYKDsKP4g595ld&#10;Q6ooYwUzIAMVv0Ag8EBvqGdurto/3tM9Y9u2baaP5vX7/TOMqH5rLvsI94UafAHfV3PZx3D5g96z&#10;+iLhvD/3zDk/7vW1sI6OjmC++0bxFfTMWgAAhw4deq7q3HPMLiNlN95447effvrpn+Wi7Z1vvt09&#10;64pxX8xF2/EQIc5SVPX7+eovHkPX75SUhvPV34rO/ZEr8tVZClatWrUVAIjL6WpmipKV6aI4N971&#10;B/znZaOtbAm0BZ4CAKJprteyuQiF4OINX8B7Sbbay7b29vbnAIA47c5vqhbLz3PZF+ecR3r6Ll+5&#10;bmVW13hGmSNSmn6rIqmG+rqTRZ6c850Q6H9F4NQ08PFek9j/BryOtXHidbz3Bm0/+e5pr0+2erIe&#10;LoRYsWJFWmvKFpojP5o126aWv5p8z9yJHBVjx/20syjmHM81Qoiiae6fMErvTOd4zo1339/z/qyt&#10;W7eetmj97Nmzy9MZRSsN+U9vsKU6nVoSqaqqKpkz+/JOprBZ6bah62Ln3n27Lx/8tcY0eprS+sbX&#10;4m3O6XPYV1999Tljx4x7R1GUrH0PMQzj0NFjXZds2LDB9KsfKD4M4iwHMRAC4XB4sc/ny9si5LmC&#10;QVy4qqur1XHjJt6iqvSjjMY/UzYM0UVArAj1hX6xevXq7fmuMRvsdvtclak/oox5ku3LdeOZKI/+&#10;d0dHx+Z81JZrDQ0NC1SmfhEIuW0405FywQ0p4aFId/inq9aveiuXNaLsKIogrr1+cRdjyliA4ghi&#10;AICnnnqq6FdkwiBGqDARQqzXXnvtOeFweF9nZyc+hlTkCn6wFgBAVOeFsZTKMDQ1Nd1udg0IoZFJ&#10;ShlZt27dTgzhkaEognj9+vUbzK5huKwWyyNm14AQQqjwFUUQZ7oqjVk+9KEPbTW7BoQQQoWtKIIY&#10;AIBzw9R7lelQFOXyhoaGaWbXgRBCqHAV/HPEMVGdf72EKW1m1zFcY8eOfQdiY8UQKmCxR3py/YgO&#10;Kl4ul3s3o+xczoXPH/AmHcmOUlM0Z8TPPfdcu9k1pOvmm29+3+waECpGCxbUTSGE5OW5/Jqamqn5&#10;6AehwYomiAEAZDE8axUHo+zsW265ZYXZdSBUTDTNvWXSxLJ9Hnejkeu+XJp7f0V55V6X5i7K8Sio&#10;uBVVEBvc+JzZNaSLUnrjTTfd9AWz60CoWCiM5W22UULIeAAAxhglhOCleZRXRRXEq1evvd/sGjKh&#10;KMofPR6Py+w6ECoGXl+LVQhxJKrr/5nrvvwBn83gosvQ9U9n+8rb7Nmzy2fOvKaiqqqqJJvtopGj&#10;aAZrjRRlZWW+G2644fZnnnnmMbNrQaiQSSmjAJCXFc1OPCI5Phdtn3fe9H8xyqo4H+MDABzghM5Q&#10;VGfEAAAGF1mfZD7fbDbbozfddNNvza4DIYSQ+YouiFetWvVPs2vIBlVV/2PJkiV7za4DIYSQuYou&#10;iAEADC5Wml1DNlBKp9566618+vTpNrNrQYVt0aJFF8+dO3dsFtoZN2/evKxe7iWEkJqamqRrCBNC&#10;rAsXLszLOsiEELVmfs25uWp//vyacxctWjQuV+0PVr+4/spkg8imT59uW7x48aXZ6G/x4sVzstHO&#10;QIsWLbo8m+2d+EwSZtj06dNt115bOzub/eZCUay+NBghhDQ01ItCXn3p9NcnC4CB/5bIgO26of/w&#10;qaee+lFGH0yW4epL5rHX2q9TrOqzQy1/1xuKXrZqVXBbKm25nK77maJ8Ot62SFT/TFtb4AGA5BN6&#10;DNxOCCFOh2u3orBzBu/37u53ymPrANdU10wsmVi6L976uhLEHV6v9y9D1e2sd9aoNsuzQ9XkcGgf&#10;s6jqo1JK6fW10Pnz51dOnDBpP6X0jB9sI+G+W9tWtj01VF8ul+dLjNK7heAHfH7flHj7NDQ4P2qz&#10;Wh6Pt60vEr65vb19eez3bpcnHK+OwQZ+XbHPty8SPq+9vf1dt+Z+ijJ2c2y7boiNwaB3Qez3hBDi&#10;dDqfVpjaFK9tbohn/UFvbbIaAABqa2svLC0p2xEv7IUUB8v8peculUujw5nQo6HB2WS1qE8P9QNE&#10;uC90fUdHx+pEbcQ+k+M93TNWr179pltzP0YZuy223eDGS4GA/4MDjxn8uQ3EhfGc3+9flKhPMxTl&#10;GbHsl/NnC/NJVdX/+ehHPypramoyPutBxU1zunqtpbY1jDEqhNAF5+t0g38rqhvPCCF0AICyUsur&#10;9TX1NYnaIYRYGz1NMhbCQoi+SFR/2uD8vzg33hRCSKtFvd/j9ujDqY8QQjzuRqEo7BzDMA7118YD&#10;nHMOADCt6rweAICZE2dWVEytPKgoCjO4cdjQ9f8zuP6P2NdAgN7rcGg/S+MjAgAAzvX3Y/XU1dVd&#10;P3nSlGOEECvnYns0ErmTC2NNrHlnZVkAAB+FSURBVCZriW2Z0+n+Zrp9uZyuX8dC2DCM47ohfqwb&#10;0SeklBEAAJu15B8uzXMwtr8QQnDOBedcCCHkifdk7L3Yr3h9SSknaE4Xp4zdLISQQoheIUQvIbwl&#10;ts/ixQ1zPO5GoTC1SUopOedHDa7fxw3jp1KKbimlZAq93u3yxO3j9K/N01FWWv4mIYQIIaTBjbcN&#10;Xf+JbkSf4JyHKaGTwu6+iMPh+WCytmLcLk/YZrU8c6JNnRvGs9wwvm1wfUPsz6TEVvqs2+XpS6W9&#10;ErVkqsfdKChjtw38TKSENbF9amtrL2n0NMkBn1s3F8YDhq7/Hxf8mJRSMqpcGwv3QlK0o6aPHeue&#10;PW7smNfNriPbzj777K6PfOQjR1577bVpsbMKNLpICX7O+Yf27H1/4pYtW44O2PQLAABN025XmPpI&#10;SXnps5Bg+lSPu7EPoD+A9x/YV9nZ2TkwcP8bAMButzdaLbZml9O1lSmpfTtwae4uzrkIBP0lJ0Y2&#10;n6zN6XQdUxWl0uVyb7jgqgvnAQDs3bfHMqhvcDq1v6qK+kmLqn4LAL6dUseD6DocKzlxzllaUraK&#10;c77XH/CdPWCXX/X35X5FVdhlqsJ+HqtzuJiifA0A4OChA1NfeOGF/QO31SysmVkxvvI1xujEqqqq&#10;kt27d4cDQX9ZbLvL5X4XAKqkFH5/wJ901LSqWn+nMEb7esM17c+2r4m3T29v1/bKihIwovrXA22B&#10;3wza/B0AAI+7UVBKiaZpzwQCgRviteN0Ou9VFUsdAEC4L/Lpjo7Wvw7eh5AlzKX1HraorNPgxv4z&#10;WzndwKsBvUd6pq96ftU7Azb/HACgtrZ2dllp+auUUqtLcx/yB3wTE7VJGPkJIYREon2utra2QLx9&#10;uru7d5aVloMeNb4bbPP/ZNDm7wH0fyaEEOJyegL+oFdL9rXkS1GeEQMAbNq06Q3DMEbkLDiU0vGz&#10;Z1/W8+EPfzh8yy23LDS7HpRfwVb/rf6ATxkUwicFAoFHhRQRAACn3fnv8fZxu9x7APrPwnx+b8ng&#10;IIxpa2trCfeF5jFFSfn+HaV0jD/gYwNC+FTtQf8YAABG2QLGGD3SdficeH0Hg4FPxV67nK605gdg&#10;TJzsXwihDwrhAX35Tt7vdDqddwy3n4H3XQeHMADA6udXbw+Fe2tbvM1k9+7d4eG2HxN7fllhbJEe&#10;iX5vqBAGAOjs7NRbvM0kTgif9P6eo1P624t/6bq6urpUVSyfAwDoi0Q/HC+E++tayn1+31jO+VGF&#10;KXEv28domvbzWAi3eJvJoBA+adWqVdve3f1OOQAAY2yC0+lMeLWCKcq1uhH98VAhDHDqM4kTwicd&#10;65YT+tujzkT95VvRBjEAwIFd75xxf2okURTFZrXa1n/kIx9ZZXYtqLBEo8aXAACYwtzxtlPKzgIA&#10;2H9gX9J/Ix0dHS9ybmxPtW+DGy+luu/69ev3JGinf51xAh9Ntb2h6EY07hnf4L5UxXLPcNtmPP59&#10;+oFWrlz57HDbTSTYHvy/TNvYvHndwUTbJ0+evBWg/4e19vbg0mTt+QO+pIPTFKZ+EwBAj0Q/m2zf&#10;rVu39vKo8UsAAFWx/DzZ/sFg8PvJ9klm3TpvV6Zt5EJRB/ErO3fuF0KMqHvFCKWCUvmvEy/PGBns&#10;crp+DwBgGAbv7OxM6RG5HW/umJ9q30LwuxJv778HrOvG2sQtyd8AADCmlKba91ASnSmd6MuXbtur&#10;nlt1clCc0+l6Id12UsW58Wau+wAAYFS5CACgN9RzcTbaq6mpmRt7HWwPpnSVw9/mT+m+vRD8rXTr&#10;OrMtgfeIsy0SjV5TWmLbaHYdCGVbQ0NDk6JYfqswdv7gbRbVOuRxEmj/WTKBQ6n2tWPHju5GT9wr&#10;mGdobW1NthJaCADGgBAJvxl3d3evHz8uLxNngdDFm5DBGk6hcORDpSXWFaqizI8N9jF04xf7Duz9&#10;xebNmxOeeQ6X4CLlWffmzZs3dfz4Sd9WFfbVdPtbs2bN26nuGwn33WQtsS2Pt62spOwz6dYAAFBf&#10;77i5o6P1H/G2cc6bU21n4cKFkysrx3xLVdRvxNtOaeGdfxZ9EK9du3aTvaFeUkpxonY0Imia51aF&#10;0aU266mpiYUQ8sQ9xKOEwEEpgTHGLop3PKUwFgCASPqveNuHIoTI6r8jQUTC5T9VVU06ojdbGGOR&#10;TI5fubL1aQAgLs0dYoyVAAAoqvLNc8+p+majpwmieuRjra2tcR9tGi5JyI5U9mv0NMkpk0+t3Bj7&#10;O9KPvseo7KaMJX0e+MT0ninZf2h/27Sq+I+CC4AL0ok4IUQvpbRMVenNABA3iIHQuPeaB2v0NMkJ&#10;40+N+xrw7waklO8RgKOE0jmFlhdFH8QAAEePdU8aP25syj/9I1So7Hat0WpRlwIAcEO81nXs8LUb&#10;Nmw4Mng/h8OxkDG2Pl4bUsBxoDCeUEg6ycZAhfbNqRD5A75SgP6zrjEVY76kqOoPAAAsqvUxt9vz&#10;Z5/POyYfdWhOl6GcGOUe7Yt8pLWj9cl4+6XyqA4hhEopU/qhaPL4yQuG3CjE+8CGf9mBUloGAGAY&#10;IqM1512a22An+o/qkdtbW1vjXllI5ZGufCu8c/Q0bNq06bAQxrtm14FQpqwWtRkAQDeMF/xB76x4&#10;IQwAAAKGnC1IgnzlxMuUFzGorq5Wh1PnaPf8888fCLQGftjibSahcPQ6AABKaGV9feJnu7OhtrZ2&#10;dmyCFK+vxTpUCKfqqquumpzqvpYSa9zL0gAAAsQzmdTR0dH2cLrHLl7cMIedSOFXXn25ZKgQBijM&#10;HzhHRBADALS1r8rL1HkI5UMw6L860XZFVf841LZA0NcIAEAptRJChr6ZPMCkSZPuHV6FKGblyuA6&#10;LsQaAADG2KeS7Z8pm832HYD+Ga/iPUIWk2z6R8llFwDAxAmTdqfaN6W0cqhtra2t3thru92e6oxe&#10;9pP1pHhWHo/Npn4RAIBzEdq1a9eQk4Qk+0zMUpBFpUs3+h/pQGgkq66uVimlCc9gY08TaE5tX7L2&#10;ZsyYUakw9ZPZqm8kcjk9jyTeQ/YCABBCDp+xSZD+gCHkjEF36RCCMAAAyUXCMzvN4Yp76yLmWM/R&#10;agAAxpiSyhzVTodrc7J9uDDWAABYVGtHsn0BAMpKy1sBAKK6keTzTYzK/oBNluWaQxvy2Wwzjagg&#10;Xrly5R/xcSZUzITon6jD5fQMeZYyedKUvtgjQgAQ94y3+/ixyQAAjClj3Zrn5aHa8izyXDDzkkuP&#10;cc7TnohipNOcrghT6O0ul2vIwW+MMhcAQDQaPWOkuIATz0tLuCQb9XS9degOAACmKBOvmXlNRbx9&#10;HA7ty0xhQ9/PBYB169bt5IZ4DQCgsmLMv2pra4esz+V0v6SqylwhRMIpKf1+fw3nXBBCiOZ0RQgh&#10;cW8aV1VVlcTuX3POeWur/+OJ2k1m74H3vwUAoChK6ezZs+PeknHWOe9ginLtUFOLmmlEBTEAQFt7&#10;R1nyvRAqTO/vee9CAACm0HPdLk+0pqbm5PrbTqdrk9vlEYwxevhIuAoAQEqYGq+ddevWdR0+cmg6&#10;AABldI7b5RGaw/N6TU3NXEKI4rQ773Bp7ggZQ98CODUICZ2pN9RzEQAAo8qlbpdHuByuJ+fOvfqc&#10;GTNmVLo192MDB/+sWrXqjIU4gsHgRwEAGGPM427UHQ7X05rm2pnuoKGNOzZ2G4YIAQCMv2hCt8vp&#10;ao1tq6uru97t8kQtqvr7SJT/IFlb/qB3lpSiFwCgrLR8u0tzR5x25xcnT55cXlNTc5nL6d7WP185&#10;u9LQjd9LkEkHxQaCfgUAQFEUi8fdaLic7mN1i+uuBwCw2+2aS3OH5l5xZQigf1RzIOjPeHzCli1b&#10;jhqGEQIAuOD8Cw+7XJ7VsW0NDQ3Xak5XRC2x3CMN8TMgEMq0v2wbcUEspYzqUf1bZteBUDq2bNny&#10;frgndD0AAKVUrSivfLHR0yQbPU1SVZSrhBRHWrzNZOPGVQcAABjrn0Ernueff/6dd3e/Uy6EOEgp&#10;JYpKL64or9zscTfqqsVyD2PMYnBjw1CrLaF+a9eu3b133x6LYRjHKaWEqcqSqnMnvTfzkkuPUcZu&#10;o5QSzo2XEn2OfZHwDQAAhBDFoio3KEw5P5NBQ4Ggt8zg+k4AAKYo9tjfkdKSslWUUrUvpLvb2nz/&#10;y3l/ONVcXRP3UTcAAK/PWx7VI58DAGCMWVSL5Q/z5y04XlFe+QpT2CwAgHBf6AOBVv9/pFKblFK2&#10;eJuJoRsP9dfHKksrylY1epqk1WLzxx7/Mgz9Vz6/l8YeL8pUIOgv45y/CQDAKF0c+0xs1pJ1iqJY&#10;9L7ojd6g9y6Q0AsAcM0111yYjX6zoSiXQUxFQ339EVVVxhXLMohnbj+1jCPnxrNPPPFESoMfsgmX&#10;QTTX/Pnzzx0/fvzXAKiFc31VW1vbikzaa2hocDDGagghVNf1pzs6OjZkq9bRpK7O0WBhikMQYRPC&#10;WNbePvSc0IMRQpT58+ef+8ILL+zKVj2OesfHgUG9lMrmrq4DT7344ospD76KV5/D4fq0lMY1ALC6&#10;ra3tESnlsFbnGmzBggVTxlVOuE1S+QEA8cKhQ4ce7OzszOlZqcPhuA0AnABsazjcs3zt2rUpT1pi&#10;hhEbxAAALs0pMYjTh0GMEEK5N+IuTQ90pOtoVkYpIoQQQrkyooP4hRde2GVwHndpL4QQQqgQjOgg&#10;BgBoa2v7tBCioO8PIIQQGr1GfBADAASDrReYXQNCCCEUz6gIYgAAfyBIC/FBboQQQqPbqAliKaU8&#10;dPiwzew6EEIIoYFGTRADAHR2duq9vUdwJDUaUWprHQtdTs87bpfnTbNrQfnncnrecTk9Ka3XiwrT&#10;qApiAIDVq1/Y9dbOnROT74lQcVAUaWMKnSalrDK7FpR/TKHTmEKnmV0HSt+oC2IAgNdee+1w19Gj&#10;Q075hhBCCOXLqAxiAID169e/1dPTO8fsOhBCCI1uozaIAQBWr179qtfny3jlD4QQQihdozqIAQCk&#10;lMbOnW/HXdMTIYQAAFwuzy6Xy7PLXqd9yOxa0MijmF1AIdi2bVsPIYS5NE1nChv1P5wghE7HKD0P&#10;AEAyieudo6zD0DlBSil8fj/jnB8wuxbUT3BjB668hBAa6TCIB/H5/FOiuv4rs+sY7fRQyFn+vZcu&#10;NrsOhBDKNbw0HUcgELjTUVe31FZettHsWkYbzjl/detLFVcvlWGzaykEhBDicGhfYITcIaScRYC+&#10;J8Dwt7a2fkVKaaTT5nXXXVdVXlL+S8JIjRByIiV0m2Hod7e2t96X7frtdvt8lan/CYRUA8A4KcRm&#10;LuFnra3+f6RyfENDQ7XK1J8SSq8SQqiEwqsiSn4c7PA9k+xYp9N9AwBAMHhqX7vdeYeisC8QIHOk&#10;gHcBxG/8Qf/vEh0PAKAqDAAAJJEfcDrdx0/uxLkMtgebE/WpObSfUUaXUMqm64b+h2Aw8OXBfTkc&#10;jpsVptwJQGYJIcooJS9zwX8RDAb/nuzrHI6qqqqSy2Zd/l+UwRJK2XQu+JtSyieCwR3/K+WOSCpt&#10;2O3aLYywbzOFfFAKuU9w2f7aG9vu2LVrV182ax1NiJTS7BoKWpPH00sVVgpAgABA7P/6/0Pg1Fvx&#10;3zu5d/9LICfeG/g6/nZy4nACnBvPPvHEE7W5+PoSOfKjWbNtavmr+eqPc2Npxfde+nC++it0mqY9&#10;rzD16qG2G4axPxD0T7Xb7bVWi20l5zzqD/isQ+0/Y8YM68xLLk34zVI3jN8Eg/6vZ1I3AEB9TX1N&#10;SXnps4n2ieqRL7e2tv4h3rbrrrvurDGVY/ckOj4U7mtaubKtZajtjZ4mCQDQ4m0mNTU1l1WUV74y&#10;1L4HD/VOfeGFlfvjHZ8I51z4Az42+Ji9+/ZYxpWNm2mrKHl54P59kfDN7e3ty2O/1zR3m8JYQ6I+&#10;9h/YN3HTpk2Hh9o+8Oscah9CCHFp7hCldMhpfjk3dvsD/iEnBpk5c2bFjIsu7h5qe+zv41Db0dDw&#10;0nQSzV5vGecGXqrOIS6FKCViLIbwKR53Y18shAXnjx86fHBCi7eZtHibycFDB6YaXK5WFGWK2+VJ&#10;6coBIcQ2MIRD4d7ZsfZeefXlEkPX7wIAUBXla5rmfjGT2h0O15OxEDY4D/eGembG+tq7b0+ZwfUn&#10;AQAsqvVuzeEODj7ebrdrsRDmnOu9R3qmx44/ekyMj+rGMwAApSW2ZpfT9etk9SxatGhcRXnlK4Zh&#10;hI91H50Wa6v7ePjkrY9JE8v2DT4u3BdqiP2KvccN46cD3w/3hezx+nzvvfcssRAO94Uaj3UfPftY&#10;99Fpu3bt8sX2cWmu12IhHNX1u3a+/VZFrLbDRw5NkYboAgCYMnnqIUIIi9dPqjSny4iFcCjcWxvr&#10;x+troT29x68FAGBMqXK7PEP+oBYLYW4YG2O1en0ttC8SdgMAKIoyxaW5j2ZS52iFZ8QpmjFjRuWl&#10;M2ceYQpjeEacPXo0+qsxP9xyZy77KDZuzf0yZWwOAMDOt9+q2LZtW0+8/ebNmzdhyuSph2K/T3RG&#10;HDtrMqL6k4G2wEfi7UMIoR53IwcACB8PzetY0zHsQG5oaHDYrCVBAABD178WaA38Nt5+Ho/nAsHl&#10;a4Ggv0JKGY29X11dPfGsqWcfBADoi0Q/294evD/e8fX19ReX2EpfBwA48ubhyvXb1x8fvM/AM1rd&#10;MDYGg/4F8do6+dlwHggEfK6E+0T5vwXafI/G/+pP71NI8Z7P50047ajmbHwjEGwZciyEprlfVhib&#10;wzk/4A/4piTqc6gzYrfLc5RSOoYL3uP3+4Z8VDPWjuRimTfgXTJwm8PhuM2iWh8TQkR8fm/cs+pG&#10;T5PkuvEJf6v/b0P1geLDM+IU7dixo7u5pUXRdeNes2sZCQyh7y29axPBED5ddXW1Ggvh3q6ei4YK&#10;YQCATZs2HQ73hS5J1qbT6VwOAGAYRnioEAbof3JAj0Q/CwBQUlG6afjVA1gttgDAiVAbIoQBALxe&#10;705/wGcdGMIAAFOnnPUeAIAEsWyoEAYA6OjoeMPg+tMAAGMvGLc3UU1CCDlUCAMA9EXCHgAAhTEt&#10;UTvDlSyEAQAShTAAQCDguxwAgDE2OZ0aampqLqKUjhFCyEQhDACw/fX9YwAACKO3Dt7GGOsPZik3&#10;DHV8i7eZYAinB4N4mLxe7+d3795tMQwDH6tJU/j40XMrv7v5bLPrKEQTJ07eBNB/drtq/aq3ku3f&#10;0dHxhhBCT7SPqlg+BABw8NCBpAsDBBOEXzINDQ0LyIlLOkOdWSZDCLECAHi9p5+RxRMMBm8GAKCU&#10;Jny2V4Lckmh7R0fHquHUmAopZUoDn3KtorxyBwCA4PxbyfbdsWNjNxeiDwCgtrb2ioHbOJfPAQAI&#10;KRflos7RDoM4DZ2dnXpzS8vYcDg8m3Oe8Jsg6seFiEb1ng+U3rWJTPjxG++bXU+hUhVlLgCA5OJz&#10;qR4TCvcO+c1x4L3Fzs7OQ0PtF4/d7hrW7RCLYrkbAIALPuRZfCJOp/MOgP6R86nsL6UUqez30kv/&#10;TBgeUmZ/hH4k3HfTcI+prq5WHQ7HPLtd+4jT6f6K0+n6b03TfpmNegKtgZTakVy+CwBgs5U8OPD9&#10;1hPHK4rCGj1N0m7v/7NC2YGPL2UgEAj8CwAsHo/ng4qibFIYzso1GOdS79n/3jln/X7vQbNrKSaB&#10;tsDDqe7b9XbX6+WXxb/qWF9ff3LUdSqjgAdSFLgQAFI+W6SMVQMAcC5XDKefGEaUBgAAxhgbbq3X&#10;XXfdWWvXro17iXrfvn296dSTia7urpQu7VdXV5eeNfXsXgCAs6bm7iJRqp+nop78ue2MpWK9vpaS&#10;EyOvidViuafR03QPAIDBjdfffnvnVdu3bz/jPj1KDQZHFni93n8+/fTTLBKNNpldS6GQwug+dKT7&#10;nIrvvWjBEM6tfX37hrwqQylNe+1tYZC0vj8QItO8bSMr0zsOQNf1gvpepqpq0rN1zem+OxbCAAAG&#10;55v0vuj1vaGe6QcO7h/j9bWoiR5JSoYMHBmaBVLKPp/fS6M9kUsNzltj7ytMuWTGRRd3u13u/YmO&#10;R0PDM+IsamlpaQEA0tTUdIPC2DKmKKNqZSfOpQTQ/17xvS0fAwDASXnTd80Hrjl7/UvrEz5HGzPr&#10;gllDhm0oFFpjGdM/kDqTb+qp4ELsY5ROpUCvSed4KeRGYNAgpTC8Pu+I/rczc+LMihkLLv4SAAA3&#10;jAf8Qf9nst2HlFI2evrPDbL5Z9+6unU7ADhjv3c6nQ+piuUTlLLJbpdH9/lH9p9dLhTUT5EjRXNz&#10;8zPLV6ywLFu2jHDOh3wAfqQQhnG89KUXlYrvvUhjIYzSIzjfCwAwZsrYISefGMxaaR1yRqx169Z1&#10;xV7HBkLliq7r3wAAYAq7Mp3j/a3+HwAAEEJH/AnCBdUXPgEAIIR4LxchPFhdnf2WXLUdDAb/PRb0&#10;lFLF4/GMy1VfIxUGcY4tX758zLKnllFd11MefFMMdG5s6+3tH3xV/v2XKmGpTGmADUpM5/pXAAAY&#10;Y+NTPUZR1IQzMxncOAoAoGnaulTaS3fyiI6OtqWx13V1joQ1JaPZtS9kcnyuCGJYstEOU5gLAEBI&#10;mfAevObQfpxJP0aU3wcAYLEoj6Wy/9y5c8em25cQohsAINQVSutRq9EMgzgPpJRyxYoV9y1dupRI&#10;KZVoNPqYEKKoZlKRXBwzDP6Xt3e/WFF61yYy5nsvXTbpR//abHZdI01bW9tT8sQsOy6nuyvZ/i7N&#10;nfSKy+HDhy4CAGBUuaquzp7wWVmn0/kfHnejYbdrjanWHCOlNAydvwIAUFpibSNkRsIzcE3zPD/4&#10;vb5I1AkAoFjUP86bV5NwukTN6W5p9DTJBQtqpg+31nQRQq7LRju6IV478bI+0X6Kqn43k34Cbb7P&#10;AQAoTLG4XK6nE+3b0NAwrercaV2apv118DZ7nV1zuzwJ73tTSisBAI70HsF7xcOEQZxnS5cu5StW&#10;rLh92bJl9IknniCc829LWZhnk7vfeG1X6V2bSOldm0jZ9zrHVn7/n3fM/qNM69EUlLrYzEVMYWMb&#10;PU2SkDMHTV199dXjGz1NkjFW0RcJJ/xmvmnTpsMG178GAFBaYvNrmuefg/c5MRfxHlWx/BYAIHy0&#10;5/V0ag+0+i4XQhgAAB73pX32OJdECSG00dMkFUavHvzNvb092MoNuQ8AYMrkyr2OBscP4x3v0twR&#10;RWEeIYTcuHFNzr/x60b0LwAAqmL5xMBBUNXV1WkNhuvtPXYNAIDC2NkOh+eMq2VTp04ta/Q0Sc55&#10;So9oJfLOu13jAQAYVW7QnK5QvEFcmsP1O5u15B0AACLJGX2qVouPUkoaPU2yqqqqZPB2l9P9EkD/&#10;5ClbtmzBaS6HCae4LCBNTU0XWa3Wz6iq+u1CmOISmWfgYy0xQog+IQRVFOXk5dHw8dAHqJWOS2XR&#10;B7vd/gmrxfbQgPYkkeQoYeS0e3rRUOSa1lWtZ5ytDofL5d7DKDsr9nvZr5tSOib2HuecB4L+0sGz&#10;awEAaJrrcYUpHx2wryCEhAdP3nH0/a7J6zavizsqP5XFEFLdlxBCPO7GMwKKc879Ad/Je9qxdg4d&#10;Pjhhw4YNRxL1qWmufyhMOfm8sRDiPSlBEAJVlFICAOD1tdBYv0PVlsrXWVNTM72ivPLtge8ZhuxS&#10;lNP/7A1d/36gNXDG5XBCCHW7PMbAEDcMfpwQsDLGTv59DIV7z125ciXOEzBMeEZcQJqbm99ctmzZ&#10;XY8//jh5/PHHyGOPPUZCod6FQogOs2tD+dXZ2Rlq8TYT3eA/ECdmO6KU2hRFsUgpZVSPPNLibSYd&#10;azo2G4bRZxj8fQmQ8BtgW1vbwy3eZsINERRCSEopiYWwEMIQOv9ji7eZZBrCAAB+v+/sQ4cPThBc&#10;vALQH2SxEBZCRAyuf8cf8CnxQhgAIBDw37Z33x6LwfUNAACMMRoLYc6Nnqhu3NnibSZDhTAAgGHw&#10;9w2DpxQKyfaVUsoWbzMRXHTG3hNCRLgwHo/XTnl5edKrXIGA/+bw8dBCzo0QAACl9FzG6DQppTR4&#10;/5+FlFIahvGuYfD3Fy1aFHcQVCpf5+rVq3e1eJsJ58bvYzOxDQxhwbm3xdtM4oXwia9feH0t1OD8&#10;i/zEmANFYRWxEOZCPN/ibSYYwunBM2KEEELIRHhGjBBCCJkIgxghhBAyEQYxQgghZCIMYoQQQshE&#10;GMQIIYSQiTCIEUIIIRNhECOEEEImwiBGCCGETIRBjBBCCJkIgxghhBAyEQYxQgghZCIMYoQQQshE&#10;GMQIIYSQiTCIEUIIIRNhECOEEEImwiBGCCGETIRBjBBCCJkIgxghhBAyEQYxQgghZCIMYoQQQshE&#10;GMQIIYSQiTCIEUIIIRNhECOEEEImwiBGCCGETIRBjBBCCJkIgxghhBAyEQYxQgghZCIMYoQQQshE&#10;GMQIIYSQiTCIEUIIIRNhECOEEEImwiBGCCGETIRBjBBCCJkIgxghhBAyEQYxQgghZCIMYoQQQshE&#10;GMQIIYSQiTCIEUIIIRNhECOEEEImwiBGCCGETIRBjBBCCJkIgxghhBAyEQYxQgghZCIMYoQQQshE&#10;GMQIIYSQiTCIEUIIIRNhECOEEEImwiBGCCGETIRBjBBCCJkIgxghhBAyEQYxQgghZCIMYoQQQshE&#10;GMQIIYSQiTCIEUIIIRNhECOEEEImwiBGCCGETIRBjBBCCJkIgxghhBAyEQYxQgghZCIMYoQQQshE&#10;GMQIIYSQiTCIEUIIIRNhECOEEEImwiBGCCGETIRBjBBCCJkIgxghhBAyEQYxQgghZCIMYoQQQshE&#10;/x+jc/d6dOqtiwAAAABJRU5ErkJgglBLAwQUAAYACAAAACEAjtsezNwAAAAGAQAADwAAAGRycy9k&#10;b3ducmV2LnhtbEyPwWrDMBBE74X8g9hAb43kFpfgWg4htD2FQpNC6W1jbWwTa2UsxXb+vkovzWVg&#10;mGXmbb6abCsG6n3jWEOyUCCIS2carjR87d8eliB8QDbYOiYNF/KwKmZ3OWbGjfxJwy5UIpawz1BD&#10;HUKXSenLmiz6heuIY3Z0vcUQbV9J0+MYy20rH5V6lhYbjgs1drSpqTztzlbD+4jj+il5Hban4+by&#10;s08/vrcJaX0/n9YvIAJN4f8YrvgRHYrIdHBnNl60GuIj4U+vmVqq6A8a0jRVIItc3uIXvwAAAP//&#10;AwBQSwMEFAAGAAgAAAAhAC5s8ADFAAAApQEAABkAAABkcnMvX3JlbHMvZTJvRG9jLnhtbC5yZWxz&#10;vJDBisIwEIbvC/sOYe7btD0sspj2IoJXcR9gSKZpsJmEJIq+vYFlQUHw5nFm+L//Y9bjxS/iTCm7&#10;wAq6pgVBrINxbBX8HrZfKxC5IBtcApOCK2UYh8+P9Z4WLDWUZxezqBTOCuZS4o+UWc/kMTchEtfL&#10;FJLHUsdkZUR9REuyb9tvme4ZMDwwxc4oSDvTgzhcY21+zQ7T5DRtgj554vKkQjpfuysQk6WiwJNx&#10;+Lfsm8gW5HOH7j0O3b+DfHjucAMAAP//AwBQSwECLQAUAAYACAAAACEAsYJntgoBAAATAgAAEwAA&#10;AAAAAAAAAAAAAAAAAAAAW0NvbnRlbnRfVHlwZXNdLnhtbFBLAQItABQABgAIAAAAIQA4/SH/1gAA&#10;AJQBAAALAAAAAAAAAAAAAAAAADsBAABfcmVscy8ucmVsc1BLAQItABQABgAIAAAAIQAyvEFUjgIA&#10;AGUHAAAOAAAAAAAAAAAAAAAAADoCAABkcnMvZTJvRG9jLnhtbFBLAQItAAoAAAAAAAAAIQBoA6Lt&#10;G8kAABvJAAAUAAAAAAAAAAAAAAAAAPQEAABkcnMvbWVkaWEvaW1hZ2UxLnBuZ1BLAQItAAoAAAAA&#10;AAAAIQDBllzO8T8AAPE/AAAUAAAAAAAAAAAAAAAAAEHOAABkcnMvbWVkaWEvaW1hZ2UyLnBuZ1BL&#10;AQItABQABgAIAAAAIQCO2x7M3AAAAAYBAAAPAAAAAAAAAAAAAAAAAGQOAQBkcnMvZG93bnJldi54&#10;bWxQSwECLQAUAAYACAAAACEALmzwAMUAAAClAQAAGQAAAAAAAAAAAAAAAABtDwEAZHJzL19yZWxz&#10;L2Uyb0RvYy54bWwucmVsc1BLBQYAAAAABwAHAL4BAABpEAEAAAA=&#10;">
                 <v:shapetype id="_x0000_t75" coordsize="21600,21600" o:spt="75" o:preferrelative="t" path="m@4@5l@4@11@9@11@9@5xe" filled="f" stroked="f">
                   <v:stroke joinstyle="miter"/>
                   <v:formulas>
@@ -561,6 +561,7 @@
         <w:rPr>
           <w:rFonts w:ascii="Trebuchet MS" w:hAnsi="Trebuchet MS"/>
           <w:b/>
+          <w:spacing w:val="-8"/>
           <w:sz w:val="28"/>
         </w:rPr>
       </w:pPr>
@@ -598,6 +599,17 @@
         </w:rPr>
         <w:t xml:space="preserve"> </w:t>
       </w:r>
+    </w:p>
+    <w:p>
+      <w:pPr>
+        <w:ind w:left="908" w:right="581"/>
+        <w:jc w:val="center"/>
+        <w:rPr>
+          <w:rFonts w:ascii="Trebuchet MS" w:hAnsi="Trebuchet MS"/>
+          <w:b/>
+          <w:sz w:val="28"/>
+        </w:rPr>
+      </w:pPr>
       <w:r>
         <w:rPr>
           <w:rFonts w:ascii="Trebuchet MS" w:hAnsi="Trebuchet MS"/>
@@ -721,7 +733,7 @@
           <w:sz w:val="28"/>
         </w:rPr>
         <w:drawing>
-          <wp:anchor distT="0" distB="0" distL="0" distR="0" simplePos="0" relativeHeight="15728128" behindDoc="0" locked="0" layoutInCell="1" allowOverlap="1" wp14:anchorId="05F8B735" wp14:editId="4BB14F03">
+          <wp:anchor distT="0" distB="0" distL="0" distR="0" simplePos="0" relativeHeight="251639296" behindDoc="0" locked="0" layoutInCell="1" allowOverlap="1" wp14:anchorId="05F8B735" wp14:editId="4BB14F03">
             <wp:simplePos x="0" y="0"/>
             <wp:positionH relativeFrom="page">
               <wp:posOffset>5522688</wp:posOffset>
@@ -2289,7 +2301,7 @@
           <w:sz w:val="20"/>
         </w:rPr>
         <w:drawing>
-          <wp:anchor distT="0" distB="0" distL="0" distR="0" simplePos="0" relativeHeight="487181824" behindDoc="1" locked="0" layoutInCell="1" allowOverlap="1" wp14:anchorId="57DF3793" wp14:editId="2963DE31">
+          <wp:anchor distT="0" distB="0" distL="0" distR="0" simplePos="0" relativeHeight="251671040" behindDoc="1" locked="0" layoutInCell="1" allowOverlap="1" wp14:anchorId="57DF3793" wp14:editId="2963DE31">
             <wp:simplePos x="0" y="0"/>
             <wp:positionH relativeFrom="page">
               <wp:posOffset>4123</wp:posOffset>
@@ -2660,7 +2672,7 @@
           <w:noProof/>
         </w:rPr>
         <w:drawing>
-          <wp:anchor distT="0" distB="0" distL="0" distR="0" simplePos="0" relativeHeight="251658752" behindDoc="1" locked="0" layoutInCell="1" allowOverlap="1" wp14:anchorId="774FC4D4" wp14:editId="7B5D5343">
+          <wp:anchor distT="0" distB="0" distL="0" distR="0" simplePos="0" relativeHeight="251662848" behindDoc="1" locked="0" layoutInCell="1" allowOverlap="1" wp14:anchorId="774FC4D4" wp14:editId="7B5D5343">
             <wp:simplePos x="0" y="0"/>
             <wp:positionH relativeFrom="page">
               <wp:posOffset>5770245</wp:posOffset>
@@ -2753,7 +2765,7 @@
           <w:noProof/>
         </w:rPr>
         <w:drawing>
-          <wp:anchor distT="0" distB="0" distL="0" distR="0" simplePos="0" relativeHeight="15729152" behindDoc="0" locked="0" layoutInCell="1" allowOverlap="1" wp14:anchorId="6E0B1E28" wp14:editId="6C311535">
+          <wp:anchor distT="0" distB="0" distL="0" distR="0" simplePos="0" relativeHeight="251640320" behindDoc="0" locked="0" layoutInCell="1" allowOverlap="1" wp14:anchorId="6E0B1E28" wp14:editId="6C311535">
             <wp:simplePos x="0" y="0"/>
             <wp:positionH relativeFrom="page">
               <wp:posOffset>5522688</wp:posOffset>
@@ -5069,7 +5081,7 @@
           <w:sz w:val="8"/>
         </w:rPr>
         <w:drawing>
-          <wp:anchor distT="0" distB="0" distL="0" distR="0" simplePos="0" relativeHeight="251659776" behindDoc="1" locked="0" layoutInCell="1" allowOverlap="1" wp14:anchorId="1FDD9BA5" wp14:editId="4B1F07A9">
+          <wp:anchor distT="0" distB="0" distL="0" distR="0" simplePos="0" relativeHeight="251663872" behindDoc="1" locked="0" layoutInCell="1" allowOverlap="1" wp14:anchorId="1FDD9BA5" wp14:editId="4B1F07A9">
             <wp:simplePos x="0" y="0"/>
             <wp:positionH relativeFrom="page">
               <wp:posOffset>5648325</wp:posOffset>
@@ -5118,7 +5130,7 @@
           <w:sz w:val="18"/>
         </w:rPr>
         <w:drawing>
-          <wp:anchor distT="0" distB="0" distL="0" distR="0" simplePos="0" relativeHeight="251633152" behindDoc="0" locked="0" layoutInCell="1" allowOverlap="1" wp14:anchorId="3D599803" wp14:editId="32077A68">
+          <wp:anchor distT="0" distB="0" distL="0" distR="0" simplePos="0" relativeHeight="251658752" behindDoc="0" locked="0" layoutInCell="1" allowOverlap="1" wp14:anchorId="3D599803" wp14:editId="32077A68">
             <wp:simplePos x="0" y="0"/>
             <wp:positionH relativeFrom="page">
               <wp:posOffset>1</wp:posOffset>
@@ -5680,7 +5692,7 @@
           <w:noProof/>
         </w:rPr>
         <w:drawing>
-          <wp:anchor distT="0" distB="0" distL="0" distR="0" simplePos="0" relativeHeight="15730688" behindDoc="0" locked="0" layoutInCell="1" allowOverlap="1" wp14:anchorId="4E78E234" wp14:editId="63EFADD6">
+          <wp:anchor distT="0" distB="0" distL="0" distR="0" simplePos="0" relativeHeight="251641344" behindDoc="0" locked="0" layoutInCell="1" allowOverlap="1" wp14:anchorId="4E78E234" wp14:editId="63EFADD6">
             <wp:simplePos x="0" y="0"/>
             <wp:positionH relativeFrom="page">
               <wp:posOffset>5522688</wp:posOffset>
@@ -8154,7 +8166,7 @@
           <w:noProof/>
         </w:rPr>
         <w:drawing>
-          <wp:anchor distT="0" distB="0" distL="0" distR="0" simplePos="0" relativeHeight="251634176" behindDoc="0" locked="0" layoutInCell="1" allowOverlap="1" wp14:anchorId="7AA18AAA" wp14:editId="7CECE492">
+          <wp:anchor distT="0" distB="0" distL="0" distR="0" simplePos="0" relativeHeight="251659776" behindDoc="0" locked="0" layoutInCell="1" allowOverlap="1" wp14:anchorId="7AA18AAA" wp14:editId="7CECE492">
             <wp:simplePos x="0" y="0"/>
             <wp:positionH relativeFrom="page">
               <wp:posOffset>4042</wp:posOffset>
@@ -8202,7 +8214,7 @@
           <w:noProof/>
         </w:rPr>
         <w:drawing>
-          <wp:anchor distT="0" distB="0" distL="0" distR="0" simplePos="0" relativeHeight="251660800" behindDoc="1" locked="0" layoutInCell="1" allowOverlap="1" wp14:anchorId="2EEA68C6" wp14:editId="31343B35">
+          <wp:anchor distT="0" distB="0" distL="0" distR="0" simplePos="0" relativeHeight="251665920" behindDoc="1" locked="0" layoutInCell="1" allowOverlap="1" wp14:anchorId="2EEA68C6" wp14:editId="31343B35">
             <wp:simplePos x="0" y="0"/>
             <wp:positionH relativeFrom="page">
               <wp:posOffset>5655945</wp:posOffset>
@@ -8265,7 +8277,7 @@
           <w:sz w:val="28"/>
         </w:rPr>
         <w:drawing>
-          <wp:anchor distT="0" distB="0" distL="0" distR="0" simplePos="0" relativeHeight="15732736" behindDoc="0" locked="0" layoutInCell="1" allowOverlap="1" wp14:anchorId="45A17693" wp14:editId="3C7A8640">
+          <wp:anchor distT="0" distB="0" distL="0" distR="0" simplePos="0" relativeHeight="251643392" behindDoc="0" locked="0" layoutInCell="1" allowOverlap="1" wp14:anchorId="45A17693" wp14:editId="3C7A8640">
             <wp:simplePos x="0" y="0"/>
             <wp:positionH relativeFrom="page">
               <wp:posOffset>4123</wp:posOffset>
@@ -8343,7 +8355,7 @@
           <w:noProof/>
         </w:rPr>
         <w:drawing>
-          <wp:anchor distT="0" distB="0" distL="0" distR="0" simplePos="0" relativeHeight="15732224" behindDoc="0" locked="0" layoutInCell="1" allowOverlap="1" wp14:anchorId="0F812E63" wp14:editId="2709C295">
+          <wp:anchor distT="0" distB="0" distL="0" distR="0" simplePos="0" relativeHeight="251642368" behindDoc="0" locked="0" layoutInCell="1" allowOverlap="1" wp14:anchorId="0F812E63" wp14:editId="2709C295">
             <wp:simplePos x="0" y="0"/>
             <wp:positionH relativeFrom="page">
               <wp:posOffset>5522688</wp:posOffset>
@@ -10017,7 +10029,7 @@
           <w:noProof/>
         </w:rPr>
         <w:drawing>
-          <wp:anchor distT="0" distB="0" distL="0" distR="0" simplePos="0" relativeHeight="487592960" behindDoc="1" locked="0" layoutInCell="1" allowOverlap="1" wp14:anchorId="67FA222B" wp14:editId="01FDC04A">
+          <wp:anchor distT="0" distB="0" distL="0" distR="0" simplePos="0" relativeHeight="251673088" behindDoc="1" locked="0" layoutInCell="1" allowOverlap="1" wp14:anchorId="67FA222B" wp14:editId="01FDC04A">
             <wp:simplePos x="0" y="0"/>
             <wp:positionH relativeFrom="page">
               <wp:posOffset>5854143</wp:posOffset>
@@ -10085,7 +10097,7 @@
         </w:rPr>
         <w:lastRenderedPageBreak/>
         <w:drawing>
-          <wp:anchor distT="0" distB="0" distL="0" distR="0" simplePos="0" relativeHeight="15734272" behindDoc="0" locked="0" layoutInCell="1" allowOverlap="1" wp14:anchorId="7EC6833D" wp14:editId="326663CC">
+          <wp:anchor distT="0" distB="0" distL="0" distR="0" simplePos="0" relativeHeight="251645440" behindDoc="0" locked="0" layoutInCell="1" allowOverlap="1" wp14:anchorId="7EC6833D" wp14:editId="326663CC">
             <wp:simplePos x="0" y="0"/>
             <wp:positionH relativeFrom="page">
               <wp:posOffset>4123</wp:posOffset>
@@ -10172,7 +10184,7 @@
           <w:noProof/>
         </w:rPr>
         <w:drawing>
-          <wp:anchor distT="0" distB="0" distL="0" distR="0" simplePos="0" relativeHeight="15733760" behindDoc="0" locked="0" layoutInCell="1" allowOverlap="1" wp14:anchorId="0E5FE680" wp14:editId="437D20F6">
+          <wp:anchor distT="0" distB="0" distL="0" distR="0" simplePos="0" relativeHeight="251644416" behindDoc="0" locked="0" layoutInCell="1" allowOverlap="1" wp14:anchorId="0E5FE680" wp14:editId="437D20F6">
             <wp:simplePos x="0" y="0"/>
             <wp:positionH relativeFrom="page">
               <wp:posOffset>5522688</wp:posOffset>
@@ -12063,7 +12075,7 @@
           <w:noProof/>
         </w:rPr>
         <w:drawing>
-          <wp:anchor distT="0" distB="0" distL="0" distR="0" simplePos="0" relativeHeight="487594496" behindDoc="1" locked="0" layoutInCell="1" allowOverlap="1" wp14:anchorId="6457582F" wp14:editId="05DEF651">
+          <wp:anchor distT="0" distB="0" distL="0" distR="0" simplePos="0" relativeHeight="251674112" behindDoc="1" locked="0" layoutInCell="1" allowOverlap="1" wp14:anchorId="6457582F" wp14:editId="05DEF651">
             <wp:simplePos x="0" y="0"/>
             <wp:positionH relativeFrom="page">
               <wp:posOffset>5854143</wp:posOffset>
@@ -12167,7 +12179,7 @@
           <w:noProof/>
         </w:rPr>
         <w:drawing>
-          <wp:anchor distT="0" distB="0" distL="0" distR="0" simplePos="0" relativeHeight="15735296" behindDoc="0" locked="0" layoutInCell="1" allowOverlap="1" wp14:anchorId="559C42D6" wp14:editId="1D0F4834">
+          <wp:anchor distT="0" distB="0" distL="0" distR="0" simplePos="0" relativeHeight="251646464" behindDoc="0" locked="0" layoutInCell="1" allowOverlap="1" wp14:anchorId="559C42D6" wp14:editId="1D0F4834">
             <wp:simplePos x="0" y="0"/>
             <wp:positionH relativeFrom="page">
               <wp:posOffset>5522688</wp:posOffset>
@@ -14490,7 +14502,7 @@
           <w:noProof/>
         </w:rPr>
         <w:drawing>
-          <wp:anchor distT="0" distB="0" distL="0" distR="0" simplePos="0" relativeHeight="15735808" behindDoc="0" locked="0" layoutInCell="1" allowOverlap="1" wp14:anchorId="7B0A90E8" wp14:editId="6E51A41E">
+          <wp:anchor distT="0" distB="0" distL="0" distR="0" simplePos="0" relativeHeight="251647488" behindDoc="0" locked="0" layoutInCell="1" allowOverlap="1" wp14:anchorId="7B0A90E8" wp14:editId="6E51A41E">
             <wp:simplePos x="0" y="0"/>
             <wp:positionH relativeFrom="page">
               <wp:posOffset>4123</wp:posOffset>
@@ -14961,7 +14973,7 @@
           <w:noProof/>
         </w:rPr>
         <w:drawing>
-          <wp:anchor distT="0" distB="0" distL="0" distR="0" simplePos="0" relativeHeight="487596032" behindDoc="1" locked="0" layoutInCell="1" allowOverlap="1" wp14:anchorId="6760EB12" wp14:editId="0C26EF34">
+          <wp:anchor distT="0" distB="0" distL="0" distR="0" simplePos="0" relativeHeight="251675136" behindDoc="1" locked="0" layoutInCell="1" allowOverlap="1" wp14:anchorId="6760EB12" wp14:editId="0C26EF34">
             <wp:simplePos x="0" y="0"/>
             <wp:positionH relativeFrom="page">
               <wp:posOffset>5854143</wp:posOffset>
@@ -15029,7 +15041,7 @@
         </w:rPr>
         <w:lastRenderedPageBreak/>
         <w:drawing>
-          <wp:anchor distT="0" distB="0" distL="0" distR="0" simplePos="0" relativeHeight="15737344" behindDoc="0" locked="0" layoutInCell="1" allowOverlap="1" wp14:anchorId="4CB35350" wp14:editId="45A529F5">
+          <wp:anchor distT="0" distB="0" distL="0" distR="0" simplePos="0" relativeHeight="251649536" behindDoc="0" locked="0" layoutInCell="1" allowOverlap="1" wp14:anchorId="4CB35350" wp14:editId="45A529F5">
             <wp:simplePos x="0" y="0"/>
             <wp:positionH relativeFrom="page">
               <wp:posOffset>4123</wp:posOffset>
@@ -15115,7 +15127,7 @@
           <w:noProof/>
         </w:rPr>
         <w:drawing>
-          <wp:anchor distT="0" distB="0" distL="0" distR="0" simplePos="0" relativeHeight="15736832" behindDoc="0" locked="0" layoutInCell="1" allowOverlap="1" wp14:anchorId="2FFA96D6" wp14:editId="4D11F9B3">
+          <wp:anchor distT="0" distB="0" distL="0" distR="0" simplePos="0" relativeHeight="251648512" behindDoc="0" locked="0" layoutInCell="1" allowOverlap="1" wp14:anchorId="2FFA96D6" wp14:editId="4D11F9B3">
             <wp:simplePos x="0" y="0"/>
             <wp:positionH relativeFrom="page">
               <wp:posOffset>5522688</wp:posOffset>
@@ -16376,7 +16388,7 @@
           <w:noProof/>
         </w:rPr>
         <w:drawing>
-          <wp:anchor distT="0" distB="0" distL="0" distR="0" simplePos="0" relativeHeight="487597568" behindDoc="1" locked="0" layoutInCell="1" allowOverlap="1" wp14:anchorId="3B8C6E09" wp14:editId="15661C99">
+          <wp:anchor distT="0" distB="0" distL="0" distR="0" simplePos="0" relativeHeight="251676160" behindDoc="1" locked="0" layoutInCell="1" allowOverlap="1" wp14:anchorId="3B8C6E09" wp14:editId="15661C99">
             <wp:simplePos x="0" y="0"/>
             <wp:positionH relativeFrom="page">
               <wp:posOffset>5854143</wp:posOffset>
@@ -16440,7 +16452,7 @@
         </w:rPr>
         <w:lastRenderedPageBreak/>
         <w:drawing>
-          <wp:anchor distT="0" distB="0" distL="114300" distR="114300" simplePos="0" relativeHeight="251636224" behindDoc="0" locked="0" layoutInCell="1" allowOverlap="1" wp14:anchorId="267F7D15" wp14:editId="6C47855A">
+          <wp:anchor distT="0" distB="0" distL="114300" distR="114300" simplePos="0" relativeHeight="251660800" behindDoc="0" locked="0" layoutInCell="1" allowOverlap="1" wp14:anchorId="267F7D15" wp14:editId="6C47855A">
             <wp:simplePos x="0" y="0"/>
             <wp:positionH relativeFrom="column">
               <wp:posOffset>5981165</wp:posOffset>
@@ -16491,7 +16503,7 @@
           <w:noProof/>
         </w:rPr>
         <w:drawing>
-          <wp:anchor distT="0" distB="0" distL="114300" distR="114300" simplePos="0" relativeHeight="251672064" behindDoc="0" locked="0" layoutInCell="1" allowOverlap="1" wp14:anchorId="4195E2D6" wp14:editId="591FE99D">
+          <wp:anchor distT="0" distB="0" distL="114300" distR="114300" simplePos="0" relativeHeight="251667968" behindDoc="0" locked="0" layoutInCell="1" allowOverlap="1" wp14:anchorId="4195E2D6" wp14:editId="591FE99D">
             <wp:simplePos x="0" y="0"/>
             <wp:positionH relativeFrom="column">
               <wp:posOffset>137160</wp:posOffset>
@@ -16608,7 +16620,7 @@
           <w:noProof/>
         </w:rPr>
         <w:drawing>
-          <wp:anchor distT="0" distB="0" distL="0" distR="0" simplePos="0" relativeHeight="133696255" behindDoc="0" locked="0" layoutInCell="1" allowOverlap="1" wp14:anchorId="1F0B49FA" wp14:editId="25E60FC1">
+          <wp:anchor distT="0" distB="0" distL="0" distR="0" simplePos="0" relativeHeight="251657728" behindDoc="0" locked="0" layoutInCell="1" allowOverlap="1" wp14:anchorId="1F0B49FA" wp14:editId="25E60FC1">
             <wp:simplePos x="0" y="0"/>
             <wp:positionH relativeFrom="page">
               <wp:posOffset>15240</wp:posOffset>
@@ -16660,7 +16672,7 @@
         </w:rPr>
         <w:lastRenderedPageBreak/>
         <w:drawing>
-          <wp:anchor distT="0" distB="0" distL="114300" distR="114300" simplePos="0" relativeHeight="251679232" behindDoc="0" locked="0" layoutInCell="1" allowOverlap="1" wp14:anchorId="557B4936" wp14:editId="675C4069">
+          <wp:anchor distT="0" distB="0" distL="114300" distR="114300" simplePos="0" relativeHeight="251670016" behindDoc="0" locked="0" layoutInCell="1" allowOverlap="1" wp14:anchorId="557B4936" wp14:editId="675C4069">
             <wp:simplePos x="0" y="0"/>
             <wp:positionH relativeFrom="column">
               <wp:posOffset>190500</wp:posOffset>
@@ -16720,7 +16732,7 @@
           <w:noProof/>
         </w:rPr>
         <w:drawing>
-          <wp:anchor distT="0" distB="0" distL="114300" distR="114300" simplePos="0" relativeHeight="251677184" behindDoc="0" locked="0" layoutInCell="1" allowOverlap="1" wp14:anchorId="7DE3A924" wp14:editId="6F74A291">
+          <wp:anchor distT="0" distB="0" distL="114300" distR="114300" simplePos="0" relativeHeight="251668992" behindDoc="0" locked="0" layoutInCell="1" allowOverlap="1" wp14:anchorId="7DE3A924" wp14:editId="6F74A291">
             <wp:simplePos x="0" y="0"/>
             <wp:positionH relativeFrom="column">
               <wp:posOffset>5974080</wp:posOffset>
@@ -16778,7 +16790,7 @@
           <w:noProof/>
         </w:rPr>
         <w:drawing>
-          <wp:anchor distT="0" distB="0" distL="0" distR="0" simplePos="0" relativeHeight="251660287" behindDoc="0" locked="0" layoutInCell="1" allowOverlap="1" wp14:anchorId="523BCE3E" wp14:editId="269A926F">
+          <wp:anchor distT="0" distB="0" distL="0" distR="0" simplePos="0" relativeHeight="251664896" behindDoc="0" locked="0" layoutInCell="1" allowOverlap="1" wp14:anchorId="523BCE3E" wp14:editId="269A926F">
             <wp:simplePos x="0" y="0"/>
             <wp:positionH relativeFrom="page">
               <wp:posOffset>-198120</wp:posOffset>
@@ -16834,7 +16846,7 @@
         </w:rPr>
         <w:lastRenderedPageBreak/>
         <w:drawing>
-          <wp:anchor distT="0" distB="0" distL="114300" distR="114300" simplePos="0" relativeHeight="251655680" behindDoc="0" locked="0" layoutInCell="1" allowOverlap="1" wp14:anchorId="5D93100D" wp14:editId="1FF9E515">
+          <wp:anchor distT="0" distB="0" distL="114300" distR="114300" simplePos="0" relativeHeight="251661824" behindDoc="0" locked="0" layoutInCell="1" allowOverlap="1" wp14:anchorId="5D93100D" wp14:editId="1FF9E515">
             <wp:simplePos x="0" y="0"/>
             <wp:positionH relativeFrom="column">
               <wp:posOffset>5976759</wp:posOffset>
@@ -16890,7 +16902,7 @@
           <w:noProof/>
         </w:rPr>
         <w:drawing>
-          <wp:anchor distT="0" distB="0" distL="114300" distR="114300" simplePos="0" relativeHeight="251660800" behindDoc="0" locked="0" layoutInCell="1" allowOverlap="1" wp14:anchorId="6F74457F" wp14:editId="4B5F01BB">
+          <wp:anchor distT="0" distB="0" distL="114300" distR="114300" simplePos="0" relativeHeight="251666944" behindDoc="0" locked="0" layoutInCell="1" allowOverlap="1" wp14:anchorId="6F74457F" wp14:editId="49B84553">
             <wp:simplePos x="0" y="0"/>
             <wp:positionH relativeFrom="column">
               <wp:posOffset>152400</wp:posOffset>
@@ -17008,7 +17020,7 @@
           <w:noProof/>
         </w:rPr>
         <w:drawing>
-          <wp:anchor distT="0" distB="0" distL="0" distR="0" simplePos="0" relativeHeight="15755776" behindDoc="0" locked="0" layoutInCell="1" allowOverlap="1" wp14:anchorId="051890EE" wp14:editId="1A7C9E47">
+          <wp:anchor distT="0" distB="0" distL="0" distR="0" simplePos="0" relativeHeight="251650560" behindDoc="0" locked="0" layoutInCell="1" allowOverlap="1" wp14:anchorId="051890EE" wp14:editId="1A7C9E47">
             <wp:simplePos x="0" y="0"/>
             <wp:positionH relativeFrom="page">
               <wp:posOffset>5522688</wp:posOffset>
@@ -19328,7 +19340,7 @@
           <w:noProof/>
         </w:rPr>
         <w:drawing>
-          <wp:anchor distT="0" distB="0" distL="0" distR="0" simplePos="0" relativeHeight="15756288" behindDoc="0" locked="0" layoutInCell="1" allowOverlap="1" wp14:anchorId="39D0DCE4" wp14:editId="1CB6DB2A">
+          <wp:anchor distT="0" distB="0" distL="0" distR="0" simplePos="0" relativeHeight="251651584" behindDoc="0" locked="0" layoutInCell="1" allowOverlap="1" wp14:anchorId="39D0DCE4" wp14:editId="1CB6DB2A">
             <wp:simplePos x="0" y="0"/>
             <wp:positionH relativeFrom="page">
               <wp:posOffset>4123</wp:posOffset>
@@ -19670,7 +19682,7 @@
           <w:noProof/>
         </w:rPr>
         <w:drawing>
-          <wp:anchor distT="0" distB="0" distL="0" distR="0" simplePos="0" relativeHeight="487614464" behindDoc="1" locked="0" layoutInCell="1" allowOverlap="1" wp14:anchorId="2E02A6E9" wp14:editId="36CA0B84">
+          <wp:anchor distT="0" distB="0" distL="0" distR="0" simplePos="0" relativeHeight="251677184" behindDoc="1" locked="0" layoutInCell="1" allowOverlap="1" wp14:anchorId="2E02A6E9" wp14:editId="36CA0B84">
             <wp:simplePos x="0" y="0"/>
             <wp:positionH relativeFrom="page">
               <wp:posOffset>5854143</wp:posOffset>
@@ -19740,7 +19752,7 @@
         <mc:AlternateContent>
           <mc:Choice Requires="wps">
             <w:drawing>
-              <wp:anchor distT="0" distB="0" distL="0" distR="0" simplePos="0" relativeHeight="487208960" behindDoc="1" locked="0" layoutInCell="1" allowOverlap="1" wp14:anchorId="00289CC0" wp14:editId="31122467">
+              <wp:anchor distT="0" distB="0" distL="0" distR="0" simplePos="0" relativeHeight="251672064" behindDoc="1" locked="0" layoutInCell="1" allowOverlap="1" wp14:anchorId="00289CC0" wp14:editId="31122467">
                 <wp:simplePos x="0" y="0"/>
                 <wp:positionH relativeFrom="page">
                   <wp:posOffset>0</wp:posOffset>
@@ -19811,7 +19823,7 @@
           </mc:Choice>
           <mc:Fallback>
             <w:pict>
-              <v:shape w14:anchorId="281EDBDB" id="Graphic 157" o:spid="_x0000_s1026" style="position:absolute;margin-left:0;margin-top:0;width:540pt;height:10in;z-index:-16107520;visibility:visible;mso-wrap-style:square;mso-wrap-distance-left:0;mso-wrap-distance-top:0;mso-wrap-distance-right:0;mso-wrap-distance-bottom:0;mso-position-horizontal:absolute;mso-position-horizontal-relative:page;mso-position-vertical:absolute;mso-position-vertical-relative:page;v-text-anchor:top" coordsize="6858000,9144000" o:gfxdata="UEsDBBQABgAIAAAAIQC2gziS/gAAAOEBAAATAAAAW0NvbnRlbnRfVHlwZXNdLnhtbJSRQU7DMBBF&#10;90jcwfIWJU67QAgl6YK0S0CoHGBkTxKLZGx5TGhvj5O2G0SRWNoz/78nu9wcxkFMGNg6quQqL6RA&#10;0s5Y6ir5vt9lD1JwBDIwOMJKHpHlpr69KfdHjyxSmriSfYz+USnWPY7AufNIadK6MEJMx9ApD/oD&#10;OlTrorhX2lFEilmcO2RdNtjC5xDF9pCuTyYBB5bi6bQ4syoJ3g9WQ0ymaiLzg5KdCXlKLjvcW893&#10;SUOqXwnz5DrgnHtJTxOsQfEKIT7DmDSUCaxw7Rqn8787ZsmRM9e2VmPeBN4uqYvTtW7jvijg9N/y&#10;JsXecLq0q+WD6m8AAAD//wMAUEsDBBQABgAIAAAAIQA4/SH/1gAAAJQBAAALAAAAX3JlbHMvLnJl&#10;bHOkkMFqwzAMhu+DvYPRfXGawxijTi+j0GvpHsDYimMaW0Yy2fr2M4PBMnrbUb/Q94l/f/hMi1qR&#10;JVI2sOt6UJgd+ZiDgffL8ekFlFSbvV0oo4EbChzGx4f9GRdb25HMsYhqlCwG5lrLq9biZkxWOiqY&#10;22YiTra2kYMu1l1tQD30/bPm3wwYN0x18gb45AdQl1tp5j/sFB2T0FQ7R0nTNEV3j6o9feQzro1i&#10;OWA14Fm+Q8a1a8+Bvu/d/dMb2JY5uiPbhG/ktn4cqGU/er3pcvwCAAD//wMAUEsDBBQABgAIAAAA&#10;IQA088FeHgIAAMkEAAAOAAAAZHJzL2Uyb0RvYy54bWysVMFu2zAMvQ/YPwi6L3aKrsiMOEXRIsOA&#10;oivQFDsrshwbk0WNUmL370fJkeNtpw27yKT5RD8+kl7fDp1mJ4WuBVPy5SLnTBkJVWsOJX/dbT+s&#10;OHNemEpoMKrkb8rx2837d+veFuoKGtCVQkZJjCt6W/LGe1tkmZON6oRbgFWGgjVgJzy5eMgqFD1l&#10;73R2lec3WQ9YWQSpnKO3D2OQb2L+ulbSf61rpzzTJSduPp4Yz304s81aFAcUtmnlmYb4BxadaA19&#10;dEr1ILxgR2z/SNW1EsFB7RcSugzqupUq1kDVLPPfqnlphFWxFhLH2Ukm9//SyqfTi33GQN3ZR5Df&#10;HSmS9dYVUyQ47owZauwCloizIar4NqmoBs8kvbxZfVzlOYktKfZpeX0dnJBVFOm6PDr/WUFMJU6P&#10;zo9tqJIlmmTJwSQTqZmhjTq20XNGbUTOqI37sY1W+HAv8Asm62dcmguVEO/gpHYQkT4UMnFO5RDZ&#10;C0abOZYqm6FSLD1tzDdifi0+IdJzRM6//Lf4JGvKKDU4NSodBIiST6JQRXPZHei22rZaBxEcHvb3&#10;GtlJkL7bu+1quzp3bAaLUzEOQhiJPVRvz8h62p2Sux9HgYoz/cXQcIZFSwYmY58M9Poe4jpG/dH5&#10;3fBNoGWWzJJ7mqMnSKMvijQfxD8ARmy4aeDu6KFuw/BEbiOjs0P7Eus/73ZYyLkfUZc/0OYnAAAA&#10;//8DAFBLAwQUAAYACAAAACEAucQgfdkAAAAHAQAADwAAAGRycy9kb3ducmV2LnhtbEyPQUvEMBCF&#10;74L/IYzgZXETy1qW2nQRwaMHV2E9TpOxKTZJbbLb+u+d9aKX4T3e8Oaberf4QZxoSn0MGm7XCgQF&#10;E20fOg1vr083WxApY7A4xEAavinBrrm8qLGycQ4vdNrnTnBJSBVqcDmPlZTJOPKY1nGkwNlHnDxm&#10;tlMn7YQzl/tBFkqV0mMf+ILDkR4dmc/90WvIq7kocXVwsn/H9s6kr8I8l1pfXy0P9yAyLflvGc74&#10;jA4NM7XxGGwSgwZ+JP/Oc6a2in3LarNhJZta/udvfgAAAP//AwBQSwECLQAUAAYACAAAACEAtoM4&#10;kv4AAADhAQAAEwAAAAAAAAAAAAAAAAAAAAAAW0NvbnRlbnRfVHlwZXNdLnhtbFBLAQItABQABgAI&#10;AAAAIQA4/SH/1gAAAJQBAAALAAAAAAAAAAAAAAAAAC8BAABfcmVscy8ucmVsc1BLAQItABQABgAI&#10;AAAAIQA088FeHgIAAMkEAAAOAAAAAAAAAAAAAAAAAC4CAABkcnMvZTJvRG9jLnhtbFBLAQItABQA&#10;BgAIAAAAIQC5xCB92QAAAAcBAAAPAAAAAAAAAAAAAAAAAHgEAABkcnMvZG93bnJldi54bWxQSwUG&#10;AAAAAAQABADzAAAAfgUAAAAA&#10;" path="m6858000,l,,,9144000r6858000,l6858000,xe" fillcolor="#faf8f8" stroked="f">
+              <v:shape w14:anchorId="059D4F5D" id="Graphic 157" o:spid="_x0000_s1026" style="position:absolute;margin-left:0;margin-top:0;width:540pt;height:10in;z-index:-251644416;visibility:visible;mso-wrap-style:square;mso-wrap-distance-left:0;mso-wrap-distance-top:0;mso-wrap-distance-right:0;mso-wrap-distance-bottom:0;mso-position-horizontal:absolute;mso-position-horizontal-relative:page;mso-position-vertical:absolute;mso-position-vertical-relative:page;v-text-anchor:top" coordsize="6858000,9144000" o:gfxdata="UEsDBBQABgAIAAAAIQC2gziS/gAAAOEBAAATAAAAW0NvbnRlbnRfVHlwZXNdLnhtbJSRQU7DMBBF&#10;90jcwfIWJU67QAgl6YK0S0CoHGBkTxKLZGx5TGhvj5O2G0SRWNoz/78nu9wcxkFMGNg6quQqL6RA&#10;0s5Y6ir5vt9lD1JwBDIwOMJKHpHlpr69KfdHjyxSmriSfYz+USnWPY7AufNIadK6MEJMx9ApD/oD&#10;OlTrorhX2lFEilmcO2RdNtjC5xDF9pCuTyYBB5bi6bQ4syoJ3g9WQ0ymaiLzg5KdCXlKLjvcW893&#10;SUOqXwnz5DrgnHtJTxOsQfEKIT7DmDSUCaxw7Rqn8787ZsmRM9e2VmPeBN4uqYvTtW7jvijg9N/y&#10;JsXecLq0q+WD6m8AAAD//wMAUEsDBBQABgAIAAAAIQA4/SH/1gAAAJQBAAALAAAAX3JlbHMvLnJl&#10;bHOkkMFqwzAMhu+DvYPRfXGawxijTi+j0GvpHsDYimMaW0Yy2fr2M4PBMnrbUb/Q94l/f/hMi1qR&#10;JVI2sOt6UJgd+ZiDgffL8ekFlFSbvV0oo4EbChzGx4f9GRdb25HMsYhqlCwG5lrLq9biZkxWOiqY&#10;22YiTra2kYMu1l1tQD30/bPm3wwYN0x18gb45AdQl1tp5j/sFB2T0FQ7R0nTNEV3j6o9feQzro1i&#10;OWA14Fm+Q8a1a8+Bvu/d/dMb2JY5uiPbhG/ktn4cqGU/er3pcvwCAAD//wMAUEsDBBQABgAIAAAA&#10;IQA088FeHgIAAMkEAAAOAAAAZHJzL2Uyb0RvYy54bWysVMFu2zAMvQ/YPwi6L3aKrsiMOEXRIsOA&#10;oivQFDsrshwbk0WNUmL370fJkeNtpw27yKT5RD8+kl7fDp1mJ4WuBVPy5SLnTBkJVWsOJX/dbT+s&#10;OHNemEpoMKrkb8rx2837d+veFuoKGtCVQkZJjCt6W/LGe1tkmZON6oRbgFWGgjVgJzy5eMgqFD1l&#10;73R2lec3WQ9YWQSpnKO3D2OQb2L+ulbSf61rpzzTJSduPp4Yz304s81aFAcUtmnlmYb4BxadaA19&#10;dEr1ILxgR2z/SNW1EsFB7RcSugzqupUq1kDVLPPfqnlphFWxFhLH2Ukm9//SyqfTi33GQN3ZR5Df&#10;HSmS9dYVUyQ47owZauwCloizIar4NqmoBs8kvbxZfVzlOYktKfZpeX0dnJBVFOm6PDr/WUFMJU6P&#10;zo9tqJIlmmTJwSQTqZmhjTq20XNGbUTOqI37sY1W+HAv8Asm62dcmguVEO/gpHYQkT4UMnFO5RDZ&#10;C0abOZYqm6FSLD1tzDdifi0+IdJzRM6//Lf4JGvKKDU4NSodBIiST6JQRXPZHei22rZaBxEcHvb3&#10;GtlJkL7bu+1quzp3bAaLUzEOQhiJPVRvz8h62p2Sux9HgYoz/cXQcIZFSwYmY58M9Poe4jpG/dH5&#10;3fBNoGWWzJJ7mqMnSKMvijQfxD8ARmy4aeDu6KFuw/BEbiOjs0P7Eus/73ZYyLkfUZc/0OYnAAAA&#10;//8DAFBLAwQUAAYACAAAACEAucQgfdkAAAAHAQAADwAAAGRycy9kb3ducmV2LnhtbEyPQUvEMBCF&#10;74L/IYzgZXETy1qW2nQRwaMHV2E9TpOxKTZJbbLb+u+d9aKX4T3e8Oaberf4QZxoSn0MGm7XCgQF&#10;E20fOg1vr083WxApY7A4xEAavinBrrm8qLGycQ4vdNrnTnBJSBVqcDmPlZTJOPKY1nGkwNlHnDxm&#10;tlMn7YQzl/tBFkqV0mMf+ILDkR4dmc/90WvIq7kocXVwsn/H9s6kr8I8l1pfXy0P9yAyLflvGc74&#10;jA4NM7XxGGwSgwZ+JP/Oc6a2in3LarNhJZta/udvfgAAAP//AwBQSwECLQAUAAYACAAAACEAtoM4&#10;kv4AAADhAQAAEwAAAAAAAAAAAAAAAAAAAAAAW0NvbnRlbnRfVHlwZXNdLnhtbFBLAQItABQABgAI&#10;AAAAIQA4/SH/1gAAAJQBAAALAAAAAAAAAAAAAAAAAC8BAABfcmVscy8ucmVsc1BLAQItABQABgAI&#10;AAAAIQA088FeHgIAAMkEAAAOAAAAAAAAAAAAAAAAAC4CAABkcnMvZTJvRG9jLnhtbFBLAQItABQA&#10;BgAIAAAAIQC5xCB92QAAAAcBAAAPAAAAAAAAAAAAAAAAAHgEAABkcnMvZG93bnJldi54bWxQSwUG&#10;AAAAAAQABADzAAAAfgUAAAAA&#10;" path="m6858000,l,,,9144000r6858000,l6858000,xe" fillcolor="#faf8f8" stroked="f">
                 <v:path arrowok="t"/>
                 <w10:wrap anchorx="page" anchory="page"/>
               </v:shape>
@@ -19825,7 +19837,7 @@
           <w:sz w:val="28"/>
         </w:rPr>
         <w:drawing>
-          <wp:anchor distT="0" distB="0" distL="0" distR="0" simplePos="0" relativeHeight="15757312" behindDoc="0" locked="0" layoutInCell="1" allowOverlap="1" wp14:anchorId="200B552B" wp14:editId="6DCF1B00">
+          <wp:anchor distT="0" distB="0" distL="0" distR="0" simplePos="0" relativeHeight="251652608" behindDoc="0" locked="0" layoutInCell="1" allowOverlap="1" wp14:anchorId="200B552B" wp14:editId="6DCF1B00">
             <wp:simplePos x="0" y="0"/>
             <wp:positionH relativeFrom="page">
               <wp:posOffset>0</wp:posOffset>
@@ -19874,7 +19886,7 @@
           <w:sz w:val="28"/>
         </w:rPr>
         <w:drawing>
-          <wp:anchor distT="0" distB="0" distL="0" distR="0" simplePos="0" relativeHeight="15758848" behindDoc="0" locked="0" layoutInCell="1" allowOverlap="1" wp14:anchorId="3D4BBAAC" wp14:editId="1D453313">
+          <wp:anchor distT="0" distB="0" distL="0" distR="0" simplePos="0" relativeHeight="251655680" behindDoc="0" locked="0" layoutInCell="1" allowOverlap="1" wp14:anchorId="3D4BBAAC" wp14:editId="1D453313">
             <wp:simplePos x="0" y="0"/>
             <wp:positionH relativeFrom="page">
               <wp:posOffset>5775325</wp:posOffset>
@@ -20090,7 +20102,7 @@
         <mc:AlternateContent>
           <mc:Choice Requires="wpg">
             <w:drawing>
-              <wp:anchor distT="0" distB="0" distL="0" distR="0" simplePos="0" relativeHeight="15757824" behindDoc="0" locked="0" layoutInCell="1" allowOverlap="1" wp14:anchorId="02C52A89" wp14:editId="60FD79F2">
+              <wp:anchor distT="0" distB="0" distL="0" distR="0" simplePos="0" relativeHeight="251653632" behindDoc="0" locked="0" layoutInCell="1" allowOverlap="1" wp14:anchorId="02C52A89" wp14:editId="60FD79F2">
                 <wp:simplePos x="0" y="0"/>
                 <wp:positionH relativeFrom="page">
                   <wp:posOffset>432968</wp:posOffset>
@@ -20335,7 +20347,7 @@
           </mc:Choice>
           <mc:Fallback>
             <w:pict>
-              <v:group w14:anchorId="02C52A89" id="Group 160" o:spid="_x0000_s1026" style="position:absolute;left:0;text-align:left;margin-left:34.1pt;margin-top:-4.15pt;width:52.7pt;height:55.85pt;z-index:15757824;mso-wrap-distance-left:0;mso-wrap-distance-right:0;mso-position-horizontal-relative:page" coordsize="6692,7092" o:gfxdata="UEsDBBQABgAIAAAAIQC2gziS/gAAAOEBAAATAAAAW0NvbnRlbnRfVHlwZXNdLnhtbJSRQU7DMBBF&#10;90jcwfIWJU67QAgl6YK0S0CoHGBkTxKLZGx5TGhvj5O2G0SRWNoz/78nu9wcxkFMGNg6quQqL6RA&#10;0s5Y6ir5vt9lD1JwBDIwOMJKHpHlpr69KfdHjyxSmriSfYz+USnWPY7AufNIadK6MEJMx9ApD/oD&#10;OlTrorhX2lFEilmcO2RdNtjC5xDF9pCuTyYBB5bi6bQ4syoJ3g9WQ0ymaiLzg5KdCXlKLjvcW893&#10;SUOqXwnz5DrgnHtJTxOsQfEKIT7DmDSUCaxw7Rqn8787ZsmRM9e2VmPeBN4uqYvTtW7jvijg9N/y&#10;JsXecLq0q+WD6m8AAAD//wMAUEsDBBQABgAIAAAAIQA4/SH/1gAAAJQBAAALAAAAX3JlbHMvLnJl&#10;bHOkkMFqwzAMhu+DvYPRfXGawxijTi+j0GvpHsDYimMaW0Yy2fr2M4PBMnrbUb/Q94l/f/hMi1qR&#10;JVI2sOt6UJgd+ZiDgffL8ekFlFSbvV0oo4EbChzGx4f9GRdb25HMsYhqlCwG5lrLq9biZkxWOiqY&#10;22YiTra2kYMu1l1tQD30/bPm3wwYN0x18gb45AdQl1tp5j/sFB2T0FQ7R0nTNEV3j6o9feQzro1i&#10;OWA14Fm+Q8a1a8+Bvu/d/dMb2JY5uiPbhG/ktn4cqGU/er3pcvwCAAD//wMAUEsDBBQABgAIAAAA&#10;IQAtSh7aHwQAAKkOAAAOAAAAZHJzL2Uyb0RvYy54bWy8V12PmzgUfV9p/4PF+04wYBPQZKrt12il&#10;qq3UqfrsEEhQAbO2kzD/fq9tCG6qAJpWq0jEwOFy77kfPty/6uoKnXIhS95sPHzneyhvMr4rm/3G&#10;+/r0/q+1h6RizY5VvMk33nMuvVcPf/5xf27TPOAHXu1ygcBII9Nzu/EOSrXpaiWzQ14zecfbvIGb&#10;BRc1U3Aq9qudYGewXlerwPfp6szFrhU8y6WEq2/tTe/B2C+KPFOfikLmClUbD3xT5ijMcauPq4d7&#10;lu4Faw9l1rvBXuBFzcoGXnox9ZYpho6i/MlUXWaCS16ou4zXK14UZZabGCAa7F9F8yj4sTWx7NPz&#10;vr3QBNRe8fRis9nH06Nov7SfhfUelh949l0CL6tzu0/d+/p8P4K7QtT6IQgCdYbR5wujeadQBhcp&#10;TYIEeM/gVuzDmljGswOk5aenssO7yedWLLUvNa5dXDm3UDtypEf+Gj1fDqzNDetSh/9ZoHIHpU2x&#10;hxpWQw0/9uWiLwFP+vWA0xz2Z7Kn8+UMXSJlaXaU6jHnhmp2+iCVLdndsGKHYZV1zbAUUPi65CtT&#10;8spDUPLCQ1DyW5uAlin9nM6fXqLzmKvDJVX6bs1P+RM3OKUTFsZhmAQeGnINno6QqnGhkO2YxD9A&#10;B8Dw3xqbQZQEPgwKsBnSONEegtkBM/z3WD8KAmqwOCJ+NAmGDFHfgsMAE9PuNy3jIMCRjYzQIJm2&#10;vKa09wJWeBpLaBhAD0B05hXTYPAzjiwYnMfhdHwRwYkBB0BLOA0O6doa1nTj9aRh665O4HraqAVG&#10;OCQ4mLR4eXtEfT+mk1hIbB8W8Ylvu+xm2kbCSBTTtWnJm+AxFWQdzxXEmGMKJTdj2akeSkLfn6m1&#10;sTBpHONouiZ0cvtqo0kUw0Cd7JCxm2KfUGxG7k1GnCYdB/RNtNP9C9ARTpKQmPpc4ElEowTqXffJ&#10;giiJH5MQRrJGzzNIIprA3mPQ89kh64BgW9kLMk9xsMZ2zC0oKhrShPZTZr5eKTg+2J5vBQpwYm0v&#10;6DLYm3Fo/V7Qvw56wVhwPFkwbZwoF8wxh0E932dGpJOdBdPXyfyCuT4W1fyG4dTr/FbktML8Jud0&#10;2ezu6fTv9RDJKi5zO1e0IjBb8EUlwEBwdYjkVbl7X1aV1gVS7LdvKoFODARH/E7/+vnkwECxydTq&#10;Ir3a8t0zCKszKKmNJ/89MpF7qPqnAekGfaeGhRgW22EhVPWGGy1vJImQ6qn7xkSLWlhuPAXC8yMf&#10;FBxLB8EE/muAxeonG/73UfGi1GrK+GY96k9ATVpd9z/ISuhXKyufwPct7xCG8QBeObISqe41B+11&#10;kZu/VWBqYrTA7CnU0tF8ylxxZzXoVR5Vt+16X39TShckxqh/+B4yJdp/u+kPLvfcJHL8wnz4DwAA&#10;//8DAFBLAwQUAAYACAAAACEAnLnvwOAAAAAJAQAADwAAAGRycy9kb3ducmV2LnhtbEyPQWuDQBCF&#10;74X+h2UKvSWrsbViXEMIbU+h0KRQcpvoRCXurLgbNf++m1Nze8N7vPdNtpp0KwbqbWNYQTgPQBAX&#10;pmy4UvCz/5glIKxDLrE1TAquZGGVPz5kmJZm5G8adq4SvoRtigpq57pUSlvUpNHOTUfsvZPpNTp/&#10;9pUsexx9uW7lIghiqbFhv1BjR5uaivPuohV8jjiuo/B92J5Pm+th//r1uw1Jqeenab0E4Why/2G4&#10;4Xt0yD3T0Vy4tKJVECcLn1QwSyIQN/8tikEcvQiiF5B5Ju8/yP8AAAD//wMAUEsBAi0AFAAGAAgA&#10;AAAhALaDOJL+AAAA4QEAABMAAAAAAAAAAAAAAAAAAAAAAFtDb250ZW50X1R5cGVzXS54bWxQSwEC&#10;LQAUAAYACAAAACEAOP0h/9YAAACUAQAACwAAAAAAAAAAAAAAAAAvAQAAX3JlbHMvLnJlbHNQSwEC&#10;LQAUAAYACAAAACEALUoe2h8EAACpDgAADgAAAAAAAAAAAAAAAAAuAgAAZHJzL2Uyb0RvYy54bWxQ&#10;SwECLQAUAAYACAAAACEAnLnvwOAAAAAJAQAADwAAAAAAAAAAAAAAAAB5BgAAZHJzL2Rvd25yZXYu&#10;eG1sUEsFBgAAAAAEAAQA8wAAAIYHAAAAAA==&#10;">
+              <v:group w14:anchorId="02C52A89" id="Group 160" o:spid="_x0000_s1026" style="position:absolute;left:0;text-align:left;margin-left:34.1pt;margin-top:-4.15pt;width:52.7pt;height:55.85pt;z-index:251653632;mso-wrap-distance-left:0;mso-wrap-distance-right:0;mso-position-horizontal-relative:page" coordsize="6692,7092" o:gfxdata="UEsDBBQABgAIAAAAIQC2gziS/gAAAOEBAAATAAAAW0NvbnRlbnRfVHlwZXNdLnhtbJSRQU7DMBBF&#10;90jcwfIWJU67QAgl6YK0S0CoHGBkTxKLZGx5TGhvj5O2G0SRWNoz/78nu9wcxkFMGNg6quQqL6RA&#10;0s5Y6ir5vt9lD1JwBDIwOMJKHpHlpr69KfdHjyxSmriSfYz+USnWPY7AufNIadK6MEJMx9ApD/oD&#10;OlTrorhX2lFEilmcO2RdNtjC5xDF9pCuTyYBB5bi6bQ4syoJ3g9WQ0ymaiLzg5KdCXlKLjvcW893&#10;SUOqXwnz5DrgnHtJTxOsQfEKIT7DmDSUCaxw7Rqn8787ZsmRM9e2VmPeBN4uqYvTtW7jvijg9N/y&#10;JsXecLq0q+WD6m8AAAD//wMAUEsDBBQABgAIAAAAIQA4/SH/1gAAAJQBAAALAAAAX3JlbHMvLnJl&#10;bHOkkMFqwzAMhu+DvYPRfXGawxijTi+j0GvpHsDYimMaW0Yy2fr2M4PBMnrbUb/Q94l/f/hMi1qR&#10;JVI2sOt6UJgd+ZiDgffL8ekFlFSbvV0oo4EbChzGx4f9GRdb25HMsYhqlCwG5lrLq9biZkxWOiqY&#10;22YiTra2kYMu1l1tQD30/bPm3wwYN0x18gb45AdQl1tp5j/sFB2T0FQ7R0nTNEV3j6o9feQzro1i&#10;OWA14Fm+Q8a1a8+Bvu/d/dMb2JY5uiPbhG/ktn4cqGU/er3pcvwCAAD//wMAUEsDBBQABgAIAAAA&#10;IQAtSh7aHwQAAKkOAAAOAAAAZHJzL2Uyb0RvYy54bWy8V12PmzgUfV9p/4PF+04wYBPQZKrt12il&#10;qq3UqfrsEEhQAbO2kzD/fq9tCG6qAJpWq0jEwOFy77kfPty/6uoKnXIhS95sPHzneyhvMr4rm/3G&#10;+/r0/q+1h6RizY5VvMk33nMuvVcPf/5xf27TPOAHXu1ygcBII9Nzu/EOSrXpaiWzQ14zecfbvIGb&#10;BRc1U3Aq9qudYGewXlerwPfp6szFrhU8y6WEq2/tTe/B2C+KPFOfikLmClUbD3xT5ijMcauPq4d7&#10;lu4Faw9l1rvBXuBFzcoGXnox9ZYpho6i/MlUXWaCS16ou4zXK14UZZabGCAa7F9F8yj4sTWx7NPz&#10;vr3QBNRe8fRis9nH06Nov7SfhfUelh949l0CL6tzu0/d+/p8P4K7QtT6IQgCdYbR5wujeadQBhcp&#10;TYIEeM/gVuzDmljGswOk5aenssO7yedWLLUvNa5dXDm3UDtypEf+Gj1fDqzNDetSh/9ZoHIHpU2x&#10;hxpWQw0/9uWiLwFP+vWA0xz2Z7Kn8+UMXSJlaXaU6jHnhmp2+iCVLdndsGKHYZV1zbAUUPi65CtT&#10;8spDUPLCQ1DyW5uAlin9nM6fXqLzmKvDJVX6bs1P+RM3OKUTFsZhmAQeGnINno6QqnGhkO2YxD9A&#10;B8Dw3xqbQZQEPgwKsBnSONEegtkBM/z3WD8KAmqwOCJ+NAmGDFHfgsMAE9PuNy3jIMCRjYzQIJm2&#10;vKa09wJWeBpLaBhAD0B05hXTYPAzjiwYnMfhdHwRwYkBB0BLOA0O6doa1nTj9aRh665O4HraqAVG&#10;OCQ4mLR4eXtEfT+mk1hIbB8W8Ylvu+xm2kbCSBTTtWnJm+AxFWQdzxXEmGMKJTdj2akeSkLfn6m1&#10;sTBpHONouiZ0cvtqo0kUw0Cd7JCxm2KfUGxG7k1GnCYdB/RNtNP9C9ARTpKQmPpc4ElEowTqXffJ&#10;giiJH5MQRrJGzzNIIprA3mPQ89kh64BgW9kLMk9xsMZ2zC0oKhrShPZTZr5eKTg+2J5vBQpwYm0v&#10;6DLYm3Fo/V7Qvw56wVhwPFkwbZwoF8wxh0E932dGpJOdBdPXyfyCuT4W1fyG4dTr/FbktML8Jud0&#10;2ezu6fTv9RDJKi5zO1e0IjBb8EUlwEBwdYjkVbl7X1aV1gVS7LdvKoFODARH/E7/+vnkwECxydTq&#10;Ir3a8t0zCKszKKmNJ/89MpF7qPqnAekGfaeGhRgW22EhVPWGGy1vJImQ6qn7xkSLWlhuPAXC8yMf&#10;FBxLB8EE/muAxeonG/73UfGi1GrK+GY96k9ATVpd9z/ISuhXKyufwPct7xCG8QBeObISqe41B+11&#10;kZu/VWBqYrTA7CnU0tF8ylxxZzXoVR5Vt+16X39TShckxqh/+B4yJdp/u+kPLvfcJHL8wnz4DwAA&#10;//8DAFBLAwQUAAYACAAAACEAnLnvwOAAAAAJAQAADwAAAGRycy9kb3ducmV2LnhtbEyPQWuDQBCF&#10;74X+h2UKvSWrsbViXEMIbU+h0KRQcpvoRCXurLgbNf++m1Nze8N7vPdNtpp0KwbqbWNYQTgPQBAX&#10;pmy4UvCz/5glIKxDLrE1TAquZGGVPz5kmJZm5G8adq4SvoRtigpq57pUSlvUpNHOTUfsvZPpNTp/&#10;9pUsexx9uW7lIghiqbFhv1BjR5uaivPuohV8jjiuo/B92J5Pm+th//r1uw1Jqeenab0E4Why/2G4&#10;4Xt0yD3T0Vy4tKJVECcLn1QwSyIQN/8tikEcvQiiF5B5Ju8/yP8AAAD//wMAUEsBAi0AFAAGAAgA&#10;AAAhALaDOJL+AAAA4QEAABMAAAAAAAAAAAAAAAAAAAAAAFtDb250ZW50X1R5cGVzXS54bWxQSwEC&#10;LQAUAAYACAAAACEAOP0h/9YAAACUAQAACwAAAAAAAAAAAAAAAAAvAQAAX3JlbHMvLnJlbHNQSwEC&#10;LQAUAAYACAAAACEALUoe2h8EAACpDgAADgAAAAAAAAAAAAAAAAAuAgAAZHJzL2Uyb0RvYy54bWxQ&#10;SwECLQAUAAYACAAAACEAnLnvwOAAAAAJAQAADwAAAAAAAAAAAAAAAAB5BgAAZHJzL2Rvd25yZXYu&#10;eG1sUEsFBgAAAAAEAAQA8wAAAIYHAAAAAA==&#10;">
                 <v:shape id="Graphic 161" o:spid="_x0000_s1027" style="position:absolute;width:6692;height:7092;visibility:visible;mso-wrap-style:square;v-text-anchor:top" coordsize="669290,709295" o:gfxdata="UEsDBBQABgAIAAAAIQDb4fbL7gAAAIUBAAATAAAAW0NvbnRlbnRfVHlwZXNdLnhtbHyQz07DMAyH&#10;70i8Q+QralM4IITa7kDhCAiNB7ASt43WOlEcyvb2pNu4IODoPz9/n1xv9vOkForiPDdwXVagiI23&#10;jocG3rdPxR0oScgWJ8/UwIEENu3lRb09BBKV0ywNjCmFe63FjDSjlD4Q50nv44wpl3HQAc0OB9I3&#10;VXWrjedEnIq03oC27qjHjympx31un0wiTQLq4bS4shrAECZnMGVTvbD9QSnOhDInjzsyuiBXWQP0&#10;r4R18jfgnHvJr4nOknrFmJ5xzhraRtHWf3Kkpfz/yGo5S+H73hkquyhdjr3R8m2lj09svwAAAP//&#10;AwBQSwMEFAAGAAgAAAAhAFr0LFu/AAAAFQEAAAsAAABfcmVscy8ucmVsc2zPwWrDMAwG4Ptg72B0&#10;X5TuUMaI01uh19I+gLGVxCy2jGSy9e1nemrHjpL4P0nD4SetZiPRyNnCruvBUPYcYp4tXC/Htw8w&#10;Wl0ObuVMFm6kcBhfX4Yzra62kC6xqGlKVgtLreUTUf1CyWnHhXKbTCzJ1VbKjMX5LzcTvvf9HuXR&#10;gPHJNKdgQU5hB+ZyK23zHztFL6w81c5zQp6m6P9TMfB3PtPWFCczVQtB9N4U2rp2HOA44NMz4y8A&#10;AAD//wMAUEsDBBQABgAIAAAAIQC5RLE2wQAAANwAAAAPAAAAZHJzL2Rvd25yZXYueG1sRE/NisIw&#10;EL4v+A5hBC+LpnpQqUYRYdGDCqs+wNCMabGZ1CSr1ac3Cwt7m4/vd+bL1tbiTj5UjhUMBxkI4sLp&#10;io2C8+mrPwURIrLG2jEpeFKA5aLzMcdcuwd/0/0YjUghHHJUUMbY5FKGoiSLYeAa4sRdnLcYE/RG&#10;ao+PFG5rOcqysbRYcWoosaF1ScX1+GMV7E6HyW2yvX2aav8yG/QY6YBK9brtagYiUhv/xX/urU7z&#10;x0P4fSZdIBdvAAAA//8DAFBLAQItABQABgAIAAAAIQDb4fbL7gAAAIUBAAATAAAAAAAAAAAAAAAA&#10;AAAAAABbQ29udGVudF9UeXBlc10ueG1sUEsBAi0AFAAGAAgAAAAhAFr0LFu/AAAAFQEAAAsAAAAA&#10;AAAAAAAAAAAAHwEAAF9yZWxzLy5yZWxzUEsBAi0AFAAGAAgAAAAhALlEsTbBAAAA3AAAAA8AAAAA&#10;AAAAAAAAAAAABwIAAGRycy9kb3ducmV2LnhtbFBLBQYAAAAAAwADALcAAAD1AgAAAAA=&#10;" path="m373392,l295757,,249208,3679,204226,14504,161606,32150,122142,56294,86626,86614,56320,122144,32174,161613,14519,204233,3684,249218,,295783,,413512r3684,46564l14519,505061r17655,42620l56320,587150r30306,35531l122142,653000r39464,24144l204226,694790r44982,10825l295757,709295r77635,l419935,705615r44978,-10825l507531,677144r39464,-24144l582510,622681r30307,-35531l636962,547681r17655,-42620l665452,460076r3685,-46564l669137,295783r-3685,-46565l654617,204233,636962,161613,612817,122144,582510,86614,546995,56294,507531,32150,464913,14504,419935,3679,373392,xe" fillcolor="#7e7e7e" stroked="f">
                   <v:path arrowok="t"/>
                 </v:shape>
@@ -20547,7 +20559,7 @@
         <mc:AlternateContent>
           <mc:Choice Requires="wpg">
             <w:drawing>
-              <wp:anchor distT="0" distB="0" distL="0" distR="0" simplePos="0" relativeHeight="15758336" behindDoc="0" locked="0" layoutInCell="1" allowOverlap="1" wp14:anchorId="773C3140" wp14:editId="5B3A4A27">
+              <wp:anchor distT="0" distB="0" distL="0" distR="0" simplePos="0" relativeHeight="251654656" behindDoc="0" locked="0" layoutInCell="1" allowOverlap="1" wp14:anchorId="773C3140" wp14:editId="5B3A4A27">
                 <wp:simplePos x="0" y="0"/>
                 <wp:positionH relativeFrom="page">
                   <wp:posOffset>432968</wp:posOffset>
@@ -20791,7 +20803,7 @@
           </mc:Choice>
           <mc:Fallback>
             <w:pict>
-              <v:group w14:anchorId="773C3140" id="Group 163" o:spid="_x0000_s1029" style="position:absolute;left:0;text-align:left;margin-left:34.1pt;margin-top:-13.35pt;width:52.7pt;height:55.85pt;z-index:15758336;mso-wrap-distance-left:0;mso-wrap-distance-right:0;mso-position-horizontal-relative:page" coordsize="6692,7092" o:gfxdata="UEsDBBQABgAIAAAAIQC2gziS/gAAAOEBAAATAAAAW0NvbnRlbnRfVHlwZXNdLnhtbJSRQU7DMBBF&#10;90jcwfIWJU67QAgl6YK0S0CoHGBkTxKLZGx5TGhvj5O2G0SRWNoz/78nu9wcxkFMGNg6quQqL6RA&#10;0s5Y6ir5vt9lD1JwBDIwOMJKHpHlpr69KfdHjyxSmriSfYz+USnWPY7AufNIadK6MEJMx9ApD/oD&#10;OlTrorhX2lFEilmcO2RdNtjC5xDF9pCuTyYBB5bi6bQ4syoJ3g9WQ0ymaiLzg5KdCXlKLjvcW893&#10;SUOqXwnz5DrgnHtJTxOsQfEKIT7DmDSUCaxw7Rqn8787ZsmRM9e2VmPeBN4uqYvTtW7jvijg9N/y&#10;JsXecLq0q+WD6m8AAAD//wMAUEsDBBQABgAIAAAAIQA4/SH/1gAAAJQBAAALAAAAX3JlbHMvLnJl&#10;bHOkkMFqwzAMhu+DvYPRfXGawxijTi+j0GvpHsDYimMaW0Yy2fr2M4PBMnrbUb/Q94l/f/hMi1qR&#10;JVI2sOt6UJgd+ZiDgffL8ekFlFSbvV0oo4EbChzGx4f9GRdb25HMsYhqlCwG5lrLq9biZkxWOiqY&#10;22YiTra2kYMu1l1tQD30/bPm3wwYN0x18gb45AdQl1tp5j/sFB2T0FQ7R0nTNEV3j6o9feQzro1i&#10;OWA14Fm+Q8a1a8+Bvu/d/dMb2JY5uiPbhG/ktn4cqGU/er3pcvwCAAD//wMAUEsDBBQABgAIAAAA&#10;IQA+Bk4vKQQAALAOAAAOAAAAZHJzL2Uyb0RvYy54bWy8V12PozYUfa+0/8HifSfYYBPQZFbdr1Gl&#10;1XalnarPDoEELWBqOwnz73ttQ3CzGoKmVWckYuBwuffcDx/u3/VNjU6FVJVoNwG+CwNUtLnYVe1+&#10;E/zx9PntOkBK83bHa9EWm+C5UMG7hze/3J+7rCDiIOpdIREYaVV27jbBQesuW61Ufigaru5EV7Rw&#10;sxSy4RpO5X61k/wM1pt6RcKQrc5C7jop8kIpuPrR3QwerP2yLHL9e1mqQqN6E4Bv2h6lPW7NcfVw&#10;z7O95N2hygc3+Cu8aHjVwksvpj5yzdFRVj+ZaqpcCiVKfZeLZiXKssoLGwNEg8OraB6lOHY2ln12&#10;3ncXmoDaK55ebTb/enqU3ffum3Tew/KLyH8o4GV17vaZf9+c7ydwX8rGPARBoN4y+nxhtOg1yuEi&#10;YylJgfccbiUhrKljPD9AWn56Kj98mn1uxTP3UuvaxZVzB7WjJnrUv6Pn+4F3hWVdmfC/SVTtoLRZ&#10;HKCWN1DDj0O5mEvAk3k94AyHw5ka6Hw9Q5dIeZYflX4shKWan74o7Up2N674YVzlfTsuJRS+Kfna&#10;lrwOEJS8DBCU/NYloOPaPGfyZ5boPOXqcEmVuduIU/EkLE6bhEVJFKUkQGOuwdMJUrc+FLKd0OQf&#10;0BEw/nbWJolTEsKgAJsRSyPjIZgdMePvgA1jQpjF4pjG6SwYM8xCB44Iicg8mBAcu8goi8GfOTfW&#10;jA1erFkS2znyosuURQR6AKLDBP7wrOGI4AQqzYDB+SSZBQMDOLVgArSkbBYcsbUzbOhm8+E5d00C&#10;1/PpcMAYRyyat3h5e8xCTOeNTmHRkGJiZ8aL7E6E0ThJYtuSL4KnVNB1AvvHLGFTjhmU3HoeDKkd&#10;q4fRKLxh2itMyDG+4bVJ7lBtLI0TGKhzpel1UxJShufp85rUDuh5/rzuX4COcZpG1NbnAk9iFqc4&#10;sugFUdIwoRF26NsM0pilsPeYtlqQHbomFLvKXpB5hskauzG3oKgYTDg2TJnb9crA8dH27VZgAKfO&#10;9oIug70ZR87vBf3roReMBc+TBdPGi3LBHPMYXDAivewsmL5e5hfM9amobm8YXr3e3oq8Vri9yXld&#10;dnP39Pr3eojktVCFmytGEdgt+KISYKD6OkSJutp9rura6AIl99sPtUQnDoIj+WT+h/nkwUCxqczp&#10;IrPait0zCKszKKlNoP46clkEqP6tBekGfafHhRwX23Ehdf1BWC1vJYlU+qn/k8sOdbDcBBqE51cx&#10;KjiejYIJ/DcAhzVPtuLXoxZlZdSU9c15NJyAmnS67n+QlTCVnKx8At+3okeY2YntyUqk+/cCtJdV&#10;DhORoxp+jQQHQkZ1aogxAnOg0EhH+ylzxZ3ToFd51P22d/LYpPw/zOyC/NiPAPgsspU6fMKZ7y7/&#10;3OZz+tB8+BsAAP//AwBQSwMEFAAGAAgAAAAhAHTS7+DgAAAACQEAAA8AAABkcnMvZG93bnJldi54&#10;bWxMj0Frg0AQhe+F/odlAr0lq4YYMY4hhLanUGhSKL1tdKISd1bcjZp/382pPQ7v471vsu2kWzFQ&#10;bxvDCOEiAEFcmLLhCuHr9DZPQFinuFStYUK4k4Vt/vyUqbQ0I3/ScHSV8CVsU4VQO9elUtqiJq3s&#10;wnTEPruYXivnz76SZa9GX65bGQVBLLVq2C/UqqN9TcX1eNMI76Mad8vwdThcL/v7z2n18X0ICfFl&#10;Nu02IBxN7g+Gh75Xh9w7nc2NSytahDiJPIkwj+I1iAewXsYgzgjJKgCZZ/L/B/kvAAAA//8DAFBL&#10;AQItABQABgAIAAAAIQC2gziS/gAAAOEBAAATAAAAAAAAAAAAAAAAAAAAAABbQ29udGVudF9UeXBl&#10;c10ueG1sUEsBAi0AFAAGAAgAAAAhADj9If/WAAAAlAEAAAsAAAAAAAAAAAAAAAAALwEAAF9yZWxz&#10;Ly5yZWxzUEsBAi0AFAAGAAgAAAAhAD4GTi8pBAAAsA4AAA4AAAAAAAAAAAAAAAAALgIAAGRycy9l&#10;Mm9Eb2MueG1sUEsBAi0AFAAGAAgAAAAhAHTS7+DgAAAACQEAAA8AAAAAAAAAAAAAAAAAgwYAAGRy&#10;cy9kb3ducmV2LnhtbFBLBQYAAAAABAAEAPMAAACQBwAAAAA=&#10;">
+              <v:group w14:anchorId="773C3140" id="Group 163" o:spid="_x0000_s1029" style="position:absolute;left:0;text-align:left;margin-left:34.1pt;margin-top:-13.35pt;width:52.7pt;height:55.85pt;z-index:251654656;mso-wrap-distance-left:0;mso-wrap-distance-right:0;mso-position-horizontal-relative:page" coordsize="6692,7092" o:gfxdata="UEsDBBQABgAIAAAAIQC2gziS/gAAAOEBAAATAAAAW0NvbnRlbnRfVHlwZXNdLnhtbJSRQU7DMBBF&#10;90jcwfIWJU67QAgl6YK0S0CoHGBkTxKLZGx5TGhvj5O2G0SRWNoz/78nu9wcxkFMGNg6quQqL6RA&#10;0s5Y6ir5vt9lD1JwBDIwOMJKHpHlpr69KfdHjyxSmriSfYz+USnWPY7AufNIadK6MEJMx9ApD/oD&#10;OlTrorhX2lFEilmcO2RdNtjC5xDF9pCuTyYBB5bi6bQ4syoJ3g9WQ0ymaiLzg5KdCXlKLjvcW893&#10;SUOqXwnz5DrgnHtJTxOsQfEKIT7DmDSUCaxw7Rqn8787ZsmRM9e2VmPeBN4uqYvTtW7jvijg9N/y&#10;JsXecLq0q+WD6m8AAAD//wMAUEsDBBQABgAIAAAAIQA4/SH/1gAAAJQBAAALAAAAX3JlbHMvLnJl&#10;bHOkkMFqwzAMhu+DvYPRfXGawxijTi+j0GvpHsDYimMaW0Yy2fr2M4PBMnrbUb/Q94l/f/hMi1qR&#10;JVI2sOt6UJgd+ZiDgffL8ekFlFSbvV0oo4EbChzGx4f9GRdb25HMsYhqlCwG5lrLq9biZkxWOiqY&#10;22YiTra2kYMu1l1tQD30/bPm3wwYN0x18gb45AdQl1tp5j/sFB2T0FQ7R0nTNEV3j6o9feQzro1i&#10;OWA14Fm+Q8a1a8+Bvu/d/dMb2JY5uiPbhG/ktn4cqGU/er3pcvwCAAD//wMAUEsDBBQABgAIAAAA&#10;IQA+Bk4vKQQAALAOAAAOAAAAZHJzL2Uyb0RvYy54bWy8V12PozYUfa+0/8HifSfYYBPQZFbdr1Gl&#10;1XalnarPDoEELWBqOwnz73ttQ3CzGoKmVWckYuBwuffcDx/u3/VNjU6FVJVoNwG+CwNUtLnYVe1+&#10;E/zx9PntOkBK83bHa9EWm+C5UMG7hze/3J+7rCDiIOpdIREYaVV27jbBQesuW61Ufigaru5EV7Rw&#10;sxSy4RpO5X61k/wM1pt6RcKQrc5C7jop8kIpuPrR3QwerP2yLHL9e1mqQqN6E4Bv2h6lPW7NcfVw&#10;z7O95N2hygc3+Cu8aHjVwksvpj5yzdFRVj+ZaqpcCiVKfZeLZiXKssoLGwNEg8OraB6lOHY2ln12&#10;3ncXmoDaK55ebTb/enqU3ffum3Tew/KLyH8o4GV17vaZf9+c7ydwX8rGPARBoN4y+nxhtOg1yuEi&#10;YylJgfccbiUhrKljPD9AWn56Kj98mn1uxTP3UuvaxZVzB7WjJnrUv6Pn+4F3hWVdmfC/SVTtoLRZ&#10;HKCWN1DDj0O5mEvAk3k94AyHw5ka6Hw9Q5dIeZYflX4shKWan74o7Up2N674YVzlfTsuJRS+Kfna&#10;lrwOEJS8DBCU/NYloOPaPGfyZ5boPOXqcEmVuduIU/EkLE6bhEVJFKUkQGOuwdMJUrc+FLKd0OQf&#10;0BEw/nbWJolTEsKgAJsRSyPjIZgdMePvgA1jQpjF4pjG6SwYM8xCB44Iicg8mBAcu8goi8GfOTfW&#10;jA1erFkS2znyosuURQR6AKLDBP7wrOGI4AQqzYDB+SSZBQMDOLVgArSkbBYcsbUzbOhm8+E5d00C&#10;1/PpcMAYRyyat3h5e8xCTOeNTmHRkGJiZ8aL7E6E0ThJYtuSL4KnVNB1AvvHLGFTjhmU3HoeDKkd&#10;q4fRKLxh2itMyDG+4bVJ7lBtLI0TGKhzpel1UxJShufp85rUDuh5/rzuX4COcZpG1NbnAk9iFqc4&#10;sugFUdIwoRF26NsM0pilsPeYtlqQHbomFLvKXpB5hskauzG3oKgYTDg2TJnb9crA8dH27VZgAKfO&#10;9oIug70ZR87vBf3roReMBc+TBdPGi3LBHPMYXDAivewsmL5e5hfM9amobm8YXr3e3oq8Vri9yXld&#10;dnP39Pr3eojktVCFmytGEdgt+KISYKD6OkSJutp9rura6AIl99sPtUQnDoIj+WT+h/nkwUCxqczp&#10;IrPait0zCKszKKlNoP46clkEqP6tBekGfafHhRwX23Ehdf1BWC1vJYlU+qn/k8sOdbDcBBqE51cx&#10;KjiejYIJ/DcAhzVPtuLXoxZlZdSU9c15NJyAmnS67n+QlTCVnKx8At+3okeY2YntyUqk+/cCtJdV&#10;DhORoxp+jQQHQkZ1aogxAnOg0EhH+ylzxZ3ToFd51P22d/LYpPw/zOyC/NiPAPgsspU6fMKZ7y7/&#10;3OZz+tB8+BsAAP//AwBQSwMEFAAGAAgAAAAhAHTS7+DgAAAACQEAAA8AAABkcnMvZG93bnJldi54&#10;bWxMj0Frg0AQhe+F/odlAr0lq4YYMY4hhLanUGhSKL1tdKISd1bcjZp/382pPQ7v471vsu2kWzFQ&#10;bxvDCOEiAEFcmLLhCuHr9DZPQFinuFStYUK4k4Vt/vyUqbQ0I3/ScHSV8CVsU4VQO9elUtqiJq3s&#10;wnTEPruYXivnz76SZa9GX65bGQVBLLVq2C/UqqN9TcX1eNMI76Mad8vwdThcL/v7z2n18X0ICfFl&#10;Nu02IBxN7g+Gh75Xh9w7nc2NSytahDiJPIkwj+I1iAewXsYgzgjJKgCZZ/L/B/kvAAAA//8DAFBL&#10;AQItABQABgAIAAAAIQC2gziS/gAAAOEBAAATAAAAAAAAAAAAAAAAAAAAAABbQ29udGVudF9UeXBl&#10;c10ueG1sUEsBAi0AFAAGAAgAAAAhADj9If/WAAAAlAEAAAsAAAAAAAAAAAAAAAAALwEAAF9yZWxz&#10;Ly5yZWxzUEsBAi0AFAAGAAgAAAAhAD4GTi8pBAAAsA4AAA4AAAAAAAAAAAAAAAAALgIAAGRycy9l&#10;Mm9Eb2MueG1sUEsBAi0AFAAGAAgAAAAhAHTS7+DgAAAACQEAAA8AAAAAAAAAAAAAAAAAgwYAAGRy&#10;cy9kb3ducmV2LnhtbFBLBQYAAAAABAAEAPMAAACQBwAAAAA=&#10;">
                 <v:shape id="Graphic 164" o:spid="_x0000_s1030" style="position:absolute;width:6692;height:7092;visibility:visible;mso-wrap-style:square;v-text-anchor:top" coordsize="669290,709295" o:gfxdata="UEsDBBQABgAIAAAAIQDb4fbL7gAAAIUBAAATAAAAW0NvbnRlbnRfVHlwZXNdLnhtbHyQz07DMAyH&#10;70i8Q+QralM4IITa7kDhCAiNB7ASt43WOlEcyvb2pNu4IODoPz9/n1xv9vOkForiPDdwXVagiI23&#10;jocG3rdPxR0oScgWJ8/UwIEENu3lRb09BBKV0ywNjCmFe63FjDSjlD4Q50nv44wpl3HQAc0OB9I3&#10;VXWrjedEnIq03oC27qjHjympx31un0wiTQLq4bS4shrAECZnMGVTvbD9QSnOhDInjzsyuiBXWQP0&#10;r4R18jfgnHvJr4nOknrFmJ5xzhraRtHWf3Kkpfz/yGo5S+H73hkquyhdjr3R8m2lj09svwAAAP//&#10;AwBQSwMEFAAGAAgAAAAhAFr0LFu/AAAAFQEAAAsAAABfcmVscy8ucmVsc2zPwWrDMAwG4Ptg72B0&#10;X5TuUMaI01uh19I+gLGVxCy2jGSy9e1nemrHjpL4P0nD4SetZiPRyNnCruvBUPYcYp4tXC/Htw8w&#10;Wl0ObuVMFm6kcBhfX4Yzra62kC6xqGlKVgtLreUTUf1CyWnHhXKbTCzJ1VbKjMX5LzcTvvf9HuXR&#10;gPHJNKdgQU5hB+ZyK23zHztFL6w81c5zQp6m6P9TMfB3PtPWFCczVQtB9N4U2rp2HOA44NMz4y8A&#10;AAD//wMAUEsDBBQABgAIAAAAIQCpMxKuwQAAANwAAAAPAAAAZHJzL2Rvd25yZXYueG1sRE/NagIx&#10;EL4LfYcwBS+iWaWorEYpBdFDK1R9gGEzZhc3kzWJuvr0jSD0Nh/f78yXra3FlXyoHCsYDjIQxIXT&#10;FRsFh/2qPwURIrLG2jEpuFOA5eKtM8dcuxv/0nUXjUghHHJUUMbY5FKGoiSLYeAa4sQdnbcYE/RG&#10;ao+3FG5rOcqysbRYcWoosaGvkorT7mIVfO+3k/Nkc+6Z6udh1ugx0haV6r63nzMQkdr4L365NzrN&#10;H3/A85l0gVz8AQAA//8DAFBLAQItABQABgAIAAAAIQDb4fbL7gAAAIUBAAATAAAAAAAAAAAAAAAA&#10;AAAAAABbQ29udGVudF9UeXBlc10ueG1sUEsBAi0AFAAGAAgAAAAhAFr0LFu/AAAAFQEAAAsAAAAA&#10;AAAAAAAAAAAAHwEAAF9yZWxzLy5yZWxzUEsBAi0AFAAGAAgAAAAhAKkzEq7BAAAA3AAAAA8AAAAA&#10;AAAAAAAAAAAABwIAAGRycy9kb3ducmV2LnhtbFBLBQYAAAAAAwADALcAAAD1AgAAAAA=&#10;" path="m373392,l295757,,249208,3693,204226,14549,161606,32232,122142,56408,86626,86740,56320,122221,32174,161677,14519,204296,3684,249268,,295783,,413638r3684,46515l14519,505125r17655,42619l56320,587200r30306,35480l122142,653000r39464,24144l204226,694790r44982,10825l295757,709294r77635,l419935,705615r44978,-10825l507531,677144r39464,-24144l582510,622680r30307,-35480l636962,547744r17655,-42619l665452,460153r3685,-46515l669137,295783r-3685,-46515l654617,204296,636962,161677,612817,122221,582510,86740,546995,56408,507531,32232,464913,14549,419935,3693,373392,xe" fillcolor="#7e7e7e" stroked="f">
                   <v:path arrowok="t"/>
                 </v:shape>
@@ -21029,7 +21041,7 @@
         <mc:AlternateContent>
           <mc:Choice Requires="wpg">
             <w:drawing>
-              <wp:anchor distT="0" distB="0" distL="0" distR="0" simplePos="0" relativeHeight="15759360" behindDoc="0" locked="0" layoutInCell="1" allowOverlap="1" wp14:anchorId="663B9534" wp14:editId="16D7E055">
+              <wp:anchor distT="0" distB="0" distL="0" distR="0" simplePos="0" relativeHeight="251656704" behindDoc="0" locked="0" layoutInCell="1" allowOverlap="1" wp14:anchorId="663B9534" wp14:editId="16D7E055">
                 <wp:simplePos x="0" y="0"/>
                 <wp:positionH relativeFrom="page">
                   <wp:posOffset>432968</wp:posOffset>
@@ -21273,7 +21285,7 @@
           </mc:Choice>
           <mc:Fallback>
             <w:pict>
-              <v:group w14:anchorId="663B9534" id="Group 166" o:spid="_x0000_s1032" style="position:absolute;left:0;text-align:left;margin-left:34.1pt;margin-top:-13.3pt;width:52.7pt;height:55.85pt;z-index:15759360;mso-wrap-distance-left:0;mso-wrap-distance-right:0;mso-position-horizontal-relative:page" coordsize="6692,7092" o:gfxdata="UEsDBBQABgAIAAAAIQC2gziS/gAAAOEBAAATAAAAW0NvbnRlbnRfVHlwZXNdLnhtbJSRQU7DMBBF&#10;90jcwfIWJU67QAgl6YK0S0CoHGBkTxKLZGx5TGhvj5O2G0SRWNoz/78nu9wcxkFMGNg6quQqL6RA&#10;0s5Y6ir5vt9lD1JwBDIwOMJKHpHlpr69KfdHjyxSmriSfYz+USnWPY7AufNIadK6MEJMx9ApD/oD&#10;OlTrorhX2lFEilmcO2RdNtjC5xDF9pCuTyYBB5bi6bQ4syoJ3g9WQ0ymaiLzg5KdCXlKLjvcW893&#10;SUOqXwnz5DrgnHtJTxOsQfEKIT7DmDSUCaxw7Rqn8787ZsmRM9e2VmPeBN4uqYvTtW7jvijg9N/y&#10;JsXecLq0q+WD6m8AAAD//wMAUEsDBBQABgAIAAAAIQA4/SH/1gAAAJQBAAALAAAAX3JlbHMvLnJl&#10;bHOkkMFqwzAMhu+DvYPRfXGawxijTi+j0GvpHsDYimMaW0Yy2fr2M4PBMnrbUb/Q94l/f/hMi1qR&#10;JVI2sOt6UJgd+ZiDgffL8ekFlFSbvV0oo4EbChzGx4f9GRdb25HMsYhqlCwG5lrLq9biZkxWOiqY&#10;22YiTra2kYMu1l1tQD30/bPm3wwYN0x18gb45AdQl1tp5j/sFB2T0FQ7R0nTNEV3j6o9feQzro1i&#10;OWA14Fm+Q8a1a8+Bvu/d/dMb2JY5uiPbhG/ktn4cqGU/er3pcvwCAAD//wMAUEsDBBQABgAIAAAA&#10;IQB69Am4LAQAALAOAAAOAAAAZHJzL2Uyb0RvYy54bWy8V22PozYQ/l6p/8HiezfYYBPQZk/tvawq&#10;ne5Ouq362SGQoAKmtrNh/33HNgQrpwW0rapIxMAwzDzPzPjh/l3f1Oi5kKoS7S7Ad2GAijYXh6o9&#10;7oI/nj79sg2Q0rw98Fq0xS54KVTw7uHnn+4vXVYQcRL1oZAInLQqu3S74KR1l202Kj8VDVd3oita&#10;uFkK2XANp/K4OUh+Ae9NvSFhyDYXIQ+dFHmhFFz94G4GD9Z/WRa5/lqWqtCo3gUQm7ZHaY97c9w8&#10;3PPsKHl3qvIhDP6GKBpetfDSq6sPXHN0ltUPrpoql0KJUt/lotmIsqzywuYA2eDwJptHKc6dzeWY&#10;XY7dFSaA9ganN7vNvzw/yu5790266GH5WeR/KcBlc+mOmX/fnB8n476UjXkIkkC9RfTlimjRa5TD&#10;RcZSkgLuOdxKQlhTh3h+Alp+eCo/fZx9bsMz91Ib2jWUSwe1oyZ41L+D5/uJd4VFXZn0v0lUHaC0&#10;WRKgljdQw49DuZhLgJN5PdgZDIczNcD5doSumfIsPyv9WAgLNX/+rLQr2cO44qdxlfftuJRQ+Kbk&#10;a1vyOkBQ8jJAUPJ7R0DHtXnO8GeW6DJxdbpSZe424rl4EtZOG8KiJIpSEqCRa4h0Mqlb3xTYTiig&#10;5pmOBuN/Z32SOCUhDAowjFiSmgjB7Wgz/g+2YUwIs7Y4pmE8a4wZZqEzjgimtt1f9YwJwbHLjDKS&#10;znveMjZEASsczUZBWUSgByA7eEW44BjiTGJnzDBdCjmmOLXGJIwxm0cuYlvnGODGMZ4N2YULBDJq&#10;O/ZV0JxhjCOK5z1e3x6zMATo5jgGYoe0gOA03c4aT4DROGHYtuSr4U5U0G0SJvO8TRwzQiidN/aq&#10;h1GyXXDtFSZLknAhaiB3rHmWxozNR+J1UxLSeDsPn9ekMKCHkfYqfl73r7COcZpG1NbnikhiBnUZ&#10;WesVWdIwoRF21ssI0pilsPeYHlzBDt0Sil1lr2CeYbIFAo3vFUXFIpayYcos1yuDwEffy63AwJw6&#10;3yu6DPZmHLm4V/SvZ71iLHiRrJg2XpYr5piHILTR0oj02FkxfT3mV8z1qaiWNwyvXpe3Iq8Vljc5&#10;r8sWd0+vf283w7wWqnBT2SgCuwVfVQIMBF+HKFFXh09VXRtdoORx/76W6JmD4Eg+mt8wsD0zUGwq&#10;c7rIrPbi8ALC6gJKaheov89cFgGqf29BukHf6XEhx8V+XEhdvxdWy1tJIpV+6v/kskMdLHeBBuH5&#10;RYwKjmejYIL4jYGzNU+24tezFmVl1JSNzUU0nICadLruf5CVoHucrHyC2PeiR5jZie3JSqT73wRo&#10;L7vDTkCOavgtEhwAGdWpAcYIzAFCIx3tp8wNdk6D3vCo+31v5TExlP+HzK7gx34EwGeRrdThE858&#10;d/nnls/pQ/PhHwAAAP//AwBQSwMEFAAGAAgAAAAhALmGfaLfAAAACQEAAA8AAABkcnMvZG93bnJl&#10;di54bWxMj8Fqg0AQhu+FvsMygd6SVUOsGMcQQttTKDQplN4mOlGJuyvuRs3bd3NqbjPMxz/fn20m&#10;1YqBe9sYjRAuAhCsC1M2ukL4Pr7PExDWkS6pNZoRbmxhkz8/ZZSWZtRfPBxcJXyItikh1M51qZS2&#10;qFmRXZiOtb+dTa/I+bWvZNnT6MNVK6MgiKWiRvsPNXW8q7m4HK4K4WOkcbsM34b95by7/R5Xnz/7&#10;kBFfZtN2DcLx5P5huOt7dci908lcdWlFixAnkScR5lEcg7gDr0s/nBCSVQgyz+Rjg/wPAAD//wMA&#10;UEsBAi0AFAAGAAgAAAAhALaDOJL+AAAA4QEAABMAAAAAAAAAAAAAAAAAAAAAAFtDb250ZW50X1R5&#10;cGVzXS54bWxQSwECLQAUAAYACAAAACEAOP0h/9YAAACUAQAACwAAAAAAAAAAAAAAAAAvAQAAX3Jl&#10;bHMvLnJlbHNQSwECLQAUAAYACAAAACEAevQJuCwEAACwDgAADgAAAAAAAAAAAAAAAAAuAgAAZHJz&#10;L2Uyb0RvYy54bWxQSwECLQAUAAYACAAAACEAuYZ9ot8AAAAJAQAADwAAAAAAAAAAAAAAAACGBgAA&#10;ZHJzL2Rvd25yZXYueG1sUEsFBgAAAAAEAAQA8wAAAJIHAAAAAA==&#10;">
+              <v:group w14:anchorId="663B9534" id="Group 166" o:spid="_x0000_s1032" style="position:absolute;left:0;text-align:left;margin-left:34.1pt;margin-top:-13.3pt;width:52.7pt;height:55.85pt;z-index:251656704;mso-wrap-distance-left:0;mso-wrap-distance-right:0;mso-position-horizontal-relative:page" coordsize="6692,7092" o:gfxdata="UEsDBBQABgAIAAAAIQC2gziS/gAAAOEBAAATAAAAW0NvbnRlbnRfVHlwZXNdLnhtbJSRQU7DMBBF&#10;90jcwfIWJU67QAgl6YK0S0CoHGBkTxKLZGx5TGhvj5O2G0SRWNoz/78nu9wcxkFMGNg6quQqL6RA&#10;0s5Y6ir5vt9lD1JwBDIwOMJKHpHlpr69KfdHjyxSmriSfYz+USnWPY7AufNIadK6MEJMx9ApD/oD&#10;OlTrorhX2lFEilmcO2RdNtjC5xDF9pCuTyYBB5bi6bQ4syoJ3g9WQ0ymaiLzg5KdCXlKLjvcW893&#10;SUOqXwnz5DrgnHtJTxOsQfEKIT7DmDSUCaxw7Rqn8787ZsmRM9e2VmPeBN4uqYvTtW7jvijg9N/y&#10;JsXecLq0q+WD6m8AAAD//wMAUEsDBBQABgAIAAAAIQA4/SH/1gAAAJQBAAALAAAAX3JlbHMvLnJl&#10;bHOkkMFqwzAMhu+DvYPRfXGawxijTi+j0GvpHsDYimMaW0Yy2fr2M4PBMnrbUb/Q94l/f/hMi1qR&#10;JVI2sOt6UJgd+ZiDgffL8ekFlFSbvV0oo4EbChzGx4f9GRdb25HMsYhqlCwG5lrLq9biZkxWOiqY&#10;22YiTra2kYMu1l1tQD30/bPm3wwYN0x18gb45AdQl1tp5j/sFB2T0FQ7R0nTNEV3j6o9feQzro1i&#10;OWA14Fm+Q8a1a8+Bvu/d/dMb2JY5uiPbhG/ktn4cqGU/er3pcvwCAAD//wMAUEsDBBQABgAIAAAA&#10;IQB69Am4LAQAALAOAAAOAAAAZHJzL2Uyb0RvYy54bWy8V22PozYQ/l6p/8HiezfYYBPQZk/tvawq&#10;ne5Ouq362SGQoAKmtrNh/33HNgQrpwW0rapIxMAwzDzPzPjh/l3f1Oi5kKoS7S7Ad2GAijYXh6o9&#10;7oI/nj79sg2Q0rw98Fq0xS54KVTw7uHnn+4vXVYQcRL1oZAInLQqu3S74KR1l202Kj8VDVd3oita&#10;uFkK2XANp/K4OUh+Ae9NvSFhyDYXIQ+dFHmhFFz94G4GD9Z/WRa5/lqWqtCo3gUQm7ZHaY97c9w8&#10;3PPsKHl3qvIhDP6GKBpetfDSq6sPXHN0ltUPrpoql0KJUt/lotmIsqzywuYA2eDwJptHKc6dzeWY&#10;XY7dFSaA9ganN7vNvzw/yu5790266GH5WeR/KcBlc+mOmX/fnB8n476UjXkIkkC9RfTlimjRa5TD&#10;RcZSkgLuOdxKQlhTh3h+Alp+eCo/fZx9bsMz91Ib2jWUSwe1oyZ41L+D5/uJd4VFXZn0v0lUHaC0&#10;WRKgljdQw49DuZhLgJN5PdgZDIczNcD5doSumfIsPyv9WAgLNX/+rLQr2cO44qdxlfftuJRQ+Kbk&#10;a1vyOkBQ8jJAUPJ7R0DHtXnO8GeW6DJxdbpSZe424rl4EtZOG8KiJIpSEqCRa4h0Mqlb3xTYTiig&#10;5pmOBuN/Z32SOCUhDAowjFiSmgjB7Wgz/g+2YUwIs7Y4pmE8a4wZZqEzjgimtt1f9YwJwbHLjDKS&#10;znveMjZEASsczUZBWUSgByA7eEW44BjiTGJnzDBdCjmmOLXGJIwxm0cuYlvnGODGMZ4N2YULBDJq&#10;O/ZV0JxhjCOK5z1e3x6zMATo5jgGYoe0gOA03c4aT4DROGHYtuSr4U5U0G0SJvO8TRwzQiidN/aq&#10;h1GyXXDtFSZLknAhaiB3rHmWxozNR+J1UxLSeDsPn9ekMKCHkfYqfl73r7COcZpG1NbnikhiBnUZ&#10;WesVWdIwoRF21ssI0pilsPeYHlzBDt0Sil1lr2CeYbIFAo3vFUXFIpayYcos1yuDwEffy63AwJw6&#10;3yu6DPZmHLm4V/SvZ71iLHiRrJg2XpYr5piHILTR0oj02FkxfT3mV8z1qaiWNwyvXpe3Iq8Vljc5&#10;r8sWd0+vf283w7wWqnBT2SgCuwVfVQIMBF+HKFFXh09VXRtdoORx/76W6JmD4Eg+mt8wsD0zUGwq&#10;c7rIrPbi8ALC6gJKaheov89cFgGqf29BukHf6XEhx8V+XEhdvxdWy1tJIpV+6v/kskMdLHeBBuH5&#10;RYwKjmejYIL4jYGzNU+24tezFmVl1JSNzUU0nICadLruf5CVoHucrHyC2PeiR5jZie3JSqT73wRo&#10;L7vDTkCOavgtEhwAGdWpAcYIzAFCIx3tp8wNdk6D3vCo+31v5TExlP+HzK7gx34EwGeRrdThE858&#10;d/nnls/pQ/PhHwAAAP//AwBQSwMEFAAGAAgAAAAhALmGfaLfAAAACQEAAA8AAABkcnMvZG93bnJl&#10;di54bWxMj8Fqg0AQhu+FvsMygd6SVUOsGMcQQttTKDQplN4mOlGJuyvuRs3bd3NqbjPMxz/fn20m&#10;1YqBe9sYjRAuAhCsC1M2ukL4Pr7PExDWkS6pNZoRbmxhkz8/ZZSWZtRfPBxcJXyItikh1M51qZS2&#10;qFmRXZiOtb+dTa/I+bWvZNnT6MNVK6MgiKWiRvsPNXW8q7m4HK4K4WOkcbsM34b95by7/R5Xnz/7&#10;kBFfZtN2DcLx5P5huOt7dci908lcdWlFixAnkScR5lEcg7gDr0s/nBCSVQgyz+Rjg/wPAAD//wMA&#10;UEsBAi0AFAAGAAgAAAAhALaDOJL+AAAA4QEAABMAAAAAAAAAAAAAAAAAAAAAAFtDb250ZW50X1R5&#10;cGVzXS54bWxQSwECLQAUAAYACAAAACEAOP0h/9YAAACUAQAACwAAAAAAAAAAAAAAAAAvAQAAX3Jl&#10;bHMvLnJlbHNQSwECLQAUAAYACAAAACEAevQJuCwEAACwDgAADgAAAAAAAAAAAAAAAAAuAgAAZHJz&#10;L2Uyb0RvYy54bWxQSwECLQAUAAYACAAAACEAuYZ9ot8AAAAJAQAADwAAAAAAAAAAAAAAAACGBgAA&#10;ZHJzL2Rvd25yZXYueG1sUEsFBgAAAAAEAAQA8wAAAJIHAAAAAA==&#10;">
                 <v:shape id="Graphic 167" o:spid="_x0000_s1033" style="position:absolute;width:6692;height:7092;visibility:visible;mso-wrap-style:square;v-text-anchor:top" coordsize="669290,709295" o:gfxdata="UEsDBBQABgAIAAAAIQDb4fbL7gAAAIUBAAATAAAAW0NvbnRlbnRfVHlwZXNdLnhtbHyQz07DMAyH&#10;70i8Q+QralM4IITa7kDhCAiNB7ASt43WOlEcyvb2pNu4IODoPz9/n1xv9vOkForiPDdwXVagiI23&#10;jocG3rdPxR0oScgWJ8/UwIEENu3lRb09BBKV0ywNjCmFe63FjDSjlD4Q50nv44wpl3HQAc0OB9I3&#10;VXWrjedEnIq03oC27qjHjympx31un0wiTQLq4bS4shrAECZnMGVTvbD9QSnOhDInjzsyuiBXWQP0&#10;r4R18jfgnHvJr4nOknrFmJ5xzhraRtHWf3Kkpfz/yGo5S+H73hkquyhdjr3R8m2lj09svwAAAP//&#10;AwBQSwMEFAAGAAgAAAAhAFr0LFu/AAAAFQEAAAsAAABfcmVscy8ucmVsc2zPwWrDMAwG4Ptg72B0&#10;X5TuUMaI01uh19I+gLGVxCy2jGSy9e1nemrHjpL4P0nD4SetZiPRyNnCruvBUPYcYp4tXC/Htw8w&#10;Wl0ObuVMFm6kcBhfX4Yzra62kC6xqGlKVgtLreUTUf1CyWnHhXKbTCzJ1VbKjMX5LzcTvvf9HuXR&#10;gPHJNKdgQU5hB+ZyK23zHztFL6w81c5zQp6m6P9TMfB3PtPWFCczVQtB9N4U2rp2HOA44NMz4y8A&#10;AAD//wMAUEsDBBQABgAIAAAAIQBZ4YzZwgAAANwAAAAPAAAAZHJzL2Rvd25yZXYueG1sRE/NagIx&#10;EL4LfYcwhV5Es/bgymoUEaQerNDVBxg2Y3ZxM1mTqFufvikUepuP73cWq9624k4+NI4VTMYZCOLK&#10;6YaNgtNxO5qBCBFZY+uYFHxTgNXyZbDAQrsHf9G9jEakEA4FKqhj7AopQ1WTxTB2HXHizs5bjAl6&#10;I7XHRwq3rXzPsqm02HBqqLGjTU3VpbxZBfvjIb/mu+vQNJ9P84EeIx1QqbfXfj0HEamP/+I/906n&#10;+dMcfp9JF8jlDwAAAP//AwBQSwECLQAUAAYACAAAACEA2+H2y+4AAACFAQAAEwAAAAAAAAAAAAAA&#10;AAAAAAAAW0NvbnRlbnRfVHlwZXNdLnhtbFBLAQItABQABgAIAAAAIQBa9CxbvwAAABUBAAALAAAA&#10;AAAAAAAAAAAAAB8BAABfcmVscy8ucmVsc1BLAQItABQABgAIAAAAIQBZ4YzZwgAAANwAAAAPAAAA&#10;AAAAAAAAAAAAAAcCAABkcnMvZG93bnJldi54bWxQSwUGAAAAAAMAAwC3AAAA9gIAAAAA&#10;" path="m373392,l295757,,249208,3679,204226,14504,161606,32150,122142,56294,86626,86613,56320,122094,32174,161550,14519,204169,3684,249141,,295655,,413511r3684,46515l14519,504998r17655,42619l56320,587073r30306,35480l122142,652873r39464,24144l204226,694663r44982,10825l295757,709167r77635,l419935,705488r44978,-10825l507531,677017r39464,-24144l582510,622553r30307,-35480l636962,547617r17655,-42619l665452,460026r3685,-46515l669137,295655r-3685,-46514l654617,204169,636962,161550,612817,122094,582510,86613,546995,56294,507531,32150,464913,14504,419935,3679,373392,xe" fillcolor="#7e7e7e" stroked="f">
                   <v:path arrowok="t"/>
                 </v:shape>

</xml_diff>